<commit_message>
changed db scripts to one file, added class diagram
</commit_message>
<xml_diff>
--- a/documents/Xtra-Shop.docx
+++ b/documents/Xtra-Shop.docx
@@ -1,6 +1,6 @@
 
 <file path=word/document.xml><?xml version="1.0" encoding="utf-8"?>
-<w:document xmlns:wpc="http://schemas.microsoft.com/office/word/2010/wordprocessingCanvas" xmlns:cx="http://schemas.microsoft.com/office/drawing/2014/chartex" xmlns:mc="http://schemas.openxmlformats.org/markup-compatibility/2006" xmlns:o="urn:schemas-microsoft-com:office:office" xmlns:r="http://schemas.openxmlformats.org/officeDocument/2006/relationships" xmlns:m="http://schemas.openxmlformats.org/officeDocument/2006/math" xmlns:v="urn:schemas-microsoft-com:vml" xmlns:wp14="http://schemas.microsoft.com/office/word/2010/wordprocessingDrawing" xmlns:wp="http://schemas.openxmlformats.org/drawingml/2006/wordprocessingDrawing" xmlns:w10="urn:schemas-microsoft-com:office:word" xmlns:w="http://schemas.openxmlformats.org/wordprocessingml/2006/main" xmlns:w14="http://schemas.microsoft.com/office/word/2010/wordml" xmlns:w15="http://schemas.microsoft.com/office/word/2012/wordml" xmlns:w16se="http://schemas.microsoft.com/office/word/2015/wordml/symex" xmlns:wpg="http://schemas.microsoft.com/office/word/2010/wordprocessingGroup" xmlns:wpi="http://schemas.microsoft.com/office/word/2010/wordprocessingInk" xmlns:wne="http://schemas.microsoft.com/office/word/2006/wordml" xmlns:wps="http://schemas.microsoft.com/office/word/2010/wordprocessingShape" mc:Ignorable="w14 w15 w16se wp14">
+<w:document xmlns:wpc="http://schemas.microsoft.com/office/word/2010/wordprocessingCanvas" xmlns:mc="http://schemas.openxmlformats.org/markup-compatibility/2006" xmlns:o="urn:schemas-microsoft-com:office:office" xmlns:r="http://schemas.openxmlformats.org/officeDocument/2006/relationships" xmlns:m="http://schemas.openxmlformats.org/officeDocument/2006/math" xmlns:v="urn:schemas-microsoft-com:vml" xmlns:wp14="http://schemas.microsoft.com/office/word/2010/wordprocessingDrawing" xmlns:wp="http://schemas.openxmlformats.org/drawingml/2006/wordprocessingDrawing" xmlns:w10="urn:schemas-microsoft-com:office:word" xmlns:w="http://schemas.openxmlformats.org/wordprocessingml/2006/main" xmlns:w14="http://schemas.microsoft.com/office/word/2010/wordml" xmlns:wpg="http://schemas.microsoft.com/office/word/2010/wordprocessingGroup" xmlns:wpi="http://schemas.microsoft.com/office/word/2010/wordprocessingInk" xmlns:wne="http://schemas.microsoft.com/office/word/2006/wordml" xmlns:wps="http://schemas.microsoft.com/office/word/2010/wordprocessingShape" mc:Ignorable="w14 wp14">
   <w:body>
     <w:p>
       <w:pPr>
@@ -33,7 +33,7 @@
       </w:r>
       <w:r>
         <w:rPr>
-          <w:rStyle w:val="Pogrubienie"/>
+          <w:rStyle w:val="Strong"/>
           <w:rFonts w:cs="Times New Roman"/>
           <w:b w:val="0"/>
           <w:color w:val="000000" w:themeColor="text1"/>
@@ -382,7 +382,7 @@
         </w:p>
         <w:p>
           <w:pPr>
-            <w:pStyle w:val="Nagwekspisutreci"/>
+            <w:pStyle w:val="TOCHeading"/>
             <w:spacing w:before="0"/>
             <w:jc w:val="both"/>
             <w:rPr>
@@ -403,7 +403,7 @@
         </w:p>
         <w:p>
           <w:pPr>
-            <w:pStyle w:val="Spistreci3"/>
+            <w:pStyle w:val="TOC3"/>
             <w:tabs>
               <w:tab w:val="right" w:leader="dot" w:pos="9062"/>
             </w:tabs>
@@ -437,7 +437,7 @@
           <w:hyperlink w:anchor="_Toc483576517" w:history="1">
             <w:r>
               <w:rPr>
-                <w:rStyle w:val="Hipercze"/>
+                <w:rStyle w:val="Hyperlink"/>
                 <w:noProof/>
               </w:rPr>
               <w:t>1. Cel systemu</w:t>
@@ -494,7 +494,7 @@
         </w:p>
         <w:p>
           <w:pPr>
-            <w:pStyle w:val="Spistreci3"/>
+            <w:pStyle w:val="TOC3"/>
             <w:tabs>
               <w:tab w:val="right" w:leader="dot" w:pos="9062"/>
             </w:tabs>
@@ -507,7 +507,7 @@
           <w:hyperlink w:anchor="_Toc483576518" w:history="1">
             <w:r>
               <w:rPr>
-                <w:rStyle w:val="Hipercze"/>
+                <w:rStyle w:val="Hyperlink"/>
                 <w:noProof/>
               </w:rPr>
               <w:t>2. Podział prac</w:t>
@@ -564,7 +564,7 @@
         </w:p>
         <w:p>
           <w:pPr>
-            <w:pStyle w:val="Spistreci3"/>
+            <w:pStyle w:val="TOC3"/>
             <w:tabs>
               <w:tab w:val="right" w:leader="dot" w:pos="9062"/>
             </w:tabs>
@@ -577,7 +577,7 @@
           <w:hyperlink w:anchor="_Toc483576519" w:history="1">
             <w:r>
               <w:rPr>
-                <w:rStyle w:val="Hipercze"/>
+                <w:rStyle w:val="Hyperlink"/>
                 <w:noProof/>
               </w:rPr>
               <w:t>3. Analiza finansowa</w:t>
@@ -634,7 +634,7 @@
         </w:p>
         <w:p>
           <w:pPr>
-            <w:pStyle w:val="Spistreci3"/>
+            <w:pStyle w:val="TOC3"/>
             <w:tabs>
               <w:tab w:val="right" w:leader="dot" w:pos="9062"/>
             </w:tabs>
@@ -663,7 +663,7 @@
         </w:p>
         <w:p>
           <w:pPr>
-            <w:pStyle w:val="Spistreci3"/>
+            <w:pStyle w:val="TOC3"/>
             <w:tabs>
               <w:tab w:val="right" w:leader="dot" w:pos="9062"/>
             </w:tabs>
@@ -676,7 +676,7 @@
           <w:hyperlink w:anchor="_Toc483576520" w:history="1">
             <w:r>
               <w:rPr>
-                <w:rStyle w:val="Hipercze"/>
+                <w:rStyle w:val="Hyperlink"/>
                 <w:noProof/>
               </w:rPr>
               <w:t>4. Przypadki użycia</w:t>
@@ -733,7 +733,7 @@
         </w:p>
         <w:p>
           <w:pPr>
-            <w:pStyle w:val="Spistreci3"/>
+            <w:pStyle w:val="TOC3"/>
             <w:tabs>
               <w:tab w:val="right" w:leader="dot" w:pos="9062"/>
             </w:tabs>
@@ -746,7 +746,7 @@
           <w:hyperlink w:anchor="_Toc483576521" w:history="1">
             <w:r>
               <w:rPr>
-                <w:rStyle w:val="Hipercze"/>
+                <w:rStyle w:val="Hyperlink"/>
                 <w:noProof/>
               </w:rPr>
               <w:t>5. Diagram Sekwencji</w:t>
@@ -803,7 +803,7 @@
         </w:p>
         <w:p>
           <w:pPr>
-            <w:pStyle w:val="Spistreci3"/>
+            <w:pStyle w:val="TOC3"/>
             <w:tabs>
               <w:tab w:val="right" w:leader="dot" w:pos="9062"/>
             </w:tabs>
@@ -816,7 +816,7 @@
           <w:hyperlink w:anchor="_Toc483576522" w:history="1">
             <w:r>
               <w:rPr>
-                <w:rStyle w:val="Hipercze"/>
+                <w:rStyle w:val="Hyperlink"/>
                 <w:noProof/>
               </w:rPr>
               <w:t>6. Diagram Klas</w:t>
@@ -873,7 +873,7 @@
         </w:p>
         <w:p>
           <w:pPr>
-            <w:pStyle w:val="Spistreci3"/>
+            <w:pStyle w:val="TOC3"/>
             <w:tabs>
               <w:tab w:val="right" w:leader="dot" w:pos="9062"/>
             </w:tabs>
@@ -886,7 +886,7 @@
           <w:hyperlink w:anchor="_Toc483576523" w:history="1">
             <w:r>
               <w:rPr>
-                <w:rStyle w:val="Hipercze"/>
+                <w:rStyle w:val="Hyperlink"/>
                 <w:noProof/>
               </w:rPr>
               <w:t>7. Diagram bazy danych</w:t>
@@ -943,7 +943,7 @@
         </w:p>
         <w:p>
           <w:pPr>
-            <w:pStyle w:val="Spistreci3"/>
+            <w:pStyle w:val="TOC3"/>
             <w:tabs>
               <w:tab w:val="right" w:leader="dot" w:pos="9062"/>
             </w:tabs>
@@ -956,7 +956,7 @@
           <w:hyperlink w:anchor="_Toc483576524" w:history="1">
             <w:r>
               <w:rPr>
-                <w:rStyle w:val="Hipercze"/>
+                <w:rStyle w:val="Hyperlink"/>
                 <w:noProof/>
               </w:rPr>
               <w:t>8. Diagram stanów</w:t>
@@ -1046,108 +1046,108 @@
     </w:sdt>
     <w:p>
       <w:pPr>
-        <w:pStyle w:val="Nagwek3"/>
+        <w:pStyle w:val="Heading3"/>
       </w:pPr>
       <w:bookmarkStart w:id="0" w:name="_Toc483576517"/>
     </w:p>
     <w:p>
       <w:pPr>
-        <w:pStyle w:val="Nagwek3"/>
-      </w:pPr>
-    </w:p>
-    <w:p>
-      <w:pPr>
-        <w:pStyle w:val="Nagwek3"/>
-      </w:pPr>
-    </w:p>
-    <w:p>
-      <w:pPr>
-        <w:pStyle w:val="Nagwek3"/>
-      </w:pPr>
-    </w:p>
-    <w:p>
-      <w:pPr>
-        <w:pStyle w:val="Nagwek3"/>
-      </w:pPr>
-    </w:p>
-    <w:p>
-      <w:pPr>
-        <w:pStyle w:val="Nagwek3"/>
-      </w:pPr>
-    </w:p>
-    <w:p>
-      <w:pPr>
-        <w:pStyle w:val="Nagwek3"/>
-      </w:pPr>
-    </w:p>
-    <w:p>
-      <w:pPr>
-        <w:pStyle w:val="Nagwek3"/>
-      </w:pPr>
-    </w:p>
-    <w:p>
-      <w:pPr>
-        <w:pStyle w:val="Nagwek3"/>
-      </w:pPr>
-    </w:p>
-    <w:p>
-      <w:pPr>
-        <w:pStyle w:val="Nagwek3"/>
-      </w:pPr>
-    </w:p>
-    <w:p>
-      <w:pPr>
-        <w:pStyle w:val="Nagwek3"/>
-      </w:pPr>
-    </w:p>
-    <w:p>
-      <w:pPr>
-        <w:pStyle w:val="Nagwek3"/>
-      </w:pPr>
-    </w:p>
-    <w:p>
-      <w:pPr>
-        <w:pStyle w:val="Nagwek3"/>
-      </w:pPr>
-    </w:p>
-    <w:p>
-      <w:pPr>
-        <w:pStyle w:val="Nagwek3"/>
-      </w:pPr>
-    </w:p>
-    <w:p>
-      <w:pPr>
-        <w:pStyle w:val="Nagwek3"/>
-      </w:pPr>
-    </w:p>
-    <w:p>
-      <w:pPr>
-        <w:pStyle w:val="Nagwek3"/>
-      </w:pPr>
-    </w:p>
-    <w:p>
-      <w:pPr>
-        <w:pStyle w:val="Nagwek3"/>
-      </w:pPr>
-    </w:p>
-    <w:p>
-      <w:pPr>
-        <w:pStyle w:val="Nagwek3"/>
-      </w:pPr>
-    </w:p>
-    <w:p>
-      <w:pPr>
-        <w:pStyle w:val="Nagwek3"/>
-      </w:pPr>
-    </w:p>
-    <w:p>
-      <w:pPr>
-        <w:pStyle w:val="Nagwek3"/>
-      </w:pPr>
-    </w:p>
-    <w:p>
-      <w:pPr>
-        <w:pStyle w:val="Nagwek3"/>
+        <w:pStyle w:val="Heading3"/>
+      </w:pPr>
+    </w:p>
+    <w:p>
+      <w:pPr>
+        <w:pStyle w:val="Heading3"/>
+      </w:pPr>
+    </w:p>
+    <w:p>
+      <w:pPr>
+        <w:pStyle w:val="Heading3"/>
+      </w:pPr>
+    </w:p>
+    <w:p>
+      <w:pPr>
+        <w:pStyle w:val="Heading3"/>
+      </w:pPr>
+    </w:p>
+    <w:p>
+      <w:pPr>
+        <w:pStyle w:val="Heading3"/>
+      </w:pPr>
+    </w:p>
+    <w:p>
+      <w:pPr>
+        <w:pStyle w:val="Heading3"/>
+      </w:pPr>
+    </w:p>
+    <w:p>
+      <w:pPr>
+        <w:pStyle w:val="Heading3"/>
+      </w:pPr>
+    </w:p>
+    <w:p>
+      <w:pPr>
+        <w:pStyle w:val="Heading3"/>
+      </w:pPr>
+    </w:p>
+    <w:p>
+      <w:pPr>
+        <w:pStyle w:val="Heading3"/>
+      </w:pPr>
+    </w:p>
+    <w:p>
+      <w:pPr>
+        <w:pStyle w:val="Heading3"/>
+      </w:pPr>
+    </w:p>
+    <w:p>
+      <w:pPr>
+        <w:pStyle w:val="Heading3"/>
+      </w:pPr>
+    </w:p>
+    <w:p>
+      <w:pPr>
+        <w:pStyle w:val="Heading3"/>
+      </w:pPr>
+    </w:p>
+    <w:p>
+      <w:pPr>
+        <w:pStyle w:val="Heading3"/>
+      </w:pPr>
+    </w:p>
+    <w:p>
+      <w:pPr>
+        <w:pStyle w:val="Heading3"/>
+      </w:pPr>
+    </w:p>
+    <w:p>
+      <w:pPr>
+        <w:pStyle w:val="Heading3"/>
+      </w:pPr>
+    </w:p>
+    <w:p>
+      <w:pPr>
+        <w:pStyle w:val="Heading3"/>
+      </w:pPr>
+    </w:p>
+    <w:p>
+      <w:pPr>
+        <w:pStyle w:val="Heading3"/>
+      </w:pPr>
+    </w:p>
+    <w:p>
+      <w:pPr>
+        <w:pStyle w:val="Heading3"/>
+      </w:pPr>
+    </w:p>
+    <w:p>
+      <w:pPr>
+        <w:pStyle w:val="Heading3"/>
+      </w:pPr>
+    </w:p>
+    <w:p>
+      <w:pPr>
+        <w:pStyle w:val="Heading3"/>
       </w:pPr>
       <w:r>
         <w:lastRenderedPageBreak/>
@@ -1211,7 +1211,7 @@
     </w:p>
     <w:p>
       <w:pPr>
-        <w:pStyle w:val="Nagwek3"/>
+        <w:pStyle w:val="Heading3"/>
       </w:pPr>
       <w:bookmarkStart w:id="1" w:name="_Toc483576518"/>
       <w:r>
@@ -1224,7 +1224,7 @@
     </w:p>
     <w:tbl>
       <w:tblPr>
-        <w:tblStyle w:val="Tabela-Siatka"/>
+        <w:tblStyle w:val="TableGrid"/>
         <w:tblW w:w="0" w:type="auto"/>
         <w:tblLook w:val="04A0" w:firstRow="1" w:lastRow="0" w:firstColumn="1" w:lastColumn="0" w:noHBand="0" w:noVBand="1"/>
       </w:tblPr>
@@ -1599,7 +1599,7 @@
     </w:p>
     <w:p>
       <w:pPr>
-        <w:pStyle w:val="Nagwek3"/>
+        <w:pStyle w:val="Heading3"/>
       </w:pPr>
       <w:bookmarkStart w:id="2" w:name="_Toc483576519"/>
       <w:r>
@@ -1656,7 +1656,7 @@
     </w:p>
     <w:tbl>
       <w:tblPr>
-        <w:tblStyle w:val="Tabela-Siatka"/>
+        <w:tblStyle w:val="TableGrid"/>
         <w:tblW w:w="9476" w:type="dxa"/>
         <w:tblLook w:val="04A0" w:firstRow="1" w:lastRow="0" w:firstColumn="1" w:lastColumn="0" w:noHBand="0" w:noVBand="1"/>
       </w:tblPr>
@@ -2365,7 +2365,7 @@
     </w:p>
     <w:p>
       <w:pPr>
-        <w:pStyle w:val="Nagwek3"/>
+        <w:pStyle w:val="Heading3"/>
       </w:pPr>
       <w:r>
         <w:t>4. Wymagania systemu</w:t>
@@ -2373,7 +2373,7 @@
     </w:p>
     <w:p>
       <w:pPr>
-        <w:pStyle w:val="Akapitzlist"/>
+        <w:pStyle w:val="ListParagraph"/>
         <w:numPr>
           <w:ilvl w:val="0"/>
           <w:numId w:val="3"/>
@@ -2395,7 +2395,7 @@
     </w:p>
     <w:p>
       <w:pPr>
-        <w:pStyle w:val="Akapitzlist"/>
+        <w:pStyle w:val="ListParagraph"/>
         <w:numPr>
           <w:ilvl w:val="0"/>
           <w:numId w:val="3"/>
@@ -2417,7 +2417,7 @@
     </w:p>
     <w:p>
       <w:pPr>
-        <w:pStyle w:val="Akapitzlist"/>
+        <w:pStyle w:val="ListParagraph"/>
         <w:numPr>
           <w:ilvl w:val="0"/>
           <w:numId w:val="3"/>
@@ -2439,7 +2439,7 @@
     </w:p>
     <w:p>
       <w:pPr>
-        <w:pStyle w:val="Akapitzlist"/>
+        <w:pStyle w:val="ListParagraph"/>
         <w:numPr>
           <w:ilvl w:val="0"/>
           <w:numId w:val="3"/>
@@ -2461,7 +2461,7 @@
     </w:p>
     <w:p>
       <w:pPr>
-        <w:pStyle w:val="Akapitzlist"/>
+        <w:pStyle w:val="ListParagraph"/>
         <w:numPr>
           <w:ilvl w:val="0"/>
           <w:numId w:val="3"/>
@@ -2483,7 +2483,7 @@
     </w:p>
     <w:p>
       <w:pPr>
-        <w:pStyle w:val="Akapitzlist"/>
+        <w:pStyle w:val="ListParagraph"/>
         <w:numPr>
           <w:ilvl w:val="0"/>
           <w:numId w:val="3"/>
@@ -2505,7 +2505,7 @@
     </w:p>
     <w:p>
       <w:pPr>
-        <w:pStyle w:val="Akapitzlist"/>
+        <w:pStyle w:val="ListParagraph"/>
         <w:numPr>
           <w:ilvl w:val="0"/>
           <w:numId w:val="3"/>
@@ -2527,7 +2527,7 @@
     </w:p>
     <w:p>
       <w:pPr>
-        <w:pStyle w:val="Akapitzlist"/>
+        <w:pStyle w:val="ListParagraph"/>
         <w:numPr>
           <w:ilvl w:val="0"/>
           <w:numId w:val="3"/>
@@ -2549,7 +2549,7 @@
     </w:p>
     <w:p>
       <w:pPr>
-        <w:pStyle w:val="Akapitzlist"/>
+        <w:pStyle w:val="ListParagraph"/>
         <w:numPr>
           <w:ilvl w:val="0"/>
           <w:numId w:val="3"/>
@@ -2571,7 +2571,7 @@
     </w:p>
     <w:p>
       <w:pPr>
-        <w:pStyle w:val="Nagwek3"/>
+        <w:pStyle w:val="Heading3"/>
       </w:pPr>
       <w:bookmarkStart w:id="3" w:name="_Toc483576520"/>
       <w:r>
@@ -2615,7 +2615,7 @@
           <w:noProof/>
           <w:sz w:val="24"/>
           <w:szCs w:val="24"/>
-          <w:lang w:eastAsia="pl-PL"/>
+          <w:lang w:val="en-US"/>
         </w:rPr>
         <w:drawing>
           <wp:inline distT="0" distB="0" distL="0" distR="0" wp14:anchorId="3DFB1A5D" wp14:editId="7CF13C39">
@@ -2635,7 +2635,7 @@
                     </pic:cNvPicPr>
                   </pic:nvPicPr>
                   <pic:blipFill>
-                    <a:blip r:embed="rId8">
+                    <a:blip r:embed="rId9">
                       <a:extLst>
                         <a:ext uri="{28A0092B-C50C-407E-A947-70E740481C1C}">
                           <a14:useLocalDpi xmlns:a14="http://schemas.microsoft.com/office/drawing/2010/main" val="0"/>
@@ -2758,7 +2758,7 @@
           <w:noProof/>
           <w:sz w:val="24"/>
           <w:szCs w:val="24"/>
-          <w:lang w:eastAsia="pl-PL"/>
+          <w:lang w:val="en-US"/>
         </w:rPr>
         <w:drawing>
           <wp:inline distT="0" distB="0" distL="0" distR="0" wp14:anchorId="611D6EA3" wp14:editId="412A5F39">
@@ -2778,7 +2778,7 @@
                     </pic:cNvPicPr>
                   </pic:nvPicPr>
                   <pic:blipFill>
-                    <a:blip r:embed="rId9">
+                    <a:blip r:embed="rId10">
                       <a:extLst>
                         <a:ext uri="{28A0092B-C50C-407E-A947-70E740481C1C}">
                           <a14:useLocalDpi xmlns:a14="http://schemas.microsoft.com/office/drawing/2010/main" val="0"/>
@@ -2875,7 +2875,7 @@
           <w:noProof/>
           <w:sz w:val="24"/>
           <w:szCs w:val="24"/>
-          <w:lang w:eastAsia="pl-PL"/>
+          <w:lang w:val="en-US"/>
         </w:rPr>
         <w:drawing>
           <wp:inline distT="0" distB="0" distL="0" distR="0" wp14:anchorId="1193D8CA" wp14:editId="6FF07101">
@@ -2895,7 +2895,7 @@
                     </pic:cNvPicPr>
                   </pic:nvPicPr>
                   <pic:blipFill>
-                    <a:blip r:embed="rId10">
+                    <a:blip r:embed="rId11">
                       <a:extLst>
                         <a:ext uri="{28A0092B-C50C-407E-A947-70E740481C1C}">
                           <a14:useLocalDpi xmlns:a14="http://schemas.microsoft.com/office/drawing/2010/main" val="0"/>
@@ -2968,7 +2968,7 @@
           <w:noProof/>
           <w:sz w:val="24"/>
           <w:szCs w:val="24"/>
-          <w:lang w:eastAsia="pl-PL"/>
+          <w:lang w:val="en-US"/>
         </w:rPr>
         <w:drawing>
           <wp:inline distT="0" distB="0" distL="0" distR="0" wp14:anchorId="762C3955" wp14:editId="19A06964">
@@ -2988,7 +2988,7 @@
                     </pic:cNvPicPr>
                   </pic:nvPicPr>
                   <pic:blipFill>
-                    <a:blip r:embed="rId11">
+                    <a:blip r:embed="rId12">
                       <a:extLst>
                         <a:ext uri="{28A0092B-C50C-407E-A947-70E740481C1C}">
                           <a14:useLocalDpi xmlns:a14="http://schemas.microsoft.com/office/drawing/2010/main" val="0"/>
@@ -3095,7 +3095,7 @@
       <w:r>
         <w:rPr>
           <w:noProof/>
-          <w:lang w:eastAsia="pl-PL"/>
+          <w:lang w:val="en-US"/>
         </w:rPr>
         <w:drawing>
           <wp:inline distT="0" distB="0" distL="0" distR="0" wp14:anchorId="39F7F061" wp14:editId="77CD84EA">
@@ -3115,7 +3115,7 @@
                     </pic:cNvPicPr>
                   </pic:nvPicPr>
                   <pic:blipFill>
-                    <a:blip r:embed="rId12">
+                    <a:blip r:embed="rId13">
                       <a:extLst>
                         <a:ext uri="{28A0092B-C50C-407E-A947-70E740481C1C}">
                           <a14:useLocalDpi xmlns:a14="http://schemas.microsoft.com/office/drawing/2010/main" val="0"/>
@@ -3170,7 +3170,7 @@
           <w:noProof/>
           <w:sz w:val="24"/>
           <w:szCs w:val="24"/>
-          <w:lang w:eastAsia="pl-PL"/>
+          <w:lang w:val="en-US"/>
         </w:rPr>
         <w:drawing>
           <wp:inline distT="0" distB="0" distL="0" distR="0" wp14:anchorId="2270F062" wp14:editId="61C29E51">
@@ -3190,7 +3190,7 @@
                     </pic:cNvPicPr>
                   </pic:nvPicPr>
                   <pic:blipFill>
-                    <a:blip r:embed="rId13">
+                    <a:blip r:embed="rId14">
                       <a:extLst>
                         <a:ext uri="{28A0092B-C50C-407E-A947-70E740481C1C}">
                           <a14:useLocalDpi xmlns:a14="http://schemas.microsoft.com/office/drawing/2010/main" val="0"/>
@@ -3308,7 +3308,7 @@
           <w:noProof/>
           <w:sz w:val="24"/>
           <w:szCs w:val="24"/>
-          <w:lang w:eastAsia="pl-PL"/>
+          <w:lang w:val="en-US"/>
         </w:rPr>
         <w:drawing>
           <wp:inline distT="0" distB="0" distL="0" distR="0" wp14:anchorId="0240648B" wp14:editId="7B5DD72C">
@@ -3328,7 +3328,7 @@
                     </pic:cNvPicPr>
                   </pic:nvPicPr>
                   <pic:blipFill>
-                    <a:blip r:embed="rId14">
+                    <a:blip r:embed="rId15">
                       <a:extLst>
                         <a:ext uri="{28A0092B-C50C-407E-A947-70E740481C1C}">
                           <a14:useLocalDpi xmlns:a14="http://schemas.microsoft.com/office/drawing/2010/main" val="0"/>
@@ -3374,7 +3374,7 @@
           <w:noProof/>
           <w:sz w:val="24"/>
           <w:szCs w:val="24"/>
-          <w:lang w:eastAsia="pl-PL"/>
+          <w:lang w:val="en-US"/>
         </w:rPr>
         <w:drawing>
           <wp:anchor distT="0" distB="0" distL="114300" distR="114300" simplePos="0" relativeHeight="251656192" behindDoc="0" locked="0" layoutInCell="1" allowOverlap="1" wp14:anchorId="19662794" wp14:editId="712694BA">
@@ -3402,7 +3402,7 @@
                     </pic:cNvPicPr>
                   </pic:nvPicPr>
                   <pic:blipFill>
-                    <a:blip r:embed="rId15">
+                    <a:blip r:embed="rId16">
                       <a:extLst>
                         <a:ext uri="{28A0092B-C50C-407E-A947-70E740481C1C}">
                           <a14:useLocalDpi xmlns:a14="http://schemas.microsoft.com/office/drawing/2010/main" val="0"/>
@@ -3492,7 +3492,7 @@
           <w:noProof/>
           <w:sz w:val="24"/>
           <w:szCs w:val="24"/>
-          <w:lang w:eastAsia="pl-PL"/>
+          <w:lang w:val="en-US"/>
         </w:rPr>
         <w:drawing>
           <wp:inline distT="0" distB="0" distL="0" distR="0" wp14:anchorId="3D795AA8" wp14:editId="7397A2B0">
@@ -3512,7 +3512,7 @@
                     </pic:cNvPicPr>
                   </pic:nvPicPr>
                   <pic:blipFill>
-                    <a:blip r:embed="rId16">
+                    <a:blip r:embed="rId17">
                       <a:extLst>
                         <a:ext uri="{28A0092B-C50C-407E-A947-70E740481C1C}">
                           <a14:useLocalDpi xmlns:a14="http://schemas.microsoft.com/office/drawing/2010/main" val="0"/>
@@ -3599,7 +3599,7 @@
           <w:noProof/>
           <w:sz w:val="24"/>
           <w:szCs w:val="24"/>
-          <w:lang w:eastAsia="pl-PL"/>
+          <w:lang w:val="en-US"/>
         </w:rPr>
         <w:lastRenderedPageBreak/>
         <w:drawing>
@@ -3628,7 +3628,7 @@
                     </pic:cNvPicPr>
                   </pic:nvPicPr>
                   <pic:blipFill>
-                    <a:blip r:embed="rId17">
+                    <a:blip r:embed="rId18">
                       <a:extLst>
                         <a:ext uri="{28A0092B-C50C-407E-A947-70E740481C1C}">
                           <a14:useLocalDpi xmlns:a14="http://schemas.microsoft.com/office/drawing/2010/main" val="0"/>
@@ -3681,7 +3681,7 @@
     </w:p>
     <w:p>
       <w:pPr>
-        <w:pStyle w:val="Nagwek3"/>
+        <w:pStyle w:val="Heading3"/>
       </w:pPr>
       <w:bookmarkStart w:id="4" w:name="_Toc483576521"/>
       <w:r>
@@ -3697,7 +3697,7 @@
     </w:p>
     <w:p>
       <w:pPr>
-        <w:pStyle w:val="Nagwek3"/>
+        <w:pStyle w:val="Heading3"/>
         <w:rPr>
           <w:rFonts w:asciiTheme="minorHAnsi" w:hAnsiTheme="minorHAnsi"/>
           <w:b w:val="0"/>
@@ -3717,7 +3717,7 @@
     </w:p>
     <w:p>
       <w:pPr>
-        <w:pStyle w:val="Nagwek3"/>
+        <w:pStyle w:val="Heading3"/>
         <w:rPr>
           <w:rStyle w:val="hiddengrammarerror"/>
           <w:rFonts w:asciiTheme="minorHAnsi" w:hAnsiTheme="minorHAnsi"/>
@@ -4149,7 +4149,7 @@
     </w:p>
     <w:p>
       <w:pPr>
-        <w:pStyle w:val="Nagwek3"/>
+        <w:pStyle w:val="Heading3"/>
         <w:rPr>
           <w:rFonts w:asciiTheme="minorHAnsi" w:hAnsiTheme="minorHAnsi"/>
           <w:b w:val="0"/>
@@ -4172,6 +4172,7 @@
           <w:noProof/>
           <w:sz w:val="24"/>
           <w:szCs w:val="24"/>
+          <w:lang w:val="en-US" w:eastAsia="en-US"/>
         </w:rPr>
         <w:drawing>
           <wp:inline distT="0" distB="0" distL="0" distR="0" wp14:anchorId="242813AE" wp14:editId="3087C451">
@@ -4191,7 +4192,7 @@
                     </pic:cNvPicPr>
                   </pic:nvPicPr>
                   <pic:blipFill>
-                    <a:blip r:embed="rId18">
+                    <a:blip r:embed="rId19">
                       <a:extLst>
                         <a:ext uri="{28A0092B-C50C-407E-A947-70E740481C1C}">
                           <a14:useLocalDpi xmlns:a14="http://schemas.microsoft.com/office/drawing/2010/main" val="0"/>
@@ -4225,7 +4226,7 @@
     </w:p>
     <w:p>
       <w:pPr>
-        <w:pStyle w:val="Legenda"/>
+        <w:pStyle w:val="Caption"/>
         <w:rPr>
           <w:rFonts w:cs="Times New Roman"/>
           <w:sz w:val="24"/>
@@ -4235,27 +4236,14 @@
       <w:r>
         <w:t xml:space="preserve">Rysunek </w:t>
       </w:r>
-      <w:r>
-        <w:fldChar w:fldCharType="begin"/>
-      </w:r>
-      <w:r>
-        <w:instrText xml:space="preserve"> SEQ Rysunek \* ARABIC </w:instrText>
-      </w:r>
-      <w:r>
-        <w:fldChar w:fldCharType="separate"/>
-      </w:r>
-      <w:r>
-        <w:rPr>
-          <w:noProof/>
-        </w:rPr>
-        <w:t>1</w:t>
-      </w:r>
-      <w:r>
-        <w:rPr>
-          <w:noProof/>
-        </w:rPr>
-        <w:fldChar w:fldCharType="end"/>
-      </w:r>
+      <w:fldSimple w:instr=" SEQ Rysunek \* ARABIC ">
+        <w:r>
+          <w:rPr>
+            <w:noProof/>
+          </w:rPr>
+          <w:t>1</w:t>
+        </w:r>
+      </w:fldSimple>
       <w:r>
         <w:t>Diagram logowania</w:t>
       </w:r>
@@ -4290,15 +4278,15 @@
             <v:path o:extrusionok="f" gradientshapeok="t" o:connecttype="rect"/>
             <o:lock v:ext="edit" aspectratio="t"/>
           </v:shapetype>
-          <v:shape id="_x0000_i1025" type="#_x0000_t75" style="width:513.75pt;height:316.5pt">
-            <v:imagedata r:id="rId19" o:title="REJESTRACJA - SD"/>
+          <v:shape id="_x0000_i1025" type="#_x0000_t75" style="width:513.65pt;height:315.95pt">
+            <v:imagedata r:id="rId20" o:title="REJESTRACJA - SD"/>
           </v:shape>
         </w:pict>
       </w:r>
     </w:p>
     <w:p>
       <w:pPr>
-        <w:pStyle w:val="Legenda"/>
+        <w:pStyle w:val="Caption"/>
         <w:rPr>
           <w:rFonts w:cs="Times New Roman"/>
           <w:sz w:val="24"/>
@@ -4324,15 +4312,15 @@
         </w:rPr>
         <w:lastRenderedPageBreak/>
         <w:pict w14:anchorId="38F7C70B">
-          <v:shape id="_x0000_i1026" type="#_x0000_t75" style="width:486pt;height:314.25pt">
-            <v:imagedata r:id="rId20" o:title="PRZEGLADANIE - SD"/>
+          <v:shape id="_x0000_i1026" type="#_x0000_t75" style="width:485.75pt;height:313.8pt">
+            <v:imagedata r:id="rId21" o:title="PRZEGLADANIE - SD"/>
           </v:shape>
         </w:pict>
       </w:r>
     </w:p>
     <w:p>
       <w:pPr>
-        <w:pStyle w:val="Legenda"/>
+        <w:pStyle w:val="Caption"/>
       </w:pPr>
       <w:r>
         <w:t xml:space="preserve">Rysunek 3 </w:t>
@@ -4352,15 +4340,15 @@
           <w:szCs w:val="24"/>
         </w:rPr>
         <w:pict w14:anchorId="149BBD47">
-          <v:shape id="_x0000_i1027" type="#_x0000_t75" style="width:416.25pt;height:401.25pt">
-            <v:imagedata r:id="rId21" o:title="ZAMÓWIENIE - SD"/>
+          <v:shape id="_x0000_i1027" type="#_x0000_t75" style="width:415.9pt;height:400.85pt">
+            <v:imagedata r:id="rId22" o:title="ZAMÓWIENIE - SD"/>
           </v:shape>
         </w:pict>
       </w:r>
     </w:p>
     <w:p>
       <w:pPr>
-        <w:pStyle w:val="Legenda"/>
+        <w:pStyle w:val="Caption"/>
         <w:rPr>
           <w:rFonts w:cs="Times New Roman"/>
           <w:sz w:val="24"/>
@@ -4386,15 +4374,15 @@
         </w:rPr>
         <w:lastRenderedPageBreak/>
         <w:pict w14:anchorId="35B8FCD3">
-          <v:shape id="_x0000_i1028" type="#_x0000_t75" style="width:494.25pt;height:306pt">
-            <v:imagedata r:id="rId22" o:title="MODYFIKACJA - SD"/>
+          <v:shape id="_x0000_i1028" type="#_x0000_t75" style="width:494.35pt;height:306.25pt">
+            <v:imagedata r:id="rId23" o:title="MODYFIKACJA - SD"/>
           </v:shape>
         </w:pict>
       </w:r>
     </w:p>
     <w:p>
       <w:pPr>
-        <w:pStyle w:val="Legenda"/>
+        <w:pStyle w:val="Caption"/>
         <w:rPr>
           <w:rFonts w:cs="Times New Roman"/>
           <w:sz w:val="24"/>
@@ -4419,15 +4407,15 @@
           <w:szCs w:val="24"/>
         </w:rPr>
         <w:pict w14:anchorId="14C7EEB1">
-          <v:shape id="_x0000_i1029" type="#_x0000_t75" style="width:453pt;height:275.25pt">
-            <v:imagedata r:id="rId23" o:title="USUWANIE - SD"/>
+          <v:shape id="_x0000_i1029" type="#_x0000_t75" style="width:452.4pt;height:275.1pt">
+            <v:imagedata r:id="rId24" o:title="USUWANIE - SD"/>
           </v:shape>
         </w:pict>
       </w:r>
     </w:p>
     <w:p>
       <w:pPr>
-        <w:pStyle w:val="Legenda"/>
+        <w:pStyle w:val="Caption"/>
         <w:rPr>
           <w:rFonts w:cs="Times New Roman"/>
           <w:sz w:val="24"/>
@@ -4449,7 +4437,7 @@
     </w:p>
     <w:p>
       <w:pPr>
-        <w:pStyle w:val="Nagwek3"/>
+        <w:pStyle w:val="Heading3"/>
         <w:rPr>
           <w:rFonts w:asciiTheme="minorHAnsi" w:eastAsiaTheme="minorHAnsi" w:hAnsiTheme="minorHAnsi"/>
           <w:bCs w:val="0"/>
@@ -4462,7 +4450,7 @@
     </w:p>
     <w:p>
       <w:pPr>
-        <w:pStyle w:val="Nagwek3"/>
+        <w:pStyle w:val="Heading3"/>
         <w:rPr>
           <w:rFonts w:asciiTheme="minorHAnsi" w:eastAsiaTheme="minorHAnsi" w:hAnsiTheme="minorHAnsi"/>
           <w:bCs w:val="0"/>
@@ -4474,7 +4462,7 @@
     </w:p>
     <w:p>
       <w:pPr>
-        <w:pStyle w:val="Nagwek3"/>
+        <w:pStyle w:val="Heading3"/>
         <w:rPr>
           <w:rFonts w:asciiTheme="minorHAnsi" w:eastAsiaTheme="minorHAnsi" w:hAnsiTheme="minorHAnsi"/>
           <w:bCs w:val="0"/>
@@ -4486,7 +4474,7 @@
     </w:p>
     <w:p>
       <w:pPr>
-        <w:pStyle w:val="Nagwek3"/>
+        <w:pStyle w:val="Heading3"/>
         <w:rPr>
           <w:sz w:val="28"/>
           <w:szCs w:val="28"/>
@@ -4686,209 +4674,28 @@
       </w:r>
     </w:p>
     <w:p>
-      <w:r>
+      <w:pPr>
         <w:rPr>
           <w:rFonts w:cs="Times New Roman"/>
           <w:color w:val="000000" w:themeColor="text1"/>
           <w:sz w:val="24"/>
           <w:szCs w:val="24"/>
         </w:rPr>
-        <w:t>.</w:t>
-      </w:r>
-      <w:r>
-        <w:rPr>
-          <w:rFonts w:cs="Times New Roman"/>
-          <w:sz w:val="24"/>
-          <w:szCs w:val="24"/>
-        </w:rPr>
-        <w:pict w14:anchorId="551CAD14">
-          <v:shape id="_x0000_i1030" type="#_x0000_t75" style="width:224.25pt;height:474pt">
-            <v:imagedata r:id="rId24" o:title="CD2 - SECURITY"/>
-          </v:shape>
-        </w:pict>
-      </w:r>
-    </w:p>
-    <w:p>
-      <w:pPr>
-        <w:pStyle w:val="Legenda"/>
-        <w:rPr>
-          <w:rFonts w:cs="Times New Roman"/>
-          <w:sz w:val="24"/>
-          <w:szCs w:val="24"/>
-        </w:rPr>
-      </w:pPr>
-      <w:r>
-        <w:t xml:space="preserve">Rysunek </w:t>
-      </w:r>
-      <w:r>
-        <w:fldChar w:fldCharType="begin"/>
-      </w:r>
-      <w:r>
-        <w:instrText xml:space="preserve"> SEQ Rysunek \* ARABIC </w:instrText>
-      </w:r>
-      <w:r>
-        <w:fldChar w:fldCharType="separate"/>
-      </w:r>
-      <w:r>
-        <w:rPr>
+      </w:pPr>
+      <w:r>
+        <w:rPr>
+          <w:rFonts w:cs="Times New Roman"/>
           <w:noProof/>
-        </w:rPr>
-        <w:t>2</w:t>
-      </w:r>
-      <w:r>
-        <w:rPr>
-          <w:noProof/>
-        </w:rPr>
-        <w:fldChar w:fldCharType="end"/>
-      </w:r>
-      <w:r>
-        <w:t xml:space="preserve"> Zabezpieczenia</w:t>
-      </w:r>
-    </w:p>
-    <w:p>
-      <w:pPr>
-        <w:keepNext/>
-      </w:pPr>
-      <w:r>
-        <w:rPr>
-          <w:rFonts w:cs="Times New Roman"/>
-          <w:sz w:val="24"/>
-          <w:szCs w:val="24"/>
-        </w:rPr>
-        <w:lastRenderedPageBreak/>
-        <w:pict w14:anchorId="4828BB9F">
-          <v:shape id="_x0000_i1031" type="#_x0000_t75" style="width:369.75pt;height:677.25pt">
-            <v:imagedata r:id="rId25" o:title="CD2 - ORDER ORDER SERVICE"/>
-          </v:shape>
-        </w:pict>
-      </w:r>
-    </w:p>
-    <w:p>
-      <w:pPr>
-        <w:pStyle w:val="Legenda"/>
-        <w:rPr>
-          <w:rFonts w:cs="Times New Roman"/>
-          <w:sz w:val="24"/>
-          <w:szCs w:val="24"/>
-        </w:rPr>
-      </w:pPr>
-      <w:r>
-        <w:t xml:space="preserve">Rysunek </w:t>
-      </w:r>
-      <w:r>
-        <w:fldChar w:fldCharType="begin"/>
-      </w:r>
-      <w:r>
-        <w:instrText xml:space="preserve"> SEQ Rysunek \* ARABIC </w:instrText>
-      </w:r>
-      <w:r>
-        <w:fldChar w:fldCharType="separate"/>
-      </w:r>
-      <w:r>
-        <w:rPr>
-          <w:noProof/>
-        </w:rPr>
-        <w:t>3</w:t>
-      </w:r>
-      <w:r>
-        <w:rPr>
-          <w:noProof/>
-        </w:rPr>
-        <w:fldChar w:fldCharType="end"/>
-      </w:r>
-      <w:r>
-        <w:t xml:space="preserve"> Zamówienia</w:t>
-      </w:r>
-    </w:p>
-    <w:p>
-      <w:pPr>
-        <w:keepNext/>
-      </w:pPr>
-      <w:r>
-        <w:rPr>
-          <w:rFonts w:cs="Times New Roman"/>
-          <w:sz w:val="24"/>
-          <w:szCs w:val="24"/>
-        </w:rPr>
-        <w:lastRenderedPageBreak/>
-        <w:pict w14:anchorId="5DB2970E">
-          <v:shape id="_x0000_i1032" type="#_x0000_t75" style="width:350.25pt;height:678pt">
-            <v:imagedata r:id="rId26" o:title="CD2 - CUSTOMER USER SERVICE"/>
-          </v:shape>
-        </w:pict>
-      </w:r>
-    </w:p>
-    <w:p>
-      <w:pPr>
-        <w:pStyle w:val="Legenda"/>
-      </w:pPr>
-      <w:r>
-        <w:t xml:space="preserve">Rysunek </w:t>
-      </w:r>
-      <w:r>
-        <w:fldChar w:fldCharType="begin"/>
-      </w:r>
-      <w:r>
-        <w:instrText xml:space="preserve"> SEQ Rysunek \* ARABIC </w:instrText>
-      </w:r>
-      <w:r>
-        <w:fldChar w:fldCharType="separate"/>
-      </w:r>
-      <w:r>
-        <w:rPr>
-          <w:noProof/>
-        </w:rPr>
-        <w:t>4</w:t>
-      </w:r>
-      <w:r>
-        <w:rPr>
-          <w:noProof/>
-        </w:rPr>
-        <w:fldChar w:fldCharType="end"/>
-      </w:r>
-      <w:r>
-        <w:t xml:space="preserve"> Modyfikacje</w:t>
-      </w:r>
-    </w:p>
-    <w:p/>
-    <w:p/>
-    <w:p>
-      <w:pPr>
-        <w:pStyle w:val="Nagwek3"/>
-      </w:pPr>
-      <w:bookmarkStart w:id="6" w:name="_Toc483576523"/>
-      <w:r>
-        <w:lastRenderedPageBreak/>
-        <w:t xml:space="preserve">7. </w:t>
-      </w:r>
-      <w:r>
-        <w:t xml:space="preserve">Diagram </w:t>
-      </w:r>
-      <w:r>
-        <w:t>bazy danych</w:t>
-      </w:r>
-      <w:bookmarkEnd w:id="6"/>
-    </w:p>
-    <w:p>
-      <w:r>
-        <w:t>Fizyczny model ERD reprezentuje rzeczywisty projekt wzorcowej relacyjnej bazy danych. Przedstawia sposób, w jaki dane powinny być powiązane w konkretnym DBMS, dlatego ważne jest, aby rozważyć konwencję i ograniczenie DBMS używane podczas projektowania</w:t>
-      </w:r>
-      <w:r>
-        <w:t xml:space="preserve"> fizycznego modelu ERD. Oznacza to, że konieczne jest dokładne wykorzystanie typu danych dla kolumn i użycie zastrzeżonych słów w nazwach i kolumnach. Poza tym w fizycznym modelu bazy danych powinny się znadjować klucze podstawowe, klucze obce i ograniczenia do projektu.</w:t>
-      </w:r>
-    </w:p>
-    <w:p/>
-    <w:p>
-      <w:r>
-        <w:rPr>
-          <w:noProof/>
-          <w:lang w:eastAsia="pl-PL"/>
+          <w:color w:val="000000" w:themeColor="text1"/>
+          <w:sz w:val="24"/>
+          <w:szCs w:val="24"/>
+          <w:lang w:val="en-US"/>
         </w:rPr>
         <w:drawing>
-          <wp:inline distT="0" distB="0" distL="0" distR="0" wp14:anchorId="2759DB30" wp14:editId="3D3A97E1">
-            <wp:extent cx="5760720" cy="4041140"/>
-            <wp:effectExtent l="0" t="0" r="0" b="0"/>
-            <wp:docPr id="1" name="Picture 1"/>
+          <wp:inline distT="0" distB="0" distL="0" distR="0" wp14:anchorId="7A6E4A21" wp14:editId="69067205">
+            <wp:extent cx="6632575" cy="3152775"/>
+            <wp:effectExtent l="0" t="0" r="0" b="9525"/>
+            <wp:docPr id="14" name="Picture 14"/>
             <wp:cNvGraphicFramePr>
               <a:graphicFrameLocks xmlns:a="http://schemas.openxmlformats.org/drawingml/2006/main" noChangeAspect="1"/>
             </wp:cNvGraphicFramePr>
@@ -4896,29 +4703,36 @@
               <a:graphicData uri="http://schemas.openxmlformats.org/drawingml/2006/picture">
                 <pic:pic xmlns:pic="http://schemas.openxmlformats.org/drawingml/2006/picture">
                   <pic:nvPicPr>
-                    <pic:cNvPr id="1" name="Fizyczny_ERD.png"/>
-                    <pic:cNvPicPr/>
+                    <pic:cNvPr id="0" name="Picture 12"/>
+                    <pic:cNvPicPr>
+                      <a:picLocks noChangeAspect="1" noChangeArrowheads="1"/>
+                    </pic:cNvPicPr>
                   </pic:nvPicPr>
                   <pic:blipFill>
-                    <a:blip r:embed="rId27" cstate="print">
+                    <a:blip r:embed="rId25" cstate="print">
                       <a:extLst>
                         <a:ext uri="{28A0092B-C50C-407E-A947-70E740481C1C}">
                           <a14:useLocalDpi xmlns:a14="http://schemas.microsoft.com/office/drawing/2010/main" val="0"/>
                         </a:ext>
                       </a:extLst>
                     </a:blip>
+                    <a:srcRect/>
                     <a:stretch>
                       <a:fillRect/>
                     </a:stretch>
                   </pic:blipFill>
-                  <pic:spPr>
+                  <pic:spPr bwMode="auto">
                     <a:xfrm>
                       <a:off x="0" y="0"/>
-                      <a:ext cx="5760720" cy="4041140"/>
+                      <a:ext cx="6632575" cy="3152775"/>
                     </a:xfrm>
                     <a:prstGeom prst="rect">
                       <a:avLst/>
                     </a:prstGeom>
+                    <a:noFill/>
+                    <a:ln>
+                      <a:noFill/>
+                    </a:ln>
                   </pic:spPr>
                 </pic:pic>
               </a:graphicData>
@@ -4927,64 +4741,482 @@
         </w:drawing>
       </w:r>
     </w:p>
+    <w:p>
+      <w:pPr>
+        <w:rPr>
+          <w:rFonts w:cs="Times New Roman"/>
+          <w:color w:val="000000" w:themeColor="text1"/>
+          <w:sz w:val="24"/>
+          <w:szCs w:val="24"/>
+        </w:rPr>
+      </w:pPr>
+    </w:p>
+    <w:p>
+      <w:pPr>
+        <w:rPr>
+          <w:rFonts w:cs="Times New Roman"/>
+          <w:color w:val="000000" w:themeColor="text1"/>
+          <w:sz w:val="24"/>
+          <w:szCs w:val="24"/>
+        </w:rPr>
+      </w:pPr>
+    </w:p>
+    <w:p>
+      <w:pPr>
+        <w:rPr>
+          <w:rFonts w:cs="Times New Roman"/>
+          <w:color w:val="000000" w:themeColor="text1"/>
+          <w:sz w:val="24"/>
+          <w:szCs w:val="24"/>
+        </w:rPr>
+      </w:pPr>
+    </w:p>
+    <w:p>
+      <w:pPr>
+        <w:rPr>
+          <w:rFonts w:cs="Times New Roman"/>
+          <w:color w:val="000000" w:themeColor="text1"/>
+          <w:sz w:val="24"/>
+          <w:szCs w:val="24"/>
+        </w:rPr>
+      </w:pPr>
+    </w:p>
+    <w:p>
+      <w:pPr>
+        <w:rPr>
+          <w:rFonts w:cs="Times New Roman"/>
+          <w:color w:val="000000" w:themeColor="text1"/>
+          <w:sz w:val="24"/>
+          <w:szCs w:val="24"/>
+        </w:rPr>
+      </w:pPr>
+    </w:p>
+    <w:p>
+      <w:pPr>
+        <w:rPr>
+          <w:rFonts w:cs="Times New Roman"/>
+          <w:color w:val="000000" w:themeColor="text1"/>
+          <w:sz w:val="24"/>
+          <w:szCs w:val="24"/>
+        </w:rPr>
+      </w:pPr>
+    </w:p>
+    <w:p>
+      <w:pPr>
+        <w:rPr>
+          <w:rFonts w:cs="Times New Roman"/>
+          <w:color w:val="000000" w:themeColor="text1"/>
+          <w:sz w:val="24"/>
+          <w:szCs w:val="24"/>
+        </w:rPr>
+      </w:pPr>
+    </w:p>
+    <w:p>
+      <w:pPr>
+        <w:rPr>
+          <w:rFonts w:cs="Times New Roman"/>
+          <w:color w:val="000000" w:themeColor="text1"/>
+          <w:sz w:val="24"/>
+          <w:szCs w:val="24"/>
+        </w:rPr>
+      </w:pPr>
+    </w:p>
+    <w:p>
+      <w:pPr>
+        <w:rPr>
+          <w:rFonts w:cs="Times New Roman"/>
+          <w:color w:val="000000" w:themeColor="text1"/>
+          <w:sz w:val="24"/>
+          <w:szCs w:val="24"/>
+        </w:rPr>
+      </w:pPr>
+    </w:p>
+    <w:p>
+      <w:pPr>
+        <w:rPr>
+          <w:rFonts w:cs="Times New Roman"/>
+          <w:color w:val="000000" w:themeColor="text1"/>
+          <w:sz w:val="24"/>
+          <w:szCs w:val="24"/>
+        </w:rPr>
+      </w:pPr>
+    </w:p>
+    <w:p>
+      <w:pPr>
+        <w:rPr>
+          <w:rFonts w:cs="Times New Roman"/>
+          <w:color w:val="000000" w:themeColor="text1"/>
+          <w:sz w:val="24"/>
+          <w:szCs w:val="24"/>
+        </w:rPr>
+      </w:pPr>
+      <w:r>
+        <w:rPr>
+          <w:noProof/>
+        </w:rPr>
+        <w:lastRenderedPageBreak/>
+        <w:drawing>
+          <wp:inline distT="0" distB="0" distL="0" distR="0" wp14:anchorId="1A9F8D25" wp14:editId="422A9225">
+            <wp:extent cx="6645910" cy="6720351"/>
+            <wp:effectExtent l="0" t="0" r="2540" b="4445"/>
+            <wp:docPr id="6" name="Picture 6"/>
+            <wp:cNvGraphicFramePr>
+              <a:graphicFrameLocks xmlns:a="http://schemas.openxmlformats.org/drawingml/2006/main" noChangeAspect="1"/>
+            </wp:cNvGraphicFramePr>
+            <a:graphic xmlns:a="http://schemas.openxmlformats.org/drawingml/2006/main">
+              <a:graphicData uri="http://schemas.openxmlformats.org/drawingml/2006/picture">
+                <pic:pic xmlns:pic="http://schemas.openxmlformats.org/drawingml/2006/picture">
+                  <pic:nvPicPr>
+                    <pic:cNvPr id="0" name="Picture 1"/>
+                    <pic:cNvPicPr>
+                      <a:picLocks noChangeAspect="1" noChangeArrowheads="1"/>
+                    </pic:cNvPicPr>
+                  </pic:nvPicPr>
+                  <pic:blipFill>
+                    <a:blip r:embed="rId26" cstate="print">
+                      <a:extLst>
+                        <a:ext uri="{28A0092B-C50C-407E-A947-70E740481C1C}">
+                          <a14:useLocalDpi xmlns:a14="http://schemas.microsoft.com/office/drawing/2010/main" val="0"/>
+                        </a:ext>
+                      </a:extLst>
+                    </a:blip>
+                    <a:srcRect/>
+                    <a:stretch>
+                      <a:fillRect/>
+                    </a:stretch>
+                  </pic:blipFill>
+                  <pic:spPr bwMode="auto">
+                    <a:xfrm>
+                      <a:off x="0" y="0"/>
+                      <a:ext cx="6645910" cy="6720351"/>
+                    </a:xfrm>
+                    <a:prstGeom prst="rect">
+                      <a:avLst/>
+                    </a:prstGeom>
+                    <a:noFill/>
+                    <a:ln>
+                      <a:noFill/>
+                    </a:ln>
+                  </pic:spPr>
+                </pic:pic>
+              </a:graphicData>
+            </a:graphic>
+          </wp:inline>
+        </w:drawing>
+      </w:r>
+    </w:p>
+    <w:p>
+      <w:pPr>
+        <w:rPr>
+          <w:rFonts w:cs="Times New Roman"/>
+          <w:color w:val="000000" w:themeColor="text1"/>
+          <w:sz w:val="24"/>
+          <w:szCs w:val="24"/>
+        </w:rPr>
+      </w:pPr>
+    </w:p>
+    <w:p>
+      <w:pPr>
+        <w:rPr>
+          <w:rFonts w:cs="Times New Roman"/>
+          <w:color w:val="000000" w:themeColor="text1"/>
+          <w:sz w:val="24"/>
+          <w:szCs w:val="24"/>
+        </w:rPr>
+      </w:pPr>
+    </w:p>
+    <w:p>
+      <w:pPr>
+        <w:rPr>
+          <w:rFonts w:cs="Times New Roman"/>
+          <w:color w:val="000000" w:themeColor="text1"/>
+          <w:sz w:val="24"/>
+          <w:szCs w:val="24"/>
+        </w:rPr>
+      </w:pPr>
+    </w:p>
+    <w:p>
+      <w:pPr>
+        <w:rPr>
+          <w:rFonts w:cs="Times New Roman"/>
+          <w:color w:val="000000" w:themeColor="text1"/>
+          <w:sz w:val="24"/>
+          <w:szCs w:val="24"/>
+        </w:rPr>
+      </w:pPr>
+    </w:p>
+    <w:p>
+      <w:pPr>
+        <w:rPr>
+          <w:rFonts w:cs="Times New Roman"/>
+          <w:color w:val="000000" w:themeColor="text1"/>
+          <w:sz w:val="24"/>
+          <w:szCs w:val="24"/>
+        </w:rPr>
+      </w:pPr>
+    </w:p>
+    <w:p>
+      <w:pPr>
+        <w:rPr>
+          <w:rFonts w:cs="Times New Roman"/>
+          <w:color w:val="000000" w:themeColor="text1"/>
+          <w:sz w:val="24"/>
+          <w:szCs w:val="24"/>
+        </w:rPr>
+      </w:pPr>
+    </w:p>
+    <w:p>
+      <w:pPr>
+        <w:rPr>
+          <w:rFonts w:cs="Times New Roman"/>
+          <w:color w:val="000000" w:themeColor="text1"/>
+          <w:sz w:val="24"/>
+          <w:szCs w:val="24"/>
+        </w:rPr>
+      </w:pPr>
+    </w:p>
+    <w:p>
+      <w:pPr>
+        <w:rPr>
+          <w:rFonts w:cs="Times New Roman"/>
+          <w:color w:val="000000" w:themeColor="text1"/>
+          <w:sz w:val="24"/>
+          <w:szCs w:val="24"/>
+        </w:rPr>
+      </w:pPr>
+    </w:p>
+    <w:p>
+      <w:pPr>
+        <w:rPr>
+          <w:rFonts w:cs="Times New Roman"/>
+          <w:color w:val="000000" w:themeColor="text1"/>
+          <w:sz w:val="24"/>
+          <w:szCs w:val="24"/>
+        </w:rPr>
+      </w:pPr>
+    </w:p>
+    <w:p>
+      <w:pPr>
+        <w:rPr>
+          <w:rFonts w:cs="Times New Roman"/>
+          <w:color w:val="000000" w:themeColor="text1"/>
+          <w:sz w:val="24"/>
+          <w:szCs w:val="24"/>
+        </w:rPr>
+      </w:pPr>
+    </w:p>
+    <w:p>
+      <w:pPr>
+        <w:rPr>
+          <w:rFonts w:cs="Times New Roman"/>
+          <w:color w:val="000000" w:themeColor="text1"/>
+          <w:sz w:val="24"/>
+          <w:szCs w:val="24"/>
+        </w:rPr>
+      </w:pPr>
+      <w:r>
+        <w:rPr>
+          <w:rFonts w:ascii="Minion" w:hAnsi="Minion"/>
+          <w:noProof/>
+        </w:rPr>
+        <w:lastRenderedPageBreak/>
+        <w:drawing>
+          <wp:inline distT="0" distB="0" distL="0" distR="0" wp14:anchorId="22F13300" wp14:editId="1A3E3C5A">
+            <wp:extent cx="6641465" cy="7652385"/>
+            <wp:effectExtent l="0" t="0" r="6985" b="5715"/>
+            <wp:docPr id="11" name="Picture 11"/>
+            <wp:cNvGraphicFramePr>
+              <a:graphicFrameLocks xmlns:a="http://schemas.openxmlformats.org/drawingml/2006/main" noChangeAspect="1"/>
+            </wp:cNvGraphicFramePr>
+            <a:graphic xmlns:a="http://schemas.openxmlformats.org/drawingml/2006/main">
+              <a:graphicData uri="http://schemas.openxmlformats.org/drawingml/2006/picture">
+                <pic:pic xmlns:pic="http://schemas.openxmlformats.org/drawingml/2006/picture">
+                  <pic:nvPicPr>
+                    <pic:cNvPr id="0" name="Picture 3"/>
+                    <pic:cNvPicPr>
+                      <a:picLocks noChangeAspect="1" noChangeArrowheads="1"/>
+                    </pic:cNvPicPr>
+                  </pic:nvPicPr>
+                  <pic:blipFill>
+                    <a:blip r:embed="rId27">
+                      <a:extLst>
+                        <a:ext uri="{28A0092B-C50C-407E-A947-70E740481C1C}">
+                          <a14:useLocalDpi xmlns:a14="http://schemas.microsoft.com/office/drawing/2010/main" val="0"/>
+                        </a:ext>
+                      </a:extLst>
+                    </a:blip>
+                    <a:srcRect/>
+                    <a:stretch>
+                      <a:fillRect/>
+                    </a:stretch>
+                  </pic:blipFill>
+                  <pic:spPr bwMode="auto">
+                    <a:xfrm>
+                      <a:off x="0" y="0"/>
+                      <a:ext cx="6641465" cy="7652385"/>
+                    </a:xfrm>
+                    <a:prstGeom prst="rect">
+                      <a:avLst/>
+                    </a:prstGeom>
+                    <a:noFill/>
+                    <a:ln>
+                      <a:noFill/>
+                    </a:ln>
+                  </pic:spPr>
+                </pic:pic>
+              </a:graphicData>
+            </a:graphic>
+          </wp:inline>
+        </w:drawing>
+      </w:r>
+    </w:p>
+    <w:p>
+      <w:pPr>
+        <w:rPr>
+          <w:rFonts w:cs="Times New Roman"/>
+          <w:color w:val="000000" w:themeColor="text1"/>
+          <w:sz w:val="24"/>
+          <w:szCs w:val="24"/>
+        </w:rPr>
+      </w:pPr>
+    </w:p>
+    <w:p>
+      <w:pPr>
+        <w:rPr>
+          <w:rFonts w:cs="Times New Roman"/>
+          <w:color w:val="000000" w:themeColor="text1"/>
+          <w:sz w:val="24"/>
+          <w:szCs w:val="24"/>
+        </w:rPr>
+      </w:pPr>
+    </w:p>
+    <w:p>
+      <w:pPr>
+        <w:rPr>
+          <w:rFonts w:cs="Times New Roman"/>
+          <w:color w:val="000000" w:themeColor="text1"/>
+          <w:sz w:val="24"/>
+          <w:szCs w:val="24"/>
+        </w:rPr>
+      </w:pPr>
+    </w:p>
+    <w:p>
+      <w:pPr>
+        <w:rPr>
+          <w:rFonts w:cs="Times New Roman"/>
+          <w:color w:val="000000" w:themeColor="text1"/>
+          <w:sz w:val="24"/>
+          <w:szCs w:val="24"/>
+        </w:rPr>
+      </w:pPr>
+    </w:p>
+    <w:p>
+      <w:pPr>
+        <w:rPr>
+          <w:rFonts w:cs="Times New Roman"/>
+          <w:color w:val="000000" w:themeColor="text1"/>
+          <w:sz w:val="24"/>
+          <w:szCs w:val="24"/>
+        </w:rPr>
+      </w:pPr>
+    </w:p>
+    <w:p>
+      <w:pPr>
+        <w:rPr>
+          <w:rFonts w:cs="Times New Roman"/>
+          <w:color w:val="000000" w:themeColor="text1"/>
+          <w:sz w:val="24"/>
+          <w:szCs w:val="24"/>
+        </w:rPr>
+      </w:pPr>
+    </w:p>
+    <w:p>
+      <w:pPr>
+        <w:pStyle w:val="Heading3"/>
+      </w:pPr>
+      <w:bookmarkStart w:id="6" w:name="_Toc483576523"/>
+      <w:r>
+        <w:lastRenderedPageBreak/>
+        <w:t xml:space="preserve">7. </w:t>
+      </w:r>
+      <w:r>
+        <w:t xml:space="preserve">Diagram </w:t>
+      </w:r>
+      <w:r>
+        <w:t>bazy danych</w:t>
+      </w:r>
+      <w:bookmarkEnd w:id="6"/>
+    </w:p>
+    <w:p>
+      <w:r>
+        <w:t>Fizyczny model ERD reprezentuje rzeczywisty projekt wzorcowej relacyjnej bazy danych. Przedstawia sposób, w jaki dane powinny być powiązane w konkretnym DBMS, dlatego ważne jest, aby rozważyć konwencję i ograniczenie DBMS używane podczas projektowania</w:t>
+      </w:r>
+      <w:r>
+        <w:t xml:space="preserve"> fizycznego modelu ERD. Oznacza to, że konieczne jest dokładne wykorzystanie typu danych dla kolumn i użycie zastrzeżonych słów w nazwach i kolumnach. Poza tym w fizycznym modelu bazy danych powinny się znadjować klucze podstawowe, klucze obce i ograniczenia do projektu.</w:t>
+      </w:r>
+    </w:p>
     <w:p/>
     <w:p>
-      <w:pPr>
-        <w:pStyle w:val="Nagwek3"/>
-      </w:pPr>
-      <w:bookmarkStart w:id="7" w:name="_Toc483576524"/>
-    </w:p>
-    <w:p>
-      <w:pPr>
-        <w:pStyle w:val="Nagwek3"/>
-      </w:pPr>
-    </w:p>
-    <w:p>
-      <w:pPr>
-        <w:pStyle w:val="Nagwek3"/>
-      </w:pPr>
-    </w:p>
-    <w:p>
-      <w:pPr>
-        <w:pStyle w:val="Nagwek3"/>
-      </w:pPr>
-    </w:p>
-    <w:p>
-      <w:pPr>
-        <w:pStyle w:val="Nagwek3"/>
-      </w:pPr>
-    </w:p>
-    <w:p>
-      <w:pPr>
-        <w:pStyle w:val="Nagwek3"/>
-      </w:pPr>
-    </w:p>
-    <w:p>
-      <w:pPr>
-        <w:pStyle w:val="Nagwek3"/>
-      </w:pPr>
-    </w:p>
-    <w:p>
-      <w:pPr>
-        <w:pStyle w:val="Nagwek3"/>
-      </w:pPr>
-    </w:p>
-    <w:p>
-      <w:pPr>
-        <w:pStyle w:val="Nagwek3"/>
-      </w:pPr>
-    </w:p>
-    <w:p>
-      <w:pPr>
-        <w:pStyle w:val="Nagwek3"/>
-      </w:pPr>
-    </w:p>
-    <w:p>
-      <w:pPr>
-        <w:pStyle w:val="Nagwek3"/>
-      </w:pPr>
-      <w:r>
-        <w:lastRenderedPageBreak/>
+      <w:bookmarkStart w:id="7" w:name="_GoBack"/>
+      <w:bookmarkEnd w:id="7"/>
+    </w:p>
+    <w:p/>
+    <w:p>
+      <w:pPr>
+        <w:pStyle w:val="Heading3"/>
+      </w:pPr>
+      <w:bookmarkStart w:id="8" w:name="_Toc483576524"/>
+    </w:p>
+    <w:p>
+      <w:pPr>
+        <w:pStyle w:val="Heading3"/>
+      </w:pPr>
+    </w:p>
+    <w:p>
+      <w:pPr>
+        <w:pStyle w:val="Heading3"/>
+      </w:pPr>
+    </w:p>
+    <w:p>
+      <w:pPr>
+        <w:pStyle w:val="Heading3"/>
+      </w:pPr>
+    </w:p>
+    <w:p>
+      <w:pPr>
+        <w:pStyle w:val="Heading3"/>
+      </w:pPr>
+    </w:p>
+    <w:p>
+      <w:pPr>
+        <w:pStyle w:val="Heading3"/>
+      </w:pPr>
+    </w:p>
+    <w:p>
+      <w:pPr>
+        <w:pStyle w:val="Heading3"/>
+      </w:pPr>
+    </w:p>
+    <w:p>
+      <w:pPr>
+        <w:pStyle w:val="Heading3"/>
+      </w:pPr>
+    </w:p>
+    <w:p>
+      <w:pPr>
+        <w:pStyle w:val="Heading3"/>
+      </w:pPr>
+    </w:p>
+    <w:p>
+      <w:pPr>
+        <w:pStyle w:val="Heading3"/>
+      </w:pPr>
+    </w:p>
+    <w:p>
+      <w:pPr>
+        <w:pStyle w:val="Heading3"/>
+      </w:pPr>
+      <w:r>
         <w:t xml:space="preserve">8. </w:t>
       </w:r>
       <w:r>
@@ -4993,7 +5225,7 @@
       <w:r>
         <w:t>stanów</w:t>
       </w:r>
-      <w:bookmarkEnd w:id="7"/>
+      <w:bookmarkEnd w:id="8"/>
     </w:p>
     <w:p>
       <w:pPr>
@@ -5045,19 +5277,20 @@
     </w:p>
     <w:p>
       <w:pPr>
-        <w:pStyle w:val="Akapitzlist"/>
+        <w:pStyle w:val="ListParagraph"/>
         <w:numPr>
           <w:ilvl w:val="0"/>
           <w:numId w:val="2"/>
         </w:numPr>
       </w:pPr>
       <w:r>
+        <w:lastRenderedPageBreak/>
         <w:t>Na pierwszym diagramie przedstawiono  ogólny diagram stanów dla systemu sklepu internetowego:</w:t>
       </w:r>
       <w:r>
         <w:rPr>
           <w:noProof/>
-          <w:lang w:eastAsia="pl-PL"/>
+          <w:lang w:val="en-US"/>
         </w:rPr>
         <w:drawing>
           <wp:inline distT="0" distB="0" distL="0" distR="0" wp14:anchorId="0BE16B9B" wp14:editId="76814260">
@@ -5104,12 +5337,12 @@
     </w:p>
     <w:p>
       <w:pPr>
-        <w:pStyle w:val="Akapitzlist"/>
-      </w:pPr>
-    </w:p>
-    <w:p>
-      <w:pPr>
-        <w:pStyle w:val="Akapitzlist"/>
+        <w:pStyle w:val="ListParagraph"/>
+      </w:pPr>
+    </w:p>
+    <w:p>
+      <w:pPr>
+        <w:pStyle w:val="ListParagraph"/>
         <w:numPr>
           <w:ilvl w:val="0"/>
           <w:numId w:val="2"/>
@@ -5121,13 +5354,13 @@
     </w:p>
     <w:p>
       <w:pPr>
-        <w:pStyle w:val="Akapitzlist"/>
+        <w:pStyle w:val="ListParagraph"/>
         <w:jc w:val="both"/>
       </w:pPr>
       <w:r>
         <w:rPr>
           <w:noProof/>
-          <w:lang w:eastAsia="pl-PL"/>
+          <w:lang w:val="en-US"/>
         </w:rPr>
         <w:drawing>
           <wp:inline distT="0" distB="0" distL="0" distR="0" wp14:anchorId="63D4B07F" wp14:editId="7183E7DA">
@@ -5174,13 +5407,13 @@
     </w:p>
     <w:p>
       <w:pPr>
-        <w:pStyle w:val="Akapitzlist"/>
+        <w:pStyle w:val="ListParagraph"/>
         <w:jc w:val="both"/>
       </w:pPr>
     </w:p>
     <w:p>
       <w:pPr>
-        <w:pStyle w:val="Akapitzlist"/>
+        <w:pStyle w:val="ListParagraph"/>
         <w:numPr>
           <w:ilvl w:val="0"/>
           <w:numId w:val="2"/>
@@ -5198,13 +5431,14 @@
     </w:p>
     <w:p>
       <w:pPr>
-        <w:pStyle w:val="Akapitzlist"/>
+        <w:pStyle w:val="ListParagraph"/>
       </w:pPr>
       <w:r>
         <w:rPr>
           <w:noProof/>
-          <w:lang w:eastAsia="pl-PL"/>
-        </w:rPr>
+          <w:lang w:val="en-US"/>
+        </w:rPr>
+        <w:lastRenderedPageBreak/>
         <w:drawing>
           <wp:inline distT="0" distB="0" distL="0" distR="0" wp14:anchorId="6C628FBA" wp14:editId="1C30C464">
             <wp:extent cx="5526272" cy="4191000"/>
@@ -5247,28 +5481,26 @@
           </wp:inline>
         </w:drawing>
       </w:r>
-      <w:bookmarkStart w:id="8" w:name="_GoBack"/>
-      <w:bookmarkEnd w:id="8"/>
-    </w:p>
-    <w:p>
-      <w:pPr>
-        <w:pStyle w:val="Akapitzlist"/>
-      </w:pPr>
-    </w:p>
-    <w:p>
-      <w:pPr>
-        <w:pStyle w:val="Akapitzlist"/>
+    </w:p>
+    <w:p>
+      <w:pPr>
+        <w:pStyle w:val="ListParagraph"/>
+      </w:pPr>
+    </w:p>
+    <w:p>
+      <w:pPr>
+        <w:pStyle w:val="ListParagraph"/>
       </w:pPr>
     </w:p>
     <w:p/>
     <w:p>
       <w:pPr>
-        <w:pStyle w:val="Akapitzlist"/>
-      </w:pPr>
-    </w:p>
-    <w:p>
-      <w:pPr>
-        <w:pStyle w:val="Akapitzlist"/>
+        <w:pStyle w:val="ListParagraph"/>
+      </w:pPr>
+    </w:p>
+    <w:p>
+      <w:pPr>
+        <w:pStyle w:val="ListParagraph"/>
         <w:numPr>
           <w:ilvl w:val="0"/>
           <w:numId w:val="2"/>
@@ -5280,12 +5512,12 @@
     </w:p>
     <w:p>
       <w:pPr>
-        <w:pStyle w:val="Akapitzlist"/>
+        <w:pStyle w:val="ListParagraph"/>
       </w:pPr>
       <w:r>
         <w:rPr>
           <w:noProof/>
-          <w:lang w:eastAsia="pl-PL"/>
+          <w:lang w:val="en-US"/>
         </w:rPr>
         <w:drawing>
           <wp:inline distT="0" distB="0" distL="0" distR="0" wp14:anchorId="15EAE083" wp14:editId="6EB3AD32">
@@ -5341,7 +5573,7 @@
 </file>
 
 <file path=word/endnotes.xml><?xml version="1.0" encoding="utf-8"?>
-<w:endnotes xmlns:wpc="http://schemas.microsoft.com/office/word/2010/wordprocessingCanvas" xmlns:cx="http://schemas.microsoft.com/office/drawing/2014/chartex" xmlns:mc="http://schemas.openxmlformats.org/markup-compatibility/2006" xmlns:o="urn:schemas-microsoft-com:office:office" xmlns:r="http://schemas.openxmlformats.org/officeDocument/2006/relationships" xmlns:m="http://schemas.openxmlformats.org/officeDocument/2006/math" xmlns:v="urn:schemas-microsoft-com:vml" xmlns:wp14="http://schemas.microsoft.com/office/word/2010/wordprocessingDrawing" xmlns:wp="http://schemas.openxmlformats.org/drawingml/2006/wordprocessingDrawing" xmlns:w10="urn:schemas-microsoft-com:office:word" xmlns:w="http://schemas.openxmlformats.org/wordprocessingml/2006/main" xmlns:w14="http://schemas.microsoft.com/office/word/2010/wordml" xmlns:w15="http://schemas.microsoft.com/office/word/2012/wordml" xmlns:w16se="http://schemas.microsoft.com/office/word/2015/wordml/symex" xmlns:wpg="http://schemas.microsoft.com/office/word/2010/wordprocessingGroup" xmlns:wpi="http://schemas.microsoft.com/office/word/2010/wordprocessingInk" xmlns:wne="http://schemas.microsoft.com/office/word/2006/wordml" xmlns:wps="http://schemas.microsoft.com/office/word/2010/wordprocessingShape" mc:Ignorable="w14 w15 w16se wp14">
+<w:endnotes xmlns:wpc="http://schemas.microsoft.com/office/word/2010/wordprocessingCanvas" xmlns:mc="http://schemas.openxmlformats.org/markup-compatibility/2006" xmlns:o="urn:schemas-microsoft-com:office:office" xmlns:r="http://schemas.openxmlformats.org/officeDocument/2006/relationships" xmlns:m="http://schemas.openxmlformats.org/officeDocument/2006/math" xmlns:v="urn:schemas-microsoft-com:vml" xmlns:wp14="http://schemas.microsoft.com/office/word/2010/wordprocessingDrawing" xmlns:wp="http://schemas.openxmlformats.org/drawingml/2006/wordprocessingDrawing" xmlns:w10="urn:schemas-microsoft-com:office:word" xmlns:w="http://schemas.openxmlformats.org/wordprocessingml/2006/main" xmlns:w14="http://schemas.microsoft.com/office/word/2010/wordml" xmlns:wpg="http://schemas.microsoft.com/office/word/2010/wordprocessingGroup" xmlns:wpi="http://schemas.microsoft.com/office/word/2010/wordprocessingInk" xmlns:wne="http://schemas.microsoft.com/office/word/2006/wordml" xmlns:wps="http://schemas.microsoft.com/office/word/2010/wordprocessingShape" mc:Ignorable="w14 wp14">
   <w:endnote w:type="separator" w:id="-1">
     <w:p>
       <w:pPr>
@@ -5366,7 +5598,7 @@
 </file>
 
 <file path=word/footnotes.xml><?xml version="1.0" encoding="utf-8"?>
-<w:footnotes xmlns:wpc="http://schemas.microsoft.com/office/word/2010/wordprocessingCanvas" xmlns:cx="http://schemas.microsoft.com/office/drawing/2014/chartex" xmlns:mc="http://schemas.openxmlformats.org/markup-compatibility/2006" xmlns:o="urn:schemas-microsoft-com:office:office" xmlns:r="http://schemas.openxmlformats.org/officeDocument/2006/relationships" xmlns:m="http://schemas.openxmlformats.org/officeDocument/2006/math" xmlns:v="urn:schemas-microsoft-com:vml" xmlns:wp14="http://schemas.microsoft.com/office/word/2010/wordprocessingDrawing" xmlns:wp="http://schemas.openxmlformats.org/drawingml/2006/wordprocessingDrawing" xmlns:w10="urn:schemas-microsoft-com:office:word" xmlns:w="http://schemas.openxmlformats.org/wordprocessingml/2006/main" xmlns:w14="http://schemas.microsoft.com/office/word/2010/wordml" xmlns:w15="http://schemas.microsoft.com/office/word/2012/wordml" xmlns:w16se="http://schemas.microsoft.com/office/word/2015/wordml/symex" xmlns:wpg="http://schemas.microsoft.com/office/word/2010/wordprocessingGroup" xmlns:wpi="http://schemas.microsoft.com/office/word/2010/wordprocessingInk" xmlns:wne="http://schemas.microsoft.com/office/word/2006/wordml" xmlns:wps="http://schemas.microsoft.com/office/word/2010/wordprocessingShape" mc:Ignorable="w14 w15 w16se wp14">
+<w:footnotes xmlns:wpc="http://schemas.microsoft.com/office/word/2010/wordprocessingCanvas" xmlns:mc="http://schemas.openxmlformats.org/markup-compatibility/2006" xmlns:o="urn:schemas-microsoft-com:office:office" xmlns:r="http://schemas.openxmlformats.org/officeDocument/2006/relationships" xmlns:m="http://schemas.openxmlformats.org/officeDocument/2006/math" xmlns:v="urn:schemas-microsoft-com:vml" xmlns:wp14="http://schemas.microsoft.com/office/word/2010/wordprocessingDrawing" xmlns:wp="http://schemas.openxmlformats.org/drawingml/2006/wordprocessingDrawing" xmlns:w10="urn:schemas-microsoft-com:office:word" xmlns:w="http://schemas.openxmlformats.org/wordprocessingml/2006/main" xmlns:w14="http://schemas.microsoft.com/office/word/2010/wordml" xmlns:wpg="http://schemas.microsoft.com/office/word/2010/wordprocessingGroup" xmlns:wpi="http://schemas.microsoft.com/office/word/2010/wordprocessingInk" xmlns:wne="http://schemas.microsoft.com/office/word/2006/wordml" xmlns:wps="http://schemas.microsoft.com/office/word/2010/wordprocessingShape" mc:Ignorable="w14 wp14">
   <w:footnote w:type="separator" w:id="-1">
     <w:p>
       <w:pPr>
@@ -5391,8 +5623,8 @@
 </file>
 
 <file path=word/numbering.xml><?xml version="1.0" encoding="utf-8"?>
-<w:numbering xmlns:wpc="http://schemas.microsoft.com/office/word/2010/wordprocessingCanvas" xmlns:cx="http://schemas.microsoft.com/office/drawing/2014/chartex" xmlns:mc="http://schemas.openxmlformats.org/markup-compatibility/2006" xmlns:o="urn:schemas-microsoft-com:office:office" xmlns:r="http://schemas.openxmlformats.org/officeDocument/2006/relationships" xmlns:m="http://schemas.openxmlformats.org/officeDocument/2006/math" xmlns:v="urn:schemas-microsoft-com:vml" xmlns:wp14="http://schemas.microsoft.com/office/word/2010/wordprocessingDrawing" xmlns:wp="http://schemas.openxmlformats.org/drawingml/2006/wordprocessingDrawing" xmlns:w10="urn:schemas-microsoft-com:office:word" xmlns:w="http://schemas.openxmlformats.org/wordprocessingml/2006/main" xmlns:w14="http://schemas.microsoft.com/office/word/2010/wordml" xmlns:w15="http://schemas.microsoft.com/office/word/2012/wordml" xmlns:w16se="http://schemas.microsoft.com/office/word/2015/wordml/symex" xmlns:wpg="http://schemas.microsoft.com/office/word/2010/wordprocessingGroup" xmlns:wpi="http://schemas.microsoft.com/office/word/2010/wordprocessingInk" xmlns:wne="http://schemas.microsoft.com/office/word/2006/wordml" xmlns:wps="http://schemas.microsoft.com/office/word/2010/wordprocessingShape" mc:Ignorable="w14 w15 w16se wp14">
-  <w:abstractNum w:abstractNumId="0" w15:restartNumberingAfterBreak="0">
+<w:numbering xmlns:wpc="http://schemas.microsoft.com/office/word/2010/wordprocessingCanvas" xmlns:mc="http://schemas.openxmlformats.org/markup-compatibility/2006" xmlns:o="urn:schemas-microsoft-com:office:office" xmlns:r="http://schemas.openxmlformats.org/officeDocument/2006/relationships" xmlns:m="http://schemas.openxmlformats.org/officeDocument/2006/math" xmlns:v="urn:schemas-microsoft-com:vml" xmlns:wp14="http://schemas.microsoft.com/office/word/2010/wordprocessingDrawing" xmlns:wp="http://schemas.openxmlformats.org/drawingml/2006/wordprocessingDrawing" xmlns:w10="urn:schemas-microsoft-com:office:word" xmlns:w="http://schemas.openxmlformats.org/wordprocessingml/2006/main" xmlns:w14="http://schemas.microsoft.com/office/word/2010/wordml" xmlns:wpg="http://schemas.microsoft.com/office/word/2010/wordprocessingGroup" xmlns:wpi="http://schemas.microsoft.com/office/word/2010/wordprocessingInk" xmlns:wne="http://schemas.microsoft.com/office/word/2006/wordml" xmlns:wps="http://schemas.microsoft.com/office/word/2010/wordprocessingShape" mc:Ignorable="w14 wp14">
+  <w:abstractNum w:abstractNumId="0">
     <w:nsid w:val="2CDB0C93"/>
     <w:multiLevelType w:val="hybridMultilevel"/>
     <w:tmpl w:val="BA8879FA"/>
@@ -5481,7 +5713,7 @@
       </w:pPr>
     </w:lvl>
   </w:abstractNum>
-  <w:abstractNum w:abstractNumId="1" w15:restartNumberingAfterBreak="0">
+  <w:abstractNum w:abstractNumId="1">
     <w:nsid w:val="7C1179AD"/>
     <w:multiLevelType w:val="hybridMultilevel"/>
     <w:tmpl w:val="581243C4"/>
@@ -5594,7 +5826,7 @@
       </w:rPr>
     </w:lvl>
   </w:abstractNum>
-  <w:abstractNum w:abstractNumId="2" w15:restartNumberingAfterBreak="0">
+  <w:abstractNum w:abstractNumId="2">
     <w:nsid w:val="7ECC3293"/>
     <w:multiLevelType w:val="hybridMultilevel"/>
     <w:tmpl w:val="48101222"/>
@@ -5696,7 +5928,7 @@
 </file>
 
 <file path=word/styles.xml><?xml version="1.0" encoding="utf-8"?>
-<w:styles xmlns:mc="http://schemas.openxmlformats.org/markup-compatibility/2006" xmlns:r="http://schemas.openxmlformats.org/officeDocument/2006/relationships" xmlns:w="http://schemas.openxmlformats.org/wordprocessingml/2006/main" xmlns:w14="http://schemas.microsoft.com/office/word/2010/wordml" xmlns:w15="http://schemas.microsoft.com/office/word/2012/wordml" xmlns:w16se="http://schemas.microsoft.com/office/word/2015/wordml/symex" mc:Ignorable="w14 w15 w16se">
+<w:styles xmlns:mc="http://schemas.openxmlformats.org/markup-compatibility/2006" xmlns:r="http://schemas.openxmlformats.org/officeDocument/2006/relationships" xmlns:w="http://schemas.openxmlformats.org/wordprocessingml/2006/main" xmlns:w14="http://schemas.microsoft.com/office/word/2010/wordml" mc:Ignorable="w14">
   <w:docDefaults>
     <w:rPrDefault>
       <w:rPr>
@@ -5712,388 +5944,154 @@
       </w:pPr>
     </w:pPrDefault>
   </w:docDefaults>
-  <w:latentStyles w:defLockedState="0" w:defUIPriority="99" w:defSemiHidden="0" w:defUnhideWhenUsed="0" w:defQFormat="0" w:count="371">
-    <w:lsdException w:name="Normal" w:uiPriority="0" w:qFormat="1"/>
-    <w:lsdException w:name="heading 1" w:uiPriority="9" w:qFormat="1"/>
-    <w:lsdException w:name="heading 2" w:semiHidden="1" w:uiPriority="9" w:unhideWhenUsed="1" w:qFormat="1"/>
-    <w:lsdException w:name="heading 3" w:semiHidden="1" w:uiPriority="9" w:unhideWhenUsed="1" w:qFormat="1"/>
-    <w:lsdException w:name="heading 4" w:semiHidden="1" w:uiPriority="9" w:unhideWhenUsed="1" w:qFormat="1"/>
-    <w:lsdException w:name="heading 5" w:semiHidden="1" w:uiPriority="9" w:unhideWhenUsed="1" w:qFormat="1"/>
-    <w:lsdException w:name="heading 6" w:semiHidden="1" w:uiPriority="9" w:unhideWhenUsed="1" w:qFormat="1"/>
-    <w:lsdException w:name="heading 7" w:semiHidden="1" w:uiPriority="9" w:unhideWhenUsed="1" w:qFormat="1"/>
-    <w:lsdException w:name="heading 8" w:semiHidden="1" w:uiPriority="9" w:unhideWhenUsed="1" w:qFormat="1"/>
-    <w:lsdException w:name="heading 9" w:semiHidden="1" w:uiPriority="9" w:unhideWhenUsed="1" w:qFormat="1"/>
-    <w:lsdException w:name="index 1" w:semiHidden="1" w:unhideWhenUsed="1"/>
-    <w:lsdException w:name="index 2" w:semiHidden="1" w:unhideWhenUsed="1"/>
-    <w:lsdException w:name="index 3" w:semiHidden="1" w:unhideWhenUsed="1"/>
-    <w:lsdException w:name="index 4" w:semiHidden="1" w:unhideWhenUsed="1"/>
-    <w:lsdException w:name="index 5" w:semiHidden="1" w:unhideWhenUsed="1"/>
-    <w:lsdException w:name="index 6" w:semiHidden="1" w:unhideWhenUsed="1"/>
-    <w:lsdException w:name="index 7" w:semiHidden="1" w:unhideWhenUsed="1"/>
-    <w:lsdException w:name="index 8" w:semiHidden="1" w:unhideWhenUsed="1"/>
-    <w:lsdException w:name="index 9" w:semiHidden="1" w:unhideWhenUsed="1"/>
-    <w:lsdException w:name="toc 1" w:semiHidden="1" w:uiPriority="39" w:unhideWhenUsed="1"/>
-    <w:lsdException w:name="toc 2" w:semiHidden="1" w:uiPriority="39" w:unhideWhenUsed="1"/>
-    <w:lsdException w:name="toc 3" w:semiHidden="1" w:uiPriority="39" w:unhideWhenUsed="1"/>
-    <w:lsdException w:name="toc 4" w:semiHidden="1" w:uiPriority="39" w:unhideWhenUsed="1"/>
-    <w:lsdException w:name="toc 5" w:semiHidden="1" w:uiPriority="39" w:unhideWhenUsed="1"/>
-    <w:lsdException w:name="toc 6" w:semiHidden="1" w:uiPriority="39" w:unhideWhenUsed="1"/>
-    <w:lsdException w:name="toc 7" w:semiHidden="1" w:uiPriority="39" w:unhideWhenUsed="1"/>
-    <w:lsdException w:name="toc 8" w:semiHidden="1" w:uiPriority="39" w:unhideWhenUsed="1"/>
-    <w:lsdException w:name="toc 9" w:semiHidden="1" w:uiPriority="39" w:unhideWhenUsed="1"/>
-    <w:lsdException w:name="Normal Indent" w:semiHidden="1" w:unhideWhenUsed="1"/>
-    <w:lsdException w:name="footnote text" w:semiHidden="1" w:unhideWhenUsed="1"/>
-    <w:lsdException w:name="annotation text" w:semiHidden="1" w:unhideWhenUsed="1"/>
-    <w:lsdException w:name="header" w:semiHidden="1" w:unhideWhenUsed="1"/>
-    <w:lsdException w:name="footer" w:semiHidden="1" w:unhideWhenUsed="1"/>
-    <w:lsdException w:name="index heading" w:semiHidden="1" w:unhideWhenUsed="1"/>
-    <w:lsdException w:name="caption" w:semiHidden="1" w:uiPriority="35" w:unhideWhenUsed="1" w:qFormat="1"/>
-    <w:lsdException w:name="table of figures" w:semiHidden="1" w:unhideWhenUsed="1"/>
-    <w:lsdException w:name="envelope address" w:semiHidden="1" w:unhideWhenUsed="1"/>
-    <w:lsdException w:name="envelope return" w:semiHidden="1" w:unhideWhenUsed="1"/>
-    <w:lsdException w:name="footnote reference" w:semiHidden="1" w:unhideWhenUsed="1"/>
-    <w:lsdException w:name="annotation reference" w:semiHidden="1" w:unhideWhenUsed="1"/>
-    <w:lsdException w:name="line number" w:semiHidden="1" w:unhideWhenUsed="1"/>
-    <w:lsdException w:name="page number" w:semiHidden="1" w:unhideWhenUsed="1"/>
-    <w:lsdException w:name="endnote reference" w:semiHidden="1" w:unhideWhenUsed="1"/>
-    <w:lsdException w:name="endnote text" w:semiHidden="1" w:unhideWhenUsed="1"/>
-    <w:lsdException w:name="table of authorities" w:semiHidden="1" w:unhideWhenUsed="1"/>
-    <w:lsdException w:name="macro" w:semiHidden="1" w:unhideWhenUsed="1"/>
-    <w:lsdException w:name="toa heading" w:semiHidden="1" w:unhideWhenUsed="1"/>
-    <w:lsdException w:name="List" w:semiHidden="1" w:unhideWhenUsed="1"/>
-    <w:lsdException w:name="List Bullet" w:semiHidden="1" w:unhideWhenUsed="1"/>
-    <w:lsdException w:name="List Number" w:semiHidden="1" w:unhideWhenUsed="1"/>
-    <w:lsdException w:name="List 2" w:semiHidden="1" w:unhideWhenUsed="1"/>
-    <w:lsdException w:name="List 3" w:semiHidden="1" w:unhideWhenUsed="1"/>
-    <w:lsdException w:name="List 4" w:semiHidden="1" w:unhideWhenUsed="1"/>
-    <w:lsdException w:name="List 5" w:semiHidden="1" w:unhideWhenUsed="1"/>
-    <w:lsdException w:name="List Bullet 2" w:semiHidden="1" w:unhideWhenUsed="1"/>
-    <w:lsdException w:name="List Bullet 3" w:semiHidden="1" w:unhideWhenUsed="1"/>
-    <w:lsdException w:name="List Bullet 4" w:semiHidden="1" w:unhideWhenUsed="1"/>
-    <w:lsdException w:name="List Bullet 5" w:semiHidden="1" w:unhideWhenUsed="1"/>
-    <w:lsdException w:name="List Number 2" w:semiHidden="1" w:unhideWhenUsed="1"/>
-    <w:lsdException w:name="List Number 3" w:semiHidden="1" w:unhideWhenUsed="1"/>
-    <w:lsdException w:name="List Number 4" w:semiHidden="1" w:unhideWhenUsed="1"/>
-    <w:lsdException w:name="List Number 5" w:semiHidden="1" w:unhideWhenUsed="1"/>
-    <w:lsdException w:name="Title" w:uiPriority="10" w:qFormat="1"/>
-    <w:lsdException w:name="Closing" w:semiHidden="1" w:unhideWhenUsed="1"/>
-    <w:lsdException w:name="Signature" w:semiHidden="1" w:unhideWhenUsed="1"/>
-    <w:lsdException w:name="Default Paragraph Font" w:semiHidden="1" w:uiPriority="1" w:unhideWhenUsed="1"/>
-    <w:lsdException w:name="Body Text" w:semiHidden="1" w:unhideWhenUsed="1"/>
-    <w:lsdException w:name="Body Text Indent" w:semiHidden="1" w:unhideWhenUsed="1"/>
-    <w:lsdException w:name="List Continue" w:semiHidden="1" w:unhideWhenUsed="1"/>
-    <w:lsdException w:name="List Continue 2" w:semiHidden="1" w:unhideWhenUsed="1"/>
-    <w:lsdException w:name="List Continue 3" w:semiHidden="1" w:unhideWhenUsed="1"/>
-    <w:lsdException w:name="List Continue 4" w:semiHidden="1" w:unhideWhenUsed="1"/>
-    <w:lsdException w:name="List Continue 5" w:semiHidden="1" w:unhideWhenUsed="1"/>
-    <w:lsdException w:name="Message Header" w:semiHidden="1" w:unhideWhenUsed="1"/>
-    <w:lsdException w:name="Subtitle" w:uiPriority="11" w:qFormat="1"/>
-    <w:lsdException w:name="Salutation" w:semiHidden="1" w:unhideWhenUsed="1"/>
-    <w:lsdException w:name="Date" w:semiHidden="1" w:unhideWhenUsed="1"/>
-    <w:lsdException w:name="Body Text First Indent" w:semiHidden="1" w:unhideWhenUsed="1"/>
-    <w:lsdException w:name="Body Text First Indent 2" w:semiHidden="1" w:unhideWhenUsed="1"/>
-    <w:lsdException w:name="Note Heading" w:semiHidden="1" w:unhideWhenUsed="1"/>
-    <w:lsdException w:name="Body Text 2" w:semiHidden="1" w:unhideWhenUsed="1"/>
-    <w:lsdException w:name="Body Text 3" w:semiHidden="1" w:unhideWhenUsed="1"/>
-    <w:lsdException w:name="Body Text Indent 2" w:semiHidden="1" w:unhideWhenUsed="1"/>
-    <w:lsdException w:name="Body Text Indent 3" w:semiHidden="1" w:unhideWhenUsed="1"/>
-    <w:lsdException w:name="Block Text" w:semiHidden="1" w:unhideWhenUsed="1"/>
-    <w:lsdException w:name="Hyperlink" w:semiHidden="1" w:unhideWhenUsed="1"/>
-    <w:lsdException w:name="FollowedHyperlink" w:semiHidden="1" w:unhideWhenUsed="1"/>
-    <w:lsdException w:name="Strong" w:uiPriority="22" w:qFormat="1"/>
-    <w:lsdException w:name="Emphasis" w:uiPriority="20" w:qFormat="1"/>
-    <w:lsdException w:name="Document Map" w:semiHidden="1" w:unhideWhenUsed="1"/>
-    <w:lsdException w:name="Plain Text" w:semiHidden="1" w:unhideWhenUsed="1"/>
-    <w:lsdException w:name="E-mail Signature" w:semiHidden="1" w:unhideWhenUsed="1"/>
-    <w:lsdException w:name="HTML Top of Form" w:semiHidden="1" w:unhideWhenUsed="1"/>
-    <w:lsdException w:name="HTML Bottom of Form" w:semiHidden="1" w:unhideWhenUsed="1"/>
-    <w:lsdException w:name="Normal (Web)" w:semiHidden="1" w:unhideWhenUsed="1"/>
-    <w:lsdException w:name="HTML Acronym" w:semiHidden="1" w:unhideWhenUsed="1"/>
-    <w:lsdException w:name="HTML Address" w:semiHidden="1" w:unhideWhenUsed="1"/>
-    <w:lsdException w:name="HTML Cite" w:semiHidden="1" w:unhideWhenUsed="1"/>
-    <w:lsdException w:name="HTML Code" w:semiHidden="1" w:unhideWhenUsed="1"/>
-    <w:lsdException w:name="HTML Definition" w:semiHidden="1" w:unhideWhenUsed="1"/>
-    <w:lsdException w:name="HTML Keyboard" w:semiHidden="1" w:unhideWhenUsed="1"/>
-    <w:lsdException w:name="HTML Preformatted" w:semiHidden="1" w:unhideWhenUsed="1"/>
-    <w:lsdException w:name="HTML Sample" w:semiHidden="1" w:unhideWhenUsed="1"/>
-    <w:lsdException w:name="HTML Typewriter" w:semiHidden="1" w:unhideWhenUsed="1"/>
-    <w:lsdException w:name="HTML Variable" w:semiHidden="1" w:unhideWhenUsed="1"/>
-    <w:lsdException w:name="Normal Table" w:semiHidden="1" w:unhideWhenUsed="1"/>
-    <w:lsdException w:name="annotation subject" w:semiHidden="1" w:unhideWhenUsed="1"/>
-    <w:lsdException w:name="No List" w:semiHidden="1" w:unhideWhenUsed="1"/>
-    <w:lsdException w:name="Outline List 1" w:semiHidden="1" w:unhideWhenUsed="1"/>
-    <w:lsdException w:name="Outline List 2" w:semiHidden="1" w:unhideWhenUsed="1"/>
-    <w:lsdException w:name="Outline List 3" w:semiHidden="1" w:unhideWhenUsed="1"/>
-    <w:lsdException w:name="Table Simple 1" w:semiHidden="1" w:unhideWhenUsed="1"/>
-    <w:lsdException w:name="Table Simple 2" w:semiHidden="1" w:unhideWhenUsed="1"/>
-    <w:lsdException w:name="Table Simple 3" w:semiHidden="1" w:unhideWhenUsed="1"/>
-    <w:lsdException w:name="Table Classic 1" w:semiHidden="1" w:unhideWhenUsed="1"/>
-    <w:lsdException w:name="Table Classic 2" w:semiHidden="1" w:unhideWhenUsed="1"/>
-    <w:lsdException w:name="Table Classic 3" w:semiHidden="1" w:unhideWhenUsed="1"/>
-    <w:lsdException w:name="Table Classic 4" w:semiHidden="1" w:unhideWhenUsed="1"/>
-    <w:lsdException w:name="Table Colorful 1" w:semiHidden="1" w:unhideWhenUsed="1"/>
-    <w:lsdException w:name="Table Colorful 2" w:semiHidden="1" w:unhideWhenUsed="1"/>
-    <w:lsdException w:name="Table Colorful 3" w:semiHidden="1" w:unhideWhenUsed="1"/>
-    <w:lsdException w:name="Table Columns 1" w:semiHidden="1" w:unhideWhenUsed="1"/>
-    <w:lsdException w:name="Table Columns 2" w:semiHidden="1" w:unhideWhenUsed="1"/>
-    <w:lsdException w:name="Table Columns 3" w:semiHidden="1" w:unhideWhenUsed="1"/>
-    <w:lsdException w:name="Table Columns 4" w:semiHidden="1" w:unhideWhenUsed="1"/>
-    <w:lsdException w:name="Table Columns 5" w:semiHidden="1" w:unhideWhenUsed="1"/>
-    <w:lsdException w:name="Table Grid 1" w:semiHidden="1" w:unhideWhenUsed="1"/>
-    <w:lsdException w:name="Table Grid 2" w:semiHidden="1" w:unhideWhenUsed="1"/>
-    <w:lsdException w:name="Table Grid 3" w:semiHidden="1" w:unhideWhenUsed="1"/>
-    <w:lsdException w:name="Table Grid 4" w:semiHidden="1" w:unhideWhenUsed="1"/>
-    <w:lsdException w:name="Table Grid 5" w:semiHidden="1" w:unhideWhenUsed="1"/>
-    <w:lsdException w:name="Table Grid 6" w:semiHidden="1" w:unhideWhenUsed="1"/>
-    <w:lsdException w:name="Table Grid 7" w:semiHidden="1" w:unhideWhenUsed="1"/>
-    <w:lsdException w:name="Table Grid 8" w:semiHidden="1" w:unhideWhenUsed="1"/>
-    <w:lsdException w:name="Table List 1" w:semiHidden="1" w:unhideWhenUsed="1"/>
-    <w:lsdException w:name="Table List 2" w:semiHidden="1" w:unhideWhenUsed="1"/>
-    <w:lsdException w:name="Table List 3" w:semiHidden="1" w:unhideWhenUsed="1"/>
-    <w:lsdException w:name="Table List 4" w:semiHidden="1" w:unhideWhenUsed="1"/>
-    <w:lsdException w:name="Table List 5" w:semiHidden="1" w:unhideWhenUsed="1"/>
-    <w:lsdException w:name="Table List 6" w:semiHidden="1" w:unhideWhenUsed="1"/>
-    <w:lsdException w:name="Table List 7" w:semiHidden="1" w:unhideWhenUsed="1"/>
-    <w:lsdException w:name="Table List 8" w:semiHidden="1" w:unhideWhenUsed="1"/>
-    <w:lsdException w:name="Table 3D effects 1" w:semiHidden="1" w:unhideWhenUsed="1"/>
-    <w:lsdException w:name="Table 3D effects 2" w:semiHidden="1" w:unhideWhenUsed="1"/>
-    <w:lsdException w:name="Table 3D effects 3" w:semiHidden="1" w:unhideWhenUsed="1"/>
-    <w:lsdException w:name="Table Contemporary" w:semiHidden="1" w:unhideWhenUsed="1"/>
-    <w:lsdException w:name="Table Elegant" w:semiHidden="1" w:unhideWhenUsed="1"/>
-    <w:lsdException w:name="Table Professional" w:semiHidden="1" w:unhideWhenUsed="1"/>
-    <w:lsdException w:name="Table Subtle 1" w:semiHidden="1" w:unhideWhenUsed="1"/>
-    <w:lsdException w:name="Table Subtle 2" w:semiHidden="1" w:unhideWhenUsed="1"/>
-    <w:lsdException w:name="Table Web 1" w:semiHidden="1" w:unhideWhenUsed="1"/>
-    <w:lsdException w:name="Table Web 2" w:semiHidden="1" w:unhideWhenUsed="1"/>
-    <w:lsdException w:name="Table Web 3" w:semiHidden="1" w:unhideWhenUsed="1"/>
-    <w:lsdException w:name="Balloon Text" w:semiHidden="1" w:unhideWhenUsed="1"/>
-    <w:lsdException w:name="Table Grid" w:uiPriority="39"/>
-    <w:lsdException w:name="Table Theme" w:semiHidden="1" w:unhideWhenUsed="1"/>
-    <w:lsdException w:name="Placeholder Text" w:semiHidden="1"/>
-    <w:lsdException w:name="No Spacing" w:uiPriority="1" w:qFormat="1"/>
-    <w:lsdException w:name="Light Shading" w:uiPriority="60"/>
-    <w:lsdException w:name="Light List" w:uiPriority="61"/>
-    <w:lsdException w:name="Light Grid" w:uiPriority="62"/>
-    <w:lsdException w:name="Medium Shading 1" w:uiPriority="63"/>
-    <w:lsdException w:name="Medium Shading 2" w:uiPriority="64"/>
-    <w:lsdException w:name="Medium List 1" w:uiPriority="65"/>
-    <w:lsdException w:name="Medium List 2" w:uiPriority="66"/>
-    <w:lsdException w:name="Medium Grid 1" w:uiPriority="67"/>
-    <w:lsdException w:name="Medium Grid 2" w:uiPriority="68"/>
-    <w:lsdException w:name="Medium Grid 3" w:uiPriority="69"/>
-    <w:lsdException w:name="Dark List" w:uiPriority="70"/>
-    <w:lsdException w:name="Colorful Shading" w:uiPriority="71"/>
-    <w:lsdException w:name="Colorful List" w:uiPriority="72"/>
-    <w:lsdException w:name="Colorful Grid" w:uiPriority="73"/>
-    <w:lsdException w:name="Light Shading Accent 1" w:uiPriority="60"/>
-    <w:lsdException w:name="Light List Accent 1" w:uiPriority="61"/>
-    <w:lsdException w:name="Light Grid Accent 1" w:uiPriority="62"/>
-    <w:lsdException w:name="Medium Shading 1 Accent 1" w:uiPriority="63"/>
-    <w:lsdException w:name="Medium Shading 2 Accent 1" w:uiPriority="64"/>
-    <w:lsdException w:name="Medium List 1 Accent 1" w:uiPriority="65"/>
-    <w:lsdException w:name="Revision" w:semiHidden="1"/>
-    <w:lsdException w:name="List Paragraph" w:uiPriority="34" w:qFormat="1"/>
-    <w:lsdException w:name="Quote" w:uiPriority="29" w:qFormat="1"/>
-    <w:lsdException w:name="Intense Quote" w:uiPriority="30" w:qFormat="1"/>
-    <w:lsdException w:name="Medium List 2 Accent 1" w:uiPriority="66"/>
-    <w:lsdException w:name="Medium Grid 1 Accent 1" w:uiPriority="67"/>
-    <w:lsdException w:name="Medium Grid 2 Accent 1" w:uiPriority="68"/>
-    <w:lsdException w:name="Medium Grid 3 Accent 1" w:uiPriority="69"/>
-    <w:lsdException w:name="Dark List Accent 1" w:uiPriority="70"/>
-    <w:lsdException w:name="Colorful Shading Accent 1" w:uiPriority="71"/>
-    <w:lsdException w:name="Colorful List Accent 1" w:uiPriority="72"/>
-    <w:lsdException w:name="Colorful Grid Accent 1" w:uiPriority="73"/>
-    <w:lsdException w:name="Light Shading Accent 2" w:uiPriority="60"/>
-    <w:lsdException w:name="Light List Accent 2" w:uiPriority="61"/>
-    <w:lsdException w:name="Light Grid Accent 2" w:uiPriority="62"/>
-    <w:lsdException w:name="Medium Shading 1 Accent 2" w:uiPriority="63"/>
-    <w:lsdException w:name="Medium Shading 2 Accent 2" w:uiPriority="64"/>
-    <w:lsdException w:name="Medium List 1 Accent 2" w:uiPriority="65"/>
-    <w:lsdException w:name="Medium List 2 Accent 2" w:uiPriority="66"/>
-    <w:lsdException w:name="Medium Grid 1 Accent 2" w:uiPriority="67"/>
-    <w:lsdException w:name="Medium Grid 2 Accent 2" w:uiPriority="68"/>
-    <w:lsdException w:name="Medium Grid 3 Accent 2" w:uiPriority="69"/>
-    <w:lsdException w:name="Dark List Accent 2" w:uiPriority="70"/>
-    <w:lsdException w:name="Colorful Shading Accent 2" w:uiPriority="71"/>
-    <w:lsdException w:name="Colorful List Accent 2" w:uiPriority="72"/>
-    <w:lsdException w:name="Colorful Grid Accent 2" w:uiPriority="73"/>
-    <w:lsdException w:name="Light Shading Accent 3" w:uiPriority="60"/>
-    <w:lsdException w:name="Light List Accent 3" w:uiPriority="61"/>
-    <w:lsdException w:name="Light Grid Accent 3" w:uiPriority="62"/>
-    <w:lsdException w:name="Medium Shading 1 Accent 3" w:uiPriority="63"/>
-    <w:lsdException w:name="Medium Shading 2 Accent 3" w:uiPriority="64"/>
-    <w:lsdException w:name="Medium List 1 Accent 3" w:uiPriority="65"/>
-    <w:lsdException w:name="Medium List 2 Accent 3" w:uiPriority="66"/>
-    <w:lsdException w:name="Medium Grid 1 Accent 3" w:uiPriority="67"/>
-    <w:lsdException w:name="Medium Grid 2 Accent 3" w:uiPriority="68"/>
-    <w:lsdException w:name="Medium Grid 3 Accent 3" w:uiPriority="69"/>
-    <w:lsdException w:name="Dark List Accent 3" w:uiPriority="70"/>
-    <w:lsdException w:name="Colorful Shading Accent 3" w:uiPriority="71"/>
-    <w:lsdException w:name="Colorful List Accent 3" w:uiPriority="72"/>
-    <w:lsdException w:name="Colorful Grid Accent 3" w:uiPriority="73"/>
-    <w:lsdException w:name="Light Shading Accent 4" w:uiPriority="60"/>
-    <w:lsdException w:name="Light List Accent 4" w:uiPriority="61"/>
-    <w:lsdException w:name="Light Grid Accent 4" w:uiPriority="62"/>
-    <w:lsdException w:name="Medium Shading 1 Accent 4" w:uiPriority="63"/>
-    <w:lsdException w:name="Medium Shading 2 Accent 4" w:uiPriority="64"/>
-    <w:lsdException w:name="Medium List 1 Accent 4" w:uiPriority="65"/>
-    <w:lsdException w:name="Medium List 2 Accent 4" w:uiPriority="66"/>
-    <w:lsdException w:name="Medium Grid 1 Accent 4" w:uiPriority="67"/>
-    <w:lsdException w:name="Medium Grid 2 Accent 4" w:uiPriority="68"/>
-    <w:lsdException w:name="Medium Grid 3 Accent 4" w:uiPriority="69"/>
-    <w:lsdException w:name="Dark List Accent 4" w:uiPriority="70"/>
-    <w:lsdException w:name="Colorful Shading Accent 4" w:uiPriority="71"/>
-    <w:lsdException w:name="Colorful List Accent 4" w:uiPriority="72"/>
-    <w:lsdException w:name="Colorful Grid Accent 4" w:uiPriority="73"/>
-    <w:lsdException w:name="Light Shading Accent 5" w:uiPriority="60"/>
-    <w:lsdException w:name="Light List Accent 5" w:uiPriority="61"/>
-    <w:lsdException w:name="Light Grid Accent 5" w:uiPriority="62"/>
-    <w:lsdException w:name="Medium Shading 1 Accent 5" w:uiPriority="63"/>
-    <w:lsdException w:name="Medium Shading 2 Accent 5" w:uiPriority="64"/>
-    <w:lsdException w:name="Medium List 1 Accent 5" w:uiPriority="65"/>
-    <w:lsdException w:name="Medium List 2 Accent 5" w:uiPriority="66"/>
-    <w:lsdException w:name="Medium Grid 1 Accent 5" w:uiPriority="67"/>
-    <w:lsdException w:name="Medium Grid 2 Accent 5" w:uiPriority="68"/>
-    <w:lsdException w:name="Medium Grid 3 Accent 5" w:uiPriority="69"/>
-    <w:lsdException w:name="Dark List Accent 5" w:uiPriority="70"/>
-    <w:lsdException w:name="Colorful Shading Accent 5" w:uiPriority="71"/>
-    <w:lsdException w:name="Colorful List Accent 5" w:uiPriority="72"/>
-    <w:lsdException w:name="Colorful Grid Accent 5" w:uiPriority="73"/>
-    <w:lsdException w:name="Light Shading Accent 6" w:uiPriority="60"/>
-    <w:lsdException w:name="Light List Accent 6" w:uiPriority="61"/>
-    <w:lsdException w:name="Light Grid Accent 6" w:uiPriority="62"/>
-    <w:lsdException w:name="Medium Shading 1 Accent 6" w:uiPriority="63"/>
-    <w:lsdException w:name="Medium Shading 2 Accent 6" w:uiPriority="64"/>
-    <w:lsdException w:name="Medium List 1 Accent 6" w:uiPriority="65"/>
-    <w:lsdException w:name="Medium List 2 Accent 6" w:uiPriority="66"/>
-    <w:lsdException w:name="Medium Grid 1 Accent 6" w:uiPriority="67"/>
-    <w:lsdException w:name="Medium Grid 2 Accent 6" w:uiPriority="68"/>
-    <w:lsdException w:name="Medium Grid 3 Accent 6" w:uiPriority="69"/>
-    <w:lsdException w:name="Dark List Accent 6" w:uiPriority="70"/>
-    <w:lsdException w:name="Colorful Shading Accent 6" w:uiPriority="71"/>
-    <w:lsdException w:name="Colorful List Accent 6" w:uiPriority="72"/>
-    <w:lsdException w:name="Colorful Grid Accent 6" w:uiPriority="73"/>
-    <w:lsdException w:name="Subtle Emphasis" w:uiPriority="19" w:qFormat="1"/>
-    <w:lsdException w:name="Intense Emphasis" w:uiPriority="21" w:qFormat="1"/>
-    <w:lsdException w:name="Subtle Reference" w:uiPriority="31" w:qFormat="1"/>
-    <w:lsdException w:name="Intense Reference" w:uiPriority="32" w:qFormat="1"/>
-    <w:lsdException w:name="Book Title" w:uiPriority="33" w:qFormat="1"/>
-    <w:lsdException w:name="Bibliography" w:semiHidden="1" w:uiPriority="37" w:unhideWhenUsed="1"/>
-    <w:lsdException w:name="TOC Heading" w:semiHidden="1" w:uiPriority="39" w:unhideWhenUsed="1" w:qFormat="1"/>
-    <w:lsdException w:name="Plain Table 1" w:uiPriority="41"/>
-    <w:lsdException w:name="Plain Table 2" w:uiPriority="42"/>
-    <w:lsdException w:name="Plain Table 3" w:uiPriority="43"/>
-    <w:lsdException w:name="Plain Table 4" w:uiPriority="44"/>
-    <w:lsdException w:name="Plain Table 5" w:uiPriority="45"/>
-    <w:lsdException w:name="Grid Table Light" w:uiPriority="40"/>
-    <w:lsdException w:name="Grid Table 1 Light" w:uiPriority="46"/>
-    <w:lsdException w:name="Grid Table 2" w:uiPriority="47"/>
-    <w:lsdException w:name="Grid Table 3" w:uiPriority="48"/>
-    <w:lsdException w:name="Grid Table 4" w:uiPriority="49"/>
-    <w:lsdException w:name="Grid Table 5 Dark" w:uiPriority="50"/>
-    <w:lsdException w:name="Grid Table 6 Colorful" w:uiPriority="51"/>
-    <w:lsdException w:name="Grid Table 7 Colorful" w:uiPriority="52"/>
-    <w:lsdException w:name="Grid Table 1 Light Accent 1" w:uiPriority="46"/>
-    <w:lsdException w:name="Grid Table 2 Accent 1" w:uiPriority="47"/>
-    <w:lsdException w:name="Grid Table 3 Accent 1" w:uiPriority="48"/>
-    <w:lsdException w:name="Grid Table 4 Accent 1" w:uiPriority="49"/>
-    <w:lsdException w:name="Grid Table 5 Dark Accent 1" w:uiPriority="50"/>
-    <w:lsdException w:name="Grid Table 6 Colorful Accent 1" w:uiPriority="51"/>
-    <w:lsdException w:name="Grid Table 7 Colorful Accent 1" w:uiPriority="52"/>
-    <w:lsdException w:name="Grid Table 1 Light Accent 2" w:uiPriority="46"/>
-    <w:lsdException w:name="Grid Table 2 Accent 2" w:uiPriority="47"/>
-    <w:lsdException w:name="Grid Table 3 Accent 2" w:uiPriority="48"/>
-    <w:lsdException w:name="Grid Table 4 Accent 2" w:uiPriority="49"/>
-    <w:lsdException w:name="Grid Table 5 Dark Accent 2" w:uiPriority="50"/>
-    <w:lsdException w:name="Grid Table 6 Colorful Accent 2" w:uiPriority="51"/>
-    <w:lsdException w:name="Grid Table 7 Colorful Accent 2" w:uiPriority="52"/>
-    <w:lsdException w:name="Grid Table 1 Light Accent 3" w:uiPriority="46"/>
-    <w:lsdException w:name="Grid Table 2 Accent 3" w:uiPriority="47"/>
-    <w:lsdException w:name="Grid Table 3 Accent 3" w:uiPriority="48"/>
-    <w:lsdException w:name="Grid Table 4 Accent 3" w:uiPriority="49"/>
-    <w:lsdException w:name="Grid Table 5 Dark Accent 3" w:uiPriority="50"/>
-    <w:lsdException w:name="Grid Table 6 Colorful Accent 3" w:uiPriority="51"/>
-    <w:lsdException w:name="Grid Table 7 Colorful Accent 3" w:uiPriority="52"/>
-    <w:lsdException w:name="Grid Table 1 Light Accent 4" w:uiPriority="46"/>
-    <w:lsdException w:name="Grid Table 2 Accent 4" w:uiPriority="47"/>
-    <w:lsdException w:name="Grid Table 3 Accent 4" w:uiPriority="48"/>
-    <w:lsdException w:name="Grid Table 4 Accent 4" w:uiPriority="49"/>
-    <w:lsdException w:name="Grid Table 5 Dark Accent 4" w:uiPriority="50"/>
-    <w:lsdException w:name="Grid Table 6 Colorful Accent 4" w:uiPriority="51"/>
-    <w:lsdException w:name="Grid Table 7 Colorful Accent 4" w:uiPriority="52"/>
-    <w:lsdException w:name="Grid Table 1 Light Accent 5" w:uiPriority="46"/>
-    <w:lsdException w:name="Grid Table 2 Accent 5" w:uiPriority="47"/>
-    <w:lsdException w:name="Grid Table 3 Accent 5" w:uiPriority="48"/>
-    <w:lsdException w:name="Grid Table 4 Accent 5" w:uiPriority="49"/>
-    <w:lsdException w:name="Grid Table 5 Dark Accent 5" w:uiPriority="50"/>
-    <w:lsdException w:name="Grid Table 6 Colorful Accent 5" w:uiPriority="51"/>
-    <w:lsdException w:name="Grid Table 7 Colorful Accent 5" w:uiPriority="52"/>
-    <w:lsdException w:name="Grid Table 1 Light Accent 6" w:uiPriority="46"/>
-    <w:lsdException w:name="Grid Table 2 Accent 6" w:uiPriority="47"/>
-    <w:lsdException w:name="Grid Table 3 Accent 6" w:uiPriority="48"/>
-    <w:lsdException w:name="Grid Table 4 Accent 6" w:uiPriority="49"/>
-    <w:lsdException w:name="Grid Table 5 Dark Accent 6" w:uiPriority="50"/>
-    <w:lsdException w:name="Grid Table 6 Colorful Accent 6" w:uiPriority="51"/>
-    <w:lsdException w:name="Grid Table 7 Colorful Accent 6" w:uiPriority="52"/>
-    <w:lsdException w:name="List Table 1 Light" w:uiPriority="46"/>
-    <w:lsdException w:name="List Table 2" w:uiPriority="47"/>
-    <w:lsdException w:name="List Table 3" w:uiPriority="48"/>
-    <w:lsdException w:name="List Table 4" w:uiPriority="49"/>
-    <w:lsdException w:name="List Table 5 Dark" w:uiPriority="50"/>
-    <w:lsdException w:name="List Table 6 Colorful" w:uiPriority="51"/>
-    <w:lsdException w:name="List Table 7 Colorful" w:uiPriority="52"/>
-    <w:lsdException w:name="List Table 1 Light Accent 1" w:uiPriority="46"/>
-    <w:lsdException w:name="List Table 2 Accent 1" w:uiPriority="47"/>
-    <w:lsdException w:name="List Table 3 Accent 1" w:uiPriority="48"/>
-    <w:lsdException w:name="List Table 4 Accent 1" w:uiPriority="49"/>
-    <w:lsdException w:name="List Table 5 Dark Accent 1" w:uiPriority="50"/>
-    <w:lsdException w:name="List Table 6 Colorful Accent 1" w:uiPriority="51"/>
-    <w:lsdException w:name="List Table 7 Colorful Accent 1" w:uiPriority="52"/>
-    <w:lsdException w:name="List Table 1 Light Accent 2" w:uiPriority="46"/>
-    <w:lsdException w:name="List Table 2 Accent 2" w:uiPriority="47"/>
-    <w:lsdException w:name="List Table 3 Accent 2" w:uiPriority="48"/>
-    <w:lsdException w:name="List Table 4 Accent 2" w:uiPriority="49"/>
-    <w:lsdException w:name="List Table 5 Dark Accent 2" w:uiPriority="50"/>
-    <w:lsdException w:name="List Table 6 Colorful Accent 2" w:uiPriority="51"/>
-    <w:lsdException w:name="List Table 7 Colorful Accent 2" w:uiPriority="52"/>
-    <w:lsdException w:name="List Table 1 Light Accent 3" w:uiPriority="46"/>
-    <w:lsdException w:name="List Table 2 Accent 3" w:uiPriority="47"/>
-    <w:lsdException w:name="List Table 3 Accent 3" w:uiPriority="48"/>
-    <w:lsdException w:name="List Table 4 Accent 3" w:uiPriority="49"/>
-    <w:lsdException w:name="List Table 5 Dark Accent 3" w:uiPriority="50"/>
-    <w:lsdException w:name="List Table 6 Colorful Accent 3" w:uiPriority="51"/>
-    <w:lsdException w:name="List Table 7 Colorful Accent 3" w:uiPriority="52"/>
-    <w:lsdException w:name="List Table 1 Light Accent 4" w:uiPriority="46"/>
-    <w:lsdException w:name="List Table 2 Accent 4" w:uiPriority="47"/>
-    <w:lsdException w:name="List Table 3 Accent 4" w:uiPriority="48"/>
-    <w:lsdException w:name="List Table 4 Accent 4" w:uiPriority="49"/>
-    <w:lsdException w:name="List Table 5 Dark Accent 4" w:uiPriority="50"/>
-    <w:lsdException w:name="List Table 6 Colorful Accent 4" w:uiPriority="51"/>
-    <w:lsdException w:name="List Table 7 Colorful Accent 4" w:uiPriority="52"/>
-    <w:lsdException w:name="List Table 1 Light Accent 5" w:uiPriority="46"/>
-    <w:lsdException w:name="List Table 2 Accent 5" w:uiPriority="47"/>
-    <w:lsdException w:name="List Table 3 Accent 5" w:uiPriority="48"/>
-    <w:lsdException w:name="List Table 4 Accent 5" w:uiPriority="49"/>
-    <w:lsdException w:name="List Table 5 Dark Accent 5" w:uiPriority="50"/>
-    <w:lsdException w:name="List Table 6 Colorful Accent 5" w:uiPriority="51"/>
-    <w:lsdException w:name="List Table 7 Colorful Accent 5" w:uiPriority="52"/>
-    <w:lsdException w:name="List Table 1 Light Accent 6" w:uiPriority="46"/>
-    <w:lsdException w:name="List Table 2 Accent 6" w:uiPriority="47"/>
-    <w:lsdException w:name="List Table 3 Accent 6" w:uiPriority="48"/>
-    <w:lsdException w:name="List Table 4 Accent 6" w:uiPriority="49"/>
-    <w:lsdException w:name="List Table 5 Dark Accent 6" w:uiPriority="50"/>
-    <w:lsdException w:name="List Table 6 Colorful Accent 6" w:uiPriority="51"/>
-    <w:lsdException w:name="List Table 7 Colorful Accent 6" w:uiPriority="52"/>
+  <w:latentStyles w:defLockedState="0" w:defUIPriority="99" w:defSemiHidden="1" w:defUnhideWhenUsed="1" w:defQFormat="0" w:count="267">
+    <w:lsdException w:name="Normal" w:semiHidden="0" w:uiPriority="0" w:unhideWhenUsed="0" w:qFormat="1"/>
+    <w:lsdException w:name="heading 1" w:semiHidden="0" w:uiPriority="9" w:unhideWhenUsed="0" w:qFormat="1"/>
+    <w:lsdException w:name="heading 2" w:uiPriority="9" w:qFormat="1"/>
+    <w:lsdException w:name="heading 3" w:uiPriority="9" w:qFormat="1"/>
+    <w:lsdException w:name="heading 4" w:uiPriority="9" w:qFormat="1"/>
+    <w:lsdException w:name="heading 5" w:uiPriority="9" w:qFormat="1"/>
+    <w:lsdException w:name="heading 6" w:uiPriority="9" w:qFormat="1"/>
+    <w:lsdException w:name="heading 7" w:uiPriority="9" w:qFormat="1"/>
+    <w:lsdException w:name="heading 8" w:uiPriority="9" w:qFormat="1"/>
+    <w:lsdException w:name="heading 9" w:uiPriority="9" w:qFormat="1"/>
+    <w:lsdException w:name="toc 1" w:uiPriority="39"/>
+    <w:lsdException w:name="toc 2" w:uiPriority="39"/>
+    <w:lsdException w:name="toc 3" w:uiPriority="39"/>
+    <w:lsdException w:name="toc 4" w:uiPriority="39"/>
+    <w:lsdException w:name="toc 5" w:uiPriority="39"/>
+    <w:lsdException w:name="toc 6" w:uiPriority="39"/>
+    <w:lsdException w:name="toc 7" w:uiPriority="39"/>
+    <w:lsdException w:name="toc 8" w:uiPriority="39"/>
+    <w:lsdException w:name="toc 9" w:uiPriority="39"/>
+    <w:lsdException w:name="caption" w:uiPriority="35" w:qFormat="1"/>
+    <w:lsdException w:name="Title" w:semiHidden="0" w:uiPriority="10" w:unhideWhenUsed="0" w:qFormat="1"/>
+    <w:lsdException w:name="Default Paragraph Font" w:uiPriority="1"/>
+    <w:lsdException w:name="Subtitle" w:semiHidden="0" w:uiPriority="11" w:unhideWhenUsed="0" w:qFormat="1"/>
+    <w:lsdException w:name="Strong" w:semiHidden="0" w:uiPriority="22" w:unhideWhenUsed="0" w:qFormat="1"/>
+    <w:lsdException w:name="Emphasis" w:semiHidden="0" w:uiPriority="20" w:unhideWhenUsed="0" w:qFormat="1"/>
+    <w:lsdException w:name="Table Grid" w:semiHidden="0" w:uiPriority="39" w:unhideWhenUsed="0"/>
+    <w:lsdException w:name="Placeholder Text" w:unhideWhenUsed="0"/>
+    <w:lsdException w:name="No Spacing" w:semiHidden="0" w:uiPriority="1" w:unhideWhenUsed="0" w:qFormat="1"/>
+    <w:lsdException w:name="Light Shading" w:semiHidden="0" w:uiPriority="60" w:unhideWhenUsed="0"/>
+    <w:lsdException w:name="Light List" w:semiHidden="0" w:uiPriority="61" w:unhideWhenUsed="0"/>
+    <w:lsdException w:name="Light Grid" w:semiHidden="0" w:uiPriority="62" w:unhideWhenUsed="0"/>
+    <w:lsdException w:name="Medium Shading 1" w:semiHidden="0" w:uiPriority="63" w:unhideWhenUsed="0"/>
+    <w:lsdException w:name="Medium Shading 2" w:semiHidden="0" w:uiPriority="64" w:unhideWhenUsed="0"/>
+    <w:lsdException w:name="Medium List 1" w:semiHidden="0" w:uiPriority="65" w:unhideWhenUsed="0"/>
+    <w:lsdException w:name="Medium List 2" w:semiHidden="0" w:uiPriority="66" w:unhideWhenUsed="0"/>
+    <w:lsdException w:name="Medium Grid 1" w:semiHidden="0" w:uiPriority="67" w:unhideWhenUsed="0"/>
+    <w:lsdException w:name="Medium Grid 2" w:semiHidden="0" w:uiPriority="68" w:unhideWhenUsed="0"/>
+    <w:lsdException w:name="Medium Grid 3" w:semiHidden="0" w:uiPriority="69" w:unhideWhenUsed="0"/>
+    <w:lsdException w:name="Dark List" w:semiHidden="0" w:uiPriority="70" w:unhideWhenUsed="0"/>
+    <w:lsdException w:name="Colorful Shading" w:semiHidden="0" w:uiPriority="71" w:unhideWhenUsed="0"/>
+    <w:lsdException w:name="Colorful List" w:semiHidden="0" w:uiPriority="72" w:unhideWhenUsed="0"/>
+    <w:lsdException w:name="Colorful Grid" w:semiHidden="0" w:uiPriority="73" w:unhideWhenUsed="0"/>
+    <w:lsdException w:name="Light Shading Accent 1" w:semiHidden="0" w:uiPriority="60" w:unhideWhenUsed="0"/>
+    <w:lsdException w:name="Light List Accent 1" w:semiHidden="0" w:uiPriority="61" w:unhideWhenUsed="0"/>
+    <w:lsdException w:name="Light Grid Accent 1" w:semiHidden="0" w:uiPriority="62" w:unhideWhenUsed="0"/>
+    <w:lsdException w:name="Medium Shading 1 Accent 1" w:semiHidden="0" w:uiPriority="63" w:unhideWhenUsed="0"/>
+    <w:lsdException w:name="Medium Shading 2 Accent 1" w:semiHidden="0" w:uiPriority="64" w:unhideWhenUsed="0"/>
+    <w:lsdException w:name="Medium List 1 Accent 1" w:semiHidden="0" w:uiPriority="65" w:unhideWhenUsed="0"/>
+    <w:lsdException w:name="Revision" w:unhideWhenUsed="0"/>
+    <w:lsdException w:name="List Paragraph" w:semiHidden="0" w:uiPriority="34" w:unhideWhenUsed="0" w:qFormat="1"/>
+    <w:lsdException w:name="Quote" w:semiHidden="0" w:uiPriority="29" w:unhideWhenUsed="0" w:qFormat="1"/>
+    <w:lsdException w:name="Intense Quote" w:semiHidden="0" w:uiPriority="30" w:unhideWhenUsed="0" w:qFormat="1"/>
+    <w:lsdException w:name="Medium List 2 Accent 1" w:semiHidden="0" w:uiPriority="66" w:unhideWhenUsed="0"/>
+    <w:lsdException w:name="Medium Grid 1 Accent 1" w:semiHidden="0" w:uiPriority="67" w:unhideWhenUsed="0"/>
+    <w:lsdException w:name="Medium Grid 2 Accent 1" w:semiHidden="0" w:uiPriority="68" w:unhideWhenUsed="0"/>
+    <w:lsdException w:name="Medium Grid 3 Accent 1" w:semiHidden="0" w:uiPriority="69" w:unhideWhenUsed="0"/>
+    <w:lsdException w:name="Dark List Accent 1" w:semiHidden="0" w:uiPriority="70" w:unhideWhenUsed="0"/>
+    <w:lsdException w:name="Colorful Shading Accent 1" w:semiHidden="0" w:uiPriority="71" w:unhideWhenUsed="0"/>
+    <w:lsdException w:name="Colorful List Accent 1" w:semiHidden="0" w:uiPriority="72" w:unhideWhenUsed="0"/>
+    <w:lsdException w:name="Colorful Grid Accent 1" w:semiHidden="0" w:uiPriority="73" w:unhideWhenUsed="0"/>
+    <w:lsdException w:name="Light Shading Accent 2" w:semiHidden="0" w:uiPriority="60" w:unhideWhenUsed="0"/>
+    <w:lsdException w:name="Light List Accent 2" w:semiHidden="0" w:uiPriority="61" w:unhideWhenUsed="0"/>
+    <w:lsdException w:name="Light Grid Accent 2" w:semiHidden="0" w:uiPriority="62" w:unhideWhenUsed="0"/>
+    <w:lsdException w:name="Medium Shading 1 Accent 2" w:semiHidden="0" w:uiPriority="63" w:unhideWhenUsed="0"/>
+    <w:lsdException w:name="Medium Shading 2 Accent 2" w:semiHidden="0" w:uiPriority="64" w:unhideWhenUsed="0"/>
+    <w:lsdException w:name="Medium List 1 Accent 2" w:semiHidden="0" w:uiPriority="65" w:unhideWhenUsed="0"/>
+    <w:lsdException w:name="Medium List 2 Accent 2" w:semiHidden="0" w:uiPriority="66" w:unhideWhenUsed="0"/>
+    <w:lsdException w:name="Medium Grid 1 Accent 2" w:semiHidden="0" w:uiPriority="67" w:unhideWhenUsed="0"/>
+    <w:lsdException w:name="Medium Grid 2 Accent 2" w:semiHidden="0" w:uiPriority="68" w:unhideWhenUsed="0"/>
+    <w:lsdException w:name="Medium Grid 3 Accent 2" w:semiHidden="0" w:uiPriority="69" w:unhideWhenUsed="0"/>
+    <w:lsdException w:name="Dark List Accent 2" w:semiHidden="0" w:uiPriority="70" w:unhideWhenUsed="0"/>
+    <w:lsdException w:name="Colorful Shading Accent 2" w:semiHidden="0" w:uiPriority="71" w:unhideWhenUsed="0"/>
+    <w:lsdException w:name="Colorful List Accent 2" w:semiHidden="0" w:uiPriority="72" w:unhideWhenUsed="0"/>
+    <w:lsdException w:name="Colorful Grid Accent 2" w:semiHidden="0" w:uiPriority="73" w:unhideWhenUsed="0"/>
+    <w:lsdException w:name="Light Shading Accent 3" w:semiHidden="0" w:uiPriority="60" w:unhideWhenUsed="0"/>
+    <w:lsdException w:name="Light List Accent 3" w:semiHidden="0" w:uiPriority="61" w:unhideWhenUsed="0"/>
+    <w:lsdException w:name="Light Grid Accent 3" w:semiHidden="0" w:uiPriority="62" w:unhideWhenUsed="0"/>
+    <w:lsdException w:name="Medium Shading 1 Accent 3" w:semiHidden="0" w:uiPriority="63" w:unhideWhenUsed="0"/>
+    <w:lsdException w:name="Medium Shading 2 Accent 3" w:semiHidden="0" w:uiPriority="64" w:unhideWhenUsed="0"/>
+    <w:lsdException w:name="Medium List 1 Accent 3" w:semiHidden="0" w:uiPriority="65" w:unhideWhenUsed="0"/>
+    <w:lsdException w:name="Medium List 2 Accent 3" w:semiHidden="0" w:uiPriority="66" w:unhideWhenUsed="0"/>
+    <w:lsdException w:name="Medium Grid 1 Accent 3" w:semiHidden="0" w:uiPriority="67" w:unhideWhenUsed="0"/>
+    <w:lsdException w:name="Medium Grid 2 Accent 3" w:semiHidden="0" w:uiPriority="68" w:unhideWhenUsed="0"/>
+    <w:lsdException w:name="Medium Grid 3 Accent 3" w:semiHidden="0" w:uiPriority="69" w:unhideWhenUsed="0"/>
+    <w:lsdException w:name="Dark List Accent 3" w:semiHidden="0" w:uiPriority="70" w:unhideWhenUsed="0"/>
+    <w:lsdException w:name="Colorful Shading Accent 3" w:semiHidden="0" w:uiPriority="71" w:unhideWhenUsed="0"/>
+    <w:lsdException w:name="Colorful List Accent 3" w:semiHidden="0" w:uiPriority="72" w:unhideWhenUsed="0"/>
+    <w:lsdException w:name="Colorful Grid Accent 3" w:semiHidden="0" w:uiPriority="73" w:unhideWhenUsed="0"/>
+    <w:lsdException w:name="Light Shading Accent 4" w:semiHidden="0" w:uiPriority="60" w:unhideWhenUsed="0"/>
+    <w:lsdException w:name="Light List Accent 4" w:semiHidden="0" w:uiPriority="61" w:unhideWhenUsed="0"/>
+    <w:lsdException w:name="Light Grid Accent 4" w:semiHidden="0" w:uiPriority="62" w:unhideWhenUsed="0"/>
+    <w:lsdException w:name="Medium Shading 1 Accent 4" w:semiHidden="0" w:uiPriority="63" w:unhideWhenUsed="0"/>
+    <w:lsdException w:name="Medium Shading 2 Accent 4" w:semiHidden="0" w:uiPriority="64" w:unhideWhenUsed="0"/>
+    <w:lsdException w:name="Medium List 1 Accent 4" w:semiHidden="0" w:uiPriority="65" w:unhideWhenUsed="0"/>
+    <w:lsdException w:name="Medium List 2 Accent 4" w:semiHidden="0" w:uiPriority="66" w:unhideWhenUsed="0"/>
+    <w:lsdException w:name="Medium Grid 1 Accent 4" w:semiHidden="0" w:uiPriority="67" w:unhideWhenUsed="0"/>
+    <w:lsdException w:name="Medium Grid 2 Accent 4" w:semiHidden="0" w:uiPriority="68" w:unhideWhenUsed="0"/>
+    <w:lsdException w:name="Medium Grid 3 Accent 4" w:semiHidden="0" w:uiPriority="69" w:unhideWhenUsed="0"/>
+    <w:lsdException w:name="Dark List Accent 4" w:semiHidden="0" w:uiPriority="70" w:unhideWhenUsed="0"/>
+    <w:lsdException w:name="Colorful Shading Accent 4" w:semiHidden="0" w:uiPriority="71" w:unhideWhenUsed="0"/>
+    <w:lsdException w:name="Colorful List Accent 4" w:semiHidden="0" w:uiPriority="72" w:unhideWhenUsed="0"/>
+    <w:lsdException w:name="Colorful Grid Accent 4" w:semiHidden="0" w:uiPriority="73" w:unhideWhenUsed="0"/>
+    <w:lsdException w:name="Light Shading Accent 5" w:semiHidden="0" w:uiPriority="60" w:unhideWhenUsed="0"/>
+    <w:lsdException w:name="Light List Accent 5" w:semiHidden="0" w:uiPriority="61" w:unhideWhenUsed="0"/>
+    <w:lsdException w:name="Light Grid Accent 5" w:semiHidden="0" w:uiPriority="62" w:unhideWhenUsed="0"/>
+    <w:lsdException w:name="Medium Shading 1 Accent 5" w:semiHidden="0" w:uiPriority="63" w:unhideWhenUsed="0"/>
+    <w:lsdException w:name="Medium Shading 2 Accent 5" w:semiHidden="0" w:uiPriority="64" w:unhideWhenUsed="0"/>
+    <w:lsdException w:name="Medium List 1 Accent 5" w:semiHidden="0" w:uiPriority="65" w:unhideWhenUsed="0"/>
+    <w:lsdException w:name="Medium List 2 Accent 5" w:semiHidden="0" w:uiPriority="66" w:unhideWhenUsed="0"/>
+    <w:lsdException w:name="Medium Grid 1 Accent 5" w:semiHidden="0" w:uiPriority="67" w:unhideWhenUsed="0"/>
+    <w:lsdException w:name="Medium Grid 2 Accent 5" w:semiHidden="0" w:uiPriority="68" w:unhideWhenUsed="0"/>
+    <w:lsdException w:name="Medium Grid 3 Accent 5" w:semiHidden="0" w:uiPriority="69" w:unhideWhenUsed="0"/>
+    <w:lsdException w:name="Dark List Accent 5" w:semiHidden="0" w:uiPriority="70" w:unhideWhenUsed="0"/>
+    <w:lsdException w:name="Colorful Shading Accent 5" w:semiHidden="0" w:uiPriority="71" w:unhideWhenUsed="0"/>
+    <w:lsdException w:name="Colorful List Accent 5" w:semiHidden="0" w:uiPriority="72" w:unhideWhenUsed="0"/>
+    <w:lsdException w:name="Colorful Grid Accent 5" w:semiHidden="0" w:uiPriority="73" w:unhideWhenUsed="0"/>
+    <w:lsdException w:name="Light Shading Accent 6" w:semiHidden="0" w:uiPriority="60" w:unhideWhenUsed="0"/>
+    <w:lsdException w:name="Light List Accent 6" w:semiHidden="0" w:uiPriority="61" w:unhideWhenUsed="0"/>
+    <w:lsdException w:name="Light Grid Accent 6" w:semiHidden="0" w:uiPriority="62" w:unhideWhenUsed="0"/>
+    <w:lsdException w:name="Medium Shading 1 Accent 6" w:semiHidden="0" w:uiPriority="63" w:unhideWhenUsed="0"/>
+    <w:lsdException w:name="Medium Shading 2 Accent 6" w:semiHidden="0" w:uiPriority="64" w:unhideWhenUsed="0"/>
+    <w:lsdException w:name="Medium List 1 Accent 6" w:semiHidden="0" w:uiPriority="65" w:unhideWhenUsed="0"/>
+    <w:lsdException w:name="Medium List 2 Accent 6" w:semiHidden="0" w:uiPriority="66" w:unhideWhenUsed="0"/>
+    <w:lsdException w:name="Medium Grid 1 Accent 6" w:semiHidden="0" w:uiPriority="67" w:unhideWhenUsed="0"/>
+    <w:lsdException w:name="Medium Grid 2 Accent 6" w:semiHidden="0" w:uiPriority="68" w:unhideWhenUsed="0"/>
+    <w:lsdException w:name="Medium Grid 3 Accent 6" w:semiHidden="0" w:uiPriority="69" w:unhideWhenUsed="0"/>
+    <w:lsdException w:name="Dark List Accent 6" w:semiHidden="0" w:uiPriority="70" w:unhideWhenUsed="0"/>
+    <w:lsdException w:name="Colorful Shading Accent 6" w:semiHidden="0" w:uiPriority="71" w:unhideWhenUsed="0"/>
+    <w:lsdException w:name="Colorful List Accent 6" w:semiHidden="0" w:uiPriority="72" w:unhideWhenUsed="0"/>
+    <w:lsdException w:name="Colorful Grid Accent 6" w:semiHidden="0" w:uiPriority="73" w:unhideWhenUsed="0"/>
+    <w:lsdException w:name="Subtle Emphasis" w:semiHidden="0" w:uiPriority="19" w:unhideWhenUsed="0" w:qFormat="1"/>
+    <w:lsdException w:name="Intense Emphasis" w:semiHidden="0" w:uiPriority="21" w:unhideWhenUsed="0" w:qFormat="1"/>
+    <w:lsdException w:name="Subtle Reference" w:semiHidden="0" w:uiPriority="31" w:unhideWhenUsed="0" w:qFormat="1"/>
+    <w:lsdException w:name="Intense Reference" w:semiHidden="0" w:uiPriority="32" w:unhideWhenUsed="0" w:qFormat="1"/>
+    <w:lsdException w:name="Book Title" w:semiHidden="0" w:uiPriority="33" w:unhideWhenUsed="0" w:qFormat="1"/>
+    <w:lsdException w:name="Bibliography" w:uiPriority="37"/>
+    <w:lsdException w:name="TOC Heading" w:uiPriority="39" w:qFormat="1"/>
   </w:latentStyles>
-  <w:style w:type="paragraph" w:default="1" w:styleId="Normalny">
+  <w:style w:type="paragraph" w:default="1" w:styleId="Normal">
     <w:name w:val="Normal"/>
     <w:qFormat/>
   </w:style>
-  <w:style w:type="paragraph" w:styleId="Nagwek1">
+  <w:style w:type="paragraph" w:styleId="Heading1">
     <w:name w:val="heading 1"/>
-    <w:basedOn w:val="Normalny"/>
-    <w:next w:val="Normalny"/>
-    <w:link w:val="Nagwek1Znak"/>
+    <w:basedOn w:val="Normal"/>
+    <w:next w:val="Normal"/>
+    <w:link w:val="Heading1Char"/>
     <w:uiPriority w:val="9"/>
     <w:qFormat/>
     <w:rsid w:val="00E571D8"/>
@@ -6110,11 +6108,11 @@
       <w:szCs w:val="32"/>
     </w:rPr>
   </w:style>
-  <w:style w:type="paragraph" w:styleId="Nagwek2">
+  <w:style w:type="paragraph" w:styleId="Heading2">
     <w:name w:val="heading 2"/>
-    <w:basedOn w:val="Normalny"/>
-    <w:next w:val="Normalny"/>
-    <w:link w:val="Nagwek2Znak"/>
+    <w:basedOn w:val="Normal"/>
+    <w:next w:val="Normal"/>
+    <w:link w:val="Heading2Char"/>
     <w:uiPriority w:val="9"/>
     <w:semiHidden/>
     <w:unhideWhenUsed/>
@@ -6133,10 +6131,10 @@
       <w:szCs w:val="26"/>
     </w:rPr>
   </w:style>
-  <w:style w:type="paragraph" w:styleId="Nagwek3">
+  <w:style w:type="paragraph" w:styleId="Heading3">
     <w:name w:val="heading 3"/>
-    <w:basedOn w:val="Normalny"/>
-    <w:link w:val="Nagwek3Znak"/>
+    <w:basedOn w:val="Normal"/>
+    <w:link w:val="Heading3Char"/>
     <w:uiPriority w:val="9"/>
     <w:qFormat/>
     <w:rsid w:val="006C0357"/>
@@ -6153,11 +6151,11 @@
       <w:lang w:eastAsia="pl-PL"/>
     </w:rPr>
   </w:style>
-  <w:style w:type="paragraph" w:styleId="Nagwek4">
+  <w:style w:type="paragraph" w:styleId="Heading4">
     <w:name w:val="heading 4"/>
-    <w:basedOn w:val="Normalny"/>
-    <w:next w:val="Normalny"/>
-    <w:link w:val="Nagwek4Znak"/>
+    <w:basedOn w:val="Normal"/>
+    <w:next w:val="Normal"/>
+    <w:link w:val="Heading4Char"/>
     <w:uiPriority w:val="9"/>
     <w:semiHidden/>
     <w:unhideWhenUsed/>
@@ -6176,13 +6174,13 @@
       <w:color w:val="2E74B5" w:themeColor="accent1" w:themeShade="BF"/>
     </w:rPr>
   </w:style>
-  <w:style w:type="character" w:default="1" w:styleId="Domylnaczcionkaakapitu">
+  <w:style w:type="character" w:default="1" w:styleId="DefaultParagraphFont">
     <w:name w:val="Default Paragraph Font"/>
     <w:uiPriority w:val="1"/>
     <w:semiHidden/>
     <w:unhideWhenUsed/>
   </w:style>
-  <w:style w:type="table" w:default="1" w:styleId="Standardowy">
+  <w:style w:type="table" w:default="1" w:styleId="TableNormal">
     <w:name w:val="Normal Table"/>
     <w:uiPriority w:val="99"/>
     <w:semiHidden/>
@@ -6197,16 +6195,16 @@
       </w:tblCellMar>
     </w:tblPr>
   </w:style>
-  <w:style w:type="numbering" w:default="1" w:styleId="Bezlisty">
+  <w:style w:type="numbering" w:default="1" w:styleId="NoList">
     <w:name w:val="No List"/>
     <w:uiPriority w:val="99"/>
     <w:semiHidden/>
     <w:unhideWhenUsed/>
   </w:style>
-  <w:style w:type="character" w:customStyle="1" w:styleId="Nagwek1Znak">
-    <w:name w:val="Nagłówek 1 Znak"/>
-    <w:basedOn w:val="Domylnaczcionkaakapitu"/>
-    <w:link w:val="Nagwek1"/>
+  <w:style w:type="character" w:customStyle="1" w:styleId="Heading1Char">
+    <w:name w:val="Heading 1 Char"/>
+    <w:basedOn w:val="DefaultParagraphFont"/>
+    <w:link w:val="Heading1"/>
     <w:uiPriority w:val="9"/>
     <w:rsid w:val="00E571D8"/>
     <w:rPr>
@@ -6216,7 +6214,7 @@
       <w:szCs w:val="32"/>
     </w:rPr>
   </w:style>
-  <w:style w:type="paragraph" w:styleId="Bezodstpw">
+  <w:style w:type="paragraph" w:styleId="NoSpacing">
     <w:name w:val="No Spacing"/>
     <w:uiPriority w:val="1"/>
     <w:qFormat/>
@@ -6225,9 +6223,9 @@
       <w:spacing w:after="0" w:line="240" w:lineRule="auto"/>
     </w:pPr>
   </w:style>
-  <w:style w:type="character" w:styleId="Pogrubienie">
+  <w:style w:type="character" w:styleId="Strong">
     <w:name w:val="Strong"/>
-    <w:basedOn w:val="Domylnaczcionkaakapitu"/>
+    <w:basedOn w:val="DefaultParagraphFont"/>
     <w:uiPriority w:val="22"/>
     <w:qFormat/>
     <w:rsid w:val="00E571D8"/>
@@ -6236,10 +6234,10 @@
       <w:bCs/>
     </w:rPr>
   </w:style>
-  <w:style w:type="paragraph" w:styleId="Nagwekspisutreci">
+  <w:style w:type="paragraph" w:styleId="TOCHeading">
     <w:name w:val="TOC Heading"/>
-    <w:basedOn w:val="Nagwek1"/>
-    <w:next w:val="Normalny"/>
+    <w:basedOn w:val="Heading1"/>
+    <w:next w:val="Normal"/>
     <w:uiPriority w:val="39"/>
     <w:unhideWhenUsed/>
     <w:qFormat/>
@@ -6251,9 +6249,9 @@
       <w:lang w:eastAsia="pl-PL"/>
     </w:rPr>
   </w:style>
-  <w:style w:type="character" w:styleId="Hipercze">
+  <w:style w:type="character" w:styleId="Hyperlink">
     <w:name w:val="Hyperlink"/>
-    <w:basedOn w:val="Domylnaczcionkaakapitu"/>
+    <w:basedOn w:val="DefaultParagraphFont"/>
     <w:uiPriority w:val="99"/>
     <w:unhideWhenUsed/>
     <w:rsid w:val="00E571D8"/>
@@ -6262,10 +6260,10 @@
       <w:u w:val="single"/>
     </w:rPr>
   </w:style>
-  <w:style w:type="paragraph" w:styleId="Spistreci1">
+  <w:style w:type="paragraph" w:styleId="TOC1">
     <w:name w:val="toc 1"/>
-    <w:basedOn w:val="Normalny"/>
-    <w:next w:val="Normalny"/>
+    <w:basedOn w:val="Normal"/>
+    <w:next w:val="Normal"/>
     <w:autoRedefine/>
     <w:uiPriority w:val="39"/>
     <w:semiHidden/>
@@ -6281,10 +6279,10 @@
       <w:szCs w:val="24"/>
     </w:rPr>
   </w:style>
-  <w:style w:type="paragraph" w:styleId="Spistreci2">
+  <w:style w:type="paragraph" w:styleId="TOC2">
     <w:name w:val="toc 2"/>
-    <w:basedOn w:val="Normalny"/>
-    <w:next w:val="Normalny"/>
+    <w:basedOn w:val="Normal"/>
+    <w:next w:val="Normal"/>
     <w:autoRedefine/>
     <w:uiPriority w:val="39"/>
     <w:semiHidden/>
@@ -6299,9 +6297,9 @@
       <w:bCs/>
     </w:rPr>
   </w:style>
-  <w:style w:type="table" w:styleId="Tabela-Siatka">
+  <w:style w:type="table" w:styleId="TableGrid">
     <w:name w:val="Table Grid"/>
-    <w:basedOn w:val="Standardowy"/>
+    <w:basedOn w:val="TableNormal"/>
     <w:uiPriority w:val="39"/>
     <w:rsid w:val="003F784E"/>
     <w:pPr>
@@ -6318,10 +6316,10 @@
       </w:tblBorders>
     </w:tblPr>
   </w:style>
-  <w:style w:type="paragraph" w:styleId="Tekstdymka">
+  <w:style w:type="paragraph" w:styleId="BalloonText">
     <w:name w:val="Balloon Text"/>
-    <w:basedOn w:val="Normalny"/>
-    <w:link w:val="TekstdymkaZnak"/>
+    <w:basedOn w:val="Normal"/>
+    <w:link w:val="BalloonTextChar"/>
     <w:uiPriority w:val="99"/>
     <w:semiHidden/>
     <w:unhideWhenUsed/>
@@ -6335,10 +6333,10 @@
       <w:szCs w:val="16"/>
     </w:rPr>
   </w:style>
-  <w:style w:type="character" w:customStyle="1" w:styleId="TekstdymkaZnak">
-    <w:name w:val="Tekst dymka Znak"/>
-    <w:basedOn w:val="Domylnaczcionkaakapitu"/>
-    <w:link w:val="Tekstdymka"/>
+  <w:style w:type="character" w:customStyle="1" w:styleId="BalloonTextChar">
+    <w:name w:val="Balloon Text Char"/>
+    <w:basedOn w:val="DefaultParagraphFont"/>
+    <w:link w:val="BalloonText"/>
     <w:uiPriority w:val="99"/>
     <w:semiHidden/>
     <w:rsid w:val="002D634E"/>
@@ -6348,10 +6346,10 @@
       <w:szCs w:val="16"/>
     </w:rPr>
   </w:style>
-  <w:style w:type="character" w:customStyle="1" w:styleId="Nagwek3Znak">
-    <w:name w:val="Nagłówek 3 Znak"/>
-    <w:basedOn w:val="Domylnaczcionkaakapitu"/>
-    <w:link w:val="Nagwek3"/>
+  <w:style w:type="character" w:customStyle="1" w:styleId="Heading3Char">
+    <w:name w:val="Heading 3 Char"/>
+    <w:basedOn w:val="DefaultParagraphFont"/>
+    <w:link w:val="Heading3"/>
     <w:uiPriority w:val="9"/>
     <w:rsid w:val="006C0357"/>
     <w:rPr>
@@ -6365,23 +6363,23 @@
   </w:style>
   <w:style w:type="character" w:customStyle="1" w:styleId="apple-converted-space">
     <w:name w:val="apple-converted-space"/>
-    <w:basedOn w:val="Domylnaczcionkaakapitu"/>
+    <w:basedOn w:val="DefaultParagraphFont"/>
     <w:rsid w:val="00E00E32"/>
   </w:style>
   <w:style w:type="character" w:customStyle="1" w:styleId="hiddenspellerror">
     <w:name w:val="hiddenspellerror"/>
-    <w:basedOn w:val="Domylnaczcionkaakapitu"/>
+    <w:basedOn w:val="DefaultParagraphFont"/>
     <w:rsid w:val="00E00E32"/>
   </w:style>
   <w:style w:type="character" w:customStyle="1" w:styleId="hiddengrammarerror">
     <w:name w:val="hiddengrammarerror"/>
-    <w:basedOn w:val="Domylnaczcionkaakapitu"/>
+    <w:basedOn w:val="DefaultParagraphFont"/>
     <w:rsid w:val="00E00E32"/>
   </w:style>
-  <w:style w:type="paragraph" w:styleId="Legenda">
+  <w:style w:type="paragraph" w:styleId="Caption">
     <w:name w:val="caption"/>
-    <w:basedOn w:val="Normalny"/>
-    <w:next w:val="Normalny"/>
+    <w:basedOn w:val="Normal"/>
+    <w:next w:val="Normal"/>
     <w:uiPriority w:val="35"/>
     <w:unhideWhenUsed/>
     <w:qFormat/>
@@ -6397,10 +6395,10 @@
       <w:szCs w:val="18"/>
     </w:rPr>
   </w:style>
-  <w:style w:type="paragraph" w:styleId="Spistreci3">
+  <w:style w:type="paragraph" w:styleId="TOC3">
     <w:name w:val="toc 3"/>
-    <w:basedOn w:val="Normalny"/>
-    <w:next w:val="Normalny"/>
+    <w:basedOn w:val="Normal"/>
+    <w:next w:val="Normal"/>
     <w:autoRedefine/>
     <w:uiPriority w:val="39"/>
     <w:unhideWhenUsed/>
@@ -6410,10 +6408,10 @@
       <w:ind w:left="440"/>
     </w:pPr>
   </w:style>
-  <w:style w:type="paragraph" w:styleId="Nagwek">
+  <w:style w:type="paragraph" w:styleId="Header">
     <w:name w:val="header"/>
-    <w:basedOn w:val="Normalny"/>
-    <w:link w:val="NagwekZnak"/>
+    <w:basedOn w:val="Normal"/>
+    <w:link w:val="HeaderChar"/>
     <w:uiPriority w:val="99"/>
     <w:unhideWhenUsed/>
     <w:rsid w:val="006E3ACB"/>
@@ -6425,17 +6423,17 @@
       <w:spacing w:after="0" w:line="240" w:lineRule="auto"/>
     </w:pPr>
   </w:style>
-  <w:style w:type="character" w:customStyle="1" w:styleId="NagwekZnak">
-    <w:name w:val="Nagłówek Znak"/>
-    <w:basedOn w:val="Domylnaczcionkaakapitu"/>
-    <w:link w:val="Nagwek"/>
+  <w:style w:type="character" w:customStyle="1" w:styleId="HeaderChar">
+    <w:name w:val="Header Char"/>
+    <w:basedOn w:val="DefaultParagraphFont"/>
+    <w:link w:val="Header"/>
     <w:uiPriority w:val="99"/>
     <w:rsid w:val="006E3ACB"/>
   </w:style>
-  <w:style w:type="paragraph" w:styleId="Stopka">
+  <w:style w:type="paragraph" w:styleId="Footer">
     <w:name w:val="footer"/>
-    <w:basedOn w:val="Normalny"/>
-    <w:link w:val="StopkaZnak"/>
+    <w:basedOn w:val="Normal"/>
+    <w:link w:val="FooterChar"/>
     <w:uiPriority w:val="99"/>
     <w:unhideWhenUsed/>
     <w:rsid w:val="006E3ACB"/>
@@ -6447,16 +6445,16 @@
       <w:spacing w:after="0" w:line="240" w:lineRule="auto"/>
     </w:pPr>
   </w:style>
-  <w:style w:type="character" w:customStyle="1" w:styleId="StopkaZnak">
-    <w:name w:val="Stopka Znak"/>
-    <w:basedOn w:val="Domylnaczcionkaakapitu"/>
-    <w:link w:val="Stopka"/>
+  <w:style w:type="character" w:customStyle="1" w:styleId="FooterChar">
+    <w:name w:val="Footer Char"/>
+    <w:basedOn w:val="DefaultParagraphFont"/>
+    <w:link w:val="Footer"/>
     <w:uiPriority w:val="99"/>
     <w:rsid w:val="006E3ACB"/>
   </w:style>
-  <w:style w:type="paragraph" w:styleId="Akapitzlist">
+  <w:style w:type="paragraph" w:styleId="ListParagraph">
     <w:name w:val="List Paragraph"/>
-    <w:basedOn w:val="Normalny"/>
+    <w:basedOn w:val="Normal"/>
     <w:uiPriority w:val="34"/>
     <w:qFormat/>
     <w:rsid w:val="006E3ACB"/>
@@ -6465,10 +6463,10 @@
       <w:contextualSpacing/>
     </w:pPr>
   </w:style>
-  <w:style w:type="character" w:customStyle="1" w:styleId="Nagwek4Znak">
-    <w:name w:val="Nagłówek 4 Znak"/>
-    <w:basedOn w:val="Domylnaczcionkaakapitu"/>
-    <w:link w:val="Nagwek4"/>
+  <w:style w:type="character" w:customStyle="1" w:styleId="Heading4Char">
+    <w:name w:val="Heading 4 Char"/>
+    <w:basedOn w:val="DefaultParagraphFont"/>
+    <w:link w:val="Heading4"/>
     <w:uiPriority w:val="9"/>
     <w:semiHidden/>
     <w:rsid w:val="002B6A63"/>
@@ -6479,10 +6477,10 @@
       <w:color w:val="2E74B5" w:themeColor="accent1" w:themeShade="BF"/>
     </w:rPr>
   </w:style>
-  <w:style w:type="character" w:customStyle="1" w:styleId="Nagwek2Znak">
-    <w:name w:val="Nagłówek 2 Znak"/>
-    <w:basedOn w:val="Domylnaczcionkaakapitu"/>
-    <w:link w:val="Nagwek2"/>
+  <w:style w:type="character" w:customStyle="1" w:styleId="Heading2Char">
+    <w:name w:val="Heading 2 Char"/>
+    <w:basedOn w:val="DefaultParagraphFont"/>
+    <w:link w:val="Heading2"/>
     <w:uiPriority w:val="9"/>
     <w:semiHidden/>
     <w:rsid w:val="00E74241"/>
@@ -6493,10 +6491,10 @@
       <w:szCs w:val="26"/>
     </w:rPr>
   </w:style>
-  <w:style w:type="paragraph" w:styleId="Tekstprzypisukocowego">
+  <w:style w:type="paragraph" w:styleId="EndnoteText">
     <w:name w:val="endnote text"/>
-    <w:basedOn w:val="Normalny"/>
-    <w:link w:val="TekstprzypisukocowegoZnak"/>
+    <w:basedOn w:val="Normal"/>
+    <w:link w:val="EndnoteTextChar"/>
     <w:uiPriority w:val="99"/>
     <w:unhideWhenUsed/>
     <w:rsid w:val="00E74241"/>
@@ -6508,10 +6506,10 @@
       <w:szCs w:val="24"/>
     </w:rPr>
   </w:style>
-  <w:style w:type="character" w:customStyle="1" w:styleId="TekstprzypisukocowegoZnak">
-    <w:name w:val="Tekst przypisu końcowego Znak"/>
-    <w:basedOn w:val="Domylnaczcionkaakapitu"/>
-    <w:link w:val="Tekstprzypisukocowego"/>
+  <w:style w:type="character" w:customStyle="1" w:styleId="EndnoteTextChar">
+    <w:name w:val="Endnote Text Char"/>
+    <w:basedOn w:val="DefaultParagraphFont"/>
+    <w:link w:val="EndnoteText"/>
     <w:uiPriority w:val="99"/>
     <w:rsid w:val="00E74241"/>
     <w:rPr>
@@ -6519,9 +6517,9 @@
       <w:szCs w:val="24"/>
     </w:rPr>
   </w:style>
-  <w:style w:type="character" w:styleId="Odwoanieprzypisukocowego">
+  <w:style w:type="character" w:styleId="EndnoteReference">
     <w:name w:val="endnote reference"/>
-    <w:basedOn w:val="Domylnaczcionkaakapitu"/>
+    <w:basedOn w:val="DefaultParagraphFont"/>
     <w:uiPriority w:val="99"/>
     <w:unhideWhenUsed/>
     <w:rsid w:val="00E74241"/>
@@ -6529,10 +6527,10 @@
       <w:vertAlign w:val="superscript"/>
     </w:rPr>
   </w:style>
-  <w:style w:type="paragraph" w:styleId="Spistreci4">
+  <w:style w:type="paragraph" w:styleId="TOC4">
     <w:name w:val="toc 4"/>
-    <w:basedOn w:val="Normalny"/>
-    <w:next w:val="Normalny"/>
+    <w:basedOn w:val="Normal"/>
+    <w:next w:val="Normal"/>
     <w:autoRedefine/>
     <w:uiPriority w:val="39"/>
     <w:semiHidden/>
@@ -6547,10 +6545,10 @@
       <w:szCs w:val="20"/>
     </w:rPr>
   </w:style>
-  <w:style w:type="paragraph" w:styleId="Spistreci5">
+  <w:style w:type="paragraph" w:styleId="TOC5">
     <w:name w:val="toc 5"/>
-    <w:basedOn w:val="Normalny"/>
-    <w:next w:val="Normalny"/>
+    <w:basedOn w:val="Normal"/>
+    <w:next w:val="Normal"/>
     <w:autoRedefine/>
     <w:uiPriority w:val="39"/>
     <w:semiHidden/>
@@ -6565,10 +6563,10 @@
       <w:szCs w:val="20"/>
     </w:rPr>
   </w:style>
-  <w:style w:type="paragraph" w:styleId="Spistreci6">
+  <w:style w:type="paragraph" w:styleId="TOC6">
     <w:name w:val="toc 6"/>
-    <w:basedOn w:val="Normalny"/>
-    <w:next w:val="Normalny"/>
+    <w:basedOn w:val="Normal"/>
+    <w:next w:val="Normal"/>
     <w:autoRedefine/>
     <w:uiPriority w:val="39"/>
     <w:semiHidden/>
@@ -6583,10 +6581,10 @@
       <w:szCs w:val="20"/>
     </w:rPr>
   </w:style>
-  <w:style w:type="paragraph" w:styleId="Spistreci7">
+  <w:style w:type="paragraph" w:styleId="TOC7">
     <w:name w:val="toc 7"/>
-    <w:basedOn w:val="Normalny"/>
-    <w:next w:val="Normalny"/>
+    <w:basedOn w:val="Normal"/>
+    <w:next w:val="Normal"/>
     <w:autoRedefine/>
     <w:uiPriority w:val="39"/>
     <w:semiHidden/>
@@ -6601,10 +6599,10 @@
       <w:szCs w:val="20"/>
     </w:rPr>
   </w:style>
-  <w:style w:type="paragraph" w:styleId="Spistreci8">
+  <w:style w:type="paragraph" w:styleId="TOC8">
     <w:name w:val="toc 8"/>
-    <w:basedOn w:val="Normalny"/>
-    <w:next w:val="Normalny"/>
+    <w:basedOn w:val="Normal"/>
+    <w:next w:val="Normal"/>
     <w:autoRedefine/>
     <w:uiPriority w:val="39"/>
     <w:semiHidden/>
@@ -6619,10 +6617,10 @@
       <w:szCs w:val="20"/>
     </w:rPr>
   </w:style>
-  <w:style w:type="paragraph" w:styleId="Spistreci9">
+  <w:style w:type="paragraph" w:styleId="TOC9">
     <w:name w:val="toc 9"/>
-    <w:basedOn w:val="Normalny"/>
-    <w:next w:val="Normalny"/>
+    <w:basedOn w:val="Normal"/>
+    <w:next w:val="Normal"/>
     <w:autoRedefine/>
     <w:uiPriority w:val="39"/>
     <w:semiHidden/>
@@ -6637,10 +6635,10 @@
       <w:szCs w:val="20"/>
     </w:rPr>
   </w:style>
-  <w:style w:type="paragraph" w:styleId="Tekstprzypisudolnego">
+  <w:style w:type="paragraph" w:styleId="FootnoteText">
     <w:name w:val="footnote text"/>
-    <w:basedOn w:val="Normalny"/>
-    <w:link w:val="TekstprzypisudolnegoZnak"/>
+    <w:basedOn w:val="Normal"/>
+    <w:link w:val="FootnoteTextChar"/>
     <w:uiPriority w:val="99"/>
     <w:unhideWhenUsed/>
     <w:rsid w:val="00792D88"/>
@@ -6652,10 +6650,10 @@
       <w:szCs w:val="24"/>
     </w:rPr>
   </w:style>
-  <w:style w:type="character" w:customStyle="1" w:styleId="TekstprzypisudolnegoZnak">
-    <w:name w:val="Tekst przypisu dolnego Znak"/>
-    <w:basedOn w:val="Domylnaczcionkaakapitu"/>
-    <w:link w:val="Tekstprzypisudolnego"/>
+  <w:style w:type="character" w:customStyle="1" w:styleId="FootnoteTextChar">
+    <w:name w:val="Footnote Text Char"/>
+    <w:basedOn w:val="DefaultParagraphFont"/>
+    <w:link w:val="FootnoteText"/>
     <w:uiPriority w:val="99"/>
     <w:rsid w:val="00792D88"/>
     <w:rPr>
@@ -6663,9 +6661,756 @@
       <w:szCs w:val="24"/>
     </w:rPr>
   </w:style>
-  <w:style w:type="character" w:styleId="Odwoanieprzypisudolnego">
+  <w:style w:type="character" w:styleId="FootnoteReference">
     <w:name w:val="footnote reference"/>
-    <w:basedOn w:val="Domylnaczcionkaakapitu"/>
+    <w:basedOn w:val="DefaultParagraphFont"/>
+    <w:uiPriority w:val="99"/>
+    <w:unhideWhenUsed/>
+    <w:rsid w:val="00792D88"/>
+    <w:rPr>
+      <w:vertAlign w:val="superscript"/>
+    </w:rPr>
+  </w:style>
+</w:styles>
+</file>
+
+<file path=word/stylesWithEffects.xml><?xml version="1.0" encoding="utf-8"?>
+<w:styles xmlns:wpc="http://schemas.microsoft.com/office/word/2010/wordprocessingCanvas" xmlns:mc="http://schemas.openxmlformats.org/markup-compatibility/2006" xmlns:o="urn:schemas-microsoft-com:office:office" xmlns:r="http://schemas.openxmlformats.org/officeDocument/2006/relationships" xmlns:m="http://schemas.openxmlformats.org/officeDocument/2006/math" xmlns:v="urn:schemas-microsoft-com:vml" xmlns:wp14="http://schemas.microsoft.com/office/word/2010/wordprocessingDrawing" xmlns:wp="http://schemas.openxmlformats.org/drawingml/2006/wordprocessingDrawing" xmlns:w10="urn:schemas-microsoft-com:office:word" xmlns:w="http://schemas.openxmlformats.org/wordprocessingml/2006/main" xmlns:w14="http://schemas.microsoft.com/office/word/2010/wordml" xmlns:wpg="http://schemas.microsoft.com/office/word/2010/wordprocessingGroup" xmlns:wpi="http://schemas.microsoft.com/office/word/2010/wordprocessingInk" xmlns:wne="http://schemas.microsoft.com/office/word/2006/wordml" xmlns:wps="http://schemas.microsoft.com/office/word/2010/wordprocessingShape" mc:Ignorable="w14 wp14">
+  <w:docDefaults>
+    <w:rPrDefault>
+      <w:rPr>
+        <w:rFonts w:asciiTheme="minorHAnsi" w:eastAsiaTheme="minorHAnsi" w:hAnsiTheme="minorHAnsi" w:cstheme="minorBidi"/>
+        <w:sz w:val="22"/>
+        <w:szCs w:val="22"/>
+        <w:lang w:val="pl-PL" w:eastAsia="en-US" w:bidi="ar-SA"/>
+      </w:rPr>
+    </w:rPrDefault>
+    <w:pPrDefault>
+      <w:pPr>
+        <w:spacing w:after="160" w:line="259" w:lineRule="auto"/>
+      </w:pPr>
+    </w:pPrDefault>
+  </w:docDefaults>
+  <w:latentStyles w:defLockedState="0" w:defUIPriority="99" w:defSemiHidden="1" w:defUnhideWhenUsed="1" w:defQFormat="0" w:count="267">
+    <w:lsdException w:name="Normal" w:semiHidden="0" w:uiPriority="0" w:unhideWhenUsed="0" w:qFormat="1"/>
+    <w:lsdException w:name="heading 1" w:semiHidden="0" w:uiPriority="9" w:unhideWhenUsed="0" w:qFormat="1"/>
+    <w:lsdException w:name="heading 2" w:uiPriority="9" w:qFormat="1"/>
+    <w:lsdException w:name="heading 3" w:uiPriority="9" w:qFormat="1"/>
+    <w:lsdException w:name="heading 4" w:uiPriority="9" w:qFormat="1"/>
+    <w:lsdException w:name="heading 5" w:uiPriority="9" w:qFormat="1"/>
+    <w:lsdException w:name="heading 6" w:uiPriority="9" w:qFormat="1"/>
+    <w:lsdException w:name="heading 7" w:uiPriority="9" w:qFormat="1"/>
+    <w:lsdException w:name="heading 8" w:uiPriority="9" w:qFormat="1"/>
+    <w:lsdException w:name="heading 9" w:uiPriority="9" w:qFormat="1"/>
+    <w:lsdException w:name="toc 1" w:uiPriority="39"/>
+    <w:lsdException w:name="toc 2" w:uiPriority="39"/>
+    <w:lsdException w:name="toc 3" w:uiPriority="39"/>
+    <w:lsdException w:name="toc 4" w:uiPriority="39"/>
+    <w:lsdException w:name="toc 5" w:uiPriority="39"/>
+    <w:lsdException w:name="toc 6" w:uiPriority="39"/>
+    <w:lsdException w:name="toc 7" w:uiPriority="39"/>
+    <w:lsdException w:name="toc 8" w:uiPriority="39"/>
+    <w:lsdException w:name="toc 9" w:uiPriority="39"/>
+    <w:lsdException w:name="caption" w:uiPriority="35" w:qFormat="1"/>
+    <w:lsdException w:name="Title" w:semiHidden="0" w:uiPriority="10" w:unhideWhenUsed="0" w:qFormat="1"/>
+    <w:lsdException w:name="Default Paragraph Font" w:uiPriority="1"/>
+    <w:lsdException w:name="Subtitle" w:semiHidden="0" w:uiPriority="11" w:unhideWhenUsed="0" w:qFormat="1"/>
+    <w:lsdException w:name="Strong" w:semiHidden="0" w:uiPriority="22" w:unhideWhenUsed="0" w:qFormat="1"/>
+    <w:lsdException w:name="Emphasis" w:semiHidden="0" w:uiPriority="20" w:unhideWhenUsed="0" w:qFormat="1"/>
+    <w:lsdException w:name="Table Grid" w:semiHidden="0" w:uiPriority="39" w:unhideWhenUsed="0"/>
+    <w:lsdException w:name="Placeholder Text" w:unhideWhenUsed="0"/>
+    <w:lsdException w:name="No Spacing" w:semiHidden="0" w:uiPriority="1" w:unhideWhenUsed="0" w:qFormat="1"/>
+    <w:lsdException w:name="Light Shading" w:semiHidden="0" w:uiPriority="60" w:unhideWhenUsed="0"/>
+    <w:lsdException w:name="Light List" w:semiHidden="0" w:uiPriority="61" w:unhideWhenUsed="0"/>
+    <w:lsdException w:name="Light Grid" w:semiHidden="0" w:uiPriority="62" w:unhideWhenUsed="0"/>
+    <w:lsdException w:name="Medium Shading 1" w:semiHidden="0" w:uiPriority="63" w:unhideWhenUsed="0"/>
+    <w:lsdException w:name="Medium Shading 2" w:semiHidden="0" w:uiPriority="64" w:unhideWhenUsed="0"/>
+    <w:lsdException w:name="Medium List 1" w:semiHidden="0" w:uiPriority="65" w:unhideWhenUsed="0"/>
+    <w:lsdException w:name="Medium List 2" w:semiHidden="0" w:uiPriority="66" w:unhideWhenUsed="0"/>
+    <w:lsdException w:name="Medium Grid 1" w:semiHidden="0" w:uiPriority="67" w:unhideWhenUsed="0"/>
+    <w:lsdException w:name="Medium Grid 2" w:semiHidden="0" w:uiPriority="68" w:unhideWhenUsed="0"/>
+    <w:lsdException w:name="Medium Grid 3" w:semiHidden="0" w:uiPriority="69" w:unhideWhenUsed="0"/>
+    <w:lsdException w:name="Dark List" w:semiHidden="0" w:uiPriority="70" w:unhideWhenUsed="0"/>
+    <w:lsdException w:name="Colorful Shading" w:semiHidden="0" w:uiPriority="71" w:unhideWhenUsed="0"/>
+    <w:lsdException w:name="Colorful List" w:semiHidden="0" w:uiPriority="72" w:unhideWhenUsed="0"/>
+    <w:lsdException w:name="Colorful Grid" w:semiHidden="0" w:uiPriority="73" w:unhideWhenUsed="0"/>
+    <w:lsdException w:name="Light Shading Accent 1" w:semiHidden="0" w:uiPriority="60" w:unhideWhenUsed="0"/>
+    <w:lsdException w:name="Light List Accent 1" w:semiHidden="0" w:uiPriority="61" w:unhideWhenUsed="0"/>
+    <w:lsdException w:name="Light Grid Accent 1" w:semiHidden="0" w:uiPriority="62" w:unhideWhenUsed="0"/>
+    <w:lsdException w:name="Medium Shading 1 Accent 1" w:semiHidden="0" w:uiPriority="63" w:unhideWhenUsed="0"/>
+    <w:lsdException w:name="Medium Shading 2 Accent 1" w:semiHidden="0" w:uiPriority="64" w:unhideWhenUsed="0"/>
+    <w:lsdException w:name="Medium List 1 Accent 1" w:semiHidden="0" w:uiPriority="65" w:unhideWhenUsed="0"/>
+    <w:lsdException w:name="Revision" w:unhideWhenUsed="0"/>
+    <w:lsdException w:name="List Paragraph" w:semiHidden="0" w:uiPriority="34" w:unhideWhenUsed="0" w:qFormat="1"/>
+    <w:lsdException w:name="Quote" w:semiHidden="0" w:uiPriority="29" w:unhideWhenUsed="0" w:qFormat="1"/>
+    <w:lsdException w:name="Intense Quote" w:semiHidden="0" w:uiPriority="30" w:unhideWhenUsed="0" w:qFormat="1"/>
+    <w:lsdException w:name="Medium List 2 Accent 1" w:semiHidden="0" w:uiPriority="66" w:unhideWhenUsed="0"/>
+    <w:lsdException w:name="Medium Grid 1 Accent 1" w:semiHidden="0" w:uiPriority="67" w:unhideWhenUsed="0"/>
+    <w:lsdException w:name="Medium Grid 2 Accent 1" w:semiHidden="0" w:uiPriority="68" w:unhideWhenUsed="0"/>
+    <w:lsdException w:name="Medium Grid 3 Accent 1" w:semiHidden="0" w:uiPriority="69" w:unhideWhenUsed="0"/>
+    <w:lsdException w:name="Dark List Accent 1" w:semiHidden="0" w:uiPriority="70" w:unhideWhenUsed="0"/>
+    <w:lsdException w:name="Colorful Shading Accent 1" w:semiHidden="0" w:uiPriority="71" w:unhideWhenUsed="0"/>
+    <w:lsdException w:name="Colorful List Accent 1" w:semiHidden="0" w:uiPriority="72" w:unhideWhenUsed="0"/>
+    <w:lsdException w:name="Colorful Grid Accent 1" w:semiHidden="0" w:uiPriority="73" w:unhideWhenUsed="0"/>
+    <w:lsdException w:name="Light Shading Accent 2" w:semiHidden="0" w:uiPriority="60" w:unhideWhenUsed="0"/>
+    <w:lsdException w:name="Light List Accent 2" w:semiHidden="0" w:uiPriority="61" w:unhideWhenUsed="0"/>
+    <w:lsdException w:name="Light Grid Accent 2" w:semiHidden="0" w:uiPriority="62" w:unhideWhenUsed="0"/>
+    <w:lsdException w:name="Medium Shading 1 Accent 2" w:semiHidden="0" w:uiPriority="63" w:unhideWhenUsed="0"/>
+    <w:lsdException w:name="Medium Shading 2 Accent 2" w:semiHidden="0" w:uiPriority="64" w:unhideWhenUsed="0"/>
+    <w:lsdException w:name="Medium List 1 Accent 2" w:semiHidden="0" w:uiPriority="65" w:unhideWhenUsed="0"/>
+    <w:lsdException w:name="Medium List 2 Accent 2" w:semiHidden="0" w:uiPriority="66" w:unhideWhenUsed="0"/>
+    <w:lsdException w:name="Medium Grid 1 Accent 2" w:semiHidden="0" w:uiPriority="67" w:unhideWhenUsed="0"/>
+    <w:lsdException w:name="Medium Grid 2 Accent 2" w:semiHidden="0" w:uiPriority="68" w:unhideWhenUsed="0"/>
+    <w:lsdException w:name="Medium Grid 3 Accent 2" w:semiHidden="0" w:uiPriority="69" w:unhideWhenUsed="0"/>
+    <w:lsdException w:name="Dark List Accent 2" w:semiHidden="0" w:uiPriority="70" w:unhideWhenUsed="0"/>
+    <w:lsdException w:name="Colorful Shading Accent 2" w:semiHidden="0" w:uiPriority="71" w:unhideWhenUsed="0"/>
+    <w:lsdException w:name="Colorful List Accent 2" w:semiHidden="0" w:uiPriority="72" w:unhideWhenUsed="0"/>
+    <w:lsdException w:name="Colorful Grid Accent 2" w:semiHidden="0" w:uiPriority="73" w:unhideWhenUsed="0"/>
+    <w:lsdException w:name="Light Shading Accent 3" w:semiHidden="0" w:uiPriority="60" w:unhideWhenUsed="0"/>
+    <w:lsdException w:name="Light List Accent 3" w:semiHidden="0" w:uiPriority="61" w:unhideWhenUsed="0"/>
+    <w:lsdException w:name="Light Grid Accent 3" w:semiHidden="0" w:uiPriority="62" w:unhideWhenUsed="0"/>
+    <w:lsdException w:name="Medium Shading 1 Accent 3" w:semiHidden="0" w:uiPriority="63" w:unhideWhenUsed="0"/>
+    <w:lsdException w:name="Medium Shading 2 Accent 3" w:semiHidden="0" w:uiPriority="64" w:unhideWhenUsed="0"/>
+    <w:lsdException w:name="Medium List 1 Accent 3" w:semiHidden="0" w:uiPriority="65" w:unhideWhenUsed="0"/>
+    <w:lsdException w:name="Medium List 2 Accent 3" w:semiHidden="0" w:uiPriority="66" w:unhideWhenUsed="0"/>
+    <w:lsdException w:name="Medium Grid 1 Accent 3" w:semiHidden="0" w:uiPriority="67" w:unhideWhenUsed="0"/>
+    <w:lsdException w:name="Medium Grid 2 Accent 3" w:semiHidden="0" w:uiPriority="68" w:unhideWhenUsed="0"/>
+    <w:lsdException w:name="Medium Grid 3 Accent 3" w:semiHidden="0" w:uiPriority="69" w:unhideWhenUsed="0"/>
+    <w:lsdException w:name="Dark List Accent 3" w:semiHidden="0" w:uiPriority="70" w:unhideWhenUsed="0"/>
+    <w:lsdException w:name="Colorful Shading Accent 3" w:semiHidden="0" w:uiPriority="71" w:unhideWhenUsed="0"/>
+    <w:lsdException w:name="Colorful List Accent 3" w:semiHidden="0" w:uiPriority="72" w:unhideWhenUsed="0"/>
+    <w:lsdException w:name="Colorful Grid Accent 3" w:semiHidden="0" w:uiPriority="73" w:unhideWhenUsed="0"/>
+    <w:lsdException w:name="Light Shading Accent 4" w:semiHidden="0" w:uiPriority="60" w:unhideWhenUsed="0"/>
+    <w:lsdException w:name="Light List Accent 4" w:semiHidden="0" w:uiPriority="61" w:unhideWhenUsed="0"/>
+    <w:lsdException w:name="Light Grid Accent 4" w:semiHidden="0" w:uiPriority="62" w:unhideWhenUsed="0"/>
+    <w:lsdException w:name="Medium Shading 1 Accent 4" w:semiHidden="0" w:uiPriority="63" w:unhideWhenUsed="0"/>
+    <w:lsdException w:name="Medium Shading 2 Accent 4" w:semiHidden="0" w:uiPriority="64" w:unhideWhenUsed="0"/>
+    <w:lsdException w:name="Medium List 1 Accent 4" w:semiHidden="0" w:uiPriority="65" w:unhideWhenUsed="0"/>
+    <w:lsdException w:name="Medium List 2 Accent 4" w:semiHidden="0" w:uiPriority="66" w:unhideWhenUsed="0"/>
+    <w:lsdException w:name="Medium Grid 1 Accent 4" w:semiHidden="0" w:uiPriority="67" w:unhideWhenUsed="0"/>
+    <w:lsdException w:name="Medium Grid 2 Accent 4" w:semiHidden="0" w:uiPriority="68" w:unhideWhenUsed="0"/>
+    <w:lsdException w:name="Medium Grid 3 Accent 4" w:semiHidden="0" w:uiPriority="69" w:unhideWhenUsed="0"/>
+    <w:lsdException w:name="Dark List Accent 4" w:semiHidden="0" w:uiPriority="70" w:unhideWhenUsed="0"/>
+    <w:lsdException w:name="Colorful Shading Accent 4" w:semiHidden="0" w:uiPriority="71" w:unhideWhenUsed="0"/>
+    <w:lsdException w:name="Colorful List Accent 4" w:semiHidden="0" w:uiPriority="72" w:unhideWhenUsed="0"/>
+    <w:lsdException w:name="Colorful Grid Accent 4" w:semiHidden="0" w:uiPriority="73" w:unhideWhenUsed="0"/>
+    <w:lsdException w:name="Light Shading Accent 5" w:semiHidden="0" w:uiPriority="60" w:unhideWhenUsed="0"/>
+    <w:lsdException w:name="Light List Accent 5" w:semiHidden="0" w:uiPriority="61" w:unhideWhenUsed="0"/>
+    <w:lsdException w:name="Light Grid Accent 5" w:semiHidden="0" w:uiPriority="62" w:unhideWhenUsed="0"/>
+    <w:lsdException w:name="Medium Shading 1 Accent 5" w:semiHidden="0" w:uiPriority="63" w:unhideWhenUsed="0"/>
+    <w:lsdException w:name="Medium Shading 2 Accent 5" w:semiHidden="0" w:uiPriority="64" w:unhideWhenUsed="0"/>
+    <w:lsdException w:name="Medium List 1 Accent 5" w:semiHidden="0" w:uiPriority="65" w:unhideWhenUsed="0"/>
+    <w:lsdException w:name="Medium List 2 Accent 5" w:semiHidden="0" w:uiPriority="66" w:unhideWhenUsed="0"/>
+    <w:lsdException w:name="Medium Grid 1 Accent 5" w:semiHidden="0" w:uiPriority="67" w:unhideWhenUsed="0"/>
+    <w:lsdException w:name="Medium Grid 2 Accent 5" w:semiHidden="0" w:uiPriority="68" w:unhideWhenUsed="0"/>
+    <w:lsdException w:name="Medium Grid 3 Accent 5" w:semiHidden="0" w:uiPriority="69" w:unhideWhenUsed="0"/>
+    <w:lsdException w:name="Dark List Accent 5" w:semiHidden="0" w:uiPriority="70" w:unhideWhenUsed="0"/>
+    <w:lsdException w:name="Colorful Shading Accent 5" w:semiHidden="0" w:uiPriority="71" w:unhideWhenUsed="0"/>
+    <w:lsdException w:name="Colorful List Accent 5" w:semiHidden="0" w:uiPriority="72" w:unhideWhenUsed="0"/>
+    <w:lsdException w:name="Colorful Grid Accent 5" w:semiHidden="0" w:uiPriority="73" w:unhideWhenUsed="0"/>
+    <w:lsdException w:name="Light Shading Accent 6" w:semiHidden="0" w:uiPriority="60" w:unhideWhenUsed="0"/>
+    <w:lsdException w:name="Light List Accent 6" w:semiHidden="0" w:uiPriority="61" w:unhideWhenUsed="0"/>
+    <w:lsdException w:name="Light Grid Accent 6" w:semiHidden="0" w:uiPriority="62" w:unhideWhenUsed="0"/>
+    <w:lsdException w:name="Medium Shading 1 Accent 6" w:semiHidden="0" w:uiPriority="63" w:unhideWhenUsed="0"/>
+    <w:lsdException w:name="Medium Shading 2 Accent 6" w:semiHidden="0" w:uiPriority="64" w:unhideWhenUsed="0"/>
+    <w:lsdException w:name="Medium List 1 Accent 6" w:semiHidden="0" w:uiPriority="65" w:unhideWhenUsed="0"/>
+    <w:lsdException w:name="Medium List 2 Accent 6" w:semiHidden="0" w:uiPriority="66" w:unhideWhenUsed="0"/>
+    <w:lsdException w:name="Medium Grid 1 Accent 6" w:semiHidden="0" w:uiPriority="67" w:unhideWhenUsed="0"/>
+    <w:lsdException w:name="Medium Grid 2 Accent 6" w:semiHidden="0" w:uiPriority="68" w:unhideWhenUsed="0"/>
+    <w:lsdException w:name="Medium Grid 3 Accent 6" w:semiHidden="0" w:uiPriority="69" w:unhideWhenUsed="0"/>
+    <w:lsdException w:name="Dark List Accent 6" w:semiHidden="0" w:uiPriority="70" w:unhideWhenUsed="0"/>
+    <w:lsdException w:name="Colorful Shading Accent 6" w:semiHidden="0" w:uiPriority="71" w:unhideWhenUsed="0"/>
+    <w:lsdException w:name="Colorful List Accent 6" w:semiHidden="0" w:uiPriority="72" w:unhideWhenUsed="0"/>
+    <w:lsdException w:name="Colorful Grid Accent 6" w:semiHidden="0" w:uiPriority="73" w:unhideWhenUsed="0"/>
+    <w:lsdException w:name="Subtle Emphasis" w:semiHidden="0" w:uiPriority="19" w:unhideWhenUsed="0" w:qFormat="1"/>
+    <w:lsdException w:name="Intense Emphasis" w:semiHidden="0" w:uiPriority="21" w:unhideWhenUsed="0" w:qFormat="1"/>
+    <w:lsdException w:name="Subtle Reference" w:semiHidden="0" w:uiPriority="31" w:unhideWhenUsed="0" w:qFormat="1"/>
+    <w:lsdException w:name="Intense Reference" w:semiHidden="0" w:uiPriority="32" w:unhideWhenUsed="0" w:qFormat="1"/>
+    <w:lsdException w:name="Book Title" w:semiHidden="0" w:uiPriority="33" w:unhideWhenUsed="0" w:qFormat="1"/>
+    <w:lsdException w:name="Bibliography" w:uiPriority="37"/>
+    <w:lsdException w:name="TOC Heading" w:uiPriority="39" w:qFormat="1"/>
+  </w:latentStyles>
+  <w:style w:type="paragraph" w:default="1" w:styleId="Normal">
+    <w:name w:val="Normal"/>
+    <w:qFormat/>
+  </w:style>
+  <w:style w:type="paragraph" w:styleId="Heading1">
+    <w:name w:val="heading 1"/>
+    <w:basedOn w:val="Normal"/>
+    <w:next w:val="Normal"/>
+    <w:link w:val="Heading1Char"/>
+    <w:uiPriority w:val="9"/>
+    <w:qFormat/>
+    <w:rsid w:val="00E571D8"/>
+    <w:pPr>
+      <w:keepNext/>
+      <w:keepLines/>
+      <w:spacing w:before="240" w:after="0"/>
+      <w:outlineLvl w:val="0"/>
+    </w:pPr>
+    <w:rPr>
+      <w:rFonts w:asciiTheme="majorHAnsi" w:eastAsiaTheme="majorEastAsia" w:hAnsiTheme="majorHAnsi" w:cstheme="majorBidi"/>
+      <w:color w:val="2E74B5" w:themeColor="accent1" w:themeShade="BF"/>
+      <w:sz w:val="32"/>
+      <w:szCs w:val="32"/>
+    </w:rPr>
+  </w:style>
+  <w:style w:type="paragraph" w:styleId="Heading2">
+    <w:name w:val="heading 2"/>
+    <w:basedOn w:val="Normal"/>
+    <w:next w:val="Normal"/>
+    <w:link w:val="Heading2Char"/>
+    <w:uiPriority w:val="9"/>
+    <w:semiHidden/>
+    <w:unhideWhenUsed/>
+    <w:qFormat/>
+    <w:rsid w:val="00E74241"/>
+    <w:pPr>
+      <w:keepNext/>
+      <w:keepLines/>
+      <w:spacing w:before="40" w:after="0"/>
+      <w:outlineLvl w:val="1"/>
+    </w:pPr>
+    <w:rPr>
+      <w:rFonts w:asciiTheme="majorHAnsi" w:eastAsiaTheme="majorEastAsia" w:hAnsiTheme="majorHAnsi" w:cstheme="majorBidi"/>
+      <w:color w:val="2E74B5" w:themeColor="accent1" w:themeShade="BF"/>
+      <w:sz w:val="26"/>
+      <w:szCs w:val="26"/>
+    </w:rPr>
+  </w:style>
+  <w:style w:type="paragraph" w:styleId="Heading3">
+    <w:name w:val="heading 3"/>
+    <w:basedOn w:val="Normal"/>
+    <w:link w:val="Heading3Char"/>
+    <w:uiPriority w:val="9"/>
+    <w:qFormat/>
+    <w:rsid w:val="006C0357"/>
+    <w:pPr>
+      <w:spacing w:before="100" w:beforeAutospacing="1" w:after="100" w:afterAutospacing="1" w:line="240" w:lineRule="auto"/>
+      <w:outlineLvl w:val="2"/>
+    </w:pPr>
+    <w:rPr>
+      <w:rFonts w:ascii="Times New Roman" w:eastAsia="Times New Roman" w:hAnsi="Times New Roman" w:cs="Times New Roman"/>
+      <w:b/>
+      <w:bCs/>
+      <w:sz w:val="27"/>
+      <w:szCs w:val="27"/>
+      <w:lang w:eastAsia="pl-PL"/>
+    </w:rPr>
+  </w:style>
+  <w:style w:type="paragraph" w:styleId="Heading4">
+    <w:name w:val="heading 4"/>
+    <w:basedOn w:val="Normal"/>
+    <w:next w:val="Normal"/>
+    <w:link w:val="Heading4Char"/>
+    <w:uiPriority w:val="9"/>
+    <w:semiHidden/>
+    <w:unhideWhenUsed/>
+    <w:qFormat/>
+    <w:rsid w:val="002B6A63"/>
+    <w:pPr>
+      <w:keepNext/>
+      <w:keepLines/>
+      <w:spacing w:before="40" w:after="0"/>
+      <w:outlineLvl w:val="3"/>
+    </w:pPr>
+    <w:rPr>
+      <w:rFonts w:asciiTheme="majorHAnsi" w:eastAsiaTheme="majorEastAsia" w:hAnsiTheme="majorHAnsi" w:cstheme="majorBidi"/>
+      <w:i/>
+      <w:iCs/>
+      <w:color w:val="2E74B5" w:themeColor="accent1" w:themeShade="BF"/>
+    </w:rPr>
+  </w:style>
+  <w:style w:type="character" w:default="1" w:styleId="DefaultParagraphFont">
+    <w:name w:val="Default Paragraph Font"/>
+    <w:uiPriority w:val="1"/>
+    <w:semiHidden/>
+    <w:unhideWhenUsed/>
+  </w:style>
+  <w:style w:type="table" w:default="1" w:styleId="TableNormal">
+    <w:name w:val="Normal Table"/>
+    <w:uiPriority w:val="99"/>
+    <w:semiHidden/>
+    <w:unhideWhenUsed/>
+    <w:tblPr>
+      <w:tblInd w:w="0" w:type="dxa"/>
+      <w:tblCellMar>
+        <w:top w:w="0" w:type="dxa"/>
+        <w:left w:w="108" w:type="dxa"/>
+        <w:bottom w:w="0" w:type="dxa"/>
+        <w:right w:w="108" w:type="dxa"/>
+      </w:tblCellMar>
+    </w:tblPr>
+  </w:style>
+  <w:style w:type="numbering" w:default="1" w:styleId="NoList">
+    <w:name w:val="No List"/>
+    <w:uiPriority w:val="99"/>
+    <w:semiHidden/>
+    <w:unhideWhenUsed/>
+  </w:style>
+  <w:style w:type="character" w:customStyle="1" w:styleId="Heading1Char">
+    <w:name w:val="Heading 1 Char"/>
+    <w:basedOn w:val="DefaultParagraphFont"/>
+    <w:link w:val="Heading1"/>
+    <w:uiPriority w:val="9"/>
+    <w:rsid w:val="00E571D8"/>
+    <w:rPr>
+      <w:rFonts w:asciiTheme="majorHAnsi" w:eastAsiaTheme="majorEastAsia" w:hAnsiTheme="majorHAnsi" w:cstheme="majorBidi"/>
+      <w:color w:val="2E74B5" w:themeColor="accent1" w:themeShade="BF"/>
+      <w:sz w:val="32"/>
+      <w:szCs w:val="32"/>
+    </w:rPr>
+  </w:style>
+  <w:style w:type="paragraph" w:styleId="NoSpacing">
+    <w:name w:val="No Spacing"/>
+    <w:uiPriority w:val="1"/>
+    <w:qFormat/>
+    <w:rsid w:val="00E571D8"/>
+    <w:pPr>
+      <w:spacing w:after="0" w:line="240" w:lineRule="auto"/>
+    </w:pPr>
+  </w:style>
+  <w:style w:type="character" w:styleId="Strong">
+    <w:name w:val="Strong"/>
+    <w:basedOn w:val="DefaultParagraphFont"/>
+    <w:uiPriority w:val="22"/>
+    <w:qFormat/>
+    <w:rsid w:val="00E571D8"/>
+    <w:rPr>
+      <w:b/>
+      <w:bCs/>
+    </w:rPr>
+  </w:style>
+  <w:style w:type="paragraph" w:styleId="TOCHeading">
+    <w:name w:val="TOC Heading"/>
+    <w:basedOn w:val="Heading1"/>
+    <w:next w:val="Normal"/>
+    <w:uiPriority w:val="39"/>
+    <w:unhideWhenUsed/>
+    <w:qFormat/>
+    <w:rsid w:val="00E571D8"/>
+    <w:pPr>
+      <w:outlineLvl w:val="9"/>
+    </w:pPr>
+    <w:rPr>
+      <w:lang w:eastAsia="pl-PL"/>
+    </w:rPr>
+  </w:style>
+  <w:style w:type="character" w:styleId="Hyperlink">
+    <w:name w:val="Hyperlink"/>
+    <w:basedOn w:val="DefaultParagraphFont"/>
+    <w:uiPriority w:val="99"/>
+    <w:unhideWhenUsed/>
+    <w:rsid w:val="00E571D8"/>
+    <w:rPr>
+      <w:color w:val="0563C1" w:themeColor="hyperlink"/>
+      <w:u w:val="single"/>
+    </w:rPr>
+  </w:style>
+  <w:style w:type="paragraph" w:styleId="TOC1">
+    <w:name w:val="toc 1"/>
+    <w:basedOn w:val="Normal"/>
+    <w:next w:val="Normal"/>
+    <w:autoRedefine/>
+    <w:uiPriority w:val="39"/>
+    <w:semiHidden/>
+    <w:unhideWhenUsed/>
+    <w:rsid w:val="00E571D8"/>
+    <w:pPr>
+      <w:spacing w:before="120" w:after="0"/>
+    </w:pPr>
+    <w:rPr>
+      <w:b/>
+      <w:bCs/>
+      <w:sz w:val="24"/>
+      <w:szCs w:val="24"/>
+    </w:rPr>
+  </w:style>
+  <w:style w:type="paragraph" w:styleId="TOC2">
+    <w:name w:val="toc 2"/>
+    <w:basedOn w:val="Normal"/>
+    <w:next w:val="Normal"/>
+    <w:autoRedefine/>
+    <w:uiPriority w:val="39"/>
+    <w:semiHidden/>
+    <w:unhideWhenUsed/>
+    <w:rsid w:val="00E571D8"/>
+    <w:pPr>
+      <w:spacing w:after="0"/>
+      <w:ind w:left="220"/>
+    </w:pPr>
+    <w:rPr>
+      <w:b/>
+      <w:bCs/>
+    </w:rPr>
+  </w:style>
+  <w:style w:type="table" w:styleId="TableGrid">
+    <w:name w:val="Table Grid"/>
+    <w:basedOn w:val="TableNormal"/>
+    <w:uiPriority w:val="39"/>
+    <w:rsid w:val="003F784E"/>
+    <w:pPr>
+      <w:spacing w:after="0" w:line="240" w:lineRule="auto"/>
+    </w:pPr>
+    <w:tblPr>
+      <w:tblBorders>
+        <w:top w:val="single" w:sz="4" w:space="0" w:color="auto"/>
+        <w:left w:val="single" w:sz="4" w:space="0" w:color="auto"/>
+        <w:bottom w:val="single" w:sz="4" w:space="0" w:color="auto"/>
+        <w:right w:val="single" w:sz="4" w:space="0" w:color="auto"/>
+        <w:insideH w:val="single" w:sz="4" w:space="0" w:color="auto"/>
+        <w:insideV w:val="single" w:sz="4" w:space="0" w:color="auto"/>
+      </w:tblBorders>
+    </w:tblPr>
+  </w:style>
+  <w:style w:type="paragraph" w:styleId="BalloonText">
+    <w:name w:val="Balloon Text"/>
+    <w:basedOn w:val="Normal"/>
+    <w:link w:val="BalloonTextChar"/>
+    <w:uiPriority w:val="99"/>
+    <w:semiHidden/>
+    <w:unhideWhenUsed/>
+    <w:rsid w:val="002D634E"/>
+    <w:pPr>
+      <w:spacing w:after="0" w:line="240" w:lineRule="auto"/>
+    </w:pPr>
+    <w:rPr>
+      <w:rFonts w:ascii="Tahoma" w:hAnsi="Tahoma" w:cs="Tahoma"/>
+      <w:sz w:val="16"/>
+      <w:szCs w:val="16"/>
+    </w:rPr>
+  </w:style>
+  <w:style w:type="character" w:customStyle="1" w:styleId="BalloonTextChar">
+    <w:name w:val="Balloon Text Char"/>
+    <w:basedOn w:val="DefaultParagraphFont"/>
+    <w:link w:val="BalloonText"/>
+    <w:uiPriority w:val="99"/>
+    <w:semiHidden/>
+    <w:rsid w:val="002D634E"/>
+    <w:rPr>
+      <w:rFonts w:ascii="Tahoma" w:hAnsi="Tahoma" w:cs="Tahoma"/>
+      <w:sz w:val="16"/>
+      <w:szCs w:val="16"/>
+    </w:rPr>
+  </w:style>
+  <w:style w:type="character" w:customStyle="1" w:styleId="Heading3Char">
+    <w:name w:val="Heading 3 Char"/>
+    <w:basedOn w:val="DefaultParagraphFont"/>
+    <w:link w:val="Heading3"/>
+    <w:uiPriority w:val="9"/>
+    <w:rsid w:val="006C0357"/>
+    <w:rPr>
+      <w:rFonts w:ascii="Times New Roman" w:eastAsia="Times New Roman" w:hAnsi="Times New Roman" w:cs="Times New Roman"/>
+      <w:b/>
+      <w:bCs/>
+      <w:sz w:val="27"/>
+      <w:szCs w:val="27"/>
+      <w:lang w:eastAsia="pl-PL"/>
+    </w:rPr>
+  </w:style>
+  <w:style w:type="character" w:customStyle="1" w:styleId="apple-converted-space">
+    <w:name w:val="apple-converted-space"/>
+    <w:basedOn w:val="DefaultParagraphFont"/>
+    <w:rsid w:val="00E00E32"/>
+  </w:style>
+  <w:style w:type="character" w:customStyle="1" w:styleId="hiddenspellerror">
+    <w:name w:val="hiddenspellerror"/>
+    <w:basedOn w:val="DefaultParagraphFont"/>
+    <w:rsid w:val="00E00E32"/>
+  </w:style>
+  <w:style w:type="character" w:customStyle="1" w:styleId="hiddengrammarerror">
+    <w:name w:val="hiddengrammarerror"/>
+    <w:basedOn w:val="DefaultParagraphFont"/>
+    <w:rsid w:val="00E00E32"/>
+  </w:style>
+  <w:style w:type="paragraph" w:styleId="Caption">
+    <w:name w:val="caption"/>
+    <w:basedOn w:val="Normal"/>
+    <w:next w:val="Normal"/>
+    <w:uiPriority w:val="35"/>
+    <w:unhideWhenUsed/>
+    <w:qFormat/>
+    <w:rsid w:val="00C314C5"/>
+    <w:pPr>
+      <w:spacing w:after="200" w:line="240" w:lineRule="auto"/>
+    </w:pPr>
+    <w:rPr>
+      <w:i/>
+      <w:iCs/>
+      <w:color w:val="44546A" w:themeColor="text2"/>
+      <w:sz w:val="18"/>
+      <w:szCs w:val="18"/>
+    </w:rPr>
+  </w:style>
+  <w:style w:type="paragraph" w:styleId="TOC3">
+    <w:name w:val="toc 3"/>
+    <w:basedOn w:val="Normal"/>
+    <w:next w:val="Normal"/>
+    <w:autoRedefine/>
+    <w:uiPriority w:val="39"/>
+    <w:unhideWhenUsed/>
+    <w:rsid w:val="00BE2C68"/>
+    <w:pPr>
+      <w:spacing w:after="0"/>
+      <w:ind w:left="440"/>
+    </w:pPr>
+  </w:style>
+  <w:style w:type="paragraph" w:styleId="Header">
+    <w:name w:val="header"/>
+    <w:basedOn w:val="Normal"/>
+    <w:link w:val="HeaderChar"/>
+    <w:uiPriority w:val="99"/>
+    <w:unhideWhenUsed/>
+    <w:rsid w:val="006E3ACB"/>
+    <w:pPr>
+      <w:tabs>
+        <w:tab w:val="center" w:pos="4536"/>
+        <w:tab w:val="right" w:pos="9072"/>
+      </w:tabs>
+      <w:spacing w:after="0" w:line="240" w:lineRule="auto"/>
+    </w:pPr>
+  </w:style>
+  <w:style w:type="character" w:customStyle="1" w:styleId="HeaderChar">
+    <w:name w:val="Header Char"/>
+    <w:basedOn w:val="DefaultParagraphFont"/>
+    <w:link w:val="Header"/>
+    <w:uiPriority w:val="99"/>
+    <w:rsid w:val="006E3ACB"/>
+  </w:style>
+  <w:style w:type="paragraph" w:styleId="Footer">
+    <w:name w:val="footer"/>
+    <w:basedOn w:val="Normal"/>
+    <w:link w:val="FooterChar"/>
+    <w:uiPriority w:val="99"/>
+    <w:unhideWhenUsed/>
+    <w:rsid w:val="006E3ACB"/>
+    <w:pPr>
+      <w:tabs>
+        <w:tab w:val="center" w:pos="4536"/>
+        <w:tab w:val="right" w:pos="9072"/>
+      </w:tabs>
+      <w:spacing w:after="0" w:line="240" w:lineRule="auto"/>
+    </w:pPr>
+  </w:style>
+  <w:style w:type="character" w:customStyle="1" w:styleId="FooterChar">
+    <w:name w:val="Footer Char"/>
+    <w:basedOn w:val="DefaultParagraphFont"/>
+    <w:link w:val="Footer"/>
+    <w:uiPriority w:val="99"/>
+    <w:rsid w:val="006E3ACB"/>
+  </w:style>
+  <w:style w:type="paragraph" w:styleId="ListParagraph">
+    <w:name w:val="List Paragraph"/>
+    <w:basedOn w:val="Normal"/>
+    <w:uiPriority w:val="34"/>
+    <w:qFormat/>
+    <w:rsid w:val="006E3ACB"/>
+    <w:pPr>
+      <w:ind w:left="720"/>
+      <w:contextualSpacing/>
+    </w:pPr>
+  </w:style>
+  <w:style w:type="character" w:customStyle="1" w:styleId="Heading4Char">
+    <w:name w:val="Heading 4 Char"/>
+    <w:basedOn w:val="DefaultParagraphFont"/>
+    <w:link w:val="Heading4"/>
+    <w:uiPriority w:val="9"/>
+    <w:semiHidden/>
+    <w:rsid w:val="002B6A63"/>
+    <w:rPr>
+      <w:rFonts w:asciiTheme="majorHAnsi" w:eastAsiaTheme="majorEastAsia" w:hAnsiTheme="majorHAnsi" w:cstheme="majorBidi"/>
+      <w:i/>
+      <w:iCs/>
+      <w:color w:val="2E74B5" w:themeColor="accent1" w:themeShade="BF"/>
+    </w:rPr>
+  </w:style>
+  <w:style w:type="character" w:customStyle="1" w:styleId="Heading2Char">
+    <w:name w:val="Heading 2 Char"/>
+    <w:basedOn w:val="DefaultParagraphFont"/>
+    <w:link w:val="Heading2"/>
+    <w:uiPriority w:val="9"/>
+    <w:semiHidden/>
+    <w:rsid w:val="00E74241"/>
+    <w:rPr>
+      <w:rFonts w:asciiTheme="majorHAnsi" w:eastAsiaTheme="majorEastAsia" w:hAnsiTheme="majorHAnsi" w:cstheme="majorBidi"/>
+      <w:color w:val="2E74B5" w:themeColor="accent1" w:themeShade="BF"/>
+      <w:sz w:val="26"/>
+      <w:szCs w:val="26"/>
+    </w:rPr>
+  </w:style>
+  <w:style w:type="paragraph" w:styleId="EndnoteText">
+    <w:name w:val="endnote text"/>
+    <w:basedOn w:val="Normal"/>
+    <w:link w:val="EndnoteTextChar"/>
+    <w:uiPriority w:val="99"/>
+    <w:unhideWhenUsed/>
+    <w:rsid w:val="00E74241"/>
+    <w:pPr>
+      <w:spacing w:after="0" w:line="240" w:lineRule="auto"/>
+    </w:pPr>
+    <w:rPr>
+      <w:sz w:val="24"/>
+      <w:szCs w:val="24"/>
+    </w:rPr>
+  </w:style>
+  <w:style w:type="character" w:customStyle="1" w:styleId="EndnoteTextChar">
+    <w:name w:val="Endnote Text Char"/>
+    <w:basedOn w:val="DefaultParagraphFont"/>
+    <w:link w:val="EndnoteText"/>
+    <w:uiPriority w:val="99"/>
+    <w:rsid w:val="00E74241"/>
+    <w:rPr>
+      <w:sz w:val="24"/>
+      <w:szCs w:val="24"/>
+    </w:rPr>
+  </w:style>
+  <w:style w:type="character" w:styleId="EndnoteReference">
+    <w:name w:val="endnote reference"/>
+    <w:basedOn w:val="DefaultParagraphFont"/>
+    <w:uiPriority w:val="99"/>
+    <w:unhideWhenUsed/>
+    <w:rsid w:val="00E74241"/>
+    <w:rPr>
+      <w:vertAlign w:val="superscript"/>
+    </w:rPr>
+  </w:style>
+  <w:style w:type="paragraph" w:styleId="TOC4">
+    <w:name w:val="toc 4"/>
+    <w:basedOn w:val="Normal"/>
+    <w:next w:val="Normal"/>
+    <w:autoRedefine/>
+    <w:uiPriority w:val="39"/>
+    <w:semiHidden/>
+    <w:unhideWhenUsed/>
+    <w:rsid w:val="00792D88"/>
+    <w:pPr>
+      <w:spacing w:after="0"/>
+      <w:ind w:left="660"/>
+    </w:pPr>
+    <w:rPr>
+      <w:sz w:val="20"/>
+      <w:szCs w:val="20"/>
+    </w:rPr>
+  </w:style>
+  <w:style w:type="paragraph" w:styleId="TOC5">
+    <w:name w:val="toc 5"/>
+    <w:basedOn w:val="Normal"/>
+    <w:next w:val="Normal"/>
+    <w:autoRedefine/>
+    <w:uiPriority w:val="39"/>
+    <w:semiHidden/>
+    <w:unhideWhenUsed/>
+    <w:rsid w:val="00792D88"/>
+    <w:pPr>
+      <w:spacing w:after="0"/>
+      <w:ind w:left="880"/>
+    </w:pPr>
+    <w:rPr>
+      <w:sz w:val="20"/>
+      <w:szCs w:val="20"/>
+    </w:rPr>
+  </w:style>
+  <w:style w:type="paragraph" w:styleId="TOC6">
+    <w:name w:val="toc 6"/>
+    <w:basedOn w:val="Normal"/>
+    <w:next w:val="Normal"/>
+    <w:autoRedefine/>
+    <w:uiPriority w:val="39"/>
+    <w:semiHidden/>
+    <w:unhideWhenUsed/>
+    <w:rsid w:val="00792D88"/>
+    <w:pPr>
+      <w:spacing w:after="0"/>
+      <w:ind w:left="1100"/>
+    </w:pPr>
+    <w:rPr>
+      <w:sz w:val="20"/>
+      <w:szCs w:val="20"/>
+    </w:rPr>
+  </w:style>
+  <w:style w:type="paragraph" w:styleId="TOC7">
+    <w:name w:val="toc 7"/>
+    <w:basedOn w:val="Normal"/>
+    <w:next w:val="Normal"/>
+    <w:autoRedefine/>
+    <w:uiPriority w:val="39"/>
+    <w:semiHidden/>
+    <w:unhideWhenUsed/>
+    <w:rsid w:val="00792D88"/>
+    <w:pPr>
+      <w:spacing w:after="0"/>
+      <w:ind w:left="1320"/>
+    </w:pPr>
+    <w:rPr>
+      <w:sz w:val="20"/>
+      <w:szCs w:val="20"/>
+    </w:rPr>
+  </w:style>
+  <w:style w:type="paragraph" w:styleId="TOC8">
+    <w:name w:val="toc 8"/>
+    <w:basedOn w:val="Normal"/>
+    <w:next w:val="Normal"/>
+    <w:autoRedefine/>
+    <w:uiPriority w:val="39"/>
+    <w:semiHidden/>
+    <w:unhideWhenUsed/>
+    <w:rsid w:val="00792D88"/>
+    <w:pPr>
+      <w:spacing w:after="0"/>
+      <w:ind w:left="1540"/>
+    </w:pPr>
+    <w:rPr>
+      <w:sz w:val="20"/>
+      <w:szCs w:val="20"/>
+    </w:rPr>
+  </w:style>
+  <w:style w:type="paragraph" w:styleId="TOC9">
+    <w:name w:val="toc 9"/>
+    <w:basedOn w:val="Normal"/>
+    <w:next w:val="Normal"/>
+    <w:autoRedefine/>
+    <w:uiPriority w:val="39"/>
+    <w:semiHidden/>
+    <w:unhideWhenUsed/>
+    <w:rsid w:val="00792D88"/>
+    <w:pPr>
+      <w:spacing w:after="0"/>
+      <w:ind w:left="1760"/>
+    </w:pPr>
+    <w:rPr>
+      <w:sz w:val="20"/>
+      <w:szCs w:val="20"/>
+    </w:rPr>
+  </w:style>
+  <w:style w:type="paragraph" w:styleId="FootnoteText">
+    <w:name w:val="footnote text"/>
+    <w:basedOn w:val="Normal"/>
+    <w:link w:val="FootnoteTextChar"/>
+    <w:uiPriority w:val="99"/>
+    <w:unhideWhenUsed/>
+    <w:rsid w:val="00792D88"/>
+    <w:pPr>
+      <w:spacing w:after="0" w:line="240" w:lineRule="auto"/>
+    </w:pPr>
+    <w:rPr>
+      <w:sz w:val="24"/>
+      <w:szCs w:val="24"/>
+    </w:rPr>
+  </w:style>
+  <w:style w:type="character" w:customStyle="1" w:styleId="FootnoteTextChar">
+    <w:name w:val="Footnote Text Char"/>
+    <w:basedOn w:val="DefaultParagraphFont"/>
+    <w:link w:val="FootnoteText"/>
+    <w:uiPriority w:val="99"/>
+    <w:rsid w:val="00792D88"/>
+    <w:rPr>
+      <w:sz w:val="24"/>
+      <w:szCs w:val="24"/>
+    </w:rPr>
+  </w:style>
+  <w:style w:type="character" w:styleId="FootnoteReference">
+    <w:name w:val="footnote reference"/>
+    <w:basedOn w:val="DefaultParagraphFont"/>
     <w:uiPriority w:val="99"/>
     <w:unhideWhenUsed/>
     <w:rsid w:val="00792D88"/>
@@ -6931,7 +7676,7 @@
   <a:extraClrSchemeLst/>
   <a:extLst>
     <a:ext uri="{05A4C25C-085E-4340-85A3-A5531E510DB2}">
-      <thm15:themeFamily xmlns:thm15="http://schemas.microsoft.com/office/thememl/2012/main" name="Office Theme" id="{62F939B6-93AF-4DB8-9C6B-D6C7DFDC589F}" vid="{4A3C46E8-61CC-4603-A589-7422A47A8E4A}"/>
+      <thm15:themeFamily xmlns:thm15="http://schemas.microsoft.com/office/thememl/2012/main" xmlns="" name="Office Theme" id="{62F939B6-93AF-4DB8-9C6B-D6C7DFDC589F}" vid="{4A3C46E8-61CC-4603-A589-7422A47A8E4A}"/>
     </a:ext>
   </a:extLst>
 </a:theme>
@@ -6942,7 +7687,7 @@
 </file>
 
 <file path=customXml/itemProps1.xml><?xml version="1.0" encoding="utf-8"?>
-<ds:datastoreItem xmlns:ds="http://schemas.openxmlformats.org/officeDocument/2006/customXml" ds:itemID="{B9734C77-CAF4-4782-9DE3-2DC2E3D35C28}">
+<ds:datastoreItem xmlns:ds="http://schemas.openxmlformats.org/officeDocument/2006/customXml" ds:itemID="{E924B97C-5BF4-4660-8E8B-6FFB460EFAC2}">
   <ds:schemaRefs>
     <ds:schemaRef ds:uri="http://schemas.openxmlformats.org/officeDocument/2006/bibliography"/>
   </ds:schemaRefs>

</xml_diff>

<commit_message>
Added ERD diagram, changed db scripts, updated docs
</commit_message>
<xml_diff>
--- a/documents/Xtra-Shop.docx
+++ b/documents/Xtra-Shop.docx
@@ -1,6 +1,6 @@
 
 <file path=word/document.xml><?xml version="1.0" encoding="utf-8"?>
-<w:document xmlns:wpc="http://schemas.microsoft.com/office/word/2010/wordprocessingCanvas" xmlns:mc="http://schemas.openxmlformats.org/markup-compatibility/2006" xmlns:o="urn:schemas-microsoft-com:office:office" xmlns:r="http://schemas.openxmlformats.org/officeDocument/2006/relationships" xmlns:m="http://schemas.openxmlformats.org/officeDocument/2006/math" xmlns:v="urn:schemas-microsoft-com:vml" xmlns:wp14="http://schemas.microsoft.com/office/word/2010/wordprocessingDrawing" xmlns:wp="http://schemas.openxmlformats.org/drawingml/2006/wordprocessingDrawing" xmlns:w10="urn:schemas-microsoft-com:office:word" xmlns:w="http://schemas.openxmlformats.org/wordprocessingml/2006/main" xmlns:w14="http://schemas.microsoft.com/office/word/2010/wordml" xmlns:wpg="http://schemas.microsoft.com/office/word/2010/wordprocessingGroup" xmlns:wpi="http://schemas.microsoft.com/office/word/2010/wordprocessingInk" xmlns:wne="http://schemas.microsoft.com/office/word/2006/wordml" xmlns:wps="http://schemas.microsoft.com/office/word/2010/wordprocessingShape" mc:Ignorable="w14 wp14">
+<w:document xmlns:wpc="http://schemas.microsoft.com/office/word/2010/wordprocessingCanvas" xmlns:cx="http://schemas.microsoft.com/office/drawing/2014/chartex" xmlns:mc="http://schemas.openxmlformats.org/markup-compatibility/2006" xmlns:o="urn:schemas-microsoft-com:office:office" xmlns:r="http://schemas.openxmlformats.org/officeDocument/2006/relationships" xmlns:m="http://schemas.openxmlformats.org/officeDocument/2006/math" xmlns:v="urn:schemas-microsoft-com:vml" xmlns:wp14="http://schemas.microsoft.com/office/word/2010/wordprocessingDrawing" xmlns:wp="http://schemas.openxmlformats.org/drawingml/2006/wordprocessingDrawing" xmlns:w10="urn:schemas-microsoft-com:office:word" xmlns:w="http://schemas.openxmlformats.org/wordprocessingml/2006/main" xmlns:w14="http://schemas.microsoft.com/office/word/2010/wordml" xmlns:w15="http://schemas.microsoft.com/office/word/2012/wordml" xmlns:w16se="http://schemas.microsoft.com/office/word/2015/wordml/symex" xmlns:wpg="http://schemas.microsoft.com/office/word/2010/wordprocessingGroup" xmlns:wpi="http://schemas.microsoft.com/office/word/2010/wordprocessingInk" xmlns:wne="http://schemas.microsoft.com/office/word/2006/wordml" xmlns:wps="http://schemas.microsoft.com/office/word/2010/wordprocessingShape" mc:Ignorable="w14 w15 w16se wp14">
   <w:body>
     <w:p>
       <w:pPr>
@@ -33,7 +33,7 @@
       </w:r>
       <w:r>
         <w:rPr>
-          <w:rStyle w:val="Strong"/>
+          <w:rStyle w:val="Pogrubienie"/>
           <w:rFonts w:cs="Times New Roman"/>
           <w:b w:val="0"/>
           <w:color w:val="000000" w:themeColor="text1"/>
@@ -382,7 +382,7 @@
         </w:p>
         <w:p>
           <w:pPr>
-            <w:pStyle w:val="TOCHeading"/>
+            <w:pStyle w:val="Nagwekspisutreci"/>
             <w:spacing w:before="0"/>
             <w:jc w:val="both"/>
             <w:rPr>
@@ -403,7 +403,7 @@
         </w:p>
         <w:p>
           <w:pPr>
-            <w:pStyle w:val="TOC3"/>
+            <w:pStyle w:val="Spistreci3"/>
             <w:tabs>
               <w:tab w:val="right" w:leader="dot" w:pos="9062"/>
             </w:tabs>
@@ -437,7 +437,7 @@
           <w:hyperlink w:anchor="_Toc483576517" w:history="1">
             <w:r>
               <w:rPr>
-                <w:rStyle w:val="Hyperlink"/>
+                <w:rStyle w:val="Hipercze"/>
                 <w:noProof/>
               </w:rPr>
               <w:t>1. Cel systemu</w:t>
@@ -494,7 +494,7 @@
         </w:p>
         <w:p>
           <w:pPr>
-            <w:pStyle w:val="TOC3"/>
+            <w:pStyle w:val="Spistreci3"/>
             <w:tabs>
               <w:tab w:val="right" w:leader="dot" w:pos="9062"/>
             </w:tabs>
@@ -507,7 +507,7 @@
           <w:hyperlink w:anchor="_Toc483576518" w:history="1">
             <w:r>
               <w:rPr>
-                <w:rStyle w:val="Hyperlink"/>
+                <w:rStyle w:val="Hipercze"/>
                 <w:noProof/>
               </w:rPr>
               <w:t>2. Podział prac</w:t>
@@ -564,7 +564,7 @@
         </w:p>
         <w:p>
           <w:pPr>
-            <w:pStyle w:val="TOC3"/>
+            <w:pStyle w:val="Spistreci3"/>
             <w:tabs>
               <w:tab w:val="right" w:leader="dot" w:pos="9062"/>
             </w:tabs>
@@ -577,7 +577,7 @@
           <w:hyperlink w:anchor="_Toc483576519" w:history="1">
             <w:r>
               <w:rPr>
-                <w:rStyle w:val="Hyperlink"/>
+                <w:rStyle w:val="Hipercze"/>
                 <w:noProof/>
               </w:rPr>
               <w:t>3. Analiza finansowa</w:t>
@@ -634,7 +634,7 @@
         </w:p>
         <w:p>
           <w:pPr>
-            <w:pStyle w:val="TOC3"/>
+            <w:pStyle w:val="Spistreci3"/>
             <w:tabs>
               <w:tab w:val="right" w:leader="dot" w:pos="9062"/>
             </w:tabs>
@@ -663,7 +663,7 @@
         </w:p>
         <w:p>
           <w:pPr>
-            <w:pStyle w:val="TOC3"/>
+            <w:pStyle w:val="Spistreci3"/>
             <w:tabs>
               <w:tab w:val="right" w:leader="dot" w:pos="9062"/>
             </w:tabs>
@@ -676,7 +676,7 @@
           <w:hyperlink w:anchor="_Toc483576520" w:history="1">
             <w:r>
               <w:rPr>
-                <w:rStyle w:val="Hyperlink"/>
+                <w:rStyle w:val="Hipercze"/>
                 <w:noProof/>
               </w:rPr>
               <w:t>4. Przypadki użycia</w:t>
@@ -733,7 +733,7 @@
         </w:p>
         <w:p>
           <w:pPr>
-            <w:pStyle w:val="TOC3"/>
+            <w:pStyle w:val="Spistreci3"/>
             <w:tabs>
               <w:tab w:val="right" w:leader="dot" w:pos="9062"/>
             </w:tabs>
@@ -746,7 +746,7 @@
           <w:hyperlink w:anchor="_Toc483576521" w:history="1">
             <w:r>
               <w:rPr>
-                <w:rStyle w:val="Hyperlink"/>
+                <w:rStyle w:val="Hipercze"/>
                 <w:noProof/>
               </w:rPr>
               <w:t>5. Diagram Sekwencji</w:t>
@@ -803,7 +803,7 @@
         </w:p>
         <w:p>
           <w:pPr>
-            <w:pStyle w:val="TOC3"/>
+            <w:pStyle w:val="Spistreci3"/>
             <w:tabs>
               <w:tab w:val="right" w:leader="dot" w:pos="9062"/>
             </w:tabs>
@@ -816,7 +816,7 @@
           <w:hyperlink w:anchor="_Toc483576522" w:history="1">
             <w:r>
               <w:rPr>
-                <w:rStyle w:val="Hyperlink"/>
+                <w:rStyle w:val="Hipercze"/>
                 <w:noProof/>
               </w:rPr>
               <w:t>6. Diagram Klas</w:t>
@@ -873,7 +873,7 @@
         </w:p>
         <w:p>
           <w:pPr>
-            <w:pStyle w:val="TOC3"/>
+            <w:pStyle w:val="Spistreci3"/>
             <w:tabs>
               <w:tab w:val="right" w:leader="dot" w:pos="9062"/>
             </w:tabs>
@@ -886,7 +886,7 @@
           <w:hyperlink w:anchor="_Toc483576523" w:history="1">
             <w:r>
               <w:rPr>
-                <w:rStyle w:val="Hyperlink"/>
+                <w:rStyle w:val="Hipercze"/>
                 <w:noProof/>
               </w:rPr>
               <w:t>7. Diagram bazy danych</w:t>
@@ -943,7 +943,7 @@
         </w:p>
         <w:p>
           <w:pPr>
-            <w:pStyle w:val="TOC3"/>
+            <w:pStyle w:val="Spistreci3"/>
             <w:tabs>
               <w:tab w:val="right" w:leader="dot" w:pos="9062"/>
             </w:tabs>
@@ -956,7 +956,7 @@
           <w:hyperlink w:anchor="_Toc483576524" w:history="1">
             <w:r>
               <w:rPr>
-                <w:rStyle w:val="Hyperlink"/>
+                <w:rStyle w:val="Hipercze"/>
                 <w:noProof/>
               </w:rPr>
               <w:t>8. Diagram stanów</w:t>
@@ -1046,112 +1046,117 @@
     </w:sdt>
     <w:p>
       <w:pPr>
-        <w:pStyle w:val="Heading3"/>
+        <w:pStyle w:val="Nagwek3"/>
       </w:pPr>
       <w:bookmarkStart w:id="0" w:name="_Toc483576517"/>
     </w:p>
     <w:p>
       <w:pPr>
-        <w:pStyle w:val="Heading3"/>
-      </w:pPr>
-    </w:p>
-    <w:p>
-      <w:pPr>
-        <w:pStyle w:val="Heading3"/>
-      </w:pPr>
-    </w:p>
-    <w:p>
-      <w:pPr>
-        <w:pStyle w:val="Heading3"/>
-      </w:pPr>
-    </w:p>
-    <w:p>
-      <w:pPr>
-        <w:pStyle w:val="Heading3"/>
-      </w:pPr>
-    </w:p>
-    <w:p>
-      <w:pPr>
-        <w:pStyle w:val="Heading3"/>
-      </w:pPr>
-    </w:p>
-    <w:p>
-      <w:pPr>
-        <w:pStyle w:val="Heading3"/>
-      </w:pPr>
-    </w:p>
-    <w:p>
-      <w:pPr>
-        <w:pStyle w:val="Heading3"/>
-      </w:pPr>
-    </w:p>
-    <w:p>
-      <w:pPr>
-        <w:pStyle w:val="Heading3"/>
-      </w:pPr>
-    </w:p>
-    <w:p>
-      <w:pPr>
-        <w:pStyle w:val="Heading3"/>
-      </w:pPr>
-    </w:p>
-    <w:p>
-      <w:pPr>
-        <w:pStyle w:val="Heading3"/>
-      </w:pPr>
-    </w:p>
-    <w:p>
-      <w:pPr>
-        <w:pStyle w:val="Heading3"/>
-      </w:pPr>
-    </w:p>
-    <w:p>
-      <w:pPr>
-        <w:pStyle w:val="Heading3"/>
-      </w:pPr>
-    </w:p>
-    <w:p>
-      <w:pPr>
-        <w:pStyle w:val="Heading3"/>
-      </w:pPr>
-    </w:p>
-    <w:p>
-      <w:pPr>
-        <w:pStyle w:val="Heading3"/>
-      </w:pPr>
-    </w:p>
-    <w:p>
-      <w:pPr>
-        <w:pStyle w:val="Heading3"/>
-      </w:pPr>
-    </w:p>
-    <w:p>
-      <w:pPr>
-        <w:pStyle w:val="Heading3"/>
-      </w:pPr>
-    </w:p>
-    <w:p>
-      <w:pPr>
-        <w:pStyle w:val="Heading3"/>
-      </w:pPr>
-    </w:p>
-    <w:p>
-      <w:pPr>
-        <w:pStyle w:val="Heading3"/>
-      </w:pPr>
-    </w:p>
-    <w:p>
-      <w:pPr>
-        <w:pStyle w:val="Heading3"/>
-      </w:pPr>
-    </w:p>
-    <w:p>
-      <w:pPr>
-        <w:pStyle w:val="Heading3"/>
+        <w:pStyle w:val="Nagwek3"/>
+      </w:pPr>
+    </w:p>
+    <w:p>
+      <w:pPr>
+        <w:pStyle w:val="Nagwek3"/>
+      </w:pPr>
+    </w:p>
+    <w:p>
+      <w:pPr>
+        <w:pStyle w:val="Nagwek3"/>
+      </w:pPr>
+      <w:bookmarkStart w:id="1" w:name="_GoBack"/>
+      <w:bookmarkEnd w:id="1"/>
+    </w:p>
+    <w:p>
+      <w:pPr>
+        <w:pStyle w:val="Nagwek3"/>
+      </w:pPr>
+    </w:p>
+    <w:p>
+      <w:pPr>
+        <w:pStyle w:val="Nagwek3"/>
+      </w:pPr>
+    </w:p>
+    <w:p>
+      <w:pPr>
+        <w:pStyle w:val="Nagwek3"/>
+      </w:pPr>
+    </w:p>
+    <w:p>
+      <w:pPr>
+        <w:pStyle w:val="Nagwek3"/>
+      </w:pPr>
+    </w:p>
+    <w:p>
+      <w:pPr>
+        <w:pStyle w:val="Nagwek3"/>
+      </w:pPr>
+    </w:p>
+    <w:p>
+      <w:pPr>
+        <w:pStyle w:val="Nagwek3"/>
+      </w:pPr>
+    </w:p>
+    <w:p>
+      <w:pPr>
+        <w:pStyle w:val="Nagwek3"/>
+      </w:pPr>
+    </w:p>
+    <w:p>
+      <w:pPr>
+        <w:pStyle w:val="Nagwek3"/>
+      </w:pPr>
+    </w:p>
+    <w:p>
+      <w:pPr>
+        <w:pStyle w:val="Nagwek3"/>
+      </w:pPr>
+    </w:p>
+    <w:p>
+      <w:pPr>
+        <w:pStyle w:val="Nagwek3"/>
+      </w:pPr>
+    </w:p>
+    <w:p>
+      <w:pPr>
+        <w:pStyle w:val="Nagwek3"/>
+      </w:pPr>
+    </w:p>
+    <w:p>
+      <w:pPr>
+        <w:pStyle w:val="Nagwek3"/>
+      </w:pPr>
+    </w:p>
+    <w:p>
+      <w:pPr>
+        <w:pStyle w:val="Nagwek3"/>
+      </w:pPr>
+    </w:p>
+    <w:p>
+      <w:pPr>
+        <w:pStyle w:val="Nagwek3"/>
+      </w:pPr>
+    </w:p>
+    <w:p>
+      <w:pPr>
+        <w:pStyle w:val="Nagwek3"/>
+      </w:pPr>
+    </w:p>
+    <w:p>
+      <w:pPr>
+        <w:pStyle w:val="Nagwek3"/>
+      </w:pPr>
+    </w:p>
+    <w:p>
+      <w:pPr>
+        <w:pStyle w:val="Nagwek3"/>
       </w:pPr>
       <w:r>
         <w:lastRenderedPageBreak/>
-        <w:t>1. Cel systemu</w:t>
+        <w:t>1</w:t>
+      </w:r>
+      <w:r>
+        <w:t xml:space="preserve"> Cel systemu</w:t>
       </w:r>
       <w:bookmarkEnd w:id="0"/>
     </w:p>
@@ -1211,20 +1216,20 @@
     </w:p>
     <w:p>
       <w:pPr>
-        <w:pStyle w:val="Heading3"/>
-      </w:pPr>
-      <w:bookmarkStart w:id="1" w:name="_Toc483576518"/>
+        <w:pStyle w:val="Nagwek3"/>
+      </w:pPr>
+      <w:bookmarkStart w:id="2" w:name="_Toc483576518"/>
       <w:r>
         <w:t>2</w:t>
       </w:r>
       <w:r>
-        <w:t>. Podział prac</w:t>
-      </w:r>
-      <w:bookmarkEnd w:id="1"/>
+        <w:t xml:space="preserve"> Podział prac</w:t>
+      </w:r>
+      <w:bookmarkEnd w:id="2"/>
     </w:p>
     <w:tbl>
       <w:tblPr>
-        <w:tblStyle w:val="TableGrid"/>
+        <w:tblStyle w:val="Tabela-Siatka"/>
         <w:tblW w:w="0" w:type="auto"/>
         <w:tblLook w:val="04A0" w:firstRow="1" w:lastRow="0" w:firstColumn="1" w:lastColumn="0" w:noHBand="0" w:noVBand="1"/>
       </w:tblPr>
@@ -1599,16 +1604,16 @@
     </w:p>
     <w:p>
       <w:pPr>
-        <w:pStyle w:val="Heading3"/>
-      </w:pPr>
-      <w:bookmarkStart w:id="2" w:name="_Toc483576519"/>
+        <w:pStyle w:val="Nagwek3"/>
+      </w:pPr>
+      <w:bookmarkStart w:id="3" w:name="_Toc483576519"/>
       <w:r>
         <w:t>3</w:t>
       </w:r>
       <w:r>
-        <w:t>. Analiza finansowa</w:t>
-      </w:r>
-      <w:bookmarkEnd w:id="2"/>
+        <w:t xml:space="preserve"> Analiza finansowa</w:t>
+      </w:r>
+      <w:bookmarkEnd w:id="3"/>
       <w:r>
         <w:t xml:space="preserve"> </w:t>
       </w:r>
@@ -1656,7 +1661,7 @@
     </w:p>
     <w:tbl>
       <w:tblPr>
-        <w:tblStyle w:val="TableGrid"/>
+        <w:tblStyle w:val="Tabela-Siatka"/>
         <w:tblW w:w="9476" w:type="dxa"/>
         <w:tblLook w:val="04A0" w:firstRow="1" w:lastRow="0" w:firstColumn="1" w:lastColumn="0" w:noHBand="0" w:noVBand="1"/>
       </w:tblPr>
@@ -2314,6 +2319,13 @@
       </w:tr>
     </w:tbl>
     <w:p>
+      <w:pPr>
+        <w:rPr>
+          <w:rFonts w:cs="Times New Roman"/>
+          <w:sz w:val="24"/>
+          <w:szCs w:val="24"/>
+        </w:rPr>
+      </w:pPr>
       <w:r>
         <w:rPr>
           <w:rFonts w:cs="Times New Roman"/>
@@ -2365,15 +2377,174 @@
     </w:p>
     <w:p>
       <w:pPr>
-        <w:pStyle w:val="Heading3"/>
-      </w:pPr>
-      <w:r>
-        <w:t>4. Wymagania systemu</w:t>
-      </w:r>
-    </w:p>
-    <w:p>
-      <w:pPr>
-        <w:pStyle w:val="ListParagraph"/>
+        <w:pStyle w:val="Nagwek3"/>
+      </w:pPr>
+      <w:r>
+        <w:t>4</w:t>
+      </w:r>
+      <w:r>
+        <w:t xml:space="preserve"> </w:t>
+      </w:r>
+      <w:r>
+        <w:t>Wykorzystane</w:t>
+      </w:r>
+      <w:r>
+        <w:t xml:space="preserve"> technologie</w:t>
+      </w:r>
+    </w:p>
+    <w:p>
+      <w:pPr>
+        <w:rPr>
+          <w:rFonts w:cs="Times New Roman"/>
+          <w:sz w:val="24"/>
+          <w:szCs w:val="24"/>
+        </w:rPr>
+      </w:pPr>
+      <w:r>
+        <w:rPr>
+          <w:rFonts w:cs="Times New Roman"/>
+          <w:sz w:val="24"/>
+          <w:szCs w:val="24"/>
+        </w:rPr>
+        <w:t xml:space="preserve">Sklep internetowy „Xtrashop” jest aplikacją internetową napisaną z użyciem dwóch </w:t>
+      </w:r>
+      <w:r>
+        <w:rPr>
+          <w:rFonts w:cs="Times New Roman"/>
+          <w:sz w:val="24"/>
+          <w:szCs w:val="24"/>
+        </w:rPr>
+        <w:t>profesjonalnych</w:t>
+      </w:r>
+      <w:r>
+        <w:rPr>
+          <w:rFonts w:cs="Times New Roman"/>
+          <w:sz w:val="24"/>
+          <w:szCs w:val="24"/>
+        </w:rPr>
+        <w:t xml:space="preserve"> szkiele</w:t>
+      </w:r>
+      <w:r>
+        <w:rPr>
+          <w:rFonts w:cs="Times New Roman"/>
+          <w:sz w:val="24"/>
+          <w:szCs w:val="24"/>
+        </w:rPr>
+        <w:t xml:space="preserve">tów do tworzenia oprogramowania: </w:t>
+      </w:r>
+      <w:r>
+        <w:rPr>
+          <w:rFonts w:cs="Times New Roman"/>
+          <w:sz w:val="24"/>
+          <w:szCs w:val="24"/>
+        </w:rPr>
+        <w:t xml:space="preserve"> Spring</w:t>
+      </w:r>
+      <w:r>
+        <w:rPr>
+          <w:rFonts w:cs="Times New Roman"/>
+          <w:sz w:val="24"/>
+          <w:szCs w:val="24"/>
+        </w:rPr>
+        <w:t xml:space="preserve"> Framework</w:t>
+      </w:r>
+      <w:r>
+        <w:rPr>
+          <w:rFonts w:cs="Times New Roman"/>
+          <w:sz w:val="24"/>
+          <w:szCs w:val="24"/>
+        </w:rPr>
+        <w:t xml:space="preserve"> oraz AngularJS</w:t>
+      </w:r>
+      <w:r>
+        <w:rPr>
+          <w:rFonts w:cs="Times New Roman"/>
+          <w:sz w:val="24"/>
+          <w:szCs w:val="24"/>
+        </w:rPr>
+        <w:t xml:space="preserve"> v. 1</w:t>
+      </w:r>
+      <w:r>
+        <w:rPr>
+          <w:rFonts w:cs="Times New Roman"/>
+          <w:sz w:val="24"/>
+          <w:szCs w:val="24"/>
+        </w:rPr>
+        <w:t>.</w:t>
+      </w:r>
+      <w:r>
+        <w:rPr>
+          <w:rFonts w:cs="Times New Roman"/>
+          <w:sz w:val="24"/>
+          <w:szCs w:val="24"/>
+        </w:rPr>
+        <w:t xml:space="preserve"> </w:t>
+      </w:r>
+      <w:r>
+        <w:rPr>
+          <w:rFonts w:cs="Times New Roman"/>
+          <w:sz w:val="24"/>
+          <w:szCs w:val="24"/>
+        </w:rPr>
+        <w:t>Pierwsze rozwiązanie bazuje na języku programowania Java</w:t>
+      </w:r>
+      <w:r>
+        <w:rPr>
+          <w:rFonts w:cs="Times New Roman"/>
+          <w:sz w:val="24"/>
+          <w:szCs w:val="24"/>
+        </w:rPr>
+        <w:t xml:space="preserve"> w wersji ósmej</w:t>
+      </w:r>
+      <w:r>
+        <w:rPr>
+          <w:rFonts w:cs="Times New Roman"/>
+          <w:sz w:val="24"/>
+          <w:szCs w:val="24"/>
+        </w:rPr>
+        <w:t xml:space="preserve">, kolejne opiera się o manipulacje wyświetlaną treścią </w:t>
+      </w:r>
+      <w:r>
+        <w:rPr>
+          <w:rFonts w:cs="Times New Roman"/>
+          <w:sz w:val="24"/>
+          <w:szCs w:val="24"/>
+        </w:rPr>
+        <w:t xml:space="preserve">DOM (Document Object Model) </w:t>
+      </w:r>
+      <w:r>
+        <w:rPr>
+          <w:rFonts w:cs="Times New Roman"/>
+          <w:sz w:val="24"/>
+          <w:szCs w:val="24"/>
+        </w:rPr>
+        <w:t xml:space="preserve">w języku JavaScript. </w:t>
+      </w:r>
+      <w:r>
+        <w:rPr>
+          <w:rFonts w:cs="Times New Roman"/>
+          <w:sz w:val="24"/>
+          <w:szCs w:val="24"/>
+        </w:rPr>
+        <w:t>Do obsługi bazy danych zostało wykorzystane wbudowane rozwiązanie plikowe H2 Database, a wypełnieniem program migracyjny Flyway. Rozwiązaniem mapowania relacyjno-obiektowego jest szkielet Hibernate – jest to implementacja Java Persistence API. Do poprawy widoków został użyty framework Bootstrap a całość wyświetlanej treści jest osadzona w języku znaczników HTML. Dostarczone rozwiązanie jest zgodne z konwencją MVC (Model View Controller) a do komunikacji pomiędzy warstwą widoku a kontrolera użyto rozwiązania REST.</w:t>
+      </w:r>
+    </w:p>
+    <w:p/>
+    <w:p>
+      <w:pPr>
+        <w:pStyle w:val="Nagwek3"/>
+      </w:pPr>
+      <w:r>
+        <w:lastRenderedPageBreak/>
+        <w:t>5</w:t>
+      </w:r>
+      <w:r>
+        <w:t xml:space="preserve"> Wymagania systemu</w:t>
+      </w:r>
+    </w:p>
+    <w:p>
+      <w:pPr>
+        <w:pStyle w:val="Akapitzlist"/>
         <w:numPr>
           <w:ilvl w:val="0"/>
           <w:numId w:val="3"/>
@@ -2395,7 +2566,7 @@
     </w:p>
     <w:p>
       <w:pPr>
-        <w:pStyle w:val="ListParagraph"/>
+        <w:pStyle w:val="Akapitzlist"/>
         <w:numPr>
           <w:ilvl w:val="0"/>
           <w:numId w:val="3"/>
@@ -2417,7 +2588,7 @@
     </w:p>
     <w:p>
       <w:pPr>
-        <w:pStyle w:val="ListParagraph"/>
+        <w:pStyle w:val="Akapitzlist"/>
         <w:numPr>
           <w:ilvl w:val="0"/>
           <w:numId w:val="3"/>
@@ -2439,7 +2610,7 @@
     </w:p>
     <w:p>
       <w:pPr>
-        <w:pStyle w:val="ListParagraph"/>
+        <w:pStyle w:val="Akapitzlist"/>
         <w:numPr>
           <w:ilvl w:val="0"/>
           <w:numId w:val="3"/>
@@ -2461,7 +2632,7 @@
     </w:p>
     <w:p>
       <w:pPr>
-        <w:pStyle w:val="ListParagraph"/>
+        <w:pStyle w:val="Akapitzlist"/>
         <w:numPr>
           <w:ilvl w:val="0"/>
           <w:numId w:val="3"/>
@@ -2483,7 +2654,7 @@
     </w:p>
     <w:p>
       <w:pPr>
-        <w:pStyle w:val="ListParagraph"/>
+        <w:pStyle w:val="Akapitzlist"/>
         <w:numPr>
           <w:ilvl w:val="0"/>
           <w:numId w:val="3"/>
@@ -2505,7 +2676,7 @@
     </w:p>
     <w:p>
       <w:pPr>
-        <w:pStyle w:val="ListParagraph"/>
+        <w:pStyle w:val="Akapitzlist"/>
         <w:numPr>
           <w:ilvl w:val="0"/>
           <w:numId w:val="3"/>
@@ -2527,7 +2698,7 @@
     </w:p>
     <w:p>
       <w:pPr>
-        <w:pStyle w:val="ListParagraph"/>
+        <w:pStyle w:val="Akapitzlist"/>
         <w:numPr>
           <w:ilvl w:val="0"/>
           <w:numId w:val="3"/>
@@ -2549,7 +2720,7 @@
     </w:p>
     <w:p>
       <w:pPr>
-        <w:pStyle w:val="ListParagraph"/>
+        <w:pStyle w:val="Akapitzlist"/>
         <w:numPr>
           <w:ilvl w:val="0"/>
           <w:numId w:val="3"/>
@@ -2571,52 +2742,86 @@
     </w:p>
     <w:p>
       <w:pPr>
-        <w:pStyle w:val="Heading3"/>
-      </w:pPr>
-      <w:bookmarkStart w:id="3" w:name="_Toc483576520"/>
-      <w:r>
+        <w:rPr>
+          <w:rFonts w:cs="Times New Roman"/>
+          <w:sz w:val="24"/>
+          <w:szCs w:val="24"/>
+        </w:rPr>
+      </w:pPr>
+    </w:p>
+    <w:p>
+      <w:pPr>
+        <w:pStyle w:val="Nagwek3"/>
+      </w:pPr>
+      <w:r>
+        <w:t>6</w:t>
+      </w:r>
+      <w:r>
+        <w:t xml:space="preserve"> </w:t>
+      </w:r>
+      <w:r>
+        <w:t>Wygląd aplikacji</w:t>
+      </w:r>
+    </w:p>
+    <w:p>
+      <w:pPr>
+        <w:rPr>
+          <w:rFonts w:cs="Times New Roman"/>
+          <w:sz w:val="24"/>
+          <w:szCs w:val="24"/>
+        </w:rPr>
+      </w:pPr>
+    </w:p>
+    <w:p>
+      <w:pPr>
+        <w:pStyle w:val="Nagwek3"/>
+      </w:pPr>
+      <w:bookmarkStart w:id="4" w:name="_Toc483576520"/>
+      <w:r>
+        <w:t xml:space="preserve">7 </w:t>
+      </w:r>
+      <w:r>
+        <w:t>Przypadki użycia</w:t>
+      </w:r>
+      <w:bookmarkEnd w:id="4"/>
+    </w:p>
+    <w:p>
+      <w:r>
+        <w:rPr>
+          <w:rFonts w:cs="Times New Roman"/>
+          <w:sz w:val="24"/>
+          <w:szCs w:val="24"/>
+        </w:rPr>
+        <w:t>Diagram przypadków użycia (ang. use case) jest wykorzystywany do opisu funkcjonalności systemu z perspektywy użytkowników. Definiuje ich uogólnione operacje i w prosty sposób opisuje działania które każdy z aktorów może wykonywać.</w:t>
+      </w:r>
+    </w:p>
+    <w:p>
+      <w:pPr>
+        <w:rPr>
+          <w:rFonts w:cs="Times New Roman"/>
+          <w:sz w:val="24"/>
+          <w:szCs w:val="24"/>
+        </w:rPr>
+      </w:pPr>
+    </w:p>
+    <w:p>
+      <w:pPr>
+        <w:jc w:val="center"/>
+        <w:rPr>
+          <w:rFonts w:cs="Times New Roman"/>
+          <w:sz w:val="24"/>
+          <w:szCs w:val="24"/>
+        </w:rPr>
+      </w:pPr>
+      <w:r>
+        <w:rPr>
+          <w:rFonts w:cs="Times New Roman"/>
+          <w:noProof/>
+          <w:sz w:val="24"/>
+          <w:szCs w:val="24"/>
+          <w:lang w:eastAsia="pl-PL"/>
+        </w:rPr>
         <w:lastRenderedPageBreak/>
-        <w:t>4</w:t>
-      </w:r>
-      <w:r>
-        <w:t>. Przypadki użycia</w:t>
-      </w:r>
-      <w:bookmarkEnd w:id="3"/>
-    </w:p>
-    <w:p>
-      <w:pPr>
-        <w:rPr>
-          <w:rFonts w:cs="Times New Roman"/>
-          <w:sz w:val="24"/>
-          <w:szCs w:val="24"/>
-        </w:rPr>
-      </w:pPr>
-      <w:r>
-        <w:rPr>
-          <w:rFonts w:cs="Times New Roman"/>
-          <w:sz w:val="24"/>
-          <w:szCs w:val="24"/>
-        </w:rPr>
-        <w:t>Diagram przypadków użycia (ang. use case) jest wykorzystywany do opisu funkcjonalności systemu z perspektywy użytkowników. Definiuje ich uogólnione operacje i w prosty sposób opisuje działania które każdy z aktorów może wykonywać.</w:t>
-      </w:r>
-    </w:p>
-    <w:p>
-      <w:pPr>
-        <w:jc w:val="center"/>
-        <w:rPr>
-          <w:rFonts w:cs="Times New Roman"/>
-          <w:sz w:val="24"/>
-          <w:szCs w:val="24"/>
-        </w:rPr>
-      </w:pPr>
-      <w:r>
-        <w:rPr>
-          <w:rFonts w:cs="Times New Roman"/>
-          <w:noProof/>
-          <w:sz w:val="24"/>
-          <w:szCs w:val="24"/>
-          <w:lang w:val="en-US"/>
-        </w:rPr>
         <w:drawing>
           <wp:inline distT="0" distB="0" distL="0" distR="0" wp14:anchorId="3DFB1A5D" wp14:editId="7CF13C39">
             <wp:extent cx="4855779" cy="6858048"/>
@@ -2635,7 +2840,7 @@
                     </pic:cNvPicPr>
                   </pic:nvPicPr>
                   <pic:blipFill>
-                    <a:blip r:embed="rId9">
+                    <a:blip r:embed="rId8">
                       <a:extLst>
                         <a:ext uri="{28A0092B-C50C-407E-A947-70E740481C1C}">
                           <a14:useLocalDpi xmlns:a14="http://schemas.microsoft.com/office/drawing/2010/main" val="0"/>
@@ -2758,7 +2963,7 @@
           <w:noProof/>
           <w:sz w:val="24"/>
           <w:szCs w:val="24"/>
-          <w:lang w:val="en-US"/>
+          <w:lang w:eastAsia="pl-PL"/>
         </w:rPr>
         <w:drawing>
           <wp:inline distT="0" distB="0" distL="0" distR="0" wp14:anchorId="611D6EA3" wp14:editId="412A5F39">
@@ -2778,7 +2983,7 @@
                     </pic:cNvPicPr>
                   </pic:nvPicPr>
                   <pic:blipFill>
-                    <a:blip r:embed="rId10">
+                    <a:blip r:embed="rId9">
                       <a:extLst>
                         <a:ext uri="{28A0092B-C50C-407E-A947-70E740481C1C}">
                           <a14:useLocalDpi xmlns:a14="http://schemas.microsoft.com/office/drawing/2010/main" val="0"/>
@@ -2875,7 +3080,7 @@
           <w:noProof/>
           <w:sz w:val="24"/>
           <w:szCs w:val="24"/>
-          <w:lang w:val="en-US"/>
+          <w:lang w:eastAsia="pl-PL"/>
         </w:rPr>
         <w:drawing>
           <wp:inline distT="0" distB="0" distL="0" distR="0" wp14:anchorId="1193D8CA" wp14:editId="6FF07101">
@@ -2895,7 +3100,7 @@
                     </pic:cNvPicPr>
                   </pic:nvPicPr>
                   <pic:blipFill>
-                    <a:blip r:embed="rId11">
+                    <a:blip r:embed="rId10">
                       <a:extLst>
                         <a:ext uri="{28A0092B-C50C-407E-A947-70E740481C1C}">
                           <a14:useLocalDpi xmlns:a14="http://schemas.microsoft.com/office/drawing/2010/main" val="0"/>
@@ -2968,7 +3173,7 @@
           <w:noProof/>
           <w:sz w:val="24"/>
           <w:szCs w:val="24"/>
-          <w:lang w:val="en-US"/>
+          <w:lang w:eastAsia="pl-PL"/>
         </w:rPr>
         <w:drawing>
           <wp:inline distT="0" distB="0" distL="0" distR="0" wp14:anchorId="762C3955" wp14:editId="19A06964">
@@ -2988,7 +3193,7 @@
                     </pic:cNvPicPr>
                   </pic:nvPicPr>
                   <pic:blipFill>
-                    <a:blip r:embed="rId12">
+                    <a:blip r:embed="rId11">
                       <a:extLst>
                         <a:ext uri="{28A0092B-C50C-407E-A947-70E740481C1C}">
                           <a14:useLocalDpi xmlns:a14="http://schemas.microsoft.com/office/drawing/2010/main" val="0"/>
@@ -3054,7 +3259,7 @@
           <w:szCs w:val="24"/>
         </w:rPr>
         <w:lastRenderedPageBreak/>
-        <w:t>5</w:t>
+        <w:t>8</w:t>
       </w:r>
       <w:r>
         <w:rPr>
@@ -3063,7 +3268,7 @@
           <w:sz w:val="24"/>
           <w:szCs w:val="24"/>
         </w:rPr>
-        <w:t xml:space="preserve">. Diagram Czynności </w:t>
+        <w:t xml:space="preserve"> Diagram Czynności </w:t>
       </w:r>
     </w:p>
     <w:p>
@@ -3095,7 +3300,7 @@
       <w:r>
         <w:rPr>
           <w:noProof/>
-          <w:lang w:val="en-US"/>
+          <w:lang w:eastAsia="pl-PL"/>
         </w:rPr>
         <w:drawing>
           <wp:inline distT="0" distB="0" distL="0" distR="0" wp14:anchorId="39F7F061" wp14:editId="77CD84EA">
@@ -3115,7 +3320,7 @@
                     </pic:cNvPicPr>
                   </pic:nvPicPr>
                   <pic:blipFill>
-                    <a:blip r:embed="rId13">
+                    <a:blip r:embed="rId12">
                       <a:extLst>
                         <a:ext uri="{28A0092B-C50C-407E-A947-70E740481C1C}">
                           <a14:useLocalDpi xmlns:a14="http://schemas.microsoft.com/office/drawing/2010/main" val="0"/>
@@ -3170,7 +3375,7 @@
           <w:noProof/>
           <w:sz w:val="24"/>
           <w:szCs w:val="24"/>
-          <w:lang w:val="en-US"/>
+          <w:lang w:eastAsia="pl-PL"/>
         </w:rPr>
         <w:drawing>
           <wp:inline distT="0" distB="0" distL="0" distR="0" wp14:anchorId="2270F062" wp14:editId="61C29E51">
@@ -3190,7 +3395,7 @@
                     </pic:cNvPicPr>
                   </pic:nvPicPr>
                   <pic:blipFill>
-                    <a:blip r:embed="rId14">
+                    <a:blip r:embed="rId13">
                       <a:extLst>
                         <a:ext uri="{28A0092B-C50C-407E-A947-70E740481C1C}">
                           <a14:useLocalDpi xmlns:a14="http://schemas.microsoft.com/office/drawing/2010/main" val="0"/>
@@ -3308,7 +3513,7 @@
           <w:noProof/>
           <w:sz w:val="24"/>
           <w:szCs w:val="24"/>
-          <w:lang w:val="en-US"/>
+          <w:lang w:eastAsia="pl-PL"/>
         </w:rPr>
         <w:drawing>
           <wp:inline distT="0" distB="0" distL="0" distR="0" wp14:anchorId="0240648B" wp14:editId="7B5DD72C">
@@ -3328,7 +3533,7 @@
                     </pic:cNvPicPr>
                   </pic:nvPicPr>
                   <pic:blipFill>
-                    <a:blip r:embed="rId15">
+                    <a:blip r:embed="rId14">
                       <a:extLst>
                         <a:ext uri="{28A0092B-C50C-407E-A947-70E740481C1C}">
                           <a14:useLocalDpi xmlns:a14="http://schemas.microsoft.com/office/drawing/2010/main" val="0"/>
@@ -3374,7 +3579,7 @@
           <w:noProof/>
           <w:sz w:val="24"/>
           <w:szCs w:val="24"/>
-          <w:lang w:val="en-US"/>
+          <w:lang w:eastAsia="pl-PL"/>
         </w:rPr>
         <w:drawing>
           <wp:anchor distT="0" distB="0" distL="114300" distR="114300" simplePos="0" relativeHeight="251656192" behindDoc="0" locked="0" layoutInCell="1" allowOverlap="1" wp14:anchorId="19662794" wp14:editId="712694BA">
@@ -3402,7 +3607,7 @@
                     </pic:cNvPicPr>
                   </pic:nvPicPr>
                   <pic:blipFill>
-                    <a:blip r:embed="rId16">
+                    <a:blip r:embed="rId15">
                       <a:extLst>
                         <a:ext uri="{28A0092B-C50C-407E-A947-70E740481C1C}">
                           <a14:useLocalDpi xmlns:a14="http://schemas.microsoft.com/office/drawing/2010/main" val="0"/>
@@ -3492,7 +3697,7 @@
           <w:noProof/>
           <w:sz w:val="24"/>
           <w:szCs w:val="24"/>
-          <w:lang w:val="en-US"/>
+          <w:lang w:eastAsia="pl-PL"/>
         </w:rPr>
         <w:drawing>
           <wp:inline distT="0" distB="0" distL="0" distR="0" wp14:anchorId="3D795AA8" wp14:editId="7397A2B0">
@@ -3512,7 +3717,7 @@
                     </pic:cNvPicPr>
                   </pic:nvPicPr>
                   <pic:blipFill>
-                    <a:blip r:embed="rId17">
+                    <a:blip r:embed="rId16">
                       <a:extLst>
                         <a:ext uri="{28A0092B-C50C-407E-A947-70E740481C1C}">
                           <a14:useLocalDpi xmlns:a14="http://schemas.microsoft.com/office/drawing/2010/main" val="0"/>
@@ -3599,7 +3804,7 @@
           <w:noProof/>
           <w:sz w:val="24"/>
           <w:szCs w:val="24"/>
-          <w:lang w:val="en-US"/>
+          <w:lang w:eastAsia="pl-PL"/>
         </w:rPr>
         <w:lastRenderedPageBreak/>
         <w:drawing>
@@ -3628,7 +3833,7 @@
                     </pic:cNvPicPr>
                   </pic:nvPicPr>
                   <pic:blipFill>
-                    <a:blip r:embed="rId18">
+                    <a:blip r:embed="rId17">
                       <a:extLst>
                         <a:ext uri="{28A0092B-C50C-407E-A947-70E740481C1C}">
                           <a14:useLocalDpi xmlns:a14="http://schemas.microsoft.com/office/drawing/2010/main" val="0"/>
@@ -3681,23 +3886,23 @@
     </w:p>
     <w:p>
       <w:pPr>
-        <w:pStyle w:val="Heading3"/>
-      </w:pPr>
-      <w:bookmarkStart w:id="4" w:name="_Toc483576521"/>
-      <w:r>
-        <w:t>5</w:t>
-      </w:r>
-      <w:r>
-        <w:t xml:space="preserve">. </w:t>
+        <w:pStyle w:val="Nagwek3"/>
+      </w:pPr>
+      <w:bookmarkStart w:id="5" w:name="_Toc483576521"/>
+      <w:r>
+        <w:t>9</w:t>
+      </w:r>
+      <w:r>
+        <w:t xml:space="preserve"> </w:t>
       </w:r>
       <w:r>
         <w:t>Diagram Sekwencji</w:t>
       </w:r>
-      <w:bookmarkEnd w:id="4"/>
-    </w:p>
-    <w:p>
-      <w:pPr>
-        <w:pStyle w:val="Heading3"/>
+      <w:bookmarkEnd w:id="5"/>
+    </w:p>
+    <w:p>
+      <w:pPr>
+        <w:pStyle w:val="Nagwek3"/>
         <w:rPr>
           <w:rFonts w:asciiTheme="minorHAnsi" w:hAnsiTheme="minorHAnsi"/>
           <w:b w:val="0"/>
@@ -3717,7 +3922,7 @@
     </w:p>
     <w:p>
       <w:pPr>
-        <w:pStyle w:val="Heading3"/>
+        <w:pStyle w:val="Nagwek3"/>
         <w:rPr>
           <w:rStyle w:val="hiddengrammarerror"/>
           <w:rFonts w:asciiTheme="minorHAnsi" w:hAnsiTheme="minorHAnsi"/>
@@ -4149,7 +4354,7 @@
     </w:p>
     <w:p>
       <w:pPr>
-        <w:pStyle w:val="Heading3"/>
+        <w:pStyle w:val="Nagwek3"/>
         <w:rPr>
           <w:rFonts w:asciiTheme="minorHAnsi" w:hAnsiTheme="minorHAnsi"/>
           <w:b w:val="0"/>
@@ -4172,7 +4377,6 @@
           <w:noProof/>
           <w:sz w:val="24"/>
           <w:szCs w:val="24"/>
-          <w:lang w:val="en-US" w:eastAsia="en-US"/>
         </w:rPr>
         <w:drawing>
           <wp:inline distT="0" distB="0" distL="0" distR="0" wp14:anchorId="242813AE" wp14:editId="3087C451">
@@ -4192,7 +4396,7 @@
                     </pic:cNvPicPr>
                   </pic:nvPicPr>
                   <pic:blipFill>
-                    <a:blip r:embed="rId19">
+                    <a:blip r:embed="rId18">
                       <a:extLst>
                         <a:ext uri="{28A0092B-C50C-407E-A947-70E740481C1C}">
                           <a14:useLocalDpi xmlns:a14="http://schemas.microsoft.com/office/drawing/2010/main" val="0"/>
@@ -4226,7 +4430,7 @@
     </w:p>
     <w:p>
       <w:pPr>
-        <w:pStyle w:val="Caption"/>
+        <w:pStyle w:val="Legenda"/>
         <w:rPr>
           <w:rFonts w:cs="Times New Roman"/>
           <w:sz w:val="24"/>
@@ -4236,14 +4440,27 @@
       <w:r>
         <w:t xml:space="preserve">Rysunek </w:t>
       </w:r>
-      <w:fldSimple w:instr=" SEQ Rysunek \* ARABIC ">
-        <w:r>
-          <w:rPr>
-            <w:noProof/>
-          </w:rPr>
-          <w:t>1</w:t>
-        </w:r>
-      </w:fldSimple>
+      <w:r>
+        <w:fldChar w:fldCharType="begin"/>
+      </w:r>
+      <w:r>
+        <w:instrText xml:space="preserve"> SEQ Rysunek \* ARABIC </w:instrText>
+      </w:r>
+      <w:r>
+        <w:fldChar w:fldCharType="separate"/>
+      </w:r>
+      <w:r>
+        <w:rPr>
+          <w:noProof/>
+        </w:rPr>
+        <w:t>1</w:t>
+      </w:r>
+      <w:r>
+        <w:rPr>
+          <w:noProof/>
+        </w:rPr>
+        <w:fldChar w:fldCharType="end"/>
+      </w:r>
       <w:r>
         <w:t>Diagram logowania</w:t>
       </w:r>
@@ -4278,15 +4495,15 @@
             <v:path o:extrusionok="f" gradientshapeok="t" o:connecttype="rect"/>
             <o:lock v:ext="edit" aspectratio="t"/>
           </v:shapetype>
-          <v:shape id="_x0000_i1025" type="#_x0000_t75" style="width:513.65pt;height:315.95pt">
-            <v:imagedata r:id="rId20" o:title="REJESTRACJA - SD"/>
+          <v:shape id="_x0000_i1101" type="#_x0000_t75" style="width:513.75pt;height:315.75pt">
+            <v:imagedata r:id="rId19" o:title="REJESTRACJA - SD"/>
           </v:shape>
         </w:pict>
       </w:r>
     </w:p>
     <w:p>
       <w:pPr>
-        <w:pStyle w:val="Caption"/>
+        <w:pStyle w:val="Legenda"/>
         <w:rPr>
           <w:rFonts w:cs="Times New Roman"/>
           <w:sz w:val="24"/>
@@ -4312,15 +4529,15 @@
         </w:rPr>
         <w:lastRenderedPageBreak/>
         <w:pict w14:anchorId="38F7C70B">
-          <v:shape id="_x0000_i1026" type="#_x0000_t75" style="width:485.75pt;height:313.8pt">
-            <v:imagedata r:id="rId21" o:title="PRZEGLADANIE - SD"/>
+          <v:shape id="_x0000_i1102" type="#_x0000_t75" style="width:486pt;height:313.5pt">
+            <v:imagedata r:id="rId20" o:title="PRZEGLADANIE - SD"/>
           </v:shape>
         </w:pict>
       </w:r>
     </w:p>
     <w:p>
       <w:pPr>
-        <w:pStyle w:val="Caption"/>
+        <w:pStyle w:val="Legenda"/>
       </w:pPr>
       <w:r>
         <w:t xml:space="preserve">Rysunek 3 </w:t>
@@ -4340,15 +4557,15 @@
           <w:szCs w:val="24"/>
         </w:rPr>
         <w:pict w14:anchorId="149BBD47">
-          <v:shape id="_x0000_i1027" type="#_x0000_t75" style="width:415.9pt;height:400.85pt">
-            <v:imagedata r:id="rId22" o:title="ZAMÓWIENIE - SD"/>
+          <v:shape id="_x0000_i1103" type="#_x0000_t75" style="width:416.25pt;height:400.5pt">
+            <v:imagedata r:id="rId21" o:title="ZAMÓWIENIE - SD"/>
           </v:shape>
         </w:pict>
       </w:r>
     </w:p>
     <w:p>
       <w:pPr>
-        <w:pStyle w:val="Caption"/>
+        <w:pStyle w:val="Legenda"/>
         <w:rPr>
           <w:rFonts w:cs="Times New Roman"/>
           <w:sz w:val="24"/>
@@ -4374,15 +4591,15 @@
         </w:rPr>
         <w:lastRenderedPageBreak/>
         <w:pict w14:anchorId="35B8FCD3">
-          <v:shape id="_x0000_i1028" type="#_x0000_t75" style="width:494.35pt;height:306.25pt">
-            <v:imagedata r:id="rId23" o:title="MODYFIKACJA - SD"/>
+          <v:shape id="_x0000_i1104" type="#_x0000_t75" style="width:494.25pt;height:306pt">
+            <v:imagedata r:id="rId22" o:title="MODYFIKACJA - SD"/>
           </v:shape>
         </w:pict>
       </w:r>
     </w:p>
     <w:p>
       <w:pPr>
-        <w:pStyle w:val="Caption"/>
+        <w:pStyle w:val="Legenda"/>
         <w:rPr>
           <w:rFonts w:cs="Times New Roman"/>
           <w:sz w:val="24"/>
@@ -4407,15 +4624,15 @@
           <w:szCs w:val="24"/>
         </w:rPr>
         <w:pict w14:anchorId="14C7EEB1">
-          <v:shape id="_x0000_i1029" type="#_x0000_t75" style="width:452.4pt;height:275.1pt">
-            <v:imagedata r:id="rId24" o:title="USUWANIE - SD"/>
+          <v:shape id="_x0000_i1105" type="#_x0000_t75" style="width:453pt;height:275.25pt">
+            <v:imagedata r:id="rId23" o:title="USUWANIE - SD"/>
           </v:shape>
         </w:pict>
       </w:r>
     </w:p>
     <w:p>
       <w:pPr>
-        <w:pStyle w:val="Caption"/>
+        <w:pStyle w:val="Legenda"/>
         <w:rPr>
           <w:rFonts w:cs="Times New Roman"/>
           <w:sz w:val="24"/>
@@ -4437,7 +4654,7 @@
     </w:p>
     <w:p>
       <w:pPr>
-        <w:pStyle w:val="Heading3"/>
+        <w:pStyle w:val="Nagwek3"/>
         <w:rPr>
           <w:rFonts w:asciiTheme="minorHAnsi" w:eastAsiaTheme="minorHAnsi" w:hAnsiTheme="minorHAnsi"/>
           <w:bCs w:val="0"/>
@@ -4446,11 +4663,11 @@
           <w:lang w:eastAsia="en-US"/>
         </w:rPr>
       </w:pPr>
-      <w:bookmarkStart w:id="5" w:name="_Toc483576522"/>
-    </w:p>
-    <w:p>
-      <w:pPr>
-        <w:pStyle w:val="Heading3"/>
+      <w:bookmarkStart w:id="6" w:name="_Toc483576522"/>
+    </w:p>
+    <w:p>
+      <w:pPr>
+        <w:pStyle w:val="Nagwek3"/>
         <w:rPr>
           <w:rFonts w:asciiTheme="minorHAnsi" w:eastAsiaTheme="minorHAnsi" w:hAnsiTheme="minorHAnsi"/>
           <w:bCs w:val="0"/>
@@ -4462,7 +4679,7 @@
     </w:p>
     <w:p>
       <w:pPr>
-        <w:pStyle w:val="Heading3"/>
+        <w:pStyle w:val="Nagwek3"/>
         <w:rPr>
           <w:rFonts w:asciiTheme="minorHAnsi" w:eastAsiaTheme="minorHAnsi" w:hAnsiTheme="minorHAnsi"/>
           <w:bCs w:val="0"/>
@@ -4474,7 +4691,7 @@
     </w:p>
     <w:p>
       <w:pPr>
-        <w:pStyle w:val="Heading3"/>
+        <w:pStyle w:val="Nagwek3"/>
         <w:rPr>
           <w:sz w:val="28"/>
           <w:szCs w:val="28"/>
@@ -4486,14 +4703,14 @@
           <w:szCs w:val="28"/>
         </w:rPr>
         <w:lastRenderedPageBreak/>
-        <w:t>6</w:t>
+        <w:t xml:space="preserve">10 </w:t>
       </w:r>
       <w:r>
         <w:rPr>
           <w:sz w:val="28"/>
           <w:szCs w:val="28"/>
         </w:rPr>
-        <w:t xml:space="preserve">. </w:t>
+        <w:t xml:space="preserve"> </w:t>
       </w:r>
       <w:r>
         <w:rPr>
@@ -4502,7 +4719,7 @@
         </w:rPr>
         <w:t>Diagram Klas</w:t>
       </w:r>
-      <w:bookmarkEnd w:id="5"/>
+      <w:bookmarkEnd w:id="6"/>
     </w:p>
     <w:p>
       <w:pPr>
@@ -4689,7 +4906,7 @@
           <w:color w:val="000000" w:themeColor="text1"/>
           <w:sz w:val="24"/>
           <w:szCs w:val="24"/>
-          <w:lang w:val="en-US"/>
+          <w:lang w:eastAsia="pl-PL"/>
         </w:rPr>
         <w:drawing>
           <wp:inline distT="0" distB="0" distL="0" distR="0" wp14:anchorId="7A6E4A21" wp14:editId="69067205">
@@ -4709,7 +4926,7 @@
                     </pic:cNvPicPr>
                   </pic:nvPicPr>
                   <pic:blipFill>
-                    <a:blip r:embed="rId25" cstate="print">
+                    <a:blip r:embed="rId24" cstate="print">
                       <a:extLst>
                         <a:ext uri="{28A0092B-C50C-407E-A947-70E740481C1C}">
                           <a14:useLocalDpi xmlns:a14="http://schemas.microsoft.com/office/drawing/2010/main" val="0"/>
@@ -4853,6 +5070,7 @@
       <w:r>
         <w:rPr>
           <w:noProof/>
+          <w:lang w:eastAsia="pl-PL"/>
         </w:rPr>
         <w:lastRenderedPageBreak/>
         <w:drawing>
@@ -4873,7 +5091,7 @@
                     </pic:cNvPicPr>
                   </pic:nvPicPr>
                   <pic:blipFill>
-                    <a:blip r:embed="rId26" cstate="print">
+                    <a:blip r:embed="rId25" cstate="print">
                       <a:extLst>
                         <a:ext uri="{28A0092B-C50C-407E-A947-70E740481C1C}">
                           <a14:useLocalDpi xmlns:a14="http://schemas.microsoft.com/office/drawing/2010/main" val="0"/>
@@ -5018,11 +5236,12 @@
         <w:rPr>
           <w:rFonts w:ascii="Minion" w:hAnsi="Minion"/>
           <w:noProof/>
+          <w:lang w:eastAsia="pl-PL"/>
         </w:rPr>
         <w:lastRenderedPageBreak/>
         <w:drawing>
-          <wp:inline distT="0" distB="0" distL="0" distR="0" wp14:anchorId="22F13300" wp14:editId="1A3E3C5A">
-            <wp:extent cx="6641465" cy="7652385"/>
+          <wp:inline distT="0" distB="0" distL="0" distR="0" wp14:anchorId="22F13300" wp14:editId="79BEE9E5">
+            <wp:extent cx="6641465" cy="7538085"/>
             <wp:effectExtent l="0" t="0" r="6985" b="5715"/>
             <wp:docPr id="11" name="Picture 11"/>
             <wp:cNvGraphicFramePr>
@@ -5033,6 +5252,160 @@
                 <pic:pic xmlns:pic="http://schemas.openxmlformats.org/drawingml/2006/picture">
                   <pic:nvPicPr>
                     <pic:cNvPr id="0" name="Picture 3"/>
+                    <pic:cNvPicPr>
+                      <a:picLocks noChangeAspect="1" noChangeArrowheads="1"/>
+                    </pic:cNvPicPr>
+                  </pic:nvPicPr>
+                  <pic:blipFill>
+                    <a:blip r:embed="rId26">
+                      <a:extLst>
+                        <a:ext uri="{28A0092B-C50C-407E-A947-70E740481C1C}">
+                          <a14:useLocalDpi xmlns:a14="http://schemas.microsoft.com/office/drawing/2010/main" val="0"/>
+                        </a:ext>
+                      </a:extLst>
+                    </a:blip>
+                    <a:srcRect/>
+                    <a:stretch>
+                      <a:fillRect/>
+                    </a:stretch>
+                  </pic:blipFill>
+                  <pic:spPr bwMode="auto">
+                    <a:xfrm>
+                      <a:off x="0" y="0"/>
+                      <a:ext cx="6641465" cy="7538085"/>
+                    </a:xfrm>
+                    <a:prstGeom prst="rect">
+                      <a:avLst/>
+                    </a:prstGeom>
+                    <a:noFill/>
+                    <a:ln>
+                      <a:noFill/>
+                    </a:ln>
+                  </pic:spPr>
+                </pic:pic>
+              </a:graphicData>
+            </a:graphic>
+          </wp:inline>
+        </w:drawing>
+      </w:r>
+    </w:p>
+    <w:p>
+      <w:pPr>
+        <w:rPr>
+          <w:rFonts w:cs="Times New Roman"/>
+          <w:color w:val="000000" w:themeColor="text1"/>
+          <w:sz w:val="24"/>
+          <w:szCs w:val="24"/>
+        </w:rPr>
+      </w:pPr>
+    </w:p>
+    <w:p>
+      <w:pPr>
+        <w:rPr>
+          <w:rFonts w:cs="Times New Roman"/>
+          <w:color w:val="000000" w:themeColor="text1"/>
+          <w:sz w:val="24"/>
+          <w:szCs w:val="24"/>
+        </w:rPr>
+      </w:pPr>
+    </w:p>
+    <w:p>
+      <w:pPr>
+        <w:rPr>
+          <w:rFonts w:cs="Times New Roman"/>
+          <w:color w:val="000000" w:themeColor="text1"/>
+          <w:sz w:val="24"/>
+          <w:szCs w:val="24"/>
+        </w:rPr>
+      </w:pPr>
+    </w:p>
+    <w:p>
+      <w:pPr>
+        <w:rPr>
+          <w:rFonts w:cs="Times New Roman"/>
+          <w:color w:val="000000" w:themeColor="text1"/>
+          <w:sz w:val="24"/>
+          <w:szCs w:val="24"/>
+        </w:rPr>
+      </w:pPr>
+    </w:p>
+    <w:p>
+      <w:pPr>
+        <w:rPr>
+          <w:rFonts w:cs="Times New Roman"/>
+          <w:color w:val="000000" w:themeColor="text1"/>
+          <w:sz w:val="24"/>
+          <w:szCs w:val="24"/>
+        </w:rPr>
+      </w:pPr>
+    </w:p>
+    <w:p>
+      <w:pPr>
+        <w:rPr>
+          <w:rFonts w:cs="Times New Roman"/>
+          <w:color w:val="000000" w:themeColor="text1"/>
+          <w:sz w:val="24"/>
+          <w:szCs w:val="24"/>
+        </w:rPr>
+      </w:pPr>
+    </w:p>
+    <w:p>
+      <w:pPr>
+        <w:rPr>
+          <w:rFonts w:cs="Times New Roman"/>
+          <w:color w:val="000000" w:themeColor="text1"/>
+          <w:sz w:val="24"/>
+          <w:szCs w:val="24"/>
+        </w:rPr>
+      </w:pPr>
+    </w:p>
+    <w:p>
+      <w:pPr>
+        <w:pStyle w:val="Nagwek3"/>
+      </w:pPr>
+      <w:bookmarkStart w:id="7" w:name="_Toc483576523"/>
+      <w:r>
+        <w:lastRenderedPageBreak/>
+        <w:t>11</w:t>
+      </w:r>
+      <w:r>
+        <w:t xml:space="preserve"> </w:t>
+      </w:r>
+      <w:r>
+        <w:t xml:space="preserve">Diagram </w:t>
+      </w:r>
+      <w:r>
+        <w:t>bazy danych</w:t>
+      </w:r>
+      <w:bookmarkEnd w:id="7"/>
+    </w:p>
+    <w:p>
+      <w:r>
+        <w:t>Fizyczny model ERD reprezentuje rzeczywisty projekt wzorcowej relacyjnej bazy danych. Przedstawia sposób, w jaki dane powinny być powiązane w konkretnym DBMS, dlatego ważne jest, aby rozważyć konwencję i ograniczenie DBMS używane podczas projektowania</w:t>
+      </w:r>
+      <w:r>
+        <w:t xml:space="preserve"> fizycznego modelu ERD. Oznacza to, że konieczne jest dokładne wykorzystanie typu danych dla kolumn i użycie zastrzeżonych słów w nazwach i kolumnach. Poza tym w fizycznym modelu bazy danych powinny się znadjować klucze podstawowe, klucze obce i ograniczenia do projektu.</w:t>
+      </w:r>
+    </w:p>
+    <w:p>
+      <w:r>
+        <w:rPr>
+          <w:noProof/>
+          <w:lang w:eastAsia="pl-PL"/>
+        </w:rPr>
+        <w:drawing>
+          <wp:inline distT="0" distB="0" distL="0" distR="0" wp14:anchorId="31E1F226" wp14:editId="649E36A8">
+            <wp:extent cx="6645910" cy="4904624"/>
+            <wp:effectExtent l="0" t="0" r="2540" b="0"/>
+            <wp:docPr id="1" name="Obraz 1" descr="C:\Users\Witold\workspace\Xtra-Shop\documents\ERD.png"/>
+            <wp:cNvGraphicFramePr>
+              <a:graphicFrameLocks xmlns:a="http://schemas.openxmlformats.org/drawingml/2006/main" noChangeAspect="1"/>
+            </wp:cNvGraphicFramePr>
+            <a:graphic xmlns:a="http://schemas.openxmlformats.org/drawingml/2006/main">
+              <a:graphicData uri="http://schemas.openxmlformats.org/drawingml/2006/picture">
+                <pic:pic xmlns:pic="http://schemas.openxmlformats.org/drawingml/2006/picture">
+                  <pic:nvPicPr>
+                    <pic:cNvPr id="0" name="Picture 6" descr="C:\Users\Witold\workspace\Xtra-Shop\documents\ERD.png"/>
                     <pic:cNvPicPr>
                       <a:picLocks noChangeAspect="1" noChangeArrowheads="1"/>
                     </pic:cNvPicPr>
@@ -5053,7 +5426,7 @@
                   <pic:spPr bwMode="auto">
                     <a:xfrm>
                       <a:off x="0" y="0"/>
-                      <a:ext cx="6641465" cy="7652385"/>
+                      <a:ext cx="6645910" cy="4904624"/>
                     </a:xfrm>
                     <a:prstGeom prst="rect">
                       <a:avLst/>
@@ -5070,154 +5443,58 @@
         </w:drawing>
       </w:r>
     </w:p>
-    <w:p>
-      <w:pPr>
-        <w:rPr>
-          <w:rFonts w:cs="Times New Roman"/>
-          <w:color w:val="000000" w:themeColor="text1"/>
-          <w:sz w:val="24"/>
-          <w:szCs w:val="24"/>
-        </w:rPr>
-      </w:pPr>
-    </w:p>
-    <w:p>
-      <w:pPr>
-        <w:rPr>
-          <w:rFonts w:cs="Times New Roman"/>
-          <w:color w:val="000000" w:themeColor="text1"/>
-          <w:sz w:val="24"/>
-          <w:szCs w:val="24"/>
-        </w:rPr>
-      </w:pPr>
-    </w:p>
-    <w:p>
-      <w:pPr>
-        <w:rPr>
-          <w:rFonts w:cs="Times New Roman"/>
-          <w:color w:val="000000" w:themeColor="text1"/>
-          <w:sz w:val="24"/>
-          <w:szCs w:val="24"/>
-        </w:rPr>
-      </w:pPr>
-    </w:p>
-    <w:p>
-      <w:pPr>
-        <w:rPr>
-          <w:rFonts w:cs="Times New Roman"/>
-          <w:color w:val="000000" w:themeColor="text1"/>
-          <w:sz w:val="24"/>
-          <w:szCs w:val="24"/>
-        </w:rPr>
-      </w:pPr>
-    </w:p>
-    <w:p>
-      <w:pPr>
-        <w:rPr>
-          <w:rFonts w:cs="Times New Roman"/>
-          <w:color w:val="000000" w:themeColor="text1"/>
-          <w:sz w:val="24"/>
-          <w:szCs w:val="24"/>
-        </w:rPr>
-      </w:pPr>
-    </w:p>
-    <w:p>
-      <w:pPr>
-        <w:rPr>
-          <w:rFonts w:cs="Times New Roman"/>
-          <w:color w:val="000000" w:themeColor="text1"/>
-          <w:sz w:val="24"/>
-          <w:szCs w:val="24"/>
-        </w:rPr>
-      </w:pPr>
-    </w:p>
-    <w:p>
-      <w:pPr>
-        <w:pStyle w:val="Heading3"/>
-      </w:pPr>
-      <w:bookmarkStart w:id="6" w:name="_Toc483576523"/>
-      <w:r>
-        <w:lastRenderedPageBreak/>
-        <w:t xml:space="preserve">7. </w:t>
-      </w:r>
-      <w:r>
-        <w:t xml:space="preserve">Diagram </w:t>
-      </w:r>
-      <w:r>
-        <w:t>bazy danych</w:t>
-      </w:r>
-      <w:bookmarkEnd w:id="6"/>
-    </w:p>
-    <w:p>
-      <w:r>
-        <w:t>Fizyczny model ERD reprezentuje rzeczywisty projekt wzorcowej relacyjnej bazy danych. Przedstawia sposób, w jaki dane powinny być powiązane w konkretnym DBMS, dlatego ważne jest, aby rozważyć konwencję i ograniczenie DBMS używane podczas projektowania</w:t>
-      </w:r>
-      <w:r>
-        <w:t xml:space="preserve"> fizycznego modelu ERD. Oznacza to, że konieczne jest dokładne wykorzystanie typu danych dla kolumn i użycie zastrzeżonych słów w nazwach i kolumnach. Poza tym w fizycznym modelu bazy danych powinny się znadjować klucze podstawowe, klucze obce i ograniczenia do projektu.</w:t>
-      </w:r>
-    </w:p>
     <w:p/>
-    <w:p>
-      <w:bookmarkStart w:id="7" w:name="_GoBack"/>
-      <w:bookmarkEnd w:id="7"/>
-    </w:p>
     <w:p/>
     <w:p>
       <w:pPr>
-        <w:pStyle w:val="Heading3"/>
+        <w:pStyle w:val="Nagwek3"/>
       </w:pPr>
       <w:bookmarkStart w:id="8" w:name="_Toc483576524"/>
     </w:p>
     <w:p>
       <w:pPr>
-        <w:pStyle w:val="Heading3"/>
-      </w:pPr>
-    </w:p>
-    <w:p>
-      <w:pPr>
-        <w:pStyle w:val="Heading3"/>
-      </w:pPr>
-    </w:p>
-    <w:p>
-      <w:pPr>
-        <w:pStyle w:val="Heading3"/>
-      </w:pPr>
-    </w:p>
-    <w:p>
-      <w:pPr>
-        <w:pStyle w:val="Heading3"/>
-      </w:pPr>
-    </w:p>
-    <w:p>
-      <w:pPr>
-        <w:pStyle w:val="Heading3"/>
-      </w:pPr>
-    </w:p>
-    <w:p>
-      <w:pPr>
-        <w:pStyle w:val="Heading3"/>
-      </w:pPr>
-    </w:p>
-    <w:p>
-      <w:pPr>
-        <w:pStyle w:val="Heading3"/>
-      </w:pPr>
-    </w:p>
-    <w:p>
-      <w:pPr>
-        <w:pStyle w:val="Heading3"/>
-      </w:pPr>
-    </w:p>
-    <w:p>
-      <w:pPr>
-        <w:pStyle w:val="Heading3"/>
-      </w:pPr>
-    </w:p>
-    <w:p>
-      <w:pPr>
-        <w:pStyle w:val="Heading3"/>
-      </w:pPr>
-      <w:r>
-        <w:t xml:space="preserve">8. </w:t>
+        <w:pStyle w:val="Nagwek3"/>
+      </w:pPr>
+    </w:p>
+    <w:p>
+      <w:pPr>
+        <w:pStyle w:val="Nagwek3"/>
+      </w:pPr>
+    </w:p>
+    <w:p>
+      <w:pPr>
+        <w:pStyle w:val="Nagwek3"/>
+      </w:pPr>
+    </w:p>
+    <w:p>
+      <w:pPr>
+        <w:pStyle w:val="Nagwek3"/>
+      </w:pPr>
+    </w:p>
+    <w:p>
+      <w:pPr>
+        <w:pStyle w:val="Nagwek3"/>
+      </w:pPr>
+    </w:p>
+    <w:p>
+      <w:pPr>
+        <w:pStyle w:val="Nagwek3"/>
+      </w:pPr>
+    </w:p>
+    <w:p>
+      <w:pPr>
+        <w:pStyle w:val="Nagwek3"/>
+      </w:pPr>
+    </w:p>
+    <w:p>
+      <w:pPr>
+        <w:pStyle w:val="Nagwek3"/>
+      </w:pPr>
+      <w:r>
+        <w:t>12</w:t>
+      </w:r>
+      <w:r>
+        <w:t xml:space="preserve"> </w:t>
       </w:r>
       <w:r>
         <w:t xml:space="preserve">Diagram </w:t>
@@ -5277,20 +5554,19 @@
     </w:p>
     <w:p>
       <w:pPr>
-        <w:pStyle w:val="ListParagraph"/>
+        <w:pStyle w:val="Akapitzlist"/>
         <w:numPr>
           <w:ilvl w:val="0"/>
           <w:numId w:val="2"/>
         </w:numPr>
       </w:pPr>
       <w:r>
-        <w:lastRenderedPageBreak/>
         <w:t>Na pierwszym diagramie przedstawiono  ogólny diagram stanów dla systemu sklepu internetowego:</w:t>
       </w:r>
       <w:r>
         <w:rPr>
           <w:noProof/>
-          <w:lang w:val="en-US"/>
+          <w:lang w:eastAsia="pl-PL"/>
         </w:rPr>
         <w:drawing>
           <wp:inline distT="0" distB="0" distL="0" distR="0" wp14:anchorId="0BE16B9B" wp14:editId="76814260">
@@ -5337,12 +5613,12 @@
     </w:p>
     <w:p>
       <w:pPr>
-        <w:pStyle w:val="ListParagraph"/>
-      </w:pPr>
-    </w:p>
-    <w:p>
-      <w:pPr>
-        <w:pStyle w:val="ListParagraph"/>
+        <w:pStyle w:val="Akapitzlist"/>
+      </w:pPr>
+    </w:p>
+    <w:p>
+      <w:pPr>
+        <w:pStyle w:val="Akapitzlist"/>
         <w:numPr>
           <w:ilvl w:val="0"/>
           <w:numId w:val="2"/>
@@ -5354,14 +5630,15 @@
     </w:p>
     <w:p>
       <w:pPr>
-        <w:pStyle w:val="ListParagraph"/>
+        <w:pStyle w:val="Akapitzlist"/>
         <w:jc w:val="both"/>
       </w:pPr>
       <w:r>
         <w:rPr>
           <w:noProof/>
-          <w:lang w:val="en-US"/>
-        </w:rPr>
+          <w:lang w:eastAsia="pl-PL"/>
+        </w:rPr>
+        <w:lastRenderedPageBreak/>
         <w:drawing>
           <wp:inline distT="0" distB="0" distL="0" distR="0" wp14:anchorId="63D4B07F" wp14:editId="7183E7DA">
             <wp:extent cx="5362142" cy="3686175"/>
@@ -5407,13 +5684,13 @@
     </w:p>
     <w:p>
       <w:pPr>
-        <w:pStyle w:val="ListParagraph"/>
+        <w:pStyle w:val="Akapitzlist"/>
         <w:jc w:val="both"/>
       </w:pPr>
     </w:p>
     <w:p>
       <w:pPr>
-        <w:pStyle w:val="ListParagraph"/>
+        <w:pStyle w:val="Akapitzlist"/>
         <w:numPr>
           <w:ilvl w:val="0"/>
           <w:numId w:val="2"/>
@@ -5431,14 +5708,13 @@
     </w:p>
     <w:p>
       <w:pPr>
-        <w:pStyle w:val="ListParagraph"/>
+        <w:pStyle w:val="Akapitzlist"/>
       </w:pPr>
       <w:r>
         <w:rPr>
           <w:noProof/>
-          <w:lang w:val="en-US"/>
-        </w:rPr>
-        <w:lastRenderedPageBreak/>
+          <w:lang w:eastAsia="pl-PL"/>
+        </w:rPr>
         <w:drawing>
           <wp:inline distT="0" distB="0" distL="0" distR="0" wp14:anchorId="6C628FBA" wp14:editId="1C30C464">
             <wp:extent cx="5526272" cy="4191000"/>
@@ -5484,23 +5760,23 @@
     </w:p>
     <w:p>
       <w:pPr>
-        <w:pStyle w:val="ListParagraph"/>
-      </w:pPr>
-    </w:p>
-    <w:p>
-      <w:pPr>
-        <w:pStyle w:val="ListParagraph"/>
+        <w:pStyle w:val="Akapitzlist"/>
+      </w:pPr>
+    </w:p>
+    <w:p>
+      <w:pPr>
+        <w:pStyle w:val="Akapitzlist"/>
       </w:pPr>
     </w:p>
     <w:p/>
     <w:p>
       <w:pPr>
-        <w:pStyle w:val="ListParagraph"/>
-      </w:pPr>
-    </w:p>
-    <w:p>
-      <w:pPr>
-        <w:pStyle w:val="ListParagraph"/>
+        <w:pStyle w:val="Akapitzlist"/>
+      </w:pPr>
+    </w:p>
+    <w:p>
+      <w:pPr>
+        <w:pStyle w:val="Akapitzlist"/>
         <w:numPr>
           <w:ilvl w:val="0"/>
           <w:numId w:val="2"/>
@@ -5512,13 +5788,14 @@
     </w:p>
     <w:p>
       <w:pPr>
-        <w:pStyle w:val="ListParagraph"/>
+        <w:pStyle w:val="Akapitzlist"/>
       </w:pPr>
       <w:r>
         <w:rPr>
           <w:noProof/>
-          <w:lang w:val="en-US"/>
-        </w:rPr>
+          <w:lang w:eastAsia="pl-PL"/>
+        </w:rPr>
+        <w:lastRenderedPageBreak/>
         <w:drawing>
           <wp:inline distT="0" distB="0" distL="0" distR="0" wp14:anchorId="15EAE083" wp14:editId="6EB3AD32">
             <wp:extent cx="5514340" cy="3724275"/>
@@ -5573,7 +5850,7 @@
 </file>
 
 <file path=word/endnotes.xml><?xml version="1.0" encoding="utf-8"?>
-<w:endnotes xmlns:wpc="http://schemas.microsoft.com/office/word/2010/wordprocessingCanvas" xmlns:mc="http://schemas.openxmlformats.org/markup-compatibility/2006" xmlns:o="urn:schemas-microsoft-com:office:office" xmlns:r="http://schemas.openxmlformats.org/officeDocument/2006/relationships" xmlns:m="http://schemas.openxmlformats.org/officeDocument/2006/math" xmlns:v="urn:schemas-microsoft-com:vml" xmlns:wp14="http://schemas.microsoft.com/office/word/2010/wordprocessingDrawing" xmlns:wp="http://schemas.openxmlformats.org/drawingml/2006/wordprocessingDrawing" xmlns:w10="urn:schemas-microsoft-com:office:word" xmlns:w="http://schemas.openxmlformats.org/wordprocessingml/2006/main" xmlns:w14="http://schemas.microsoft.com/office/word/2010/wordml" xmlns:wpg="http://schemas.microsoft.com/office/word/2010/wordprocessingGroup" xmlns:wpi="http://schemas.microsoft.com/office/word/2010/wordprocessingInk" xmlns:wne="http://schemas.microsoft.com/office/word/2006/wordml" xmlns:wps="http://schemas.microsoft.com/office/word/2010/wordprocessingShape" mc:Ignorable="w14 wp14">
+<w:endnotes xmlns:wpc="http://schemas.microsoft.com/office/word/2010/wordprocessingCanvas" xmlns:cx="http://schemas.microsoft.com/office/drawing/2014/chartex" xmlns:mc="http://schemas.openxmlformats.org/markup-compatibility/2006" xmlns:o="urn:schemas-microsoft-com:office:office" xmlns:r="http://schemas.openxmlformats.org/officeDocument/2006/relationships" xmlns:m="http://schemas.openxmlformats.org/officeDocument/2006/math" xmlns:v="urn:schemas-microsoft-com:vml" xmlns:wp14="http://schemas.microsoft.com/office/word/2010/wordprocessingDrawing" xmlns:wp="http://schemas.openxmlformats.org/drawingml/2006/wordprocessingDrawing" xmlns:w10="urn:schemas-microsoft-com:office:word" xmlns:w="http://schemas.openxmlformats.org/wordprocessingml/2006/main" xmlns:w14="http://schemas.microsoft.com/office/word/2010/wordml" xmlns:w15="http://schemas.microsoft.com/office/word/2012/wordml" xmlns:w16se="http://schemas.microsoft.com/office/word/2015/wordml/symex" xmlns:wpg="http://schemas.microsoft.com/office/word/2010/wordprocessingGroup" xmlns:wpi="http://schemas.microsoft.com/office/word/2010/wordprocessingInk" xmlns:wne="http://schemas.microsoft.com/office/word/2006/wordml" xmlns:wps="http://schemas.microsoft.com/office/word/2010/wordprocessingShape" mc:Ignorable="w14 w15 w16se wp14">
   <w:endnote w:type="separator" w:id="-1">
     <w:p>
       <w:pPr>
@@ -5598,7 +5875,7 @@
 </file>
 
 <file path=word/footnotes.xml><?xml version="1.0" encoding="utf-8"?>
-<w:footnotes xmlns:wpc="http://schemas.microsoft.com/office/word/2010/wordprocessingCanvas" xmlns:mc="http://schemas.openxmlformats.org/markup-compatibility/2006" xmlns:o="urn:schemas-microsoft-com:office:office" xmlns:r="http://schemas.openxmlformats.org/officeDocument/2006/relationships" xmlns:m="http://schemas.openxmlformats.org/officeDocument/2006/math" xmlns:v="urn:schemas-microsoft-com:vml" xmlns:wp14="http://schemas.microsoft.com/office/word/2010/wordprocessingDrawing" xmlns:wp="http://schemas.openxmlformats.org/drawingml/2006/wordprocessingDrawing" xmlns:w10="urn:schemas-microsoft-com:office:word" xmlns:w="http://schemas.openxmlformats.org/wordprocessingml/2006/main" xmlns:w14="http://schemas.microsoft.com/office/word/2010/wordml" xmlns:wpg="http://schemas.microsoft.com/office/word/2010/wordprocessingGroup" xmlns:wpi="http://schemas.microsoft.com/office/word/2010/wordprocessingInk" xmlns:wne="http://schemas.microsoft.com/office/word/2006/wordml" xmlns:wps="http://schemas.microsoft.com/office/word/2010/wordprocessingShape" mc:Ignorable="w14 wp14">
+<w:footnotes xmlns:wpc="http://schemas.microsoft.com/office/word/2010/wordprocessingCanvas" xmlns:cx="http://schemas.microsoft.com/office/drawing/2014/chartex" xmlns:mc="http://schemas.openxmlformats.org/markup-compatibility/2006" xmlns:o="urn:schemas-microsoft-com:office:office" xmlns:r="http://schemas.openxmlformats.org/officeDocument/2006/relationships" xmlns:m="http://schemas.openxmlformats.org/officeDocument/2006/math" xmlns:v="urn:schemas-microsoft-com:vml" xmlns:wp14="http://schemas.microsoft.com/office/word/2010/wordprocessingDrawing" xmlns:wp="http://schemas.openxmlformats.org/drawingml/2006/wordprocessingDrawing" xmlns:w10="urn:schemas-microsoft-com:office:word" xmlns:w="http://schemas.openxmlformats.org/wordprocessingml/2006/main" xmlns:w14="http://schemas.microsoft.com/office/word/2010/wordml" xmlns:w15="http://schemas.microsoft.com/office/word/2012/wordml" xmlns:w16se="http://schemas.microsoft.com/office/word/2015/wordml/symex" xmlns:wpg="http://schemas.microsoft.com/office/word/2010/wordprocessingGroup" xmlns:wpi="http://schemas.microsoft.com/office/word/2010/wordprocessingInk" xmlns:wne="http://schemas.microsoft.com/office/word/2006/wordml" xmlns:wps="http://schemas.microsoft.com/office/word/2010/wordprocessingShape" mc:Ignorable="w14 w15 w16se wp14">
   <w:footnote w:type="separator" w:id="-1">
     <w:p>
       <w:pPr>
@@ -5623,8 +5900,8 @@
 </file>
 
 <file path=word/numbering.xml><?xml version="1.0" encoding="utf-8"?>
-<w:numbering xmlns:wpc="http://schemas.microsoft.com/office/word/2010/wordprocessingCanvas" xmlns:mc="http://schemas.openxmlformats.org/markup-compatibility/2006" xmlns:o="urn:schemas-microsoft-com:office:office" xmlns:r="http://schemas.openxmlformats.org/officeDocument/2006/relationships" xmlns:m="http://schemas.openxmlformats.org/officeDocument/2006/math" xmlns:v="urn:schemas-microsoft-com:vml" xmlns:wp14="http://schemas.microsoft.com/office/word/2010/wordprocessingDrawing" xmlns:wp="http://schemas.openxmlformats.org/drawingml/2006/wordprocessingDrawing" xmlns:w10="urn:schemas-microsoft-com:office:word" xmlns:w="http://schemas.openxmlformats.org/wordprocessingml/2006/main" xmlns:w14="http://schemas.microsoft.com/office/word/2010/wordml" xmlns:wpg="http://schemas.microsoft.com/office/word/2010/wordprocessingGroup" xmlns:wpi="http://schemas.microsoft.com/office/word/2010/wordprocessingInk" xmlns:wne="http://schemas.microsoft.com/office/word/2006/wordml" xmlns:wps="http://schemas.microsoft.com/office/word/2010/wordprocessingShape" mc:Ignorable="w14 wp14">
-  <w:abstractNum w:abstractNumId="0">
+<w:numbering xmlns:wpc="http://schemas.microsoft.com/office/word/2010/wordprocessingCanvas" xmlns:cx="http://schemas.microsoft.com/office/drawing/2014/chartex" xmlns:mc="http://schemas.openxmlformats.org/markup-compatibility/2006" xmlns:o="urn:schemas-microsoft-com:office:office" xmlns:r="http://schemas.openxmlformats.org/officeDocument/2006/relationships" xmlns:m="http://schemas.openxmlformats.org/officeDocument/2006/math" xmlns:v="urn:schemas-microsoft-com:vml" xmlns:wp14="http://schemas.microsoft.com/office/word/2010/wordprocessingDrawing" xmlns:wp="http://schemas.openxmlformats.org/drawingml/2006/wordprocessingDrawing" xmlns:w10="urn:schemas-microsoft-com:office:word" xmlns:w="http://schemas.openxmlformats.org/wordprocessingml/2006/main" xmlns:w14="http://schemas.microsoft.com/office/word/2010/wordml" xmlns:w15="http://schemas.microsoft.com/office/word/2012/wordml" xmlns:w16se="http://schemas.microsoft.com/office/word/2015/wordml/symex" xmlns:wpg="http://schemas.microsoft.com/office/word/2010/wordprocessingGroup" xmlns:wpi="http://schemas.microsoft.com/office/word/2010/wordprocessingInk" xmlns:wne="http://schemas.microsoft.com/office/word/2006/wordml" xmlns:wps="http://schemas.microsoft.com/office/word/2010/wordprocessingShape" mc:Ignorable="w14 w15 w16se wp14">
+  <w:abstractNum w:abstractNumId="0" w15:restartNumberingAfterBreak="0">
     <w:nsid w:val="2CDB0C93"/>
     <w:multiLevelType w:val="hybridMultilevel"/>
     <w:tmpl w:val="BA8879FA"/>
@@ -5713,7 +5990,7 @@
       </w:pPr>
     </w:lvl>
   </w:abstractNum>
-  <w:abstractNum w:abstractNumId="1">
+  <w:abstractNum w:abstractNumId="1" w15:restartNumberingAfterBreak="0">
     <w:nsid w:val="7C1179AD"/>
     <w:multiLevelType w:val="hybridMultilevel"/>
     <w:tmpl w:val="581243C4"/>
@@ -5826,7 +6103,7 @@
       </w:rPr>
     </w:lvl>
   </w:abstractNum>
-  <w:abstractNum w:abstractNumId="2">
+  <w:abstractNum w:abstractNumId="2" w15:restartNumberingAfterBreak="0">
     <w:nsid w:val="7ECC3293"/>
     <w:multiLevelType w:val="hybridMultilevel"/>
     <w:tmpl w:val="48101222"/>
@@ -5928,7 +6205,7 @@
 </file>
 
 <file path=word/styles.xml><?xml version="1.0" encoding="utf-8"?>
-<w:styles xmlns:mc="http://schemas.openxmlformats.org/markup-compatibility/2006" xmlns:r="http://schemas.openxmlformats.org/officeDocument/2006/relationships" xmlns:w="http://schemas.openxmlformats.org/wordprocessingml/2006/main" xmlns:w14="http://schemas.microsoft.com/office/word/2010/wordml" mc:Ignorable="w14">
+<w:styles xmlns:mc="http://schemas.openxmlformats.org/markup-compatibility/2006" xmlns:r="http://schemas.openxmlformats.org/officeDocument/2006/relationships" xmlns:w="http://schemas.openxmlformats.org/wordprocessingml/2006/main" xmlns:w14="http://schemas.microsoft.com/office/word/2010/wordml" xmlns:w15="http://schemas.microsoft.com/office/word/2012/wordml" xmlns:w16se="http://schemas.microsoft.com/office/word/2015/wordml/symex" mc:Ignorable="w14 w15 w16se">
   <w:docDefaults>
     <w:rPrDefault>
       <w:rPr>
@@ -5944,154 +6221,388 @@
       </w:pPr>
     </w:pPrDefault>
   </w:docDefaults>
-  <w:latentStyles w:defLockedState="0" w:defUIPriority="99" w:defSemiHidden="1" w:defUnhideWhenUsed="1" w:defQFormat="0" w:count="267">
-    <w:lsdException w:name="Normal" w:semiHidden="0" w:uiPriority="0" w:unhideWhenUsed="0" w:qFormat="1"/>
-    <w:lsdException w:name="heading 1" w:semiHidden="0" w:uiPriority="9" w:unhideWhenUsed="0" w:qFormat="1"/>
-    <w:lsdException w:name="heading 2" w:uiPriority="9" w:qFormat="1"/>
-    <w:lsdException w:name="heading 3" w:uiPriority="9" w:qFormat="1"/>
-    <w:lsdException w:name="heading 4" w:uiPriority="9" w:qFormat="1"/>
-    <w:lsdException w:name="heading 5" w:uiPriority="9" w:qFormat="1"/>
-    <w:lsdException w:name="heading 6" w:uiPriority="9" w:qFormat="1"/>
-    <w:lsdException w:name="heading 7" w:uiPriority="9" w:qFormat="1"/>
-    <w:lsdException w:name="heading 8" w:uiPriority="9" w:qFormat="1"/>
-    <w:lsdException w:name="heading 9" w:uiPriority="9" w:qFormat="1"/>
-    <w:lsdException w:name="toc 1" w:uiPriority="39"/>
-    <w:lsdException w:name="toc 2" w:uiPriority="39"/>
-    <w:lsdException w:name="toc 3" w:uiPriority="39"/>
-    <w:lsdException w:name="toc 4" w:uiPriority="39"/>
-    <w:lsdException w:name="toc 5" w:uiPriority="39"/>
-    <w:lsdException w:name="toc 6" w:uiPriority="39"/>
-    <w:lsdException w:name="toc 7" w:uiPriority="39"/>
-    <w:lsdException w:name="toc 8" w:uiPriority="39"/>
-    <w:lsdException w:name="toc 9" w:uiPriority="39"/>
-    <w:lsdException w:name="caption" w:uiPriority="35" w:qFormat="1"/>
-    <w:lsdException w:name="Title" w:semiHidden="0" w:uiPriority="10" w:unhideWhenUsed="0" w:qFormat="1"/>
-    <w:lsdException w:name="Default Paragraph Font" w:uiPriority="1"/>
-    <w:lsdException w:name="Subtitle" w:semiHidden="0" w:uiPriority="11" w:unhideWhenUsed="0" w:qFormat="1"/>
-    <w:lsdException w:name="Strong" w:semiHidden="0" w:uiPriority="22" w:unhideWhenUsed="0" w:qFormat="1"/>
-    <w:lsdException w:name="Emphasis" w:semiHidden="0" w:uiPriority="20" w:unhideWhenUsed="0" w:qFormat="1"/>
-    <w:lsdException w:name="Table Grid" w:semiHidden="0" w:uiPriority="39" w:unhideWhenUsed="0"/>
-    <w:lsdException w:name="Placeholder Text" w:unhideWhenUsed="0"/>
-    <w:lsdException w:name="No Spacing" w:semiHidden="0" w:uiPriority="1" w:unhideWhenUsed="0" w:qFormat="1"/>
-    <w:lsdException w:name="Light Shading" w:semiHidden="0" w:uiPriority="60" w:unhideWhenUsed="0"/>
-    <w:lsdException w:name="Light List" w:semiHidden="0" w:uiPriority="61" w:unhideWhenUsed="0"/>
-    <w:lsdException w:name="Light Grid" w:semiHidden="0" w:uiPriority="62" w:unhideWhenUsed="0"/>
-    <w:lsdException w:name="Medium Shading 1" w:semiHidden="0" w:uiPriority="63" w:unhideWhenUsed="0"/>
-    <w:lsdException w:name="Medium Shading 2" w:semiHidden="0" w:uiPriority="64" w:unhideWhenUsed="0"/>
-    <w:lsdException w:name="Medium List 1" w:semiHidden="0" w:uiPriority="65" w:unhideWhenUsed="0"/>
-    <w:lsdException w:name="Medium List 2" w:semiHidden="0" w:uiPriority="66" w:unhideWhenUsed="0"/>
-    <w:lsdException w:name="Medium Grid 1" w:semiHidden="0" w:uiPriority="67" w:unhideWhenUsed="0"/>
-    <w:lsdException w:name="Medium Grid 2" w:semiHidden="0" w:uiPriority="68" w:unhideWhenUsed="0"/>
-    <w:lsdException w:name="Medium Grid 3" w:semiHidden="0" w:uiPriority="69" w:unhideWhenUsed="0"/>
-    <w:lsdException w:name="Dark List" w:semiHidden="0" w:uiPriority="70" w:unhideWhenUsed="0"/>
-    <w:lsdException w:name="Colorful Shading" w:semiHidden="0" w:uiPriority="71" w:unhideWhenUsed="0"/>
-    <w:lsdException w:name="Colorful List" w:semiHidden="0" w:uiPriority="72" w:unhideWhenUsed="0"/>
-    <w:lsdException w:name="Colorful Grid" w:semiHidden="0" w:uiPriority="73" w:unhideWhenUsed="0"/>
-    <w:lsdException w:name="Light Shading Accent 1" w:semiHidden="0" w:uiPriority="60" w:unhideWhenUsed="0"/>
-    <w:lsdException w:name="Light List Accent 1" w:semiHidden="0" w:uiPriority="61" w:unhideWhenUsed="0"/>
-    <w:lsdException w:name="Light Grid Accent 1" w:semiHidden="0" w:uiPriority="62" w:unhideWhenUsed="0"/>
-    <w:lsdException w:name="Medium Shading 1 Accent 1" w:semiHidden="0" w:uiPriority="63" w:unhideWhenUsed="0"/>
-    <w:lsdException w:name="Medium Shading 2 Accent 1" w:semiHidden="0" w:uiPriority="64" w:unhideWhenUsed="0"/>
-    <w:lsdException w:name="Medium List 1 Accent 1" w:semiHidden="0" w:uiPriority="65" w:unhideWhenUsed="0"/>
-    <w:lsdException w:name="Revision" w:unhideWhenUsed="0"/>
-    <w:lsdException w:name="List Paragraph" w:semiHidden="0" w:uiPriority="34" w:unhideWhenUsed="0" w:qFormat="1"/>
-    <w:lsdException w:name="Quote" w:semiHidden="0" w:uiPriority="29" w:unhideWhenUsed="0" w:qFormat="1"/>
-    <w:lsdException w:name="Intense Quote" w:semiHidden="0" w:uiPriority="30" w:unhideWhenUsed="0" w:qFormat="1"/>
-    <w:lsdException w:name="Medium List 2 Accent 1" w:semiHidden="0" w:uiPriority="66" w:unhideWhenUsed="0"/>
-    <w:lsdException w:name="Medium Grid 1 Accent 1" w:semiHidden="0" w:uiPriority="67" w:unhideWhenUsed="0"/>
-    <w:lsdException w:name="Medium Grid 2 Accent 1" w:semiHidden="0" w:uiPriority="68" w:unhideWhenUsed="0"/>
-    <w:lsdException w:name="Medium Grid 3 Accent 1" w:semiHidden="0" w:uiPriority="69" w:unhideWhenUsed="0"/>
-    <w:lsdException w:name="Dark List Accent 1" w:semiHidden="0" w:uiPriority="70" w:unhideWhenUsed="0"/>
-    <w:lsdException w:name="Colorful Shading Accent 1" w:semiHidden="0" w:uiPriority="71" w:unhideWhenUsed="0"/>
-    <w:lsdException w:name="Colorful List Accent 1" w:semiHidden="0" w:uiPriority="72" w:unhideWhenUsed="0"/>
-    <w:lsdException w:name="Colorful Grid Accent 1" w:semiHidden="0" w:uiPriority="73" w:unhideWhenUsed="0"/>
-    <w:lsdException w:name="Light Shading Accent 2" w:semiHidden="0" w:uiPriority="60" w:unhideWhenUsed="0"/>
-    <w:lsdException w:name="Light List Accent 2" w:semiHidden="0" w:uiPriority="61" w:unhideWhenUsed="0"/>
-    <w:lsdException w:name="Light Grid Accent 2" w:semiHidden="0" w:uiPriority="62" w:unhideWhenUsed="0"/>
-    <w:lsdException w:name="Medium Shading 1 Accent 2" w:semiHidden="0" w:uiPriority="63" w:unhideWhenUsed="0"/>
-    <w:lsdException w:name="Medium Shading 2 Accent 2" w:semiHidden="0" w:uiPriority="64" w:unhideWhenUsed="0"/>
-    <w:lsdException w:name="Medium List 1 Accent 2" w:semiHidden="0" w:uiPriority="65" w:unhideWhenUsed="0"/>
-    <w:lsdException w:name="Medium List 2 Accent 2" w:semiHidden="0" w:uiPriority="66" w:unhideWhenUsed="0"/>
-    <w:lsdException w:name="Medium Grid 1 Accent 2" w:semiHidden="0" w:uiPriority="67" w:unhideWhenUsed="0"/>
-    <w:lsdException w:name="Medium Grid 2 Accent 2" w:semiHidden="0" w:uiPriority="68" w:unhideWhenUsed="0"/>
-    <w:lsdException w:name="Medium Grid 3 Accent 2" w:semiHidden="0" w:uiPriority="69" w:unhideWhenUsed="0"/>
-    <w:lsdException w:name="Dark List Accent 2" w:semiHidden="0" w:uiPriority="70" w:unhideWhenUsed="0"/>
-    <w:lsdException w:name="Colorful Shading Accent 2" w:semiHidden="0" w:uiPriority="71" w:unhideWhenUsed="0"/>
-    <w:lsdException w:name="Colorful List Accent 2" w:semiHidden="0" w:uiPriority="72" w:unhideWhenUsed="0"/>
-    <w:lsdException w:name="Colorful Grid Accent 2" w:semiHidden="0" w:uiPriority="73" w:unhideWhenUsed="0"/>
-    <w:lsdException w:name="Light Shading Accent 3" w:semiHidden="0" w:uiPriority="60" w:unhideWhenUsed="0"/>
-    <w:lsdException w:name="Light List Accent 3" w:semiHidden="0" w:uiPriority="61" w:unhideWhenUsed="0"/>
-    <w:lsdException w:name="Light Grid Accent 3" w:semiHidden="0" w:uiPriority="62" w:unhideWhenUsed="0"/>
-    <w:lsdException w:name="Medium Shading 1 Accent 3" w:semiHidden="0" w:uiPriority="63" w:unhideWhenUsed="0"/>
-    <w:lsdException w:name="Medium Shading 2 Accent 3" w:semiHidden="0" w:uiPriority="64" w:unhideWhenUsed="0"/>
-    <w:lsdException w:name="Medium List 1 Accent 3" w:semiHidden="0" w:uiPriority="65" w:unhideWhenUsed="0"/>
-    <w:lsdException w:name="Medium List 2 Accent 3" w:semiHidden="0" w:uiPriority="66" w:unhideWhenUsed="0"/>
-    <w:lsdException w:name="Medium Grid 1 Accent 3" w:semiHidden="0" w:uiPriority="67" w:unhideWhenUsed="0"/>
-    <w:lsdException w:name="Medium Grid 2 Accent 3" w:semiHidden="0" w:uiPriority="68" w:unhideWhenUsed="0"/>
-    <w:lsdException w:name="Medium Grid 3 Accent 3" w:semiHidden="0" w:uiPriority="69" w:unhideWhenUsed="0"/>
-    <w:lsdException w:name="Dark List Accent 3" w:semiHidden="0" w:uiPriority="70" w:unhideWhenUsed="0"/>
-    <w:lsdException w:name="Colorful Shading Accent 3" w:semiHidden="0" w:uiPriority="71" w:unhideWhenUsed="0"/>
-    <w:lsdException w:name="Colorful List Accent 3" w:semiHidden="0" w:uiPriority="72" w:unhideWhenUsed="0"/>
-    <w:lsdException w:name="Colorful Grid Accent 3" w:semiHidden="0" w:uiPriority="73" w:unhideWhenUsed="0"/>
-    <w:lsdException w:name="Light Shading Accent 4" w:semiHidden="0" w:uiPriority="60" w:unhideWhenUsed="0"/>
-    <w:lsdException w:name="Light List Accent 4" w:semiHidden="0" w:uiPriority="61" w:unhideWhenUsed="0"/>
-    <w:lsdException w:name="Light Grid Accent 4" w:semiHidden="0" w:uiPriority="62" w:unhideWhenUsed="0"/>
-    <w:lsdException w:name="Medium Shading 1 Accent 4" w:semiHidden="0" w:uiPriority="63" w:unhideWhenUsed="0"/>
-    <w:lsdException w:name="Medium Shading 2 Accent 4" w:semiHidden="0" w:uiPriority="64" w:unhideWhenUsed="0"/>
-    <w:lsdException w:name="Medium List 1 Accent 4" w:semiHidden="0" w:uiPriority="65" w:unhideWhenUsed="0"/>
-    <w:lsdException w:name="Medium List 2 Accent 4" w:semiHidden="0" w:uiPriority="66" w:unhideWhenUsed="0"/>
-    <w:lsdException w:name="Medium Grid 1 Accent 4" w:semiHidden="0" w:uiPriority="67" w:unhideWhenUsed="0"/>
-    <w:lsdException w:name="Medium Grid 2 Accent 4" w:semiHidden="0" w:uiPriority="68" w:unhideWhenUsed="0"/>
-    <w:lsdException w:name="Medium Grid 3 Accent 4" w:semiHidden="0" w:uiPriority="69" w:unhideWhenUsed="0"/>
-    <w:lsdException w:name="Dark List Accent 4" w:semiHidden="0" w:uiPriority="70" w:unhideWhenUsed="0"/>
-    <w:lsdException w:name="Colorful Shading Accent 4" w:semiHidden="0" w:uiPriority="71" w:unhideWhenUsed="0"/>
-    <w:lsdException w:name="Colorful List Accent 4" w:semiHidden="0" w:uiPriority="72" w:unhideWhenUsed="0"/>
-    <w:lsdException w:name="Colorful Grid Accent 4" w:semiHidden="0" w:uiPriority="73" w:unhideWhenUsed="0"/>
-    <w:lsdException w:name="Light Shading Accent 5" w:semiHidden="0" w:uiPriority="60" w:unhideWhenUsed="0"/>
-    <w:lsdException w:name="Light List Accent 5" w:semiHidden="0" w:uiPriority="61" w:unhideWhenUsed="0"/>
-    <w:lsdException w:name="Light Grid Accent 5" w:semiHidden="0" w:uiPriority="62" w:unhideWhenUsed="0"/>
-    <w:lsdException w:name="Medium Shading 1 Accent 5" w:semiHidden="0" w:uiPriority="63" w:unhideWhenUsed="0"/>
-    <w:lsdException w:name="Medium Shading 2 Accent 5" w:semiHidden="0" w:uiPriority="64" w:unhideWhenUsed="0"/>
-    <w:lsdException w:name="Medium List 1 Accent 5" w:semiHidden="0" w:uiPriority="65" w:unhideWhenUsed="0"/>
-    <w:lsdException w:name="Medium List 2 Accent 5" w:semiHidden="0" w:uiPriority="66" w:unhideWhenUsed="0"/>
-    <w:lsdException w:name="Medium Grid 1 Accent 5" w:semiHidden="0" w:uiPriority="67" w:unhideWhenUsed="0"/>
-    <w:lsdException w:name="Medium Grid 2 Accent 5" w:semiHidden="0" w:uiPriority="68" w:unhideWhenUsed="0"/>
-    <w:lsdException w:name="Medium Grid 3 Accent 5" w:semiHidden="0" w:uiPriority="69" w:unhideWhenUsed="0"/>
-    <w:lsdException w:name="Dark List Accent 5" w:semiHidden="0" w:uiPriority="70" w:unhideWhenUsed="0"/>
-    <w:lsdException w:name="Colorful Shading Accent 5" w:semiHidden="0" w:uiPriority="71" w:unhideWhenUsed="0"/>
-    <w:lsdException w:name="Colorful List Accent 5" w:semiHidden="0" w:uiPriority="72" w:unhideWhenUsed="0"/>
-    <w:lsdException w:name="Colorful Grid Accent 5" w:semiHidden="0" w:uiPriority="73" w:unhideWhenUsed="0"/>
-    <w:lsdException w:name="Light Shading Accent 6" w:semiHidden="0" w:uiPriority="60" w:unhideWhenUsed="0"/>
-    <w:lsdException w:name="Light List Accent 6" w:semiHidden="0" w:uiPriority="61" w:unhideWhenUsed="0"/>
-    <w:lsdException w:name="Light Grid Accent 6" w:semiHidden="0" w:uiPriority="62" w:unhideWhenUsed="0"/>
-    <w:lsdException w:name="Medium Shading 1 Accent 6" w:semiHidden="0" w:uiPriority="63" w:unhideWhenUsed="0"/>
-    <w:lsdException w:name="Medium Shading 2 Accent 6" w:semiHidden="0" w:uiPriority="64" w:unhideWhenUsed="0"/>
-    <w:lsdException w:name="Medium List 1 Accent 6" w:semiHidden="0" w:uiPriority="65" w:unhideWhenUsed="0"/>
-    <w:lsdException w:name="Medium List 2 Accent 6" w:semiHidden="0" w:uiPriority="66" w:unhideWhenUsed="0"/>
-    <w:lsdException w:name="Medium Grid 1 Accent 6" w:semiHidden="0" w:uiPriority="67" w:unhideWhenUsed="0"/>
-    <w:lsdException w:name="Medium Grid 2 Accent 6" w:semiHidden="0" w:uiPriority="68" w:unhideWhenUsed="0"/>
-    <w:lsdException w:name="Medium Grid 3 Accent 6" w:semiHidden="0" w:uiPriority="69" w:unhideWhenUsed="0"/>
-    <w:lsdException w:name="Dark List Accent 6" w:semiHidden="0" w:uiPriority="70" w:unhideWhenUsed="0"/>
-    <w:lsdException w:name="Colorful Shading Accent 6" w:semiHidden="0" w:uiPriority="71" w:unhideWhenUsed="0"/>
-    <w:lsdException w:name="Colorful List Accent 6" w:semiHidden="0" w:uiPriority="72" w:unhideWhenUsed="0"/>
-    <w:lsdException w:name="Colorful Grid Accent 6" w:semiHidden="0" w:uiPriority="73" w:unhideWhenUsed="0"/>
-    <w:lsdException w:name="Subtle Emphasis" w:semiHidden="0" w:uiPriority="19" w:unhideWhenUsed="0" w:qFormat="1"/>
-    <w:lsdException w:name="Intense Emphasis" w:semiHidden="0" w:uiPriority="21" w:unhideWhenUsed="0" w:qFormat="1"/>
-    <w:lsdException w:name="Subtle Reference" w:semiHidden="0" w:uiPriority="31" w:unhideWhenUsed="0" w:qFormat="1"/>
-    <w:lsdException w:name="Intense Reference" w:semiHidden="0" w:uiPriority="32" w:unhideWhenUsed="0" w:qFormat="1"/>
-    <w:lsdException w:name="Book Title" w:semiHidden="0" w:uiPriority="33" w:unhideWhenUsed="0" w:qFormat="1"/>
-    <w:lsdException w:name="Bibliography" w:uiPriority="37"/>
-    <w:lsdException w:name="TOC Heading" w:uiPriority="39" w:qFormat="1"/>
+  <w:latentStyles w:defLockedState="0" w:defUIPriority="99" w:defSemiHidden="0" w:defUnhideWhenUsed="0" w:defQFormat="0" w:count="371">
+    <w:lsdException w:name="Normal" w:uiPriority="0" w:qFormat="1"/>
+    <w:lsdException w:name="heading 1" w:uiPriority="9" w:qFormat="1"/>
+    <w:lsdException w:name="heading 2" w:semiHidden="1" w:uiPriority="9" w:unhideWhenUsed="1" w:qFormat="1"/>
+    <w:lsdException w:name="heading 3" w:semiHidden="1" w:uiPriority="9" w:unhideWhenUsed="1" w:qFormat="1"/>
+    <w:lsdException w:name="heading 4" w:semiHidden="1" w:uiPriority="9" w:unhideWhenUsed="1" w:qFormat="1"/>
+    <w:lsdException w:name="heading 5" w:semiHidden="1" w:uiPriority="9" w:unhideWhenUsed="1" w:qFormat="1"/>
+    <w:lsdException w:name="heading 6" w:semiHidden="1" w:uiPriority="9" w:unhideWhenUsed="1" w:qFormat="1"/>
+    <w:lsdException w:name="heading 7" w:semiHidden="1" w:uiPriority="9" w:unhideWhenUsed="1" w:qFormat="1"/>
+    <w:lsdException w:name="heading 8" w:semiHidden="1" w:uiPriority="9" w:unhideWhenUsed="1" w:qFormat="1"/>
+    <w:lsdException w:name="heading 9" w:semiHidden="1" w:uiPriority="9" w:unhideWhenUsed="1" w:qFormat="1"/>
+    <w:lsdException w:name="index 1" w:semiHidden="1" w:unhideWhenUsed="1"/>
+    <w:lsdException w:name="index 2" w:semiHidden="1" w:unhideWhenUsed="1"/>
+    <w:lsdException w:name="index 3" w:semiHidden="1" w:unhideWhenUsed="1"/>
+    <w:lsdException w:name="index 4" w:semiHidden="1" w:unhideWhenUsed="1"/>
+    <w:lsdException w:name="index 5" w:semiHidden="1" w:unhideWhenUsed="1"/>
+    <w:lsdException w:name="index 6" w:semiHidden="1" w:unhideWhenUsed="1"/>
+    <w:lsdException w:name="index 7" w:semiHidden="1" w:unhideWhenUsed="1"/>
+    <w:lsdException w:name="index 8" w:semiHidden="1" w:unhideWhenUsed="1"/>
+    <w:lsdException w:name="index 9" w:semiHidden="1" w:unhideWhenUsed="1"/>
+    <w:lsdException w:name="toc 1" w:semiHidden="1" w:uiPriority="39" w:unhideWhenUsed="1"/>
+    <w:lsdException w:name="toc 2" w:semiHidden="1" w:uiPriority="39" w:unhideWhenUsed="1"/>
+    <w:lsdException w:name="toc 3" w:semiHidden="1" w:uiPriority="39" w:unhideWhenUsed="1"/>
+    <w:lsdException w:name="toc 4" w:semiHidden="1" w:uiPriority="39" w:unhideWhenUsed="1"/>
+    <w:lsdException w:name="toc 5" w:semiHidden="1" w:uiPriority="39" w:unhideWhenUsed="1"/>
+    <w:lsdException w:name="toc 6" w:semiHidden="1" w:uiPriority="39" w:unhideWhenUsed="1"/>
+    <w:lsdException w:name="toc 7" w:semiHidden="1" w:uiPriority="39" w:unhideWhenUsed="1"/>
+    <w:lsdException w:name="toc 8" w:semiHidden="1" w:uiPriority="39" w:unhideWhenUsed="1"/>
+    <w:lsdException w:name="toc 9" w:semiHidden="1" w:uiPriority="39" w:unhideWhenUsed="1"/>
+    <w:lsdException w:name="Normal Indent" w:semiHidden="1" w:unhideWhenUsed="1"/>
+    <w:lsdException w:name="footnote text" w:semiHidden="1" w:unhideWhenUsed="1"/>
+    <w:lsdException w:name="annotation text" w:semiHidden="1" w:unhideWhenUsed="1"/>
+    <w:lsdException w:name="header" w:semiHidden="1" w:unhideWhenUsed="1"/>
+    <w:lsdException w:name="footer" w:semiHidden="1" w:unhideWhenUsed="1"/>
+    <w:lsdException w:name="index heading" w:semiHidden="1" w:unhideWhenUsed="1"/>
+    <w:lsdException w:name="caption" w:semiHidden="1" w:uiPriority="35" w:unhideWhenUsed="1" w:qFormat="1"/>
+    <w:lsdException w:name="table of figures" w:semiHidden="1" w:unhideWhenUsed="1"/>
+    <w:lsdException w:name="envelope address" w:semiHidden="1" w:unhideWhenUsed="1"/>
+    <w:lsdException w:name="envelope return" w:semiHidden="1" w:unhideWhenUsed="1"/>
+    <w:lsdException w:name="footnote reference" w:semiHidden="1" w:unhideWhenUsed="1"/>
+    <w:lsdException w:name="annotation reference" w:semiHidden="1" w:unhideWhenUsed="1"/>
+    <w:lsdException w:name="line number" w:semiHidden="1" w:unhideWhenUsed="1"/>
+    <w:lsdException w:name="page number" w:semiHidden="1" w:unhideWhenUsed="1"/>
+    <w:lsdException w:name="endnote reference" w:semiHidden="1" w:unhideWhenUsed="1"/>
+    <w:lsdException w:name="endnote text" w:semiHidden="1" w:unhideWhenUsed="1"/>
+    <w:lsdException w:name="table of authorities" w:semiHidden="1" w:unhideWhenUsed="1"/>
+    <w:lsdException w:name="macro" w:semiHidden="1" w:unhideWhenUsed="1"/>
+    <w:lsdException w:name="toa heading" w:semiHidden="1" w:unhideWhenUsed="1"/>
+    <w:lsdException w:name="List" w:semiHidden="1" w:unhideWhenUsed="1"/>
+    <w:lsdException w:name="List Bullet" w:semiHidden="1" w:unhideWhenUsed="1"/>
+    <w:lsdException w:name="List Number" w:semiHidden="1" w:unhideWhenUsed="1"/>
+    <w:lsdException w:name="List 2" w:semiHidden="1" w:unhideWhenUsed="1"/>
+    <w:lsdException w:name="List 3" w:semiHidden="1" w:unhideWhenUsed="1"/>
+    <w:lsdException w:name="List 4" w:semiHidden="1" w:unhideWhenUsed="1"/>
+    <w:lsdException w:name="List 5" w:semiHidden="1" w:unhideWhenUsed="1"/>
+    <w:lsdException w:name="List Bullet 2" w:semiHidden="1" w:unhideWhenUsed="1"/>
+    <w:lsdException w:name="List Bullet 3" w:semiHidden="1" w:unhideWhenUsed="1"/>
+    <w:lsdException w:name="List Bullet 4" w:semiHidden="1" w:unhideWhenUsed="1"/>
+    <w:lsdException w:name="List Bullet 5" w:semiHidden="1" w:unhideWhenUsed="1"/>
+    <w:lsdException w:name="List Number 2" w:semiHidden="1" w:unhideWhenUsed="1"/>
+    <w:lsdException w:name="List Number 3" w:semiHidden="1" w:unhideWhenUsed="1"/>
+    <w:lsdException w:name="List Number 4" w:semiHidden="1" w:unhideWhenUsed="1"/>
+    <w:lsdException w:name="List Number 5" w:semiHidden="1" w:unhideWhenUsed="1"/>
+    <w:lsdException w:name="Title" w:uiPriority="10" w:qFormat="1"/>
+    <w:lsdException w:name="Closing" w:semiHidden="1" w:unhideWhenUsed="1"/>
+    <w:lsdException w:name="Signature" w:semiHidden="1" w:unhideWhenUsed="1"/>
+    <w:lsdException w:name="Default Paragraph Font" w:semiHidden="1" w:uiPriority="1" w:unhideWhenUsed="1"/>
+    <w:lsdException w:name="Body Text" w:semiHidden="1" w:unhideWhenUsed="1"/>
+    <w:lsdException w:name="Body Text Indent" w:semiHidden="1" w:unhideWhenUsed="1"/>
+    <w:lsdException w:name="List Continue" w:semiHidden="1" w:unhideWhenUsed="1"/>
+    <w:lsdException w:name="List Continue 2" w:semiHidden="1" w:unhideWhenUsed="1"/>
+    <w:lsdException w:name="List Continue 3" w:semiHidden="1" w:unhideWhenUsed="1"/>
+    <w:lsdException w:name="List Continue 4" w:semiHidden="1" w:unhideWhenUsed="1"/>
+    <w:lsdException w:name="List Continue 5" w:semiHidden="1" w:unhideWhenUsed="1"/>
+    <w:lsdException w:name="Message Header" w:semiHidden="1" w:unhideWhenUsed="1"/>
+    <w:lsdException w:name="Subtitle" w:uiPriority="11" w:qFormat="1"/>
+    <w:lsdException w:name="Salutation" w:semiHidden="1" w:unhideWhenUsed="1"/>
+    <w:lsdException w:name="Date" w:semiHidden="1" w:unhideWhenUsed="1"/>
+    <w:lsdException w:name="Body Text First Indent" w:semiHidden="1" w:unhideWhenUsed="1"/>
+    <w:lsdException w:name="Body Text First Indent 2" w:semiHidden="1" w:unhideWhenUsed="1"/>
+    <w:lsdException w:name="Note Heading" w:semiHidden="1" w:unhideWhenUsed="1"/>
+    <w:lsdException w:name="Body Text 2" w:semiHidden="1" w:unhideWhenUsed="1"/>
+    <w:lsdException w:name="Body Text 3" w:semiHidden="1" w:unhideWhenUsed="1"/>
+    <w:lsdException w:name="Body Text Indent 2" w:semiHidden="1" w:unhideWhenUsed="1"/>
+    <w:lsdException w:name="Body Text Indent 3" w:semiHidden="1" w:unhideWhenUsed="1"/>
+    <w:lsdException w:name="Block Text" w:semiHidden="1" w:unhideWhenUsed="1"/>
+    <w:lsdException w:name="Hyperlink" w:semiHidden="1" w:unhideWhenUsed="1"/>
+    <w:lsdException w:name="FollowedHyperlink" w:semiHidden="1" w:unhideWhenUsed="1"/>
+    <w:lsdException w:name="Strong" w:uiPriority="22" w:qFormat="1"/>
+    <w:lsdException w:name="Emphasis" w:uiPriority="20" w:qFormat="1"/>
+    <w:lsdException w:name="Document Map" w:semiHidden="1" w:unhideWhenUsed="1"/>
+    <w:lsdException w:name="Plain Text" w:semiHidden="1" w:unhideWhenUsed="1"/>
+    <w:lsdException w:name="E-mail Signature" w:semiHidden="1" w:unhideWhenUsed="1"/>
+    <w:lsdException w:name="HTML Top of Form" w:semiHidden="1" w:unhideWhenUsed="1"/>
+    <w:lsdException w:name="HTML Bottom of Form" w:semiHidden="1" w:unhideWhenUsed="1"/>
+    <w:lsdException w:name="Normal (Web)" w:semiHidden="1" w:unhideWhenUsed="1"/>
+    <w:lsdException w:name="HTML Acronym" w:semiHidden="1" w:unhideWhenUsed="1"/>
+    <w:lsdException w:name="HTML Address" w:semiHidden="1" w:unhideWhenUsed="1"/>
+    <w:lsdException w:name="HTML Cite" w:semiHidden="1" w:unhideWhenUsed="1"/>
+    <w:lsdException w:name="HTML Code" w:semiHidden="1" w:unhideWhenUsed="1"/>
+    <w:lsdException w:name="HTML Definition" w:semiHidden="1" w:unhideWhenUsed="1"/>
+    <w:lsdException w:name="HTML Keyboard" w:semiHidden="1" w:unhideWhenUsed="1"/>
+    <w:lsdException w:name="HTML Preformatted" w:semiHidden="1" w:unhideWhenUsed="1"/>
+    <w:lsdException w:name="HTML Sample" w:semiHidden="1" w:unhideWhenUsed="1"/>
+    <w:lsdException w:name="HTML Typewriter" w:semiHidden="1" w:unhideWhenUsed="1"/>
+    <w:lsdException w:name="HTML Variable" w:semiHidden="1" w:unhideWhenUsed="1"/>
+    <w:lsdException w:name="Normal Table" w:semiHidden="1" w:unhideWhenUsed="1"/>
+    <w:lsdException w:name="annotation subject" w:semiHidden="1" w:unhideWhenUsed="1"/>
+    <w:lsdException w:name="No List" w:semiHidden="1" w:unhideWhenUsed="1"/>
+    <w:lsdException w:name="Outline List 1" w:semiHidden="1" w:unhideWhenUsed="1"/>
+    <w:lsdException w:name="Outline List 2" w:semiHidden="1" w:unhideWhenUsed="1"/>
+    <w:lsdException w:name="Outline List 3" w:semiHidden="1" w:unhideWhenUsed="1"/>
+    <w:lsdException w:name="Table Simple 1" w:semiHidden="1" w:unhideWhenUsed="1"/>
+    <w:lsdException w:name="Table Simple 2" w:semiHidden="1" w:unhideWhenUsed="1"/>
+    <w:lsdException w:name="Table Simple 3" w:semiHidden="1" w:unhideWhenUsed="1"/>
+    <w:lsdException w:name="Table Classic 1" w:semiHidden="1" w:unhideWhenUsed="1"/>
+    <w:lsdException w:name="Table Classic 2" w:semiHidden="1" w:unhideWhenUsed="1"/>
+    <w:lsdException w:name="Table Classic 3" w:semiHidden="1" w:unhideWhenUsed="1"/>
+    <w:lsdException w:name="Table Classic 4" w:semiHidden="1" w:unhideWhenUsed="1"/>
+    <w:lsdException w:name="Table Colorful 1" w:semiHidden="1" w:unhideWhenUsed="1"/>
+    <w:lsdException w:name="Table Colorful 2" w:semiHidden="1" w:unhideWhenUsed="1"/>
+    <w:lsdException w:name="Table Colorful 3" w:semiHidden="1" w:unhideWhenUsed="1"/>
+    <w:lsdException w:name="Table Columns 1" w:semiHidden="1" w:unhideWhenUsed="1"/>
+    <w:lsdException w:name="Table Columns 2" w:semiHidden="1" w:unhideWhenUsed="1"/>
+    <w:lsdException w:name="Table Columns 3" w:semiHidden="1" w:unhideWhenUsed="1"/>
+    <w:lsdException w:name="Table Columns 4" w:semiHidden="1" w:unhideWhenUsed="1"/>
+    <w:lsdException w:name="Table Columns 5" w:semiHidden="1" w:unhideWhenUsed="1"/>
+    <w:lsdException w:name="Table Grid 1" w:semiHidden="1" w:unhideWhenUsed="1"/>
+    <w:lsdException w:name="Table Grid 2" w:semiHidden="1" w:unhideWhenUsed="1"/>
+    <w:lsdException w:name="Table Grid 3" w:semiHidden="1" w:unhideWhenUsed="1"/>
+    <w:lsdException w:name="Table Grid 4" w:semiHidden="1" w:unhideWhenUsed="1"/>
+    <w:lsdException w:name="Table Grid 5" w:semiHidden="1" w:unhideWhenUsed="1"/>
+    <w:lsdException w:name="Table Grid 6" w:semiHidden="1" w:unhideWhenUsed="1"/>
+    <w:lsdException w:name="Table Grid 7" w:semiHidden="1" w:unhideWhenUsed="1"/>
+    <w:lsdException w:name="Table Grid 8" w:semiHidden="1" w:unhideWhenUsed="1"/>
+    <w:lsdException w:name="Table List 1" w:semiHidden="1" w:unhideWhenUsed="1"/>
+    <w:lsdException w:name="Table List 2" w:semiHidden="1" w:unhideWhenUsed="1"/>
+    <w:lsdException w:name="Table List 3" w:semiHidden="1" w:unhideWhenUsed="1"/>
+    <w:lsdException w:name="Table List 4" w:semiHidden="1" w:unhideWhenUsed="1"/>
+    <w:lsdException w:name="Table List 5" w:semiHidden="1" w:unhideWhenUsed="1"/>
+    <w:lsdException w:name="Table List 6" w:semiHidden="1" w:unhideWhenUsed="1"/>
+    <w:lsdException w:name="Table List 7" w:semiHidden="1" w:unhideWhenUsed="1"/>
+    <w:lsdException w:name="Table List 8" w:semiHidden="1" w:unhideWhenUsed="1"/>
+    <w:lsdException w:name="Table 3D effects 1" w:semiHidden="1" w:unhideWhenUsed="1"/>
+    <w:lsdException w:name="Table 3D effects 2" w:semiHidden="1" w:unhideWhenUsed="1"/>
+    <w:lsdException w:name="Table 3D effects 3" w:semiHidden="1" w:unhideWhenUsed="1"/>
+    <w:lsdException w:name="Table Contemporary" w:semiHidden="1" w:unhideWhenUsed="1"/>
+    <w:lsdException w:name="Table Elegant" w:semiHidden="1" w:unhideWhenUsed="1"/>
+    <w:lsdException w:name="Table Professional" w:semiHidden="1" w:unhideWhenUsed="1"/>
+    <w:lsdException w:name="Table Subtle 1" w:semiHidden="1" w:unhideWhenUsed="1"/>
+    <w:lsdException w:name="Table Subtle 2" w:semiHidden="1" w:unhideWhenUsed="1"/>
+    <w:lsdException w:name="Table Web 1" w:semiHidden="1" w:unhideWhenUsed="1"/>
+    <w:lsdException w:name="Table Web 2" w:semiHidden="1" w:unhideWhenUsed="1"/>
+    <w:lsdException w:name="Table Web 3" w:semiHidden="1" w:unhideWhenUsed="1"/>
+    <w:lsdException w:name="Balloon Text" w:semiHidden="1" w:unhideWhenUsed="1"/>
+    <w:lsdException w:name="Table Grid" w:uiPriority="39"/>
+    <w:lsdException w:name="Table Theme" w:semiHidden="1" w:unhideWhenUsed="1"/>
+    <w:lsdException w:name="Placeholder Text" w:semiHidden="1"/>
+    <w:lsdException w:name="No Spacing" w:uiPriority="1" w:qFormat="1"/>
+    <w:lsdException w:name="Light Shading" w:uiPriority="60"/>
+    <w:lsdException w:name="Light List" w:uiPriority="61"/>
+    <w:lsdException w:name="Light Grid" w:uiPriority="62"/>
+    <w:lsdException w:name="Medium Shading 1" w:uiPriority="63"/>
+    <w:lsdException w:name="Medium Shading 2" w:uiPriority="64"/>
+    <w:lsdException w:name="Medium List 1" w:uiPriority="65"/>
+    <w:lsdException w:name="Medium List 2" w:uiPriority="66"/>
+    <w:lsdException w:name="Medium Grid 1" w:uiPriority="67"/>
+    <w:lsdException w:name="Medium Grid 2" w:uiPriority="68"/>
+    <w:lsdException w:name="Medium Grid 3" w:uiPriority="69"/>
+    <w:lsdException w:name="Dark List" w:uiPriority="70"/>
+    <w:lsdException w:name="Colorful Shading" w:uiPriority="71"/>
+    <w:lsdException w:name="Colorful List" w:uiPriority="72"/>
+    <w:lsdException w:name="Colorful Grid" w:uiPriority="73"/>
+    <w:lsdException w:name="Light Shading Accent 1" w:uiPriority="60"/>
+    <w:lsdException w:name="Light List Accent 1" w:uiPriority="61"/>
+    <w:lsdException w:name="Light Grid Accent 1" w:uiPriority="62"/>
+    <w:lsdException w:name="Medium Shading 1 Accent 1" w:uiPriority="63"/>
+    <w:lsdException w:name="Medium Shading 2 Accent 1" w:uiPriority="64"/>
+    <w:lsdException w:name="Medium List 1 Accent 1" w:uiPriority="65"/>
+    <w:lsdException w:name="Revision" w:semiHidden="1"/>
+    <w:lsdException w:name="List Paragraph" w:uiPriority="34" w:qFormat="1"/>
+    <w:lsdException w:name="Quote" w:uiPriority="29" w:qFormat="1"/>
+    <w:lsdException w:name="Intense Quote" w:uiPriority="30" w:qFormat="1"/>
+    <w:lsdException w:name="Medium List 2 Accent 1" w:uiPriority="66"/>
+    <w:lsdException w:name="Medium Grid 1 Accent 1" w:uiPriority="67"/>
+    <w:lsdException w:name="Medium Grid 2 Accent 1" w:uiPriority="68"/>
+    <w:lsdException w:name="Medium Grid 3 Accent 1" w:uiPriority="69"/>
+    <w:lsdException w:name="Dark List Accent 1" w:uiPriority="70"/>
+    <w:lsdException w:name="Colorful Shading Accent 1" w:uiPriority="71"/>
+    <w:lsdException w:name="Colorful List Accent 1" w:uiPriority="72"/>
+    <w:lsdException w:name="Colorful Grid Accent 1" w:uiPriority="73"/>
+    <w:lsdException w:name="Light Shading Accent 2" w:uiPriority="60"/>
+    <w:lsdException w:name="Light List Accent 2" w:uiPriority="61"/>
+    <w:lsdException w:name="Light Grid Accent 2" w:uiPriority="62"/>
+    <w:lsdException w:name="Medium Shading 1 Accent 2" w:uiPriority="63"/>
+    <w:lsdException w:name="Medium Shading 2 Accent 2" w:uiPriority="64"/>
+    <w:lsdException w:name="Medium List 1 Accent 2" w:uiPriority="65"/>
+    <w:lsdException w:name="Medium List 2 Accent 2" w:uiPriority="66"/>
+    <w:lsdException w:name="Medium Grid 1 Accent 2" w:uiPriority="67"/>
+    <w:lsdException w:name="Medium Grid 2 Accent 2" w:uiPriority="68"/>
+    <w:lsdException w:name="Medium Grid 3 Accent 2" w:uiPriority="69"/>
+    <w:lsdException w:name="Dark List Accent 2" w:uiPriority="70"/>
+    <w:lsdException w:name="Colorful Shading Accent 2" w:uiPriority="71"/>
+    <w:lsdException w:name="Colorful List Accent 2" w:uiPriority="72"/>
+    <w:lsdException w:name="Colorful Grid Accent 2" w:uiPriority="73"/>
+    <w:lsdException w:name="Light Shading Accent 3" w:uiPriority="60"/>
+    <w:lsdException w:name="Light List Accent 3" w:uiPriority="61"/>
+    <w:lsdException w:name="Light Grid Accent 3" w:uiPriority="62"/>
+    <w:lsdException w:name="Medium Shading 1 Accent 3" w:uiPriority="63"/>
+    <w:lsdException w:name="Medium Shading 2 Accent 3" w:uiPriority="64"/>
+    <w:lsdException w:name="Medium List 1 Accent 3" w:uiPriority="65"/>
+    <w:lsdException w:name="Medium List 2 Accent 3" w:uiPriority="66"/>
+    <w:lsdException w:name="Medium Grid 1 Accent 3" w:uiPriority="67"/>
+    <w:lsdException w:name="Medium Grid 2 Accent 3" w:uiPriority="68"/>
+    <w:lsdException w:name="Medium Grid 3 Accent 3" w:uiPriority="69"/>
+    <w:lsdException w:name="Dark List Accent 3" w:uiPriority="70"/>
+    <w:lsdException w:name="Colorful Shading Accent 3" w:uiPriority="71"/>
+    <w:lsdException w:name="Colorful List Accent 3" w:uiPriority="72"/>
+    <w:lsdException w:name="Colorful Grid Accent 3" w:uiPriority="73"/>
+    <w:lsdException w:name="Light Shading Accent 4" w:uiPriority="60"/>
+    <w:lsdException w:name="Light List Accent 4" w:uiPriority="61"/>
+    <w:lsdException w:name="Light Grid Accent 4" w:uiPriority="62"/>
+    <w:lsdException w:name="Medium Shading 1 Accent 4" w:uiPriority="63"/>
+    <w:lsdException w:name="Medium Shading 2 Accent 4" w:uiPriority="64"/>
+    <w:lsdException w:name="Medium List 1 Accent 4" w:uiPriority="65"/>
+    <w:lsdException w:name="Medium List 2 Accent 4" w:uiPriority="66"/>
+    <w:lsdException w:name="Medium Grid 1 Accent 4" w:uiPriority="67"/>
+    <w:lsdException w:name="Medium Grid 2 Accent 4" w:uiPriority="68"/>
+    <w:lsdException w:name="Medium Grid 3 Accent 4" w:uiPriority="69"/>
+    <w:lsdException w:name="Dark List Accent 4" w:uiPriority="70"/>
+    <w:lsdException w:name="Colorful Shading Accent 4" w:uiPriority="71"/>
+    <w:lsdException w:name="Colorful List Accent 4" w:uiPriority="72"/>
+    <w:lsdException w:name="Colorful Grid Accent 4" w:uiPriority="73"/>
+    <w:lsdException w:name="Light Shading Accent 5" w:uiPriority="60"/>
+    <w:lsdException w:name="Light List Accent 5" w:uiPriority="61"/>
+    <w:lsdException w:name="Light Grid Accent 5" w:uiPriority="62"/>
+    <w:lsdException w:name="Medium Shading 1 Accent 5" w:uiPriority="63"/>
+    <w:lsdException w:name="Medium Shading 2 Accent 5" w:uiPriority="64"/>
+    <w:lsdException w:name="Medium List 1 Accent 5" w:uiPriority="65"/>
+    <w:lsdException w:name="Medium List 2 Accent 5" w:uiPriority="66"/>
+    <w:lsdException w:name="Medium Grid 1 Accent 5" w:uiPriority="67"/>
+    <w:lsdException w:name="Medium Grid 2 Accent 5" w:uiPriority="68"/>
+    <w:lsdException w:name="Medium Grid 3 Accent 5" w:uiPriority="69"/>
+    <w:lsdException w:name="Dark List Accent 5" w:uiPriority="70"/>
+    <w:lsdException w:name="Colorful Shading Accent 5" w:uiPriority="71"/>
+    <w:lsdException w:name="Colorful List Accent 5" w:uiPriority="72"/>
+    <w:lsdException w:name="Colorful Grid Accent 5" w:uiPriority="73"/>
+    <w:lsdException w:name="Light Shading Accent 6" w:uiPriority="60"/>
+    <w:lsdException w:name="Light List Accent 6" w:uiPriority="61"/>
+    <w:lsdException w:name="Light Grid Accent 6" w:uiPriority="62"/>
+    <w:lsdException w:name="Medium Shading 1 Accent 6" w:uiPriority="63"/>
+    <w:lsdException w:name="Medium Shading 2 Accent 6" w:uiPriority="64"/>
+    <w:lsdException w:name="Medium List 1 Accent 6" w:uiPriority="65"/>
+    <w:lsdException w:name="Medium List 2 Accent 6" w:uiPriority="66"/>
+    <w:lsdException w:name="Medium Grid 1 Accent 6" w:uiPriority="67"/>
+    <w:lsdException w:name="Medium Grid 2 Accent 6" w:uiPriority="68"/>
+    <w:lsdException w:name="Medium Grid 3 Accent 6" w:uiPriority="69"/>
+    <w:lsdException w:name="Dark List Accent 6" w:uiPriority="70"/>
+    <w:lsdException w:name="Colorful Shading Accent 6" w:uiPriority="71"/>
+    <w:lsdException w:name="Colorful List Accent 6" w:uiPriority="72"/>
+    <w:lsdException w:name="Colorful Grid Accent 6" w:uiPriority="73"/>
+    <w:lsdException w:name="Subtle Emphasis" w:uiPriority="19" w:qFormat="1"/>
+    <w:lsdException w:name="Intense Emphasis" w:uiPriority="21" w:qFormat="1"/>
+    <w:lsdException w:name="Subtle Reference" w:uiPriority="31" w:qFormat="1"/>
+    <w:lsdException w:name="Intense Reference" w:uiPriority="32" w:qFormat="1"/>
+    <w:lsdException w:name="Book Title" w:uiPriority="33" w:qFormat="1"/>
+    <w:lsdException w:name="Bibliography" w:semiHidden="1" w:uiPriority="37" w:unhideWhenUsed="1"/>
+    <w:lsdException w:name="TOC Heading" w:semiHidden="1" w:uiPriority="39" w:unhideWhenUsed="1" w:qFormat="1"/>
+    <w:lsdException w:name="Plain Table 1" w:uiPriority="41"/>
+    <w:lsdException w:name="Plain Table 2" w:uiPriority="42"/>
+    <w:lsdException w:name="Plain Table 3" w:uiPriority="43"/>
+    <w:lsdException w:name="Plain Table 4" w:uiPriority="44"/>
+    <w:lsdException w:name="Plain Table 5" w:uiPriority="45"/>
+    <w:lsdException w:name="Grid Table Light" w:uiPriority="40"/>
+    <w:lsdException w:name="Grid Table 1 Light" w:uiPriority="46"/>
+    <w:lsdException w:name="Grid Table 2" w:uiPriority="47"/>
+    <w:lsdException w:name="Grid Table 3" w:uiPriority="48"/>
+    <w:lsdException w:name="Grid Table 4" w:uiPriority="49"/>
+    <w:lsdException w:name="Grid Table 5 Dark" w:uiPriority="50"/>
+    <w:lsdException w:name="Grid Table 6 Colorful" w:uiPriority="51"/>
+    <w:lsdException w:name="Grid Table 7 Colorful" w:uiPriority="52"/>
+    <w:lsdException w:name="Grid Table 1 Light Accent 1" w:uiPriority="46"/>
+    <w:lsdException w:name="Grid Table 2 Accent 1" w:uiPriority="47"/>
+    <w:lsdException w:name="Grid Table 3 Accent 1" w:uiPriority="48"/>
+    <w:lsdException w:name="Grid Table 4 Accent 1" w:uiPriority="49"/>
+    <w:lsdException w:name="Grid Table 5 Dark Accent 1" w:uiPriority="50"/>
+    <w:lsdException w:name="Grid Table 6 Colorful Accent 1" w:uiPriority="51"/>
+    <w:lsdException w:name="Grid Table 7 Colorful Accent 1" w:uiPriority="52"/>
+    <w:lsdException w:name="Grid Table 1 Light Accent 2" w:uiPriority="46"/>
+    <w:lsdException w:name="Grid Table 2 Accent 2" w:uiPriority="47"/>
+    <w:lsdException w:name="Grid Table 3 Accent 2" w:uiPriority="48"/>
+    <w:lsdException w:name="Grid Table 4 Accent 2" w:uiPriority="49"/>
+    <w:lsdException w:name="Grid Table 5 Dark Accent 2" w:uiPriority="50"/>
+    <w:lsdException w:name="Grid Table 6 Colorful Accent 2" w:uiPriority="51"/>
+    <w:lsdException w:name="Grid Table 7 Colorful Accent 2" w:uiPriority="52"/>
+    <w:lsdException w:name="Grid Table 1 Light Accent 3" w:uiPriority="46"/>
+    <w:lsdException w:name="Grid Table 2 Accent 3" w:uiPriority="47"/>
+    <w:lsdException w:name="Grid Table 3 Accent 3" w:uiPriority="48"/>
+    <w:lsdException w:name="Grid Table 4 Accent 3" w:uiPriority="49"/>
+    <w:lsdException w:name="Grid Table 5 Dark Accent 3" w:uiPriority="50"/>
+    <w:lsdException w:name="Grid Table 6 Colorful Accent 3" w:uiPriority="51"/>
+    <w:lsdException w:name="Grid Table 7 Colorful Accent 3" w:uiPriority="52"/>
+    <w:lsdException w:name="Grid Table 1 Light Accent 4" w:uiPriority="46"/>
+    <w:lsdException w:name="Grid Table 2 Accent 4" w:uiPriority="47"/>
+    <w:lsdException w:name="Grid Table 3 Accent 4" w:uiPriority="48"/>
+    <w:lsdException w:name="Grid Table 4 Accent 4" w:uiPriority="49"/>
+    <w:lsdException w:name="Grid Table 5 Dark Accent 4" w:uiPriority="50"/>
+    <w:lsdException w:name="Grid Table 6 Colorful Accent 4" w:uiPriority="51"/>
+    <w:lsdException w:name="Grid Table 7 Colorful Accent 4" w:uiPriority="52"/>
+    <w:lsdException w:name="Grid Table 1 Light Accent 5" w:uiPriority="46"/>
+    <w:lsdException w:name="Grid Table 2 Accent 5" w:uiPriority="47"/>
+    <w:lsdException w:name="Grid Table 3 Accent 5" w:uiPriority="48"/>
+    <w:lsdException w:name="Grid Table 4 Accent 5" w:uiPriority="49"/>
+    <w:lsdException w:name="Grid Table 5 Dark Accent 5" w:uiPriority="50"/>
+    <w:lsdException w:name="Grid Table 6 Colorful Accent 5" w:uiPriority="51"/>
+    <w:lsdException w:name="Grid Table 7 Colorful Accent 5" w:uiPriority="52"/>
+    <w:lsdException w:name="Grid Table 1 Light Accent 6" w:uiPriority="46"/>
+    <w:lsdException w:name="Grid Table 2 Accent 6" w:uiPriority="47"/>
+    <w:lsdException w:name="Grid Table 3 Accent 6" w:uiPriority="48"/>
+    <w:lsdException w:name="Grid Table 4 Accent 6" w:uiPriority="49"/>
+    <w:lsdException w:name="Grid Table 5 Dark Accent 6" w:uiPriority="50"/>
+    <w:lsdException w:name="Grid Table 6 Colorful Accent 6" w:uiPriority="51"/>
+    <w:lsdException w:name="Grid Table 7 Colorful Accent 6" w:uiPriority="52"/>
+    <w:lsdException w:name="List Table 1 Light" w:uiPriority="46"/>
+    <w:lsdException w:name="List Table 2" w:uiPriority="47"/>
+    <w:lsdException w:name="List Table 3" w:uiPriority="48"/>
+    <w:lsdException w:name="List Table 4" w:uiPriority="49"/>
+    <w:lsdException w:name="List Table 5 Dark" w:uiPriority="50"/>
+    <w:lsdException w:name="List Table 6 Colorful" w:uiPriority="51"/>
+    <w:lsdException w:name="List Table 7 Colorful" w:uiPriority="52"/>
+    <w:lsdException w:name="List Table 1 Light Accent 1" w:uiPriority="46"/>
+    <w:lsdException w:name="List Table 2 Accent 1" w:uiPriority="47"/>
+    <w:lsdException w:name="List Table 3 Accent 1" w:uiPriority="48"/>
+    <w:lsdException w:name="List Table 4 Accent 1" w:uiPriority="49"/>
+    <w:lsdException w:name="List Table 5 Dark Accent 1" w:uiPriority="50"/>
+    <w:lsdException w:name="List Table 6 Colorful Accent 1" w:uiPriority="51"/>
+    <w:lsdException w:name="List Table 7 Colorful Accent 1" w:uiPriority="52"/>
+    <w:lsdException w:name="List Table 1 Light Accent 2" w:uiPriority="46"/>
+    <w:lsdException w:name="List Table 2 Accent 2" w:uiPriority="47"/>
+    <w:lsdException w:name="List Table 3 Accent 2" w:uiPriority="48"/>
+    <w:lsdException w:name="List Table 4 Accent 2" w:uiPriority="49"/>
+    <w:lsdException w:name="List Table 5 Dark Accent 2" w:uiPriority="50"/>
+    <w:lsdException w:name="List Table 6 Colorful Accent 2" w:uiPriority="51"/>
+    <w:lsdException w:name="List Table 7 Colorful Accent 2" w:uiPriority="52"/>
+    <w:lsdException w:name="List Table 1 Light Accent 3" w:uiPriority="46"/>
+    <w:lsdException w:name="List Table 2 Accent 3" w:uiPriority="47"/>
+    <w:lsdException w:name="List Table 3 Accent 3" w:uiPriority="48"/>
+    <w:lsdException w:name="List Table 4 Accent 3" w:uiPriority="49"/>
+    <w:lsdException w:name="List Table 5 Dark Accent 3" w:uiPriority="50"/>
+    <w:lsdException w:name="List Table 6 Colorful Accent 3" w:uiPriority="51"/>
+    <w:lsdException w:name="List Table 7 Colorful Accent 3" w:uiPriority="52"/>
+    <w:lsdException w:name="List Table 1 Light Accent 4" w:uiPriority="46"/>
+    <w:lsdException w:name="List Table 2 Accent 4" w:uiPriority="47"/>
+    <w:lsdException w:name="List Table 3 Accent 4" w:uiPriority="48"/>
+    <w:lsdException w:name="List Table 4 Accent 4" w:uiPriority="49"/>
+    <w:lsdException w:name="List Table 5 Dark Accent 4" w:uiPriority="50"/>
+    <w:lsdException w:name="List Table 6 Colorful Accent 4" w:uiPriority="51"/>
+    <w:lsdException w:name="List Table 7 Colorful Accent 4" w:uiPriority="52"/>
+    <w:lsdException w:name="List Table 1 Light Accent 5" w:uiPriority="46"/>
+    <w:lsdException w:name="List Table 2 Accent 5" w:uiPriority="47"/>
+    <w:lsdException w:name="List Table 3 Accent 5" w:uiPriority="48"/>
+    <w:lsdException w:name="List Table 4 Accent 5" w:uiPriority="49"/>
+    <w:lsdException w:name="List Table 5 Dark Accent 5" w:uiPriority="50"/>
+    <w:lsdException w:name="List Table 6 Colorful Accent 5" w:uiPriority="51"/>
+    <w:lsdException w:name="List Table 7 Colorful Accent 5" w:uiPriority="52"/>
+    <w:lsdException w:name="List Table 1 Light Accent 6" w:uiPriority="46"/>
+    <w:lsdException w:name="List Table 2 Accent 6" w:uiPriority="47"/>
+    <w:lsdException w:name="List Table 3 Accent 6" w:uiPriority="48"/>
+    <w:lsdException w:name="List Table 4 Accent 6" w:uiPriority="49"/>
+    <w:lsdException w:name="List Table 5 Dark Accent 6" w:uiPriority="50"/>
+    <w:lsdException w:name="List Table 6 Colorful Accent 6" w:uiPriority="51"/>
+    <w:lsdException w:name="List Table 7 Colorful Accent 6" w:uiPriority="52"/>
   </w:latentStyles>
-  <w:style w:type="paragraph" w:default="1" w:styleId="Normal">
+  <w:style w:type="paragraph" w:default="1" w:styleId="Normalny">
     <w:name w:val="Normal"/>
     <w:qFormat/>
   </w:style>
-  <w:style w:type="paragraph" w:styleId="Heading1">
+  <w:style w:type="paragraph" w:styleId="Nagwek1">
     <w:name w:val="heading 1"/>
-    <w:basedOn w:val="Normal"/>
-    <w:next w:val="Normal"/>
-    <w:link w:val="Heading1Char"/>
+    <w:basedOn w:val="Normalny"/>
+    <w:next w:val="Normalny"/>
+    <w:link w:val="Nagwek1Znak"/>
     <w:uiPriority w:val="9"/>
     <w:qFormat/>
     <w:rsid w:val="00E571D8"/>
@@ -6108,11 +6619,11 @@
       <w:szCs w:val="32"/>
     </w:rPr>
   </w:style>
-  <w:style w:type="paragraph" w:styleId="Heading2">
+  <w:style w:type="paragraph" w:styleId="Nagwek2">
     <w:name w:val="heading 2"/>
-    <w:basedOn w:val="Normal"/>
-    <w:next w:val="Normal"/>
-    <w:link w:val="Heading2Char"/>
+    <w:basedOn w:val="Normalny"/>
+    <w:next w:val="Normalny"/>
+    <w:link w:val="Nagwek2Znak"/>
     <w:uiPriority w:val="9"/>
     <w:semiHidden/>
     <w:unhideWhenUsed/>
@@ -6131,10 +6642,10 @@
       <w:szCs w:val="26"/>
     </w:rPr>
   </w:style>
-  <w:style w:type="paragraph" w:styleId="Heading3">
+  <w:style w:type="paragraph" w:styleId="Nagwek3">
     <w:name w:val="heading 3"/>
-    <w:basedOn w:val="Normal"/>
-    <w:link w:val="Heading3Char"/>
+    <w:basedOn w:val="Normalny"/>
+    <w:link w:val="Nagwek3Znak"/>
     <w:uiPriority w:val="9"/>
     <w:qFormat/>
     <w:rsid w:val="006C0357"/>
@@ -6151,11 +6662,11 @@
       <w:lang w:eastAsia="pl-PL"/>
     </w:rPr>
   </w:style>
-  <w:style w:type="paragraph" w:styleId="Heading4">
+  <w:style w:type="paragraph" w:styleId="Nagwek4">
     <w:name w:val="heading 4"/>
-    <w:basedOn w:val="Normal"/>
-    <w:next w:val="Normal"/>
-    <w:link w:val="Heading4Char"/>
+    <w:basedOn w:val="Normalny"/>
+    <w:next w:val="Normalny"/>
+    <w:link w:val="Nagwek4Znak"/>
     <w:uiPriority w:val="9"/>
     <w:semiHidden/>
     <w:unhideWhenUsed/>
@@ -6174,13 +6685,13 @@
       <w:color w:val="2E74B5" w:themeColor="accent1" w:themeShade="BF"/>
     </w:rPr>
   </w:style>
-  <w:style w:type="character" w:default="1" w:styleId="DefaultParagraphFont">
+  <w:style w:type="character" w:default="1" w:styleId="Domylnaczcionkaakapitu">
     <w:name w:val="Default Paragraph Font"/>
     <w:uiPriority w:val="1"/>
     <w:semiHidden/>
     <w:unhideWhenUsed/>
   </w:style>
-  <w:style w:type="table" w:default="1" w:styleId="TableNormal">
+  <w:style w:type="table" w:default="1" w:styleId="Standardowy">
     <w:name w:val="Normal Table"/>
     <w:uiPriority w:val="99"/>
     <w:semiHidden/>
@@ -6195,16 +6706,16 @@
       </w:tblCellMar>
     </w:tblPr>
   </w:style>
-  <w:style w:type="numbering" w:default="1" w:styleId="NoList">
+  <w:style w:type="numbering" w:default="1" w:styleId="Bezlisty">
     <w:name w:val="No List"/>
     <w:uiPriority w:val="99"/>
     <w:semiHidden/>
     <w:unhideWhenUsed/>
   </w:style>
-  <w:style w:type="character" w:customStyle="1" w:styleId="Heading1Char">
-    <w:name w:val="Heading 1 Char"/>
-    <w:basedOn w:val="DefaultParagraphFont"/>
-    <w:link w:val="Heading1"/>
+  <w:style w:type="character" w:customStyle="1" w:styleId="Nagwek1Znak">
+    <w:name w:val="Nagłówek 1 Znak"/>
+    <w:basedOn w:val="Domylnaczcionkaakapitu"/>
+    <w:link w:val="Nagwek1"/>
     <w:uiPriority w:val="9"/>
     <w:rsid w:val="00E571D8"/>
     <w:rPr>
@@ -6214,7 +6725,7 @@
       <w:szCs w:val="32"/>
     </w:rPr>
   </w:style>
-  <w:style w:type="paragraph" w:styleId="NoSpacing">
+  <w:style w:type="paragraph" w:styleId="Bezodstpw">
     <w:name w:val="No Spacing"/>
     <w:uiPriority w:val="1"/>
     <w:qFormat/>
@@ -6223,9 +6734,9 @@
       <w:spacing w:after="0" w:line="240" w:lineRule="auto"/>
     </w:pPr>
   </w:style>
-  <w:style w:type="character" w:styleId="Strong">
+  <w:style w:type="character" w:styleId="Pogrubienie">
     <w:name w:val="Strong"/>
-    <w:basedOn w:val="DefaultParagraphFont"/>
+    <w:basedOn w:val="Domylnaczcionkaakapitu"/>
     <w:uiPriority w:val="22"/>
     <w:qFormat/>
     <w:rsid w:val="00E571D8"/>
@@ -6234,10 +6745,10 @@
       <w:bCs/>
     </w:rPr>
   </w:style>
-  <w:style w:type="paragraph" w:styleId="TOCHeading">
+  <w:style w:type="paragraph" w:styleId="Nagwekspisutreci">
     <w:name w:val="TOC Heading"/>
-    <w:basedOn w:val="Heading1"/>
-    <w:next w:val="Normal"/>
+    <w:basedOn w:val="Nagwek1"/>
+    <w:next w:val="Normalny"/>
     <w:uiPriority w:val="39"/>
     <w:unhideWhenUsed/>
     <w:qFormat/>
@@ -6249,9 +6760,9 @@
       <w:lang w:eastAsia="pl-PL"/>
     </w:rPr>
   </w:style>
-  <w:style w:type="character" w:styleId="Hyperlink">
+  <w:style w:type="character" w:styleId="Hipercze">
     <w:name w:val="Hyperlink"/>
-    <w:basedOn w:val="DefaultParagraphFont"/>
+    <w:basedOn w:val="Domylnaczcionkaakapitu"/>
     <w:uiPriority w:val="99"/>
     <w:unhideWhenUsed/>
     <w:rsid w:val="00E571D8"/>
@@ -6260,10 +6771,10 @@
       <w:u w:val="single"/>
     </w:rPr>
   </w:style>
-  <w:style w:type="paragraph" w:styleId="TOC1">
+  <w:style w:type="paragraph" w:styleId="Spistreci1">
     <w:name w:val="toc 1"/>
-    <w:basedOn w:val="Normal"/>
-    <w:next w:val="Normal"/>
+    <w:basedOn w:val="Normalny"/>
+    <w:next w:val="Normalny"/>
     <w:autoRedefine/>
     <w:uiPriority w:val="39"/>
     <w:semiHidden/>
@@ -6279,10 +6790,10 @@
       <w:szCs w:val="24"/>
     </w:rPr>
   </w:style>
-  <w:style w:type="paragraph" w:styleId="TOC2">
+  <w:style w:type="paragraph" w:styleId="Spistreci2">
     <w:name w:val="toc 2"/>
-    <w:basedOn w:val="Normal"/>
-    <w:next w:val="Normal"/>
+    <w:basedOn w:val="Normalny"/>
+    <w:next w:val="Normalny"/>
     <w:autoRedefine/>
     <w:uiPriority w:val="39"/>
     <w:semiHidden/>
@@ -6297,9 +6808,9 @@
       <w:bCs/>
     </w:rPr>
   </w:style>
-  <w:style w:type="table" w:styleId="TableGrid">
+  <w:style w:type="table" w:styleId="Tabela-Siatka">
     <w:name w:val="Table Grid"/>
-    <w:basedOn w:val="TableNormal"/>
+    <w:basedOn w:val="Standardowy"/>
     <w:uiPriority w:val="39"/>
     <w:rsid w:val="003F784E"/>
     <w:pPr>
@@ -6316,10 +6827,10 @@
       </w:tblBorders>
     </w:tblPr>
   </w:style>
-  <w:style w:type="paragraph" w:styleId="BalloonText">
+  <w:style w:type="paragraph" w:styleId="Tekstdymka">
     <w:name w:val="Balloon Text"/>
-    <w:basedOn w:val="Normal"/>
-    <w:link w:val="BalloonTextChar"/>
+    <w:basedOn w:val="Normalny"/>
+    <w:link w:val="TekstdymkaZnak"/>
     <w:uiPriority w:val="99"/>
     <w:semiHidden/>
     <w:unhideWhenUsed/>
@@ -6333,10 +6844,10 @@
       <w:szCs w:val="16"/>
     </w:rPr>
   </w:style>
-  <w:style w:type="character" w:customStyle="1" w:styleId="BalloonTextChar">
-    <w:name w:val="Balloon Text Char"/>
-    <w:basedOn w:val="DefaultParagraphFont"/>
-    <w:link w:val="BalloonText"/>
+  <w:style w:type="character" w:customStyle="1" w:styleId="TekstdymkaZnak">
+    <w:name w:val="Tekst dymka Znak"/>
+    <w:basedOn w:val="Domylnaczcionkaakapitu"/>
+    <w:link w:val="Tekstdymka"/>
     <w:uiPriority w:val="99"/>
     <w:semiHidden/>
     <w:rsid w:val="002D634E"/>
@@ -6346,10 +6857,10 @@
       <w:szCs w:val="16"/>
     </w:rPr>
   </w:style>
-  <w:style w:type="character" w:customStyle="1" w:styleId="Heading3Char">
-    <w:name w:val="Heading 3 Char"/>
-    <w:basedOn w:val="DefaultParagraphFont"/>
-    <w:link w:val="Heading3"/>
+  <w:style w:type="character" w:customStyle="1" w:styleId="Nagwek3Znak">
+    <w:name w:val="Nagłówek 3 Znak"/>
+    <w:basedOn w:val="Domylnaczcionkaakapitu"/>
+    <w:link w:val="Nagwek3"/>
     <w:uiPriority w:val="9"/>
     <w:rsid w:val="006C0357"/>
     <w:rPr>
@@ -6363,23 +6874,23 @@
   </w:style>
   <w:style w:type="character" w:customStyle="1" w:styleId="apple-converted-space">
     <w:name w:val="apple-converted-space"/>
-    <w:basedOn w:val="DefaultParagraphFont"/>
+    <w:basedOn w:val="Domylnaczcionkaakapitu"/>
     <w:rsid w:val="00E00E32"/>
   </w:style>
   <w:style w:type="character" w:customStyle="1" w:styleId="hiddenspellerror">
     <w:name w:val="hiddenspellerror"/>
-    <w:basedOn w:val="DefaultParagraphFont"/>
+    <w:basedOn w:val="Domylnaczcionkaakapitu"/>
     <w:rsid w:val="00E00E32"/>
   </w:style>
   <w:style w:type="character" w:customStyle="1" w:styleId="hiddengrammarerror">
     <w:name w:val="hiddengrammarerror"/>
-    <w:basedOn w:val="DefaultParagraphFont"/>
+    <w:basedOn w:val="Domylnaczcionkaakapitu"/>
     <w:rsid w:val="00E00E32"/>
   </w:style>
-  <w:style w:type="paragraph" w:styleId="Caption">
+  <w:style w:type="paragraph" w:styleId="Legenda">
     <w:name w:val="caption"/>
-    <w:basedOn w:val="Normal"/>
-    <w:next w:val="Normal"/>
+    <w:basedOn w:val="Normalny"/>
+    <w:next w:val="Normalny"/>
     <w:uiPriority w:val="35"/>
     <w:unhideWhenUsed/>
     <w:qFormat/>
@@ -6395,10 +6906,10 @@
       <w:szCs w:val="18"/>
     </w:rPr>
   </w:style>
-  <w:style w:type="paragraph" w:styleId="TOC3">
+  <w:style w:type="paragraph" w:styleId="Spistreci3">
     <w:name w:val="toc 3"/>
-    <w:basedOn w:val="Normal"/>
-    <w:next w:val="Normal"/>
+    <w:basedOn w:val="Normalny"/>
+    <w:next w:val="Normalny"/>
     <w:autoRedefine/>
     <w:uiPriority w:val="39"/>
     <w:unhideWhenUsed/>
@@ -6408,10 +6919,10 @@
       <w:ind w:left="440"/>
     </w:pPr>
   </w:style>
-  <w:style w:type="paragraph" w:styleId="Header">
+  <w:style w:type="paragraph" w:styleId="Nagwek">
     <w:name w:val="header"/>
-    <w:basedOn w:val="Normal"/>
-    <w:link w:val="HeaderChar"/>
+    <w:basedOn w:val="Normalny"/>
+    <w:link w:val="NagwekZnak"/>
     <w:uiPriority w:val="99"/>
     <w:unhideWhenUsed/>
     <w:rsid w:val="006E3ACB"/>
@@ -6423,17 +6934,17 @@
       <w:spacing w:after="0" w:line="240" w:lineRule="auto"/>
     </w:pPr>
   </w:style>
-  <w:style w:type="character" w:customStyle="1" w:styleId="HeaderChar">
-    <w:name w:val="Header Char"/>
-    <w:basedOn w:val="DefaultParagraphFont"/>
-    <w:link w:val="Header"/>
+  <w:style w:type="character" w:customStyle="1" w:styleId="NagwekZnak">
+    <w:name w:val="Nagłówek Znak"/>
+    <w:basedOn w:val="Domylnaczcionkaakapitu"/>
+    <w:link w:val="Nagwek"/>
     <w:uiPriority w:val="99"/>
     <w:rsid w:val="006E3ACB"/>
   </w:style>
-  <w:style w:type="paragraph" w:styleId="Footer">
+  <w:style w:type="paragraph" w:styleId="Stopka">
     <w:name w:val="footer"/>
-    <w:basedOn w:val="Normal"/>
-    <w:link w:val="FooterChar"/>
+    <w:basedOn w:val="Normalny"/>
+    <w:link w:val="StopkaZnak"/>
     <w:uiPriority w:val="99"/>
     <w:unhideWhenUsed/>
     <w:rsid w:val="006E3ACB"/>
@@ -6445,16 +6956,16 @@
       <w:spacing w:after="0" w:line="240" w:lineRule="auto"/>
     </w:pPr>
   </w:style>
-  <w:style w:type="character" w:customStyle="1" w:styleId="FooterChar">
-    <w:name w:val="Footer Char"/>
-    <w:basedOn w:val="DefaultParagraphFont"/>
-    <w:link w:val="Footer"/>
+  <w:style w:type="character" w:customStyle="1" w:styleId="StopkaZnak">
+    <w:name w:val="Stopka Znak"/>
+    <w:basedOn w:val="Domylnaczcionkaakapitu"/>
+    <w:link w:val="Stopka"/>
     <w:uiPriority w:val="99"/>
     <w:rsid w:val="006E3ACB"/>
   </w:style>
-  <w:style w:type="paragraph" w:styleId="ListParagraph">
+  <w:style w:type="paragraph" w:styleId="Akapitzlist">
     <w:name w:val="List Paragraph"/>
-    <w:basedOn w:val="Normal"/>
+    <w:basedOn w:val="Normalny"/>
     <w:uiPriority w:val="34"/>
     <w:qFormat/>
     <w:rsid w:val="006E3ACB"/>
@@ -6463,10 +6974,10 @@
       <w:contextualSpacing/>
     </w:pPr>
   </w:style>
-  <w:style w:type="character" w:customStyle="1" w:styleId="Heading4Char">
-    <w:name w:val="Heading 4 Char"/>
-    <w:basedOn w:val="DefaultParagraphFont"/>
-    <w:link w:val="Heading4"/>
+  <w:style w:type="character" w:customStyle="1" w:styleId="Nagwek4Znak">
+    <w:name w:val="Nagłówek 4 Znak"/>
+    <w:basedOn w:val="Domylnaczcionkaakapitu"/>
+    <w:link w:val="Nagwek4"/>
     <w:uiPriority w:val="9"/>
     <w:semiHidden/>
     <w:rsid w:val="002B6A63"/>
@@ -6477,10 +6988,10 @@
       <w:color w:val="2E74B5" w:themeColor="accent1" w:themeShade="BF"/>
     </w:rPr>
   </w:style>
-  <w:style w:type="character" w:customStyle="1" w:styleId="Heading2Char">
-    <w:name w:val="Heading 2 Char"/>
-    <w:basedOn w:val="DefaultParagraphFont"/>
-    <w:link w:val="Heading2"/>
+  <w:style w:type="character" w:customStyle="1" w:styleId="Nagwek2Znak">
+    <w:name w:val="Nagłówek 2 Znak"/>
+    <w:basedOn w:val="Domylnaczcionkaakapitu"/>
+    <w:link w:val="Nagwek2"/>
     <w:uiPriority w:val="9"/>
     <w:semiHidden/>
     <w:rsid w:val="00E74241"/>
@@ -6491,10 +7002,10 @@
       <w:szCs w:val="26"/>
     </w:rPr>
   </w:style>
-  <w:style w:type="paragraph" w:styleId="EndnoteText">
+  <w:style w:type="paragraph" w:styleId="Tekstprzypisukocowego">
     <w:name w:val="endnote text"/>
-    <w:basedOn w:val="Normal"/>
-    <w:link w:val="EndnoteTextChar"/>
+    <w:basedOn w:val="Normalny"/>
+    <w:link w:val="TekstprzypisukocowegoZnak"/>
     <w:uiPriority w:val="99"/>
     <w:unhideWhenUsed/>
     <w:rsid w:val="00E74241"/>
@@ -6506,10 +7017,10 @@
       <w:szCs w:val="24"/>
     </w:rPr>
   </w:style>
-  <w:style w:type="character" w:customStyle="1" w:styleId="EndnoteTextChar">
-    <w:name w:val="Endnote Text Char"/>
-    <w:basedOn w:val="DefaultParagraphFont"/>
-    <w:link w:val="EndnoteText"/>
+  <w:style w:type="character" w:customStyle="1" w:styleId="TekstprzypisukocowegoZnak">
+    <w:name w:val="Tekst przypisu końcowego Znak"/>
+    <w:basedOn w:val="Domylnaczcionkaakapitu"/>
+    <w:link w:val="Tekstprzypisukocowego"/>
     <w:uiPriority w:val="99"/>
     <w:rsid w:val="00E74241"/>
     <w:rPr>
@@ -6517,9 +7028,9 @@
       <w:szCs w:val="24"/>
     </w:rPr>
   </w:style>
-  <w:style w:type="character" w:styleId="EndnoteReference">
+  <w:style w:type="character" w:styleId="Odwoanieprzypisukocowego">
     <w:name w:val="endnote reference"/>
-    <w:basedOn w:val="DefaultParagraphFont"/>
+    <w:basedOn w:val="Domylnaczcionkaakapitu"/>
     <w:uiPriority w:val="99"/>
     <w:unhideWhenUsed/>
     <w:rsid w:val="00E74241"/>
@@ -6527,10 +7038,10 @@
       <w:vertAlign w:val="superscript"/>
     </w:rPr>
   </w:style>
-  <w:style w:type="paragraph" w:styleId="TOC4">
+  <w:style w:type="paragraph" w:styleId="Spistreci4">
     <w:name w:val="toc 4"/>
-    <w:basedOn w:val="Normal"/>
-    <w:next w:val="Normal"/>
+    <w:basedOn w:val="Normalny"/>
+    <w:next w:val="Normalny"/>
     <w:autoRedefine/>
     <w:uiPriority w:val="39"/>
     <w:semiHidden/>
@@ -6545,10 +7056,10 @@
       <w:szCs w:val="20"/>
     </w:rPr>
   </w:style>
-  <w:style w:type="paragraph" w:styleId="TOC5">
+  <w:style w:type="paragraph" w:styleId="Spistreci5">
     <w:name w:val="toc 5"/>
-    <w:basedOn w:val="Normal"/>
-    <w:next w:val="Normal"/>
+    <w:basedOn w:val="Normalny"/>
+    <w:next w:val="Normalny"/>
     <w:autoRedefine/>
     <w:uiPriority w:val="39"/>
     <w:semiHidden/>
@@ -6563,10 +7074,10 @@
       <w:szCs w:val="20"/>
     </w:rPr>
   </w:style>
-  <w:style w:type="paragraph" w:styleId="TOC6">
+  <w:style w:type="paragraph" w:styleId="Spistreci6">
     <w:name w:val="toc 6"/>
-    <w:basedOn w:val="Normal"/>
-    <w:next w:val="Normal"/>
+    <w:basedOn w:val="Normalny"/>
+    <w:next w:val="Normalny"/>
     <w:autoRedefine/>
     <w:uiPriority w:val="39"/>
     <w:semiHidden/>
@@ -6581,10 +7092,10 @@
       <w:szCs w:val="20"/>
     </w:rPr>
   </w:style>
-  <w:style w:type="paragraph" w:styleId="TOC7">
+  <w:style w:type="paragraph" w:styleId="Spistreci7">
     <w:name w:val="toc 7"/>
-    <w:basedOn w:val="Normal"/>
-    <w:next w:val="Normal"/>
+    <w:basedOn w:val="Normalny"/>
+    <w:next w:val="Normalny"/>
     <w:autoRedefine/>
     <w:uiPriority w:val="39"/>
     <w:semiHidden/>
@@ -6599,10 +7110,10 @@
       <w:szCs w:val="20"/>
     </w:rPr>
   </w:style>
-  <w:style w:type="paragraph" w:styleId="TOC8">
+  <w:style w:type="paragraph" w:styleId="Spistreci8">
     <w:name w:val="toc 8"/>
-    <w:basedOn w:val="Normal"/>
-    <w:next w:val="Normal"/>
+    <w:basedOn w:val="Normalny"/>
+    <w:next w:val="Normalny"/>
     <w:autoRedefine/>
     <w:uiPriority w:val="39"/>
     <w:semiHidden/>
@@ -6617,10 +7128,10 @@
       <w:szCs w:val="20"/>
     </w:rPr>
   </w:style>
-  <w:style w:type="paragraph" w:styleId="TOC9">
+  <w:style w:type="paragraph" w:styleId="Spistreci9">
     <w:name w:val="toc 9"/>
-    <w:basedOn w:val="Normal"/>
-    <w:next w:val="Normal"/>
+    <w:basedOn w:val="Normalny"/>
+    <w:next w:val="Normalny"/>
     <w:autoRedefine/>
     <w:uiPriority w:val="39"/>
     <w:semiHidden/>
@@ -6635,10 +7146,10 @@
       <w:szCs w:val="20"/>
     </w:rPr>
   </w:style>
-  <w:style w:type="paragraph" w:styleId="FootnoteText">
+  <w:style w:type="paragraph" w:styleId="Tekstprzypisudolnego">
     <w:name w:val="footnote text"/>
-    <w:basedOn w:val="Normal"/>
-    <w:link w:val="FootnoteTextChar"/>
+    <w:basedOn w:val="Normalny"/>
+    <w:link w:val="TekstprzypisudolnegoZnak"/>
     <w:uiPriority w:val="99"/>
     <w:unhideWhenUsed/>
     <w:rsid w:val="00792D88"/>
@@ -6650,10 +7161,10 @@
       <w:szCs w:val="24"/>
     </w:rPr>
   </w:style>
-  <w:style w:type="character" w:customStyle="1" w:styleId="FootnoteTextChar">
-    <w:name w:val="Footnote Text Char"/>
-    <w:basedOn w:val="DefaultParagraphFont"/>
-    <w:link w:val="FootnoteText"/>
+  <w:style w:type="character" w:customStyle="1" w:styleId="TekstprzypisudolnegoZnak">
+    <w:name w:val="Tekst przypisu dolnego Znak"/>
+    <w:basedOn w:val="Domylnaczcionkaakapitu"/>
+    <w:link w:val="Tekstprzypisudolnego"/>
     <w:uiPriority w:val="99"/>
     <w:rsid w:val="00792D88"/>
     <w:rPr>
@@ -6661,756 +7172,9 @@
       <w:szCs w:val="24"/>
     </w:rPr>
   </w:style>
-  <w:style w:type="character" w:styleId="FootnoteReference">
+  <w:style w:type="character" w:styleId="Odwoanieprzypisudolnego">
     <w:name w:val="footnote reference"/>
-    <w:basedOn w:val="DefaultParagraphFont"/>
-    <w:uiPriority w:val="99"/>
-    <w:unhideWhenUsed/>
-    <w:rsid w:val="00792D88"/>
-    <w:rPr>
-      <w:vertAlign w:val="superscript"/>
-    </w:rPr>
-  </w:style>
-</w:styles>
-</file>
-
-<file path=word/stylesWithEffects.xml><?xml version="1.0" encoding="utf-8"?>
-<w:styles xmlns:wpc="http://schemas.microsoft.com/office/word/2010/wordprocessingCanvas" xmlns:mc="http://schemas.openxmlformats.org/markup-compatibility/2006" xmlns:o="urn:schemas-microsoft-com:office:office" xmlns:r="http://schemas.openxmlformats.org/officeDocument/2006/relationships" xmlns:m="http://schemas.openxmlformats.org/officeDocument/2006/math" xmlns:v="urn:schemas-microsoft-com:vml" xmlns:wp14="http://schemas.microsoft.com/office/word/2010/wordprocessingDrawing" xmlns:wp="http://schemas.openxmlformats.org/drawingml/2006/wordprocessingDrawing" xmlns:w10="urn:schemas-microsoft-com:office:word" xmlns:w="http://schemas.openxmlformats.org/wordprocessingml/2006/main" xmlns:w14="http://schemas.microsoft.com/office/word/2010/wordml" xmlns:wpg="http://schemas.microsoft.com/office/word/2010/wordprocessingGroup" xmlns:wpi="http://schemas.microsoft.com/office/word/2010/wordprocessingInk" xmlns:wne="http://schemas.microsoft.com/office/word/2006/wordml" xmlns:wps="http://schemas.microsoft.com/office/word/2010/wordprocessingShape" mc:Ignorable="w14 wp14">
-  <w:docDefaults>
-    <w:rPrDefault>
-      <w:rPr>
-        <w:rFonts w:asciiTheme="minorHAnsi" w:eastAsiaTheme="minorHAnsi" w:hAnsiTheme="minorHAnsi" w:cstheme="minorBidi"/>
-        <w:sz w:val="22"/>
-        <w:szCs w:val="22"/>
-        <w:lang w:val="pl-PL" w:eastAsia="en-US" w:bidi="ar-SA"/>
-      </w:rPr>
-    </w:rPrDefault>
-    <w:pPrDefault>
-      <w:pPr>
-        <w:spacing w:after="160" w:line="259" w:lineRule="auto"/>
-      </w:pPr>
-    </w:pPrDefault>
-  </w:docDefaults>
-  <w:latentStyles w:defLockedState="0" w:defUIPriority="99" w:defSemiHidden="1" w:defUnhideWhenUsed="1" w:defQFormat="0" w:count="267">
-    <w:lsdException w:name="Normal" w:semiHidden="0" w:uiPriority="0" w:unhideWhenUsed="0" w:qFormat="1"/>
-    <w:lsdException w:name="heading 1" w:semiHidden="0" w:uiPriority="9" w:unhideWhenUsed="0" w:qFormat="1"/>
-    <w:lsdException w:name="heading 2" w:uiPriority="9" w:qFormat="1"/>
-    <w:lsdException w:name="heading 3" w:uiPriority="9" w:qFormat="1"/>
-    <w:lsdException w:name="heading 4" w:uiPriority="9" w:qFormat="1"/>
-    <w:lsdException w:name="heading 5" w:uiPriority="9" w:qFormat="1"/>
-    <w:lsdException w:name="heading 6" w:uiPriority="9" w:qFormat="1"/>
-    <w:lsdException w:name="heading 7" w:uiPriority="9" w:qFormat="1"/>
-    <w:lsdException w:name="heading 8" w:uiPriority="9" w:qFormat="1"/>
-    <w:lsdException w:name="heading 9" w:uiPriority="9" w:qFormat="1"/>
-    <w:lsdException w:name="toc 1" w:uiPriority="39"/>
-    <w:lsdException w:name="toc 2" w:uiPriority="39"/>
-    <w:lsdException w:name="toc 3" w:uiPriority="39"/>
-    <w:lsdException w:name="toc 4" w:uiPriority="39"/>
-    <w:lsdException w:name="toc 5" w:uiPriority="39"/>
-    <w:lsdException w:name="toc 6" w:uiPriority="39"/>
-    <w:lsdException w:name="toc 7" w:uiPriority="39"/>
-    <w:lsdException w:name="toc 8" w:uiPriority="39"/>
-    <w:lsdException w:name="toc 9" w:uiPriority="39"/>
-    <w:lsdException w:name="caption" w:uiPriority="35" w:qFormat="1"/>
-    <w:lsdException w:name="Title" w:semiHidden="0" w:uiPriority="10" w:unhideWhenUsed="0" w:qFormat="1"/>
-    <w:lsdException w:name="Default Paragraph Font" w:uiPriority="1"/>
-    <w:lsdException w:name="Subtitle" w:semiHidden="0" w:uiPriority="11" w:unhideWhenUsed="0" w:qFormat="1"/>
-    <w:lsdException w:name="Strong" w:semiHidden="0" w:uiPriority="22" w:unhideWhenUsed="0" w:qFormat="1"/>
-    <w:lsdException w:name="Emphasis" w:semiHidden="0" w:uiPriority="20" w:unhideWhenUsed="0" w:qFormat="1"/>
-    <w:lsdException w:name="Table Grid" w:semiHidden="0" w:uiPriority="39" w:unhideWhenUsed="0"/>
-    <w:lsdException w:name="Placeholder Text" w:unhideWhenUsed="0"/>
-    <w:lsdException w:name="No Spacing" w:semiHidden="0" w:uiPriority="1" w:unhideWhenUsed="0" w:qFormat="1"/>
-    <w:lsdException w:name="Light Shading" w:semiHidden="0" w:uiPriority="60" w:unhideWhenUsed="0"/>
-    <w:lsdException w:name="Light List" w:semiHidden="0" w:uiPriority="61" w:unhideWhenUsed="0"/>
-    <w:lsdException w:name="Light Grid" w:semiHidden="0" w:uiPriority="62" w:unhideWhenUsed="0"/>
-    <w:lsdException w:name="Medium Shading 1" w:semiHidden="0" w:uiPriority="63" w:unhideWhenUsed="0"/>
-    <w:lsdException w:name="Medium Shading 2" w:semiHidden="0" w:uiPriority="64" w:unhideWhenUsed="0"/>
-    <w:lsdException w:name="Medium List 1" w:semiHidden="0" w:uiPriority="65" w:unhideWhenUsed="0"/>
-    <w:lsdException w:name="Medium List 2" w:semiHidden="0" w:uiPriority="66" w:unhideWhenUsed="0"/>
-    <w:lsdException w:name="Medium Grid 1" w:semiHidden="0" w:uiPriority="67" w:unhideWhenUsed="0"/>
-    <w:lsdException w:name="Medium Grid 2" w:semiHidden="0" w:uiPriority="68" w:unhideWhenUsed="0"/>
-    <w:lsdException w:name="Medium Grid 3" w:semiHidden="0" w:uiPriority="69" w:unhideWhenUsed="0"/>
-    <w:lsdException w:name="Dark List" w:semiHidden="0" w:uiPriority="70" w:unhideWhenUsed="0"/>
-    <w:lsdException w:name="Colorful Shading" w:semiHidden="0" w:uiPriority="71" w:unhideWhenUsed="0"/>
-    <w:lsdException w:name="Colorful List" w:semiHidden="0" w:uiPriority="72" w:unhideWhenUsed="0"/>
-    <w:lsdException w:name="Colorful Grid" w:semiHidden="0" w:uiPriority="73" w:unhideWhenUsed="0"/>
-    <w:lsdException w:name="Light Shading Accent 1" w:semiHidden="0" w:uiPriority="60" w:unhideWhenUsed="0"/>
-    <w:lsdException w:name="Light List Accent 1" w:semiHidden="0" w:uiPriority="61" w:unhideWhenUsed="0"/>
-    <w:lsdException w:name="Light Grid Accent 1" w:semiHidden="0" w:uiPriority="62" w:unhideWhenUsed="0"/>
-    <w:lsdException w:name="Medium Shading 1 Accent 1" w:semiHidden="0" w:uiPriority="63" w:unhideWhenUsed="0"/>
-    <w:lsdException w:name="Medium Shading 2 Accent 1" w:semiHidden="0" w:uiPriority="64" w:unhideWhenUsed="0"/>
-    <w:lsdException w:name="Medium List 1 Accent 1" w:semiHidden="0" w:uiPriority="65" w:unhideWhenUsed="0"/>
-    <w:lsdException w:name="Revision" w:unhideWhenUsed="0"/>
-    <w:lsdException w:name="List Paragraph" w:semiHidden="0" w:uiPriority="34" w:unhideWhenUsed="0" w:qFormat="1"/>
-    <w:lsdException w:name="Quote" w:semiHidden="0" w:uiPriority="29" w:unhideWhenUsed="0" w:qFormat="1"/>
-    <w:lsdException w:name="Intense Quote" w:semiHidden="0" w:uiPriority="30" w:unhideWhenUsed="0" w:qFormat="1"/>
-    <w:lsdException w:name="Medium List 2 Accent 1" w:semiHidden="0" w:uiPriority="66" w:unhideWhenUsed="0"/>
-    <w:lsdException w:name="Medium Grid 1 Accent 1" w:semiHidden="0" w:uiPriority="67" w:unhideWhenUsed="0"/>
-    <w:lsdException w:name="Medium Grid 2 Accent 1" w:semiHidden="0" w:uiPriority="68" w:unhideWhenUsed="0"/>
-    <w:lsdException w:name="Medium Grid 3 Accent 1" w:semiHidden="0" w:uiPriority="69" w:unhideWhenUsed="0"/>
-    <w:lsdException w:name="Dark List Accent 1" w:semiHidden="0" w:uiPriority="70" w:unhideWhenUsed="0"/>
-    <w:lsdException w:name="Colorful Shading Accent 1" w:semiHidden="0" w:uiPriority="71" w:unhideWhenUsed="0"/>
-    <w:lsdException w:name="Colorful List Accent 1" w:semiHidden="0" w:uiPriority="72" w:unhideWhenUsed="0"/>
-    <w:lsdException w:name="Colorful Grid Accent 1" w:semiHidden="0" w:uiPriority="73" w:unhideWhenUsed="0"/>
-    <w:lsdException w:name="Light Shading Accent 2" w:semiHidden="0" w:uiPriority="60" w:unhideWhenUsed="0"/>
-    <w:lsdException w:name="Light List Accent 2" w:semiHidden="0" w:uiPriority="61" w:unhideWhenUsed="0"/>
-    <w:lsdException w:name="Light Grid Accent 2" w:semiHidden="0" w:uiPriority="62" w:unhideWhenUsed="0"/>
-    <w:lsdException w:name="Medium Shading 1 Accent 2" w:semiHidden="0" w:uiPriority="63" w:unhideWhenUsed="0"/>
-    <w:lsdException w:name="Medium Shading 2 Accent 2" w:semiHidden="0" w:uiPriority="64" w:unhideWhenUsed="0"/>
-    <w:lsdException w:name="Medium List 1 Accent 2" w:semiHidden="0" w:uiPriority="65" w:unhideWhenUsed="0"/>
-    <w:lsdException w:name="Medium List 2 Accent 2" w:semiHidden="0" w:uiPriority="66" w:unhideWhenUsed="0"/>
-    <w:lsdException w:name="Medium Grid 1 Accent 2" w:semiHidden="0" w:uiPriority="67" w:unhideWhenUsed="0"/>
-    <w:lsdException w:name="Medium Grid 2 Accent 2" w:semiHidden="0" w:uiPriority="68" w:unhideWhenUsed="0"/>
-    <w:lsdException w:name="Medium Grid 3 Accent 2" w:semiHidden="0" w:uiPriority="69" w:unhideWhenUsed="0"/>
-    <w:lsdException w:name="Dark List Accent 2" w:semiHidden="0" w:uiPriority="70" w:unhideWhenUsed="0"/>
-    <w:lsdException w:name="Colorful Shading Accent 2" w:semiHidden="0" w:uiPriority="71" w:unhideWhenUsed="0"/>
-    <w:lsdException w:name="Colorful List Accent 2" w:semiHidden="0" w:uiPriority="72" w:unhideWhenUsed="0"/>
-    <w:lsdException w:name="Colorful Grid Accent 2" w:semiHidden="0" w:uiPriority="73" w:unhideWhenUsed="0"/>
-    <w:lsdException w:name="Light Shading Accent 3" w:semiHidden="0" w:uiPriority="60" w:unhideWhenUsed="0"/>
-    <w:lsdException w:name="Light List Accent 3" w:semiHidden="0" w:uiPriority="61" w:unhideWhenUsed="0"/>
-    <w:lsdException w:name="Light Grid Accent 3" w:semiHidden="0" w:uiPriority="62" w:unhideWhenUsed="0"/>
-    <w:lsdException w:name="Medium Shading 1 Accent 3" w:semiHidden="0" w:uiPriority="63" w:unhideWhenUsed="0"/>
-    <w:lsdException w:name="Medium Shading 2 Accent 3" w:semiHidden="0" w:uiPriority="64" w:unhideWhenUsed="0"/>
-    <w:lsdException w:name="Medium List 1 Accent 3" w:semiHidden="0" w:uiPriority="65" w:unhideWhenUsed="0"/>
-    <w:lsdException w:name="Medium List 2 Accent 3" w:semiHidden="0" w:uiPriority="66" w:unhideWhenUsed="0"/>
-    <w:lsdException w:name="Medium Grid 1 Accent 3" w:semiHidden="0" w:uiPriority="67" w:unhideWhenUsed="0"/>
-    <w:lsdException w:name="Medium Grid 2 Accent 3" w:semiHidden="0" w:uiPriority="68" w:unhideWhenUsed="0"/>
-    <w:lsdException w:name="Medium Grid 3 Accent 3" w:semiHidden="0" w:uiPriority="69" w:unhideWhenUsed="0"/>
-    <w:lsdException w:name="Dark List Accent 3" w:semiHidden="0" w:uiPriority="70" w:unhideWhenUsed="0"/>
-    <w:lsdException w:name="Colorful Shading Accent 3" w:semiHidden="0" w:uiPriority="71" w:unhideWhenUsed="0"/>
-    <w:lsdException w:name="Colorful List Accent 3" w:semiHidden="0" w:uiPriority="72" w:unhideWhenUsed="0"/>
-    <w:lsdException w:name="Colorful Grid Accent 3" w:semiHidden="0" w:uiPriority="73" w:unhideWhenUsed="0"/>
-    <w:lsdException w:name="Light Shading Accent 4" w:semiHidden="0" w:uiPriority="60" w:unhideWhenUsed="0"/>
-    <w:lsdException w:name="Light List Accent 4" w:semiHidden="0" w:uiPriority="61" w:unhideWhenUsed="0"/>
-    <w:lsdException w:name="Light Grid Accent 4" w:semiHidden="0" w:uiPriority="62" w:unhideWhenUsed="0"/>
-    <w:lsdException w:name="Medium Shading 1 Accent 4" w:semiHidden="0" w:uiPriority="63" w:unhideWhenUsed="0"/>
-    <w:lsdException w:name="Medium Shading 2 Accent 4" w:semiHidden="0" w:uiPriority="64" w:unhideWhenUsed="0"/>
-    <w:lsdException w:name="Medium List 1 Accent 4" w:semiHidden="0" w:uiPriority="65" w:unhideWhenUsed="0"/>
-    <w:lsdException w:name="Medium List 2 Accent 4" w:semiHidden="0" w:uiPriority="66" w:unhideWhenUsed="0"/>
-    <w:lsdException w:name="Medium Grid 1 Accent 4" w:semiHidden="0" w:uiPriority="67" w:unhideWhenUsed="0"/>
-    <w:lsdException w:name="Medium Grid 2 Accent 4" w:semiHidden="0" w:uiPriority="68" w:unhideWhenUsed="0"/>
-    <w:lsdException w:name="Medium Grid 3 Accent 4" w:semiHidden="0" w:uiPriority="69" w:unhideWhenUsed="0"/>
-    <w:lsdException w:name="Dark List Accent 4" w:semiHidden="0" w:uiPriority="70" w:unhideWhenUsed="0"/>
-    <w:lsdException w:name="Colorful Shading Accent 4" w:semiHidden="0" w:uiPriority="71" w:unhideWhenUsed="0"/>
-    <w:lsdException w:name="Colorful List Accent 4" w:semiHidden="0" w:uiPriority="72" w:unhideWhenUsed="0"/>
-    <w:lsdException w:name="Colorful Grid Accent 4" w:semiHidden="0" w:uiPriority="73" w:unhideWhenUsed="0"/>
-    <w:lsdException w:name="Light Shading Accent 5" w:semiHidden="0" w:uiPriority="60" w:unhideWhenUsed="0"/>
-    <w:lsdException w:name="Light List Accent 5" w:semiHidden="0" w:uiPriority="61" w:unhideWhenUsed="0"/>
-    <w:lsdException w:name="Light Grid Accent 5" w:semiHidden="0" w:uiPriority="62" w:unhideWhenUsed="0"/>
-    <w:lsdException w:name="Medium Shading 1 Accent 5" w:semiHidden="0" w:uiPriority="63" w:unhideWhenUsed="0"/>
-    <w:lsdException w:name="Medium Shading 2 Accent 5" w:semiHidden="0" w:uiPriority="64" w:unhideWhenUsed="0"/>
-    <w:lsdException w:name="Medium List 1 Accent 5" w:semiHidden="0" w:uiPriority="65" w:unhideWhenUsed="0"/>
-    <w:lsdException w:name="Medium List 2 Accent 5" w:semiHidden="0" w:uiPriority="66" w:unhideWhenUsed="0"/>
-    <w:lsdException w:name="Medium Grid 1 Accent 5" w:semiHidden="0" w:uiPriority="67" w:unhideWhenUsed="0"/>
-    <w:lsdException w:name="Medium Grid 2 Accent 5" w:semiHidden="0" w:uiPriority="68" w:unhideWhenUsed="0"/>
-    <w:lsdException w:name="Medium Grid 3 Accent 5" w:semiHidden="0" w:uiPriority="69" w:unhideWhenUsed="0"/>
-    <w:lsdException w:name="Dark List Accent 5" w:semiHidden="0" w:uiPriority="70" w:unhideWhenUsed="0"/>
-    <w:lsdException w:name="Colorful Shading Accent 5" w:semiHidden="0" w:uiPriority="71" w:unhideWhenUsed="0"/>
-    <w:lsdException w:name="Colorful List Accent 5" w:semiHidden="0" w:uiPriority="72" w:unhideWhenUsed="0"/>
-    <w:lsdException w:name="Colorful Grid Accent 5" w:semiHidden="0" w:uiPriority="73" w:unhideWhenUsed="0"/>
-    <w:lsdException w:name="Light Shading Accent 6" w:semiHidden="0" w:uiPriority="60" w:unhideWhenUsed="0"/>
-    <w:lsdException w:name="Light List Accent 6" w:semiHidden="0" w:uiPriority="61" w:unhideWhenUsed="0"/>
-    <w:lsdException w:name="Light Grid Accent 6" w:semiHidden="0" w:uiPriority="62" w:unhideWhenUsed="0"/>
-    <w:lsdException w:name="Medium Shading 1 Accent 6" w:semiHidden="0" w:uiPriority="63" w:unhideWhenUsed="0"/>
-    <w:lsdException w:name="Medium Shading 2 Accent 6" w:semiHidden="0" w:uiPriority="64" w:unhideWhenUsed="0"/>
-    <w:lsdException w:name="Medium List 1 Accent 6" w:semiHidden="0" w:uiPriority="65" w:unhideWhenUsed="0"/>
-    <w:lsdException w:name="Medium List 2 Accent 6" w:semiHidden="0" w:uiPriority="66" w:unhideWhenUsed="0"/>
-    <w:lsdException w:name="Medium Grid 1 Accent 6" w:semiHidden="0" w:uiPriority="67" w:unhideWhenUsed="0"/>
-    <w:lsdException w:name="Medium Grid 2 Accent 6" w:semiHidden="0" w:uiPriority="68" w:unhideWhenUsed="0"/>
-    <w:lsdException w:name="Medium Grid 3 Accent 6" w:semiHidden="0" w:uiPriority="69" w:unhideWhenUsed="0"/>
-    <w:lsdException w:name="Dark List Accent 6" w:semiHidden="0" w:uiPriority="70" w:unhideWhenUsed="0"/>
-    <w:lsdException w:name="Colorful Shading Accent 6" w:semiHidden="0" w:uiPriority="71" w:unhideWhenUsed="0"/>
-    <w:lsdException w:name="Colorful List Accent 6" w:semiHidden="0" w:uiPriority="72" w:unhideWhenUsed="0"/>
-    <w:lsdException w:name="Colorful Grid Accent 6" w:semiHidden="0" w:uiPriority="73" w:unhideWhenUsed="0"/>
-    <w:lsdException w:name="Subtle Emphasis" w:semiHidden="0" w:uiPriority="19" w:unhideWhenUsed="0" w:qFormat="1"/>
-    <w:lsdException w:name="Intense Emphasis" w:semiHidden="0" w:uiPriority="21" w:unhideWhenUsed="0" w:qFormat="1"/>
-    <w:lsdException w:name="Subtle Reference" w:semiHidden="0" w:uiPriority="31" w:unhideWhenUsed="0" w:qFormat="1"/>
-    <w:lsdException w:name="Intense Reference" w:semiHidden="0" w:uiPriority="32" w:unhideWhenUsed="0" w:qFormat="1"/>
-    <w:lsdException w:name="Book Title" w:semiHidden="0" w:uiPriority="33" w:unhideWhenUsed="0" w:qFormat="1"/>
-    <w:lsdException w:name="Bibliography" w:uiPriority="37"/>
-    <w:lsdException w:name="TOC Heading" w:uiPriority="39" w:qFormat="1"/>
-  </w:latentStyles>
-  <w:style w:type="paragraph" w:default="1" w:styleId="Normal">
-    <w:name w:val="Normal"/>
-    <w:qFormat/>
-  </w:style>
-  <w:style w:type="paragraph" w:styleId="Heading1">
-    <w:name w:val="heading 1"/>
-    <w:basedOn w:val="Normal"/>
-    <w:next w:val="Normal"/>
-    <w:link w:val="Heading1Char"/>
-    <w:uiPriority w:val="9"/>
-    <w:qFormat/>
-    <w:rsid w:val="00E571D8"/>
-    <w:pPr>
-      <w:keepNext/>
-      <w:keepLines/>
-      <w:spacing w:before="240" w:after="0"/>
-      <w:outlineLvl w:val="0"/>
-    </w:pPr>
-    <w:rPr>
-      <w:rFonts w:asciiTheme="majorHAnsi" w:eastAsiaTheme="majorEastAsia" w:hAnsiTheme="majorHAnsi" w:cstheme="majorBidi"/>
-      <w:color w:val="2E74B5" w:themeColor="accent1" w:themeShade="BF"/>
-      <w:sz w:val="32"/>
-      <w:szCs w:val="32"/>
-    </w:rPr>
-  </w:style>
-  <w:style w:type="paragraph" w:styleId="Heading2">
-    <w:name w:val="heading 2"/>
-    <w:basedOn w:val="Normal"/>
-    <w:next w:val="Normal"/>
-    <w:link w:val="Heading2Char"/>
-    <w:uiPriority w:val="9"/>
-    <w:semiHidden/>
-    <w:unhideWhenUsed/>
-    <w:qFormat/>
-    <w:rsid w:val="00E74241"/>
-    <w:pPr>
-      <w:keepNext/>
-      <w:keepLines/>
-      <w:spacing w:before="40" w:after="0"/>
-      <w:outlineLvl w:val="1"/>
-    </w:pPr>
-    <w:rPr>
-      <w:rFonts w:asciiTheme="majorHAnsi" w:eastAsiaTheme="majorEastAsia" w:hAnsiTheme="majorHAnsi" w:cstheme="majorBidi"/>
-      <w:color w:val="2E74B5" w:themeColor="accent1" w:themeShade="BF"/>
-      <w:sz w:val="26"/>
-      <w:szCs w:val="26"/>
-    </w:rPr>
-  </w:style>
-  <w:style w:type="paragraph" w:styleId="Heading3">
-    <w:name w:val="heading 3"/>
-    <w:basedOn w:val="Normal"/>
-    <w:link w:val="Heading3Char"/>
-    <w:uiPriority w:val="9"/>
-    <w:qFormat/>
-    <w:rsid w:val="006C0357"/>
-    <w:pPr>
-      <w:spacing w:before="100" w:beforeAutospacing="1" w:after="100" w:afterAutospacing="1" w:line="240" w:lineRule="auto"/>
-      <w:outlineLvl w:val="2"/>
-    </w:pPr>
-    <w:rPr>
-      <w:rFonts w:ascii="Times New Roman" w:eastAsia="Times New Roman" w:hAnsi="Times New Roman" w:cs="Times New Roman"/>
-      <w:b/>
-      <w:bCs/>
-      <w:sz w:val="27"/>
-      <w:szCs w:val="27"/>
-      <w:lang w:eastAsia="pl-PL"/>
-    </w:rPr>
-  </w:style>
-  <w:style w:type="paragraph" w:styleId="Heading4">
-    <w:name w:val="heading 4"/>
-    <w:basedOn w:val="Normal"/>
-    <w:next w:val="Normal"/>
-    <w:link w:val="Heading4Char"/>
-    <w:uiPriority w:val="9"/>
-    <w:semiHidden/>
-    <w:unhideWhenUsed/>
-    <w:qFormat/>
-    <w:rsid w:val="002B6A63"/>
-    <w:pPr>
-      <w:keepNext/>
-      <w:keepLines/>
-      <w:spacing w:before="40" w:after="0"/>
-      <w:outlineLvl w:val="3"/>
-    </w:pPr>
-    <w:rPr>
-      <w:rFonts w:asciiTheme="majorHAnsi" w:eastAsiaTheme="majorEastAsia" w:hAnsiTheme="majorHAnsi" w:cstheme="majorBidi"/>
-      <w:i/>
-      <w:iCs/>
-      <w:color w:val="2E74B5" w:themeColor="accent1" w:themeShade="BF"/>
-    </w:rPr>
-  </w:style>
-  <w:style w:type="character" w:default="1" w:styleId="DefaultParagraphFont">
-    <w:name w:val="Default Paragraph Font"/>
-    <w:uiPriority w:val="1"/>
-    <w:semiHidden/>
-    <w:unhideWhenUsed/>
-  </w:style>
-  <w:style w:type="table" w:default="1" w:styleId="TableNormal">
-    <w:name w:val="Normal Table"/>
-    <w:uiPriority w:val="99"/>
-    <w:semiHidden/>
-    <w:unhideWhenUsed/>
-    <w:tblPr>
-      <w:tblInd w:w="0" w:type="dxa"/>
-      <w:tblCellMar>
-        <w:top w:w="0" w:type="dxa"/>
-        <w:left w:w="108" w:type="dxa"/>
-        <w:bottom w:w="0" w:type="dxa"/>
-        <w:right w:w="108" w:type="dxa"/>
-      </w:tblCellMar>
-    </w:tblPr>
-  </w:style>
-  <w:style w:type="numbering" w:default="1" w:styleId="NoList">
-    <w:name w:val="No List"/>
-    <w:uiPriority w:val="99"/>
-    <w:semiHidden/>
-    <w:unhideWhenUsed/>
-  </w:style>
-  <w:style w:type="character" w:customStyle="1" w:styleId="Heading1Char">
-    <w:name w:val="Heading 1 Char"/>
-    <w:basedOn w:val="DefaultParagraphFont"/>
-    <w:link w:val="Heading1"/>
-    <w:uiPriority w:val="9"/>
-    <w:rsid w:val="00E571D8"/>
-    <w:rPr>
-      <w:rFonts w:asciiTheme="majorHAnsi" w:eastAsiaTheme="majorEastAsia" w:hAnsiTheme="majorHAnsi" w:cstheme="majorBidi"/>
-      <w:color w:val="2E74B5" w:themeColor="accent1" w:themeShade="BF"/>
-      <w:sz w:val="32"/>
-      <w:szCs w:val="32"/>
-    </w:rPr>
-  </w:style>
-  <w:style w:type="paragraph" w:styleId="NoSpacing">
-    <w:name w:val="No Spacing"/>
-    <w:uiPriority w:val="1"/>
-    <w:qFormat/>
-    <w:rsid w:val="00E571D8"/>
-    <w:pPr>
-      <w:spacing w:after="0" w:line="240" w:lineRule="auto"/>
-    </w:pPr>
-  </w:style>
-  <w:style w:type="character" w:styleId="Strong">
-    <w:name w:val="Strong"/>
-    <w:basedOn w:val="DefaultParagraphFont"/>
-    <w:uiPriority w:val="22"/>
-    <w:qFormat/>
-    <w:rsid w:val="00E571D8"/>
-    <w:rPr>
-      <w:b/>
-      <w:bCs/>
-    </w:rPr>
-  </w:style>
-  <w:style w:type="paragraph" w:styleId="TOCHeading">
-    <w:name w:val="TOC Heading"/>
-    <w:basedOn w:val="Heading1"/>
-    <w:next w:val="Normal"/>
-    <w:uiPriority w:val="39"/>
-    <w:unhideWhenUsed/>
-    <w:qFormat/>
-    <w:rsid w:val="00E571D8"/>
-    <w:pPr>
-      <w:outlineLvl w:val="9"/>
-    </w:pPr>
-    <w:rPr>
-      <w:lang w:eastAsia="pl-PL"/>
-    </w:rPr>
-  </w:style>
-  <w:style w:type="character" w:styleId="Hyperlink">
-    <w:name w:val="Hyperlink"/>
-    <w:basedOn w:val="DefaultParagraphFont"/>
-    <w:uiPriority w:val="99"/>
-    <w:unhideWhenUsed/>
-    <w:rsid w:val="00E571D8"/>
-    <w:rPr>
-      <w:color w:val="0563C1" w:themeColor="hyperlink"/>
-      <w:u w:val="single"/>
-    </w:rPr>
-  </w:style>
-  <w:style w:type="paragraph" w:styleId="TOC1">
-    <w:name w:val="toc 1"/>
-    <w:basedOn w:val="Normal"/>
-    <w:next w:val="Normal"/>
-    <w:autoRedefine/>
-    <w:uiPriority w:val="39"/>
-    <w:semiHidden/>
-    <w:unhideWhenUsed/>
-    <w:rsid w:val="00E571D8"/>
-    <w:pPr>
-      <w:spacing w:before="120" w:after="0"/>
-    </w:pPr>
-    <w:rPr>
-      <w:b/>
-      <w:bCs/>
-      <w:sz w:val="24"/>
-      <w:szCs w:val="24"/>
-    </w:rPr>
-  </w:style>
-  <w:style w:type="paragraph" w:styleId="TOC2">
-    <w:name w:val="toc 2"/>
-    <w:basedOn w:val="Normal"/>
-    <w:next w:val="Normal"/>
-    <w:autoRedefine/>
-    <w:uiPriority w:val="39"/>
-    <w:semiHidden/>
-    <w:unhideWhenUsed/>
-    <w:rsid w:val="00E571D8"/>
-    <w:pPr>
-      <w:spacing w:after="0"/>
-      <w:ind w:left="220"/>
-    </w:pPr>
-    <w:rPr>
-      <w:b/>
-      <w:bCs/>
-    </w:rPr>
-  </w:style>
-  <w:style w:type="table" w:styleId="TableGrid">
-    <w:name w:val="Table Grid"/>
-    <w:basedOn w:val="TableNormal"/>
-    <w:uiPriority w:val="39"/>
-    <w:rsid w:val="003F784E"/>
-    <w:pPr>
-      <w:spacing w:after="0" w:line="240" w:lineRule="auto"/>
-    </w:pPr>
-    <w:tblPr>
-      <w:tblBorders>
-        <w:top w:val="single" w:sz="4" w:space="0" w:color="auto"/>
-        <w:left w:val="single" w:sz="4" w:space="0" w:color="auto"/>
-        <w:bottom w:val="single" w:sz="4" w:space="0" w:color="auto"/>
-        <w:right w:val="single" w:sz="4" w:space="0" w:color="auto"/>
-        <w:insideH w:val="single" w:sz="4" w:space="0" w:color="auto"/>
-        <w:insideV w:val="single" w:sz="4" w:space="0" w:color="auto"/>
-      </w:tblBorders>
-    </w:tblPr>
-  </w:style>
-  <w:style w:type="paragraph" w:styleId="BalloonText">
-    <w:name w:val="Balloon Text"/>
-    <w:basedOn w:val="Normal"/>
-    <w:link w:val="BalloonTextChar"/>
-    <w:uiPriority w:val="99"/>
-    <w:semiHidden/>
-    <w:unhideWhenUsed/>
-    <w:rsid w:val="002D634E"/>
-    <w:pPr>
-      <w:spacing w:after="0" w:line="240" w:lineRule="auto"/>
-    </w:pPr>
-    <w:rPr>
-      <w:rFonts w:ascii="Tahoma" w:hAnsi="Tahoma" w:cs="Tahoma"/>
-      <w:sz w:val="16"/>
-      <w:szCs w:val="16"/>
-    </w:rPr>
-  </w:style>
-  <w:style w:type="character" w:customStyle="1" w:styleId="BalloonTextChar">
-    <w:name w:val="Balloon Text Char"/>
-    <w:basedOn w:val="DefaultParagraphFont"/>
-    <w:link w:val="BalloonText"/>
-    <w:uiPriority w:val="99"/>
-    <w:semiHidden/>
-    <w:rsid w:val="002D634E"/>
-    <w:rPr>
-      <w:rFonts w:ascii="Tahoma" w:hAnsi="Tahoma" w:cs="Tahoma"/>
-      <w:sz w:val="16"/>
-      <w:szCs w:val="16"/>
-    </w:rPr>
-  </w:style>
-  <w:style w:type="character" w:customStyle="1" w:styleId="Heading3Char">
-    <w:name w:val="Heading 3 Char"/>
-    <w:basedOn w:val="DefaultParagraphFont"/>
-    <w:link w:val="Heading3"/>
-    <w:uiPriority w:val="9"/>
-    <w:rsid w:val="006C0357"/>
-    <w:rPr>
-      <w:rFonts w:ascii="Times New Roman" w:eastAsia="Times New Roman" w:hAnsi="Times New Roman" w:cs="Times New Roman"/>
-      <w:b/>
-      <w:bCs/>
-      <w:sz w:val="27"/>
-      <w:szCs w:val="27"/>
-      <w:lang w:eastAsia="pl-PL"/>
-    </w:rPr>
-  </w:style>
-  <w:style w:type="character" w:customStyle="1" w:styleId="apple-converted-space">
-    <w:name w:val="apple-converted-space"/>
-    <w:basedOn w:val="DefaultParagraphFont"/>
-    <w:rsid w:val="00E00E32"/>
-  </w:style>
-  <w:style w:type="character" w:customStyle="1" w:styleId="hiddenspellerror">
-    <w:name w:val="hiddenspellerror"/>
-    <w:basedOn w:val="DefaultParagraphFont"/>
-    <w:rsid w:val="00E00E32"/>
-  </w:style>
-  <w:style w:type="character" w:customStyle="1" w:styleId="hiddengrammarerror">
-    <w:name w:val="hiddengrammarerror"/>
-    <w:basedOn w:val="DefaultParagraphFont"/>
-    <w:rsid w:val="00E00E32"/>
-  </w:style>
-  <w:style w:type="paragraph" w:styleId="Caption">
-    <w:name w:val="caption"/>
-    <w:basedOn w:val="Normal"/>
-    <w:next w:val="Normal"/>
-    <w:uiPriority w:val="35"/>
-    <w:unhideWhenUsed/>
-    <w:qFormat/>
-    <w:rsid w:val="00C314C5"/>
-    <w:pPr>
-      <w:spacing w:after="200" w:line="240" w:lineRule="auto"/>
-    </w:pPr>
-    <w:rPr>
-      <w:i/>
-      <w:iCs/>
-      <w:color w:val="44546A" w:themeColor="text2"/>
-      <w:sz w:val="18"/>
-      <w:szCs w:val="18"/>
-    </w:rPr>
-  </w:style>
-  <w:style w:type="paragraph" w:styleId="TOC3">
-    <w:name w:val="toc 3"/>
-    <w:basedOn w:val="Normal"/>
-    <w:next w:val="Normal"/>
-    <w:autoRedefine/>
-    <w:uiPriority w:val="39"/>
-    <w:unhideWhenUsed/>
-    <w:rsid w:val="00BE2C68"/>
-    <w:pPr>
-      <w:spacing w:after="0"/>
-      <w:ind w:left="440"/>
-    </w:pPr>
-  </w:style>
-  <w:style w:type="paragraph" w:styleId="Header">
-    <w:name w:val="header"/>
-    <w:basedOn w:val="Normal"/>
-    <w:link w:val="HeaderChar"/>
-    <w:uiPriority w:val="99"/>
-    <w:unhideWhenUsed/>
-    <w:rsid w:val="006E3ACB"/>
-    <w:pPr>
-      <w:tabs>
-        <w:tab w:val="center" w:pos="4536"/>
-        <w:tab w:val="right" w:pos="9072"/>
-      </w:tabs>
-      <w:spacing w:after="0" w:line="240" w:lineRule="auto"/>
-    </w:pPr>
-  </w:style>
-  <w:style w:type="character" w:customStyle="1" w:styleId="HeaderChar">
-    <w:name w:val="Header Char"/>
-    <w:basedOn w:val="DefaultParagraphFont"/>
-    <w:link w:val="Header"/>
-    <w:uiPriority w:val="99"/>
-    <w:rsid w:val="006E3ACB"/>
-  </w:style>
-  <w:style w:type="paragraph" w:styleId="Footer">
-    <w:name w:val="footer"/>
-    <w:basedOn w:val="Normal"/>
-    <w:link w:val="FooterChar"/>
-    <w:uiPriority w:val="99"/>
-    <w:unhideWhenUsed/>
-    <w:rsid w:val="006E3ACB"/>
-    <w:pPr>
-      <w:tabs>
-        <w:tab w:val="center" w:pos="4536"/>
-        <w:tab w:val="right" w:pos="9072"/>
-      </w:tabs>
-      <w:spacing w:after="0" w:line="240" w:lineRule="auto"/>
-    </w:pPr>
-  </w:style>
-  <w:style w:type="character" w:customStyle="1" w:styleId="FooterChar">
-    <w:name w:val="Footer Char"/>
-    <w:basedOn w:val="DefaultParagraphFont"/>
-    <w:link w:val="Footer"/>
-    <w:uiPriority w:val="99"/>
-    <w:rsid w:val="006E3ACB"/>
-  </w:style>
-  <w:style w:type="paragraph" w:styleId="ListParagraph">
-    <w:name w:val="List Paragraph"/>
-    <w:basedOn w:val="Normal"/>
-    <w:uiPriority w:val="34"/>
-    <w:qFormat/>
-    <w:rsid w:val="006E3ACB"/>
-    <w:pPr>
-      <w:ind w:left="720"/>
-      <w:contextualSpacing/>
-    </w:pPr>
-  </w:style>
-  <w:style w:type="character" w:customStyle="1" w:styleId="Heading4Char">
-    <w:name w:val="Heading 4 Char"/>
-    <w:basedOn w:val="DefaultParagraphFont"/>
-    <w:link w:val="Heading4"/>
-    <w:uiPriority w:val="9"/>
-    <w:semiHidden/>
-    <w:rsid w:val="002B6A63"/>
-    <w:rPr>
-      <w:rFonts w:asciiTheme="majorHAnsi" w:eastAsiaTheme="majorEastAsia" w:hAnsiTheme="majorHAnsi" w:cstheme="majorBidi"/>
-      <w:i/>
-      <w:iCs/>
-      <w:color w:val="2E74B5" w:themeColor="accent1" w:themeShade="BF"/>
-    </w:rPr>
-  </w:style>
-  <w:style w:type="character" w:customStyle="1" w:styleId="Heading2Char">
-    <w:name w:val="Heading 2 Char"/>
-    <w:basedOn w:val="DefaultParagraphFont"/>
-    <w:link w:val="Heading2"/>
-    <w:uiPriority w:val="9"/>
-    <w:semiHidden/>
-    <w:rsid w:val="00E74241"/>
-    <w:rPr>
-      <w:rFonts w:asciiTheme="majorHAnsi" w:eastAsiaTheme="majorEastAsia" w:hAnsiTheme="majorHAnsi" w:cstheme="majorBidi"/>
-      <w:color w:val="2E74B5" w:themeColor="accent1" w:themeShade="BF"/>
-      <w:sz w:val="26"/>
-      <w:szCs w:val="26"/>
-    </w:rPr>
-  </w:style>
-  <w:style w:type="paragraph" w:styleId="EndnoteText">
-    <w:name w:val="endnote text"/>
-    <w:basedOn w:val="Normal"/>
-    <w:link w:val="EndnoteTextChar"/>
-    <w:uiPriority w:val="99"/>
-    <w:unhideWhenUsed/>
-    <w:rsid w:val="00E74241"/>
-    <w:pPr>
-      <w:spacing w:after="0" w:line="240" w:lineRule="auto"/>
-    </w:pPr>
-    <w:rPr>
-      <w:sz w:val="24"/>
-      <w:szCs w:val="24"/>
-    </w:rPr>
-  </w:style>
-  <w:style w:type="character" w:customStyle="1" w:styleId="EndnoteTextChar">
-    <w:name w:val="Endnote Text Char"/>
-    <w:basedOn w:val="DefaultParagraphFont"/>
-    <w:link w:val="EndnoteText"/>
-    <w:uiPriority w:val="99"/>
-    <w:rsid w:val="00E74241"/>
-    <w:rPr>
-      <w:sz w:val="24"/>
-      <w:szCs w:val="24"/>
-    </w:rPr>
-  </w:style>
-  <w:style w:type="character" w:styleId="EndnoteReference">
-    <w:name w:val="endnote reference"/>
-    <w:basedOn w:val="DefaultParagraphFont"/>
-    <w:uiPriority w:val="99"/>
-    <w:unhideWhenUsed/>
-    <w:rsid w:val="00E74241"/>
-    <w:rPr>
-      <w:vertAlign w:val="superscript"/>
-    </w:rPr>
-  </w:style>
-  <w:style w:type="paragraph" w:styleId="TOC4">
-    <w:name w:val="toc 4"/>
-    <w:basedOn w:val="Normal"/>
-    <w:next w:val="Normal"/>
-    <w:autoRedefine/>
-    <w:uiPriority w:val="39"/>
-    <w:semiHidden/>
-    <w:unhideWhenUsed/>
-    <w:rsid w:val="00792D88"/>
-    <w:pPr>
-      <w:spacing w:after="0"/>
-      <w:ind w:left="660"/>
-    </w:pPr>
-    <w:rPr>
-      <w:sz w:val="20"/>
-      <w:szCs w:val="20"/>
-    </w:rPr>
-  </w:style>
-  <w:style w:type="paragraph" w:styleId="TOC5">
-    <w:name w:val="toc 5"/>
-    <w:basedOn w:val="Normal"/>
-    <w:next w:val="Normal"/>
-    <w:autoRedefine/>
-    <w:uiPriority w:val="39"/>
-    <w:semiHidden/>
-    <w:unhideWhenUsed/>
-    <w:rsid w:val="00792D88"/>
-    <w:pPr>
-      <w:spacing w:after="0"/>
-      <w:ind w:left="880"/>
-    </w:pPr>
-    <w:rPr>
-      <w:sz w:val="20"/>
-      <w:szCs w:val="20"/>
-    </w:rPr>
-  </w:style>
-  <w:style w:type="paragraph" w:styleId="TOC6">
-    <w:name w:val="toc 6"/>
-    <w:basedOn w:val="Normal"/>
-    <w:next w:val="Normal"/>
-    <w:autoRedefine/>
-    <w:uiPriority w:val="39"/>
-    <w:semiHidden/>
-    <w:unhideWhenUsed/>
-    <w:rsid w:val="00792D88"/>
-    <w:pPr>
-      <w:spacing w:after="0"/>
-      <w:ind w:left="1100"/>
-    </w:pPr>
-    <w:rPr>
-      <w:sz w:val="20"/>
-      <w:szCs w:val="20"/>
-    </w:rPr>
-  </w:style>
-  <w:style w:type="paragraph" w:styleId="TOC7">
-    <w:name w:val="toc 7"/>
-    <w:basedOn w:val="Normal"/>
-    <w:next w:val="Normal"/>
-    <w:autoRedefine/>
-    <w:uiPriority w:val="39"/>
-    <w:semiHidden/>
-    <w:unhideWhenUsed/>
-    <w:rsid w:val="00792D88"/>
-    <w:pPr>
-      <w:spacing w:after="0"/>
-      <w:ind w:left="1320"/>
-    </w:pPr>
-    <w:rPr>
-      <w:sz w:val="20"/>
-      <w:szCs w:val="20"/>
-    </w:rPr>
-  </w:style>
-  <w:style w:type="paragraph" w:styleId="TOC8">
-    <w:name w:val="toc 8"/>
-    <w:basedOn w:val="Normal"/>
-    <w:next w:val="Normal"/>
-    <w:autoRedefine/>
-    <w:uiPriority w:val="39"/>
-    <w:semiHidden/>
-    <w:unhideWhenUsed/>
-    <w:rsid w:val="00792D88"/>
-    <w:pPr>
-      <w:spacing w:after="0"/>
-      <w:ind w:left="1540"/>
-    </w:pPr>
-    <w:rPr>
-      <w:sz w:val="20"/>
-      <w:szCs w:val="20"/>
-    </w:rPr>
-  </w:style>
-  <w:style w:type="paragraph" w:styleId="TOC9">
-    <w:name w:val="toc 9"/>
-    <w:basedOn w:val="Normal"/>
-    <w:next w:val="Normal"/>
-    <w:autoRedefine/>
-    <w:uiPriority w:val="39"/>
-    <w:semiHidden/>
-    <w:unhideWhenUsed/>
-    <w:rsid w:val="00792D88"/>
-    <w:pPr>
-      <w:spacing w:after="0"/>
-      <w:ind w:left="1760"/>
-    </w:pPr>
-    <w:rPr>
-      <w:sz w:val="20"/>
-      <w:szCs w:val="20"/>
-    </w:rPr>
-  </w:style>
-  <w:style w:type="paragraph" w:styleId="FootnoteText">
-    <w:name w:val="footnote text"/>
-    <w:basedOn w:val="Normal"/>
-    <w:link w:val="FootnoteTextChar"/>
-    <w:uiPriority w:val="99"/>
-    <w:unhideWhenUsed/>
-    <w:rsid w:val="00792D88"/>
-    <w:pPr>
-      <w:spacing w:after="0" w:line="240" w:lineRule="auto"/>
-    </w:pPr>
-    <w:rPr>
-      <w:sz w:val="24"/>
-      <w:szCs w:val="24"/>
-    </w:rPr>
-  </w:style>
-  <w:style w:type="character" w:customStyle="1" w:styleId="FootnoteTextChar">
-    <w:name w:val="Footnote Text Char"/>
-    <w:basedOn w:val="DefaultParagraphFont"/>
-    <w:link w:val="FootnoteText"/>
-    <w:uiPriority w:val="99"/>
-    <w:rsid w:val="00792D88"/>
-    <w:rPr>
-      <w:sz w:val="24"/>
-      <w:szCs w:val="24"/>
-    </w:rPr>
-  </w:style>
-  <w:style w:type="character" w:styleId="FootnoteReference">
-    <w:name w:val="footnote reference"/>
-    <w:basedOn w:val="DefaultParagraphFont"/>
+    <w:basedOn w:val="Domylnaczcionkaakapitu"/>
     <w:uiPriority w:val="99"/>
     <w:unhideWhenUsed/>
     <w:rsid w:val="00792D88"/>
@@ -7676,7 +7440,7 @@
   <a:extraClrSchemeLst/>
   <a:extLst>
     <a:ext uri="{05A4C25C-085E-4340-85A3-A5531E510DB2}">
-      <thm15:themeFamily xmlns:thm15="http://schemas.microsoft.com/office/thememl/2012/main" xmlns="" name="Office Theme" id="{62F939B6-93AF-4DB8-9C6B-D6C7DFDC589F}" vid="{4A3C46E8-61CC-4603-A589-7422A47A8E4A}"/>
+      <thm15:themeFamily xmlns:thm15="http://schemas.microsoft.com/office/thememl/2012/main" name="Office Theme" id="{62F939B6-93AF-4DB8-9C6B-D6C7DFDC589F}" vid="{4A3C46E8-61CC-4603-A589-7422A47A8E4A}"/>
     </a:ext>
   </a:extLst>
 </a:theme>
@@ -7687,7 +7451,7 @@
 </file>
 
 <file path=customXml/itemProps1.xml><?xml version="1.0" encoding="utf-8"?>
-<ds:datastoreItem xmlns:ds="http://schemas.openxmlformats.org/officeDocument/2006/customXml" ds:itemID="{E924B97C-5BF4-4660-8E8B-6FFB460EFAC2}">
+<ds:datastoreItem xmlns:ds="http://schemas.openxmlformats.org/officeDocument/2006/customXml" ds:itemID="{823AB03E-FFE0-40C1-80EF-20F923CF2695}">
   <ds:schemaRefs>
     <ds:schemaRef ds:uri="http://schemas.openxmlformats.org/officeDocument/2006/bibliography"/>
   </ds:schemaRefs>

</xml_diff>